<commit_message>
working on gams description, general
</commit_message>
<xml_diff>
--- a/manu_draft.docx
+++ b/manu_draft.docx
@@ -352,7 +352,7 @@
         <w:pStyle w:val="FirstParagraph"/>
       </w:pPr>
       <w:r>
-        <w:t xml:space="preserve">Compiled 2020-04-13 12:45:44</w:t>
+        <w:t xml:space="preserve">Compiled 2020-04-14 18:59:57</w:t>
       </w:r>
     </w:p>
     <w:p>
@@ -420,7 +420,7 @@
         <w:t xml:space="preserve"> </w:t>
       </w:r>
       <w:r>
-        <w:t xml:space="preserve">in the US state of California. The estuary is subdivided into six sub-embayments having distinct geomorphological characteristics: Suisan Bay, San Pablo Bay, North Central Bay, Central Bay, South Bay,and Lower South Bay. Major riverine inputs enter the system through the Sacramento-San Joaquin Delta complex upstream of Suisun Bay, where the combined inflow from both rivers is approximately 28 km</w:t>
+        <w:t xml:space="preserve">in the US state of California. The estuary is subdivided into six sub-embayments having distinct geomorphological characteristics: Suisan Bay, San Pablo Bay, North Central Bay, Central Bay, South Bay,and Lower South Bay. Major freshwater inputs enter the system through the Sacramento-San Joaquin Delta complex upstream of Suisun Bay, where the combined inflow from both rivers is approximately 28 km</w:t>
       </w:r>
       <m:oMath>
         <m:sSup>
@@ -440,7 +440,7 @@
         <w:t xml:space="preserve"> </w:t>
       </w:r>
       <w:r>
-        <w:t xml:space="preserve">per year. The northern subembayments are river-dominanted (salinity ranging from 0 to 15 ppt) with seasonal freshwater pulses primarily occurring in the winter and spring during the rainy season and subsequent snowmelt in the upper watershed. The southern subembayments are marine-dominated with salinity ranging from 5 to 35 ppt depending on diurnal variation in the tidal cycle and effluent discharge from wastewater treatment plants. South Bay is heavily urbanized and includes thirty-seven wastewater treatments plants that serve 7.2 million people. Secondary treatment occurs at a majority of the treatment plants and the remaining effluent is discharged into the SFE. Agricultural runoff from the upper watershed conctributes also contributes to nutrient loading in the SFE with annual nutrient export estimated as approximately 30 thousand kg dy</w:t>
+        <w:t xml:space="preserve">per year. The northern subembayments are river-dominated (salinity ranging from 0 to 15 ppt) with seasonal freshwater pulses primarily occurring in the winter and spring during the rainy season and subsequent snowmelt in the upper watershed. The southern subembayments are marine-dominated with salinity ranging from 5 to 35 ppt depending on the tidal cycle, effluent discharge from wastewater treatment plants, and stormwater runoff. South Bay is heavily urbanized and includes thirty-seven wastewater treatments plants that serve 7.2 million people. Secondary treatment occurs at a majority of the treatment plants and the remaining effluent is discharged into the SFE. Agricultural runoff from the upper watershed also contributes to nutrient loading in the SFE with the annual nutrient export estimated as approximately 30 thousand kg dy</w:t>
       </w:r>
       <m:oMath>
         <m:sSup>
@@ -453,17 +453,394 @@
             <m:r>
               <m:t>−</m:t>
             </m:r>
+            <m:r>
+              <m:t>1</m:t>
+            </m:r>
           </m:sup>
         </m:sSup>
+      </m:oMath>
+      <w:r>
+        <w:t xml:space="preserve"> </w:t>
+      </w:r>
+      <w:r>
+        <w:t xml:space="preserve">of nitrogen from the Delta.</w:t>
+      </w:r>
+    </w:p>
+    <w:p>
+      <w:pPr>
+        <w:pStyle w:val="BodyText"/>
+      </w:pPr>
+      <w:r>
+        <w:t xml:space="preserve">Nitrogen and phospohorus levels in SFE generally exceed concentrations that have been observed to promote excess primary production in other large estuarine systems. However, eutrophic conditions have not been regularly observed since routine monitoring began in the 1970s. The resistance of SFE to eutrophication has been attributed to several factors, including elevated suspended sediments that reduce light penetration in the water column, regular exchange and mixing with low-nutrient marine waters and export of estuarine nutrients to the Pacific Ocean, and benthic grazing by filter-feeding bivalves that reduce algal concentrations. Renewed interest in the potential for nutrient loading to negatively affect water quality has occurred recently, particularly in South Bay, where harmful algal blooms (HABs), increases in summer-fall chlorophyll concentrations, and low dissolved oxygen concentrations were observed beginning in 1999. These relatively recent occurrrences motivated the San Francisco Regional Water Quality Control Board and stakeholders to establish a Nutrient Management Strategy, with the purpose, among others, to develop a framework for assessing water quality condition. Critical questions that were to be addressed by the NMS included identifying water quality conditions to be considered healthy and protective of beneficial uses, how do current conditions compare to desirable water quality conditions, and what potential management actions are needed to achieve desired conditions if they currently do not persist. Although visual changes in observed data were apparent, statistical analyses to quantify current status and to provide estimates of annual and seasonal trends with appropriate bounds on uncertainty have not been sufficiently developed.</w:t>
+      </w:r>
+    </w:p>
+    <w:p>
+      <w:pPr>
+        <w:pStyle w:val="BodyText"/>
+      </w:pPr>
+      <w:r>
+        <w:t xml:space="preserve">The SFE Research Program of the US Geological Survey has been collecting water quality data at fixed locations in the bay since 1969 (Cloern and Schraga, 2016; Schraga et al.2017). This dataset is one of the longest continuous monitoring datasets available in a North American estuary and includes at least monthly sampling at 37 fixed sampling locations along a 145 km longitudinal transect from the lower Sacramento River in the Delta to lower South Bay. Water quality constituent measurements available for each station include salinity, temperature, light attenuation, chlorophyll-a, dissolved oxygen, suspended particulate matter, and dissolved inorganic nutrients. The current analysis focused on near-surface chlorophyll-a data collected biweekly to monthly along the South Bay axis extending from Central Bay (stations 18-23), South Bay (stations 24 - 32), and Lower South Bay (stations 34-36). Discrete chlorophyll concentrations at each station were determined by fluoremetric analysis with 90% acetone pigment extraction on GFF filters. Data collected between 1990-2017 were selected for analysis because it represented a suitable balance among three factors relevant to testing the statistical approaches, including sufficient length of record, consistent biweekly-monthly sampling, and a diverse set of stations covering the salinity gradient across multiple subembayments. While sampling frequency varied somewhat over time or by station, all data were treated as unique time series within the statistical models (i.e., no spatial or temporal binning or averaging was done).</w:t>
+      </w:r>
+    </w:p>
+    <w:p>
+      <w:pPr>
+        <w:pStyle w:val="Heading2"/>
+      </w:pPr>
+      <w:bookmarkStart w:id="31" w:name="gam-application"/>
+      <w:r>
+        <w:t xml:space="preserve">GAM application</w:t>
+      </w:r>
+      <w:bookmarkEnd w:id="31"/>
+    </w:p>
+    <w:p>
+      <w:pPr>
+        <w:pStyle w:val="FirstParagraph"/>
+      </w:pPr>
+      <w:r>
+        <w:t xml:space="preserve">To evaluate GAMs with SFE chloropyll data, we followed an approach that built on past work by the Chesapeake Bay Program, including incorporation and adaptation of their hierarchical model structure to evaluate long-term time series. These methods leverage functions provided by the</w:t>
+      </w:r>
+      <w:r>
+        <w:t xml:space="preserve"> </w:t>
+      </w:r>
+      <w:r>
+        <w:rPr>
+          <w:i/>
+        </w:rPr>
+        <w:t xml:space="preserve">mgcv</w:t>
+      </w:r>
+      <w:r>
+        <w:t xml:space="preserve"> </w:t>
+      </w:r>
+      <w:r>
+        <w:t xml:space="preserve">R package to fit GAMs using multiple parameter smoothing estimation methods. In generals, GAMs are an extension of linear models that can incorporate additive smoothed tersm to model non-linear effects. The basic structural form is (Hastie and Tibshirani 1986):</w:t>
+      </w:r>
+    </w:p>
+    <w:p>
+      <w:pPr>
+        <w:pStyle w:val="BodyText"/>
+      </w:pPr>
+      <m:oMathPara>
+        <m:oMathParaPr>
+          <m:jc m:val="center"/>
+        </m:oMathParaPr>
+        <m:oMath>
+          <m:r>
+            <m:t>E</m:t>
+          </m:r>
+          <m:d>
+            <m:dPr>
+              <m:begChr m:val="("/>
+              <m:endChr m:val=")"/>
+              <m:grow/>
+            </m:dPr>
+            <m:e>
+              <m:r>
+                <m:t>Y</m:t>
+              </m:r>
+              <m:r>
+                <m:t>|</m:t>
+              </m:r>
+              <m:sSub>
+                <m:e>
+                  <m:r>
+                    <m:t>X</m:t>
+                  </m:r>
+                </m:e>
+                <m:sub>
+                  <m:r>
+                    <m:t>1</m:t>
+                  </m:r>
+                </m:sub>
+              </m:sSub>
+              <m:r>
+                <m:t>,</m:t>
+              </m:r>
+              <m:sSub>
+                <m:e>
+                  <m:r>
+                    <m:t>X</m:t>
+                  </m:r>
+                </m:e>
+                <m:sub>
+                  <m:r>
+                    <m:t>2</m:t>
+                  </m:r>
+                </m:sub>
+              </m:sSub>
+              <m:r>
+                <m:t>,</m:t>
+              </m:r>
+              <m:r>
+                <m:t>.</m:t>
+              </m:r>
+              <m:r>
+                <m:t>.</m:t>
+              </m:r>
+              <m:r>
+                <m:t>.</m:t>
+              </m:r>
+              <m:r>
+                <m:t>,</m:t>
+              </m:r>
+              <m:sSub>
+                <m:e>
+                  <m:r>
+                    <m:t>X</m:t>
+                  </m:r>
+                </m:e>
+                <m:sub>
+                  <m:r>
+                    <m:t>p</m:t>
+                  </m:r>
+                </m:sub>
+              </m:sSub>
+            </m:e>
+          </m:d>
+          <m:r>
+            <m:t>=</m:t>
+          </m:r>
+          <m:sSub>
+            <m:e>
+              <m:r>
+                <m:t>s</m:t>
+              </m:r>
+            </m:e>
+            <m:sub>
+              <m:r>
+                <m:t>0</m:t>
+              </m:r>
+            </m:sub>
+          </m:sSub>
+          <m:r>
+            <m:t>+</m:t>
+          </m:r>
+          <m:nary>
+            <m:naryPr>
+              <m:chr m:val="∑"/>
+              <m:limLoc m:val="undOvr"/>
+              <m:subHide m:val="0"/>
+              <m:supHide m:val="0"/>
+            </m:naryPr>
+            <m:sub>
+              <m:r>
+                <m:t>j</m:t>
+              </m:r>
+              <m:r>
+                <m:t>=</m:t>
+              </m:r>
+              <m:r>
+                <m:t>1</m:t>
+              </m:r>
+            </m:sub>
+            <m:sup>
+              <m:r>
+                <m:t>p</m:t>
+              </m:r>
+            </m:sup>
+            <m:e>
+              <m:sSub>
+                <m:e>
+                  <m:r>
+                    <m:t>s</m:t>
+                  </m:r>
+                </m:e>
+                <m:sub>
+                  <m:r>
+                    <m:t>j</m:t>
+                  </m:r>
+                </m:sub>
+              </m:sSub>
+            </m:e>
+          </m:nary>
+          <m:d>
+            <m:dPr>
+              <m:begChr m:val="("/>
+              <m:endChr m:val=")"/>
+              <m:grow/>
+            </m:dPr>
+            <m:e>
+              <m:sSub>
+                <m:e>
+                  <m:r>
+                    <m:t>X</m:t>
+                  </m:r>
+                </m:e>
+                <m:sub>
+                  <m:r>
+                    <m:t>j</m:t>
+                  </m:r>
+                </m:sub>
+              </m:sSub>
+            </m:e>
+          </m:d>
+        </m:oMath>
+      </m:oMathPara>
+    </w:p>
+    <w:p>
+      <w:pPr>
+        <w:pStyle w:val="FirstParagraph"/>
+      </w:pPr>
+      <w:r>
+        <w:t xml:space="preserve">where the expected value of a dependent variable</w:t>
+      </w:r>
+      <w:r>
+        <w:t xml:space="preserve"> </w:t>
+      </w:r>
+      <m:oMath>
         <m:r>
-          <m:t>1</m:t>
+          <m:t>Y</m:t>
         </m:r>
       </m:oMath>
       <w:r>
         <w:t xml:space="preserve"> </w:t>
       </w:r>
       <w:r>
-        <w:t xml:space="preserve">of Nitrogen from the Delta.</w:t>
+        <w:t xml:space="preserve">conditional on predictors X</w:t>
+      </w:r>
+      <m:oMath>
+        <m:sSub>
+          <m:e>
+            <m:r>
+              <m:t>​</m:t>
+            </m:r>
+          </m:e>
+          <m:sub>
+            <m:r>
+              <m:t>1</m:t>
+            </m:r>
+          </m:sub>
+        </m:sSub>
+      </m:oMath>
+      <w:r>
+        <w:t xml:space="preserve"> </w:t>
+      </w:r>
+      <w:r>
+        <w:t xml:space="preserve">through X</w:t>
+      </w:r>
+      <m:oMath>
+        <m:sSub>
+          <m:e>
+            <m:r>
+              <m:t>​</m:t>
+            </m:r>
+          </m:e>
+          <m:sub>
+            <m:r>
+              <m:t>p</m:t>
+            </m:r>
+          </m:sub>
+        </m:sSub>
+      </m:oMath>
+      <w:r>
+        <w:t xml:space="preserve"> </w:t>
+      </w:r>
+      <w:r>
+        <w:t xml:space="preserve">is the sum of</w:t>
+      </w:r>
+      <w:r>
+        <w:t xml:space="preserve"> </w:t>
+      </w:r>
+      <m:oMath>
+        <m:sSub>
+          <m:e>
+            <m:r>
+              <m:t>s</m:t>
+            </m:r>
+          </m:e>
+          <m:sub>
+            <m:r>
+              <m:t>j</m:t>
+            </m:r>
+          </m:sub>
+        </m:sSub>
+        <m:d>
+          <m:dPr>
+            <m:begChr m:val="("/>
+            <m:endChr m:val=")"/>
+            <m:grow/>
+          </m:dPr>
+          <m:e>
+            <m:r>
+              <m:t>.</m:t>
+            </m:r>
+          </m:e>
+        </m:d>
+      </m:oMath>
+      <w:r>
+        <w:t xml:space="preserve"> </w:t>
+      </w:r>
+      <w:r>
+        <w:t xml:space="preserve">smoothing functions for each predictor plus an interecept term</w:t>
+      </w:r>
+      <w:r>
+        <w:t xml:space="preserve"> </w:t>
+      </w:r>
+      <m:oMath>
+        <m:sSub>
+          <m:e>
+            <m:r>
+              <m:t>s</m:t>
+            </m:r>
+          </m:e>
+          <m:sub>
+            <m:r>
+              <m:t>0</m:t>
+            </m:r>
+          </m:sub>
+        </m:sSub>
+      </m:oMath>
+      <w:r>
+        <w:t xml:space="preserve">. The smoothing functons are standardized and have expected values equal to zero so that</w:t>
+      </w:r>
+      <w:r>
+        <w:t xml:space="preserve"> </w:t>
+      </w:r>
+      <m:oMath>
+        <m:r>
+          <m:t>E</m:t>
+        </m:r>
+        <m:sSub>
+          <m:e>
+            <m:r>
+              <m:t>s</m:t>
+            </m:r>
+          </m:e>
+          <m:sub>
+            <m:r>
+              <m:t>j</m:t>
+            </m:r>
+          </m:sub>
+        </m:sSub>
+        <m:d>
+          <m:dPr>
+            <m:begChr m:val="("/>
+            <m:endChr m:val=")"/>
+            <m:grow/>
+          </m:dPr>
+          <m:e>
+            <m:sSub>
+              <m:e>
+                <m:r>
+                  <m:t>X</m:t>
+                </m:r>
+              </m:e>
+              <m:sub>
+                <m:r>
+                  <m:t>j</m:t>
+                </m:r>
+              </m:sub>
+            </m:sSub>
+          </m:e>
+        </m:d>
+        <m:r>
+          <m:t>=</m:t>
+        </m:r>
+        <m:r>
+          <m:t>0</m:t>
+        </m:r>
+      </m:oMath>
+      <w:r>
+        <w:t xml:space="preserve">. Because GAMs are an extension of Generalized Linear Models, they can also include linear predictors in addition to the smoothed functions.</w:t>
       </w:r>
     </w:p>
     <w:p>
@@ -471,7 +848,71 @@
         <w:pStyle w:val="BodyText"/>
       </w:pPr>
       <w:r>
-        <w:t xml:space="preserve">Nitrogen and phospohorus levels in SFE generally exceed concentrations that have been observed to promote excess primary production in other large estuarine systems. However, eutrophic conditions have not been regularly observed since routine monitoring has occurred since the 1970s. The resistance of SFE to eutrophication has been attributed to several factors, including elevated susepended sediments that reduce light penetration in the water column, regular exchange with low-nutrient marine waters and export of estuarine nutrients to the Pacific Ocean, and benthic grazing by filter-feeding bivalves that reduce algal concentrations. Renewed interest in the potential for nutrient loading to negatively affect water quality has occurred recently, particularly in South Bay, where recent harmful algal blooms (HABs), increases in summer-fall chlorophyll concentrations, and low dissolved oxygen concentrations were observed beginning in 1999.</w:t>
+        <w:t xml:space="preserve">The flexibility of the smoothing functions is a powerful component of GAMs that uses localized, non-linear spline functions to approximate the relationship of</w:t>
+      </w:r>
+      <w:r>
+        <w:t xml:space="preserve"> </w:t>
+      </w:r>
+      <m:oMath>
+        <m:r>
+          <m:t>Y</m:t>
+        </m:r>
+      </m:oMath>
+      <w:r>
+        <w:t xml:space="preserve"> </w:t>
+      </w:r>
+      <w:r>
+        <w:t xml:space="preserve">with predictor</w:t>
+      </w:r>
+      <w:r>
+        <w:t xml:space="preserve"> </w:t>
+      </w:r>
+      <m:oMath>
+        <m:sSub>
+          <m:e>
+            <m:r>
+              <m:t>X</m:t>
+            </m:r>
+          </m:e>
+          <m:sub>
+            <m:r>
+              <m:t>j</m:t>
+            </m:r>
+          </m:sub>
+        </m:sSub>
+      </m:oMath>
+      <w:r>
+        <w:t xml:space="preserve">. A spline is a piecewise function, such as a polynomial, that is connected at knots that smoothly join the separate pieces of the function. Increasing the number of knots creates a smoother fit of the response variable against the predictor at the risk of overfitting, whereas choosing a small number of knots creates a more rigid function that may underfit the data. There are several smoothing functions available in the</w:t>
+      </w:r>
+      <w:r>
+        <w:t xml:space="preserve"> </w:t>
+      </w:r>
+      <w:r>
+        <w:rPr>
+          <w:i/>
+        </w:rPr>
+        <w:t xml:space="preserve">mgcv</w:t>
+      </w:r>
+      <w:r>
+        <w:t xml:space="preserve"> </w:t>
+      </w:r>
+      <w:r>
+        <w:t xml:space="preserve">package and the default method uses a thin-plate spline as a computationally efficient approach to esitmating the smoother. The thin-plate spline can provide a balance between over- and under-fitting to the bivariate smoother by identifying the optimal number of knots through generalized cross validation (GCV). In addition to providing an overall summary statistic of model performance, the GCV optimization informs the number of knots for the spline by balancing the fit subject to a smoothing penalty. This frees the user from manually selecting knots, and therefore, the degree of smoothness modelled by the function. However, the</w:t>
+      </w:r>
+      <w:r>
+        <w:t xml:space="preserve"> </w:t>
+      </w:r>
+      <w:r>
+        <w:rPr>
+          <w:i/>
+        </w:rPr>
+        <w:t xml:space="preserve">mgcv</w:t>
+      </w:r>
+      <w:r>
+        <w:t xml:space="preserve"> </w:t>
+      </w:r>
+      <w:r>
+        <w:t xml:space="preserve">package requires the user to specify an upper limit as a reasonable expection for the number of knots applied to each spline. The default is ten, and as described below, this default value was increased to prevent under-fitting the data.</w:t>
       </w:r>
     </w:p>
     <w:p>
@@ -479,109 +920,137 @@
         <w:pStyle w:val="BodyText"/>
       </w:pPr>
       <w:r>
-        <w:t xml:space="preserve">Recent renewed interest in the effects of elevated nutrient concentrations in South Bay have been motivated by</w:t>
+        <w:t xml:space="preserve">An additional smoother provided by</w:t>
+      </w:r>
+      <w:r>
+        <w:t xml:space="preserve"> </w:t>
+      </w:r>
+      <w:r>
+        <w:rPr>
+          <w:i/>
+        </w:rPr>
+        <w:t xml:space="preserve">mgcv</w:t>
+      </w:r>
+      <w:r>
+        <w:t xml:space="preserve"> </w:t>
+      </w:r>
+      <w:r>
+        <w:t xml:space="preserve">is the cubic spline, which provides similar functionality as the thin-plate spline, but has an explicit form as a cubic polynomial function that is continuous to the second derivative at each knot location. Although visually, smooth fits for different spline types may appear similar, the cubic spline is a useful form for modelling period variation, such as seasonal changes on the annual scale or diurnal variation on the daily scale. A slight modification of the cubic spline is the</w:t>
+      </w:r>
+      <w:r>
+        <w:t xml:space="preserve"> </w:t>
+      </w:r>
+      <w:r>
+        <w:rPr>
+          <w:i/>
+        </w:rPr>
+        <w:t xml:space="preserve">cyclic</w:t>
+      </w:r>
+      <w:r>
+        <w:t xml:space="preserve"> </w:t>
+      </w:r>
+      <w:r>
+        <w:t xml:space="preserve">cubic spline that has the added constrainst of values being equal at the beginning and end of component being modelled. This allows the seasonal component to not only be modelled as a separate component of an overall time series, but the seasonal estimates are joined continuously across years. In others words, not using a cyclic cubic spline to modeal season would cause a non-continous overall function with step increases or decreases for the seasonal estimates between the years.</w:t>
       </w:r>
     </w:p>
     <w:p>
       <w:pPr>
-        <w:pStyle w:val="Compact"/>
+        <w:pStyle w:val="BodyText"/>
+      </w:pPr>
+      <w:r>
+        <w:t xml:space="preserve">Because GAM structures are flexible, the functional form for time can be described wih varying levels of complexity depending on the desired structural form. The method is useful for time series analysis because separate components can be explicitly modelled with differnet smoothing tersm.</w:t>
+      </w:r>
+    </w:p>
+    <w:p>
+      <w:pPr>
+        <w:pStyle w:val="BodyText"/>
+      </w:pPr>
+      <w:r>
+        <w:t xml:space="preserve">using some of the model structures they have documented and incorporated into their R package, baytrends. Table 1 summarizes the four primary model structures tested. The first three models (gam0, gam1, gam2) have the same structure as CBP’s base models. We added a fourth model, gam6. For all models, date is expressed as cyear, or centered decimal date, meaning that a date is turned into a decimal (i.e., 2002.41), and then a time series is centered so that the middle date in a record becomes zero. doy is the day of year as a numeric value from 1 to 366. All models include year as a linear effect. The functions s() model either year or doy as a smoothed, non-linear variable and ti() models the interaction between the two in the gam2 model. A central challenge to optimizing GAMs for applications such as this, where time series data is rather noisy with significant inner- and interannual seasonal variation, is estimating how smooth (vs. </w:t>
+      </w:r>
+      <w:r>
+        <w:t xml:space="preserve">‘</w:t>
+      </w:r>
+      <w:r>
+        <w:t xml:space="preserve">wiggly</w:t>
+      </w:r>
+      <w:r>
+        <w:t xml:space="preserve">’</w:t>
+      </w:r>
+      <w:r>
+        <w:t xml:space="preserve">) a spline should be to fit the data without over-fitting (i.e. following noise). In the mgcv package this is done by GCV. The fourth model, gam6, has the same structure as gam1 but permits a much higher degree in the s(year) by increasing the maximum allowable number of knots, k, and relies on mgcv’s internal model selection statistics to determine the appropriate degree of smoothness (using GCV).</w:t>
+      </w:r>
+    </w:p>
+    <w:p>
+      <w:pPr>
         <w:numPr>
           <w:numId w:val="1001"/>
           <w:ilvl w:val="0"/>
         </w:numPr>
       </w:pPr>
       <w:r>
-        <w:t xml:space="preserve">SF south Bay dataset, USGS monitoring data, show observed data summer/fall IQR plots (is the trend significant? when did it start or stop being significant?)</w:t>
+        <w:t xml:space="preserve">GAM general format and structures (gam0, gam1, gam2, gam6)</w:t>
       </w:r>
     </w:p>
     <w:p>
       <w:pPr>
-        <w:pStyle w:val="FirstParagraph"/>
-      </w:pPr>
-      <w:r>
-        <w:t xml:space="preserve">Analysis focused on near-surface (depth = 1-3m) chl-a data from Central Bay, South Bay, and Lower South Bay (stations 18-36, Figure 1), collected biweekly to monthly through long-term monitoring by USGS (Cloern and Schraga, 2016; Schraga et al.2017). For this initial work, we selected the time period 1990-2017 because it represented a suitable balance among three factors relevant to testing the statistical approaches: a. sufficient length of record; b. consistent biweekly-monthly sampling; and c. a diverse set of stations, across multiple subembayments, for which a and b were satisfied. While sampling frequency varied somewhat overtime or by station, all data were treated as individual date/station/concentration records within the statistical models (no spatial or temporal binning or averaging).</w:t>
+        <w:numPr>
+          <w:numId w:val="1001"/>
+          <w:ilvl w:val="0"/>
+        </w:numPr>
+      </w:pPr>
+      <w:r>
+        <w:t xml:space="preserve">Model application to SF time series and model evaluation, including transformation for response variables (why Box-Cox?)</w:t>
       </w:r>
     </w:p>
     <w:p>
       <w:pPr>
-        <w:pStyle w:val="Heading2"/>
-      </w:pPr>
-      <w:bookmarkStart w:id="31" w:name="gam-model-format"/>
-      <w:r>
-        <w:t xml:space="preserve">GAM model format</w:t>
-      </w:r>
-      <w:bookmarkEnd w:id="31"/>
+        <w:numPr>
+          <w:numId w:val="1001"/>
+          <w:ilvl w:val="0"/>
+        </w:numPr>
+      </w:pPr>
+      <w:r>
+        <w:t xml:space="preserve">Model predictions (complete time series, annual trend) and back-transformation estimates</w:t>
+      </w:r>
     </w:p>
     <w:p>
       <w:pPr>
+        <w:pStyle w:val="Heading2"/>
+      </w:pPr>
+      <w:bookmarkStart w:id="32" w:name="long-term-and-seasonal-trend-analysis"/>
+      <w:r>
+        <w:t xml:space="preserve">Long-term and seasonal trend analysis</w:t>
+      </w:r>
+      <w:bookmarkEnd w:id="32"/>
+    </w:p>
+    <w:p>
+      <w:pPr>
+        <w:pStyle w:val="Compact"/>
         <w:numPr>
           <w:numId w:val="1002"/>
           <w:ilvl w:val="0"/>
         </w:numPr>
       </w:pPr>
       <w:r>
-        <w:t xml:space="preserve">GAM general format and structures (gam0, gam1, gam2, gam6)</w:t>
+        <w:t xml:space="preserve">Secondary methods for trend analysis, estimate of seasonal values, hypothesis tests including mixed meta-analysis</w:t>
       </w:r>
     </w:p>
     <w:p>
       <w:pPr>
-        <w:numPr>
-          <w:numId w:val="1002"/>
-          <w:ilvl w:val="0"/>
-        </w:numPr>
-      </w:pPr>
-      <w:r>
-        <w:t xml:space="preserve">Model application to SF time series and model evaluation, including transformation for response variables (why Box-Cox?)</w:t>
-      </w:r>
-    </w:p>
-    <w:p>
-      <w:pPr>
-        <w:numPr>
-          <w:numId w:val="1002"/>
-          <w:ilvl w:val="0"/>
-        </w:numPr>
-      </w:pPr>
-      <w:r>
-        <w:t xml:space="preserve">Model predictions (complete time series, annual trend) and back-transformation estimates</w:t>
-      </w:r>
-    </w:p>
-    <w:p>
-      <w:pPr>
         <w:pStyle w:val="Heading2"/>
       </w:pPr>
-      <w:bookmarkStart w:id="32" w:name="long-term-and-seasonal-trend-analysis"/>
-      <w:r>
-        <w:t xml:space="preserve">Long-term and seasonal trend analysis</w:t>
-      </w:r>
-      <w:bookmarkEnd w:id="32"/>
+      <w:bookmarkStart w:id="33" w:name="sensitivity-analysis"/>
+      <w:r>
+        <w:t xml:space="preserve">Sensitivity analysis</w:t>
+      </w:r>
+      <w:bookmarkEnd w:id="33"/>
     </w:p>
     <w:p>
       <w:pPr>
         <w:pStyle w:val="Compact"/>
         <w:numPr>
           <w:numId w:val="1003"/>
-          <w:ilvl w:val="0"/>
-        </w:numPr>
-      </w:pPr>
-      <w:r>
-        <w:t xml:space="preserve">Secondary methods for trend analysis, estimate of seasonal values, hypothesis tests including mixed meta-analysis</w:t>
-      </w:r>
-    </w:p>
-    <w:p>
-      <w:pPr>
-        <w:pStyle w:val="Heading2"/>
-      </w:pPr>
-      <w:bookmarkStart w:id="33" w:name="sensitivity-analysis"/>
-      <w:r>
-        <w:t xml:space="preserve">Sensitivity analysis</w:t>
-      </w:r>
-      <w:bookmarkEnd w:id="33"/>
-    </w:p>
-    <w:p>
-      <w:pPr>
-        <w:pStyle w:val="Compact"/>
-        <w:numPr>
-          <w:numId w:val="1004"/>
           <w:ilvl w:val="0"/>
         </w:numPr>
       </w:pPr>
@@ -1491,9 +1960,6 @@
     <w:abstractNumId w:val="991"/>
   </w:num>
   <w:num w:numId="1003">
-    <w:abstractNumId w:val="991"/>
-  </w:num>
-  <w:num w:numId="1004">
     <w:abstractNumId w:val="991"/>
   </w:num>
 </w:numbering>

</xml_diff>

<commit_message>
general gam methods done
</commit_message>
<xml_diff>
--- a/manu_draft.docx
+++ b/manu_draft.docx
@@ -352,7 +352,7 @@
         <w:pStyle w:val="FirstParagraph"/>
       </w:pPr>
       <w:r>
-        <w:t xml:space="preserve">Compiled 2020-04-15 15:36:17</w:t>
+        <w:t xml:space="preserve">Compiled 2020-04-16 11:11:55</w:t>
       </w:r>
     </w:p>
     <w:p>
@@ -936,7 +936,7 @@
         <w:t xml:space="preserve"> </w:t>
       </w:r>
       <w:r>
-        <w:t xml:space="preserve">package requires the user to specify an upper limit as a reasonable expection for the number of knots applied to each spline. The default is ten, and as described below, this default value was increased to prevent under-fitting the data.</w:t>
+        <w:t xml:space="preserve">package requires the user to specify an upper limit as a reasonable expection for the number of knots applied to each spline.</w:t>
       </w:r>
     </w:p>
     <w:p>
@@ -982,7 +982,7 @@
         <w:pStyle w:val="BodyText"/>
       </w:pPr>
       <w:r>
-        <w:t xml:space="preserve">To evaluate GAMs with SFE chloropyll data, we followed an approach that built on past work by the Chesapeake Bay Program (Murphy et al. 2019), including incorporation and adaptation of their hierarchical model structure to evaluate long-term time series. These hierarchical models vary the functional form for time in relation to chlorophyll by adding smoothers and linear predictors with increasing flexibility in the GAM functions. This is a powerful approach for time series analysis because separate components can be explicitly modelled with different smoothing terms and the results can be idendependently evaluated and further tested from the model output. Varying degrees of model complexity also provides a balance between descriptive power and computational efficiency, where simpler models may be preferred in routine reporting or more complex models may be preferred for hypothesis testing. We present four GAM structures, following a similar format as Murphy et al. (2019):</w:t>
+        <w:t xml:space="preserve">To evaluate GAMs with SFE chloropyll data, we followed an approach that built on past work by the Chesapeake Bay Program (Murphy et al. 2019), including incorporation and adaptation of their hierarchical model structure to evaluate long-term time series. These hierarchical models vary the functional form for time in relation to chlorophyll by adding smoothers and linear predictors with increasing flexibility in the GAM functions. This is a powerful approach for time series analysis because separate components can be explicitly modelled with different smoothing terms and the results can be idendependently evaluated and further tested from the model output. Varying degrees of model complexity also provides a balance between descriptive power and computational efficiency, where simpler models may be preferred in routine reporting or more complex models may be preferred for hypothesis testing. We present four GAM structures, following a similar format as Murphy et al. (2019). The notation for gam3, gam4, and gam5 are not used because describe models used in Murphy et al. (2019) that were developed for purposes specific to Chesapeake Bay.</w:t>
       </w:r>
     </w:p>
     <w:p>
@@ -2223,105 +2223,938 @@
         <w:t xml:space="preserve"> </w:t>
       </w:r>
       <w:r>
-        <w:t xml:space="preserve">for each model were chosen as either logarithmic transformations (base 10) or best estimates of Box-Cox power transformations for chlorophyll. The logarithmic transformation is commonly used for chlorophyll to approximate a log-normal distribution of the response variable. However, alternative transformations could provide improved model fits and reduced uncertainty estimates in the fitted parameter by better satisying the model assumptions. The Box-Cox method was also used to transform chlorophyll as a comparison to the logarithmic transformation (Box and Cox 1964). These methods…</w:t>
-      </w:r>
-      <w:r>
-        <w:t xml:space="preserve"> </w:t>
-      </w:r>
-      <w:r>
-        <w:t xml:space="preserve">A comparison of fit between the two methods has not yet been explored in the application of GAMs to long-term water quality monitoring data.</w:t>
+        <w:t xml:space="preserve">for each model were chosen as either logarithmic transformations (base 10) or best estimates of Box-Cox power transformations for chlorophyll. A comparison of GAM perforamcne between transformation methods has not yet been explored in the application of GAMs to long-term water quality monitoring data. The logarithmic transformation is commonly used for chlorophyll to approximate a log-normal distribution of the response variable. However, alternative transformations could provide improved model fits and reduced uncertainty estimates in the fitted parameters by better satisying assumptions for GAMs. The Box-Cox method was also used to transform chlorophyll as a comparison to the logarithmic transformation (Box and Cox 1964). The Box-Cox method requires an estimate of the parameter</w:t>
+      </w:r>
+      <w:r>
+        <w:t xml:space="preserve"> </w:t>
+      </w:r>
+      <m:oMath>
+        <m:r>
+          <m:t>λ</m:t>
+        </m:r>
+      </m:oMath>
+      <w:r>
+        <w:t xml:space="preserve">, whereby the the optimal value is based on a minimization function of a log-likelihood profile vector. The profile vector for each chlorophyll time series was obtained using the</w:t>
+      </w:r>
+      <w:r>
+        <w:t xml:space="preserve"> </w:t>
+      </w:r>
+      <w:r>
+        <w:rPr>
+          <w:i/>
+        </w:rPr>
+        <w:t xml:space="preserve">boxcox</w:t>
+      </w:r>
+      <w:r>
+        <w:t xml:space="preserve"> </w:t>
+      </w:r>
+      <w:r>
+        <w:t xml:space="preserve">funtion from the MASS package (Venables and Ripley 2002) to evaluate log-likelihood estimates of</w:t>
+      </w:r>
+      <w:r>
+        <w:t xml:space="preserve"> </w:t>
+      </w:r>
+      <m:oMath>
+        <m:r>
+          <m:t>λ</m:t>
+        </m:r>
+      </m:oMath>
+      <w:r>
+        <w:t xml:space="preserve"> </w:t>
+      </w:r>
+      <w:r>
+        <w:t xml:space="preserve">across the range -4 to 4. Once the optimal</w:t>
+      </w:r>
+      <w:r>
+        <w:t xml:space="preserve"> </w:t>
+      </w:r>
+      <m:oMath>
+        <m:r>
+          <m:t>λ</m:t>
+        </m:r>
+      </m:oMath>
+      <w:r>
+        <w:t xml:space="preserve"> </w:t>
+      </w:r>
+      <w:r>
+        <w:t xml:space="preserve">value was identified, chlorophyll was transformed using the following power transformation (Box and Cox 1964):</w:t>
       </w:r>
     </w:p>
     <w:p>
       <w:pPr>
         <w:pStyle w:val="BodyText"/>
       </w:pPr>
-      <w:r>
-        <w:t xml:space="preserve">A central challenge to optimizing GAMs for applications such as this, where time series data is rather noisy with significant inner- and interannual seasonal variation, is estimating how smooth (vs. </w:t>
-      </w:r>
-      <w:r>
-        <w:t xml:space="preserve">‘</w:t>
-      </w:r>
-      <w:r>
-        <w:t xml:space="preserve">wiggly</w:t>
-      </w:r>
-      <w:r>
-        <w:t xml:space="preserve">’</w:t>
-      </w:r>
-      <w:r>
-        <w:t xml:space="preserve">) a spline should be to fit the data without over-fitting (i.e. following noise). The four models above, Table 1…. In the mgcv package this is done by GCV. The fourth model, gam6, has the same structure as gam1 but permits a much higher degree in the s(year) by increasing the maximum allowable number of knots, k, and relies on mgcv’s internal model selection statistics to determine the appropriate degree of smoothness (using GCV).</w:t>
-      </w:r>
+      <m:oMathPara>
+        <m:oMathParaPr>
+          <m:jc m:val="center"/>
+        </m:oMathParaPr>
+        <m:oMath>
+          <m:r>
+            <m:t>g</m:t>
+          </m:r>
+          <m:d>
+            <m:dPr>
+              <m:begChr m:val="("/>
+              <m:endChr m:val=")"/>
+              <m:grow/>
+            </m:dPr>
+            <m:e>
+              <m:r>
+                <m:t>c</m:t>
+              </m:r>
+              <m:r>
+                <m:t>h</m:t>
+              </m:r>
+              <m:r>
+                <m:t>l</m:t>
+              </m:r>
+              <m:r>
+                <m:t>;</m:t>
+              </m:r>
+              <m:r>
+                <m:t>λ</m:t>
+              </m:r>
+            </m:e>
+          </m:d>
+          <m:r>
+            <m:t>=</m:t>
+          </m:r>
+          <m:d>
+            <m:dPr>
+              <m:begChr m:val="{"/>
+              <m:endChr m:val=""/>
+              <m:grow/>
+            </m:dPr>
+            <m:e>
+              <m:m>
+                <m:mPr>
+                  <m:baseJc m:val="center"/>
+                  <m:plcHide m:val="1"/>
+                  <m:mcs>
+                    <m:mc>
+                      <m:mcPr>
+                        <m:mcJc m:val="left"/>
+                        <m:count m:val="1"/>
+                      </m:mcPr>
+                    </m:mc>
+                    <m:mc>
+                      <m:mcPr>
+                        <m:mcJc m:val="left"/>
+                        <m:count m:val="1"/>
+                      </m:mcPr>
+                    </m:mc>
+                  </m:mcs>
+                </m:mPr>
+                <m:mr>
+                  <m:e>
+                    <m:f>
+                      <m:fPr>
+                        <m:type m:val="bar"/>
+                      </m:fPr>
+                      <m:num>
+                        <m:r>
+                          <m:t>c</m:t>
+                        </m:r>
+                        <m:r>
+                          <m:t>h</m:t>
+                        </m:r>
+                        <m:sSup>
+                          <m:e>
+                            <m:r>
+                              <m:t>l</m:t>
+                            </m:r>
+                          </m:e>
+                          <m:sup>
+                            <m:r>
+                              <m:t>λ</m:t>
+                            </m:r>
+                          </m:sup>
+                        </m:sSup>
+                        <m:r>
+                          <m:t>−</m:t>
+                        </m:r>
+                        <m:r>
+                          <m:t>1</m:t>
+                        </m:r>
+                      </m:num>
+                      <m:den>
+                        <m:r>
+                          <m:t>λ</m:t>
+                        </m:r>
+                      </m:den>
+                    </m:f>
+                  </m:e>
+                  <m:e>
+                    <m:r>
+                      <m:t>λ</m:t>
+                    </m:r>
+                    <m:r>
+                      <m:t>≠</m:t>
+                    </m:r>
+                    <m:r>
+                      <m:t>0</m:t>
+                    </m:r>
+                  </m:e>
+                </m:mr>
+                <m:mr>
+                  <m:e>
+                    <m:r>
+                      <m:rPr>
+                        <m:nor/>
+                        <m:sty m:val="p"/>
+                      </m:rPr>
+                      <m:t>log</m:t>
+                    </m:r>
+                    <m:d>
+                      <m:dPr>
+                        <m:begChr m:val="("/>
+                        <m:endChr m:val=")"/>
+                        <m:grow/>
+                      </m:dPr>
+                      <m:e>
+                        <m:r>
+                          <m:t>c</m:t>
+                        </m:r>
+                        <m:r>
+                          <m:t>h</m:t>
+                        </m:r>
+                        <m:r>
+                          <m:t>l</m:t>
+                        </m:r>
+                      </m:e>
+                    </m:d>
+                  </m:e>
+                  <m:e>
+                    <m:r>
+                      <m:t>λ</m:t>
+                    </m:r>
+                    <m:r>
+                      <m:t>=</m:t>
+                    </m:r>
+                    <m:r>
+                      <m:t>0</m:t>
+                    </m:r>
+                  </m:e>
+                </m:mr>
+              </m:m>
+            </m:e>
+          </m:d>
+          <m:r>
+            <m:t>  </m:t>
+          </m:r>
+          <m:r>
+            <m:t>(</m:t>
+          </m:r>
+          <m:r>
+            <m:t>6</m:t>
+          </m:r>
+          <m:r>
+            <m:t>)</m:t>
+          </m:r>
+        </m:oMath>
+      </m:oMathPara>
     </w:p>
     <w:p>
       <w:pPr>
+        <w:pStyle w:val="FirstParagraph"/>
+      </w:pPr>
+      <w:r>
+        <w:t xml:space="preserve">where</w:t>
+      </w:r>
+      <w:r>
+        <w:t xml:space="preserve"> </w:t>
+      </w:r>
+      <m:oMath>
+        <m:r>
+          <m:t>g</m:t>
+        </m:r>
+        <m:r>
+          <m:t>(</m:t>
+        </m:r>
+        <m:r>
+          <m:t>)</m:t>
+        </m:r>
+      </m:oMath>
+      <w:r>
+        <w:t xml:space="preserve"> </w:t>
+      </w:r>
+      <w:r>
+        <w:t xml:space="preserve">is the transformation function for the appropriate GAM at the esitmated</w:t>
+      </w:r>
+      <w:r>
+        <w:t xml:space="preserve"> </w:t>
+      </w:r>
+      <m:oMath>
+        <m:r>
+          <m:t>λ</m:t>
+        </m:r>
+      </m:oMath>
+      <w:r>
+        <w:t xml:space="preserve"> </w:t>
+      </w:r>
+      <w:r>
+        <w:t xml:space="preserve">value. Note that in some cases the Box-Cox transformation is a logarithmic transformation if</w:t>
+      </w:r>
+      <w:r>
+        <w:t xml:space="preserve"> </w:t>
+      </w:r>
+      <m:oMath>
+        <m:r>
+          <m:t>λ</m:t>
+        </m:r>
+      </m:oMath>
+      <w:r>
+        <w:t xml:space="preserve"> </w:t>
+      </w:r>
+      <w:r>
+        <w:t xml:space="preserve">is estimated as zero. The</w:t>
+      </w:r>
+      <w:r>
+        <w:t xml:space="preserve"> </w:t>
+      </w:r>
+      <w:r>
+        <w:rPr>
+          <w:i/>
+        </w:rPr>
+        <w:t xml:space="preserve">BoxCox</w:t>
+      </w:r>
+      <w:r>
+        <w:t xml:space="preserve"> </w:t>
+      </w:r>
+      <w:r>
+        <w:t xml:space="preserve">function from the forecast package (Hyndman et al. 2020) in R was used to transform the chlrophyll time series with the optimal</w:t>
+      </w:r>
+      <w:r>
+        <w:t xml:space="preserve"> </w:t>
+      </w:r>
+      <m:oMath>
+        <m:r>
+          <m:t>λ</m:t>
+        </m:r>
+      </m:oMath>
+      <w:r>
+        <w:t xml:space="preserve"> </w:t>
+      </w:r>
+      <w:r>
+        <w:t xml:space="preserve">value. Equation (6) is only appropriate for positive values of a response variable, as for chlorophyll.</w:t>
+      </w:r>
+    </w:p>
+    <w:p>
+      <w:pPr>
+        <w:pStyle w:val="BodyText"/>
+      </w:pPr>
+      <w:r>
+        <w:t xml:space="preserve">A challenge to optimizing GAMs for time series data with significant intra- and interannual variation is choosing an appropriate functional form (i.e., gam0, gam1, gam2, or gam6) and determining how much variation could be explained by the smoothers in each function. The four models above provide tradeoffs in the functional forms that balance descriptive and computational efficiency. However, the individual smoothing functions (i.e,</w:t>
+      </w:r>
+      <w:r>
+        <w:t xml:space="preserve"> </w:t>
+      </w:r>
+      <m:oMath>
+        <m:sSub>
+          <m:e>
+            <m:r>
+              <m:t>s</m:t>
+            </m:r>
+          </m:e>
+          <m:sub>
+            <m:r>
+              <m:t>1</m:t>
+            </m:r>
+          </m:sub>
+        </m:sSub>
+        <m:r>
+          <m:t>(</m:t>
+        </m:r>
+        <m:r>
+          <m:t>)</m:t>
+        </m:r>
+      </m:oMath>
+      <w:r>
+        <w:t xml:space="preserve">,</w:t>
+      </w:r>
+      <w:r>
+        <w:t xml:space="preserve"> </w:t>
+      </w:r>
+      <m:oMath>
+        <m:sSub>
+          <m:e>
+            <m:r>
+              <m:t>s</m:t>
+            </m:r>
+          </m:e>
+          <m:sub>
+            <m:r>
+              <m:t>2</m:t>
+            </m:r>
+          </m:sub>
+        </m:sSub>
+        <m:r>
+          <m:t>(</m:t>
+        </m:r>
+        <m:r>
+          <m:t>)</m:t>
+        </m:r>
+      </m:oMath>
+      <w:r>
+        <w:t xml:space="preserve">,</w:t>
+      </w:r>
+      <w:r>
+        <w:t xml:space="preserve"> </w:t>
+      </w:r>
+      <m:oMath>
+        <m:sSubSup>
+          <m:e>
+            <m:r>
+              <m:t>s</m:t>
+            </m:r>
+          </m:e>
+          <m:sub>
+            <m:r>
+              <m:t>2</m:t>
+            </m:r>
+          </m:sub>
+          <m:sup>
+            <m:r>
+              <m:t>*</m:t>
+            </m:r>
+          </m:sup>
+        </m:sSubSup>
+        <m:r>
+          <m:t>(</m:t>
+        </m:r>
+        <m:r>
+          <m:t>)</m:t>
+        </m:r>
+      </m:oMath>
+      <w:r>
+        <w:t xml:space="preserve"> </w:t>
+      </w:r>
+      <w:r>
+        <w:t xml:space="preserve">and</w:t>
+      </w:r>
+      <w:r>
+        <w:t xml:space="preserve"> </w:t>
+      </w:r>
+      <m:oMath>
+        <m:r>
+          <m:t>t</m:t>
+        </m:r>
+        <m:sSub>
+          <m:e>
+            <m:r>
+              <m:t>i</m:t>
+            </m:r>
+          </m:e>
+          <m:sub>
+            <m:r>
+              <m:t>1</m:t>
+            </m:r>
+          </m:sub>
+        </m:sSub>
+        <m:r>
+          <m:t>(</m:t>
+        </m:r>
+        <m:r>
+          <m:t>)</m:t>
+        </m:r>
+      </m:oMath>
+      <w:r>
+        <w:t xml:space="preserve">) require an explicit declaration of how much variation could be explained for the separate</w:t>
+      </w:r>
+      <w:r>
+        <w:t xml:space="preserve"> </w:t>
+      </w:r>
+      <m:oMath>
+        <m:r>
+          <m:t>y</m:t>
+        </m:r>
+        <m:r>
+          <m:t>e</m:t>
+        </m:r>
+        <m:r>
+          <m:t>a</m:t>
+        </m:r>
+        <m:r>
+          <m:t>r</m:t>
+        </m:r>
+      </m:oMath>
+      <w:r>
+        <w:t xml:space="preserve"> </w:t>
+      </w:r>
+      <w:r>
+        <w:t xml:space="preserve">and</w:t>
+      </w:r>
+      <w:r>
+        <w:t xml:space="preserve"> </w:t>
+      </w:r>
+      <m:oMath>
+        <m:r>
+          <m:t>d</m:t>
+        </m:r>
+        <m:r>
+          <m:t>o</m:t>
+        </m:r>
+        <m:r>
+          <m:t>y</m:t>
+        </m:r>
+      </m:oMath>
+      <w:r>
+        <w:t xml:space="preserve"> </w:t>
+      </w:r>
+      <w:r>
+        <w:t xml:space="preserve">components. This requires user input on the potential upper limit for the</w:t>
+      </w:r>
+      <w:r>
+        <w:t xml:space="preserve"> </w:t>
+      </w:r>
+      <w:r>
+        <w:rPr>
+          <w:i/>
+        </w:rPr>
+        <w:t xml:space="preserve">k</w:t>
+      </w:r>
+      <w:r>
+        <w:t xml:space="preserve">-values that could be used during model fitting. Initial testing by Murphy et al. (2019) showed that the default</w:t>
+      </w:r>
+      <w:r>
+        <w:t xml:space="preserve"> </w:t>
+      </w:r>
+      <w:r>
+        <w:rPr>
+          <w:i/>
+        </w:rPr>
+        <w:t xml:space="preserve">k</w:t>
+      </w:r>
+      <w:r>
+        <w:t xml:space="preserve"> </w:t>
+      </w:r>
+      <w:r>
+        <w:t xml:space="preserve">values in the mgcv package were insufficient for describing the interannual variation in the response variable and specified the upper limit for the number of knots for the</w:t>
+      </w:r>
+      <w:r>
+        <w:t xml:space="preserve"> </w:t>
+      </w:r>
+      <m:oMath>
+        <m:sSub>
+          <m:e>
+            <m:r>
+              <m:t>s</m:t>
+            </m:r>
+          </m:e>
+          <m:sub>
+            <m:r>
+              <m:t>2</m:t>
+            </m:r>
+          </m:sub>
+        </m:sSub>
+        <m:r>
+          <m:t>(</m:t>
+        </m:r>
+        <m:r>
+          <m:t>y</m:t>
+        </m:r>
+        <m:r>
+          <m:t>e</m:t>
+        </m:r>
+        <m:r>
+          <m:t>a</m:t>
+        </m:r>
+        <m:r>
+          <m:t>r</m:t>
+        </m:r>
+        <m:r>
+          <m:t>)</m:t>
+        </m:r>
+      </m:oMath>
+      <w:r>
+        <w:t xml:space="preserve"> </w:t>
+      </w:r>
+      <w:r>
+        <w:t xml:space="preserve">smoother as the maximum between 10 or</w:t>
+      </w:r>
+      <w:r>
+        <w:t xml:space="preserve"> </w:t>
+      </w:r>
+      <m:oMath>
+        <m:r>
+          <m:t>2</m:t>
+        </m:r>
+        <m:r>
+          <m:t>/</m:t>
+        </m:r>
+        <m:r>
+          <m:t>3</m:t>
+        </m:r>
+        <m:r>
+          <m:t>×</m:t>
+        </m:r>
+      </m:oMath>
+      <w:r>
+        <w:t xml:space="preserve"> </w:t>
+      </w:r>
+      <w:r>
+        <w:t xml:space="preserve">the number of years in the time series. We follow the same approach herein for gam1 and gam2. Further, the default</w:t>
+      </w:r>
+      <w:r>
+        <w:t xml:space="preserve"> </w:t>
+      </w:r>
+      <w:r>
+        <w:rPr>
+          <w:i/>
+        </w:rPr>
+        <w:t xml:space="preserve">k</w:t>
+      </w:r>
+      <w:r>
+        <w:t xml:space="preserve">-values for</w:t>
+      </w:r>
+      <w:r>
+        <w:t xml:space="preserve"> </w:t>
+      </w:r>
+      <m:oMath>
+        <m:sSub>
+          <m:e>
+            <m:r>
+              <m:t>s</m:t>
+            </m:r>
+          </m:e>
+          <m:sub>
+            <m:r>
+              <m:t>2</m:t>
+            </m:r>
+          </m:sub>
+        </m:sSub>
+        <m:r>
+          <m:t>(</m:t>
+        </m:r>
+        <m:r>
+          <m:t>)</m:t>
+        </m:r>
+      </m:oMath>
+      <w:r>
+        <w:t xml:space="preserve"> </w:t>
+      </w:r>
+      <w:r>
+        <w:t xml:space="preserve">and</w:t>
+      </w:r>
+      <w:r>
+        <w:t xml:space="preserve"> </w:t>
+      </w:r>
+      <m:oMath>
+        <m:r>
+          <m:t>t</m:t>
+        </m:r>
+        <m:sSub>
+          <m:e>
+            <m:r>
+              <m:t>i</m:t>
+            </m:r>
+          </m:e>
+          <m:sub>
+            <m:r>
+              <m:t>1</m:t>
+            </m:r>
+          </m:sub>
+        </m:sSub>
+        <m:r>
+          <m:t>(</m:t>
+        </m:r>
+        <m:r>
+          <m:t>)</m:t>
+        </m:r>
+      </m:oMath>
+      <w:r>
+        <w:t xml:space="preserve"> </w:t>
+      </w:r>
+      <w:r>
+        <w:t xml:space="preserve">were considered appropriate and not tested further. For the application to SFE chlorophyll data, gam6 was also added as an extension of gam1, where the total number of knots for the</w:t>
+      </w:r>
+      <w:r>
+        <w:t xml:space="preserve"> </w:t>
+      </w:r>
+      <m:oMath>
+        <m:r>
+          <m:t>y</m:t>
+        </m:r>
+        <m:r>
+          <m:t>e</m:t>
+        </m:r>
+        <m:r>
+          <m:t>a</m:t>
+        </m:r>
+        <m:r>
+          <m:t>r</m:t>
+        </m:r>
+      </m:oMath>
+      <w:r>
+        <w:t xml:space="preserve"> </w:t>
+      </w:r>
+      <w:r>
+        <w:t xml:space="preserve">smoother,</w:t>
+      </w:r>
+      <w:r>
+        <w:t xml:space="preserve"> </w:t>
+      </w:r>
+      <m:oMath>
+        <m:sSubSup>
+          <m:e>
+            <m:r>
+              <m:t>s</m:t>
+            </m:r>
+          </m:e>
+          <m:sub>
+            <m:r>
+              <m:t>2</m:t>
+            </m:r>
+          </m:sub>
+          <m:sup>
+            <m:r>
+              <m:t>*</m:t>
+            </m:r>
+          </m:sup>
+        </m:sSubSup>
+        <m:r>
+          <m:t>(</m:t>
+        </m:r>
+        <m:r>
+          <m:t>)</m:t>
+        </m:r>
+      </m:oMath>
+      <w:r>
+        <w:t xml:space="preserve">, was increased to 12 times the total number of years in the time series. This approach potentially allows the smoother for</w:t>
+      </w:r>
+      <w:r>
+        <w:t xml:space="preserve"> </w:t>
+      </w:r>
+      <m:oMath>
+        <m:r>
+          <m:t>y</m:t>
+        </m:r>
+        <m:r>
+          <m:t>e</m:t>
+        </m:r>
+        <m:r>
+          <m:t>a</m:t>
+        </m:r>
+        <m:r>
+          <m:t>r</m:t>
+        </m:r>
+      </m:oMath>
+      <w:r>
+        <w:t xml:space="preserve"> </w:t>
+      </w:r>
+      <w:r>
+        <w:t xml:space="preserve">to be completely unconstrained in how much variance is fit within and between years.</w:t>
+      </w:r>
+    </w:p>
+    <w:p>
+      <w:pPr>
+        <w:pStyle w:val="BodyText"/>
+      </w:pPr>
+      <w:r>
+        <w:t xml:space="preserve">All models were compared using standard summary statistics describing overall model fit to the observed data. In addition to the GCV score, models were comapred using the Akaike Information Criterion (AIC) and</w:t>
+      </w:r>
+      <w:r>
+        <w:t xml:space="preserve"> </w:t>
+      </w:r>
+      <m:oMath>
+        <m:sSup>
+          <m:e>
+            <m:r>
+              <m:t>R</m:t>
+            </m:r>
+          </m:e>
+          <m:sup>
+            <m:r>
+              <m:t>2</m:t>
+            </m:r>
+          </m:sup>
+        </m:sSup>
+      </m:oMath>
+      <w:r>
+        <w:t xml:space="preserve"> </w:t>
+      </w:r>
+      <w:r>
+        <w:t xml:space="preserve">summmary statistics. Comparisons were made between the different GAMs in equations (2) to (5) and the transformation used to define the</w:t>
+      </w:r>
+      <w:r>
+        <w:t xml:space="preserve"> </w:t>
+      </w:r>
+      <m:oMath>
+        <m:r>
+          <m:t>g</m:t>
+        </m:r>
+        <m:r>
+          <m:t>(</m:t>
+        </m:r>
+        <m:r>
+          <m:t>)</m:t>
+        </m:r>
+      </m:oMath>
+      <w:r>
+        <w:t xml:space="preserve"> </w:t>
+      </w:r>
+      <w:r>
+        <w:t xml:space="preserve">function for chlorophyll at each station. Model predictions were based on the standard model output from the</w:t>
+      </w:r>
+      <w:r>
+        <w:t xml:space="preserve"> </w:t>
+      </w:r>
+      <w:r>
+        <w:rPr>
+          <w:i/>
+        </w:rPr>
+        <w:t xml:space="preserve">predict()</w:t>
+      </w:r>
+      <w:r>
+        <w:t xml:space="preserve"> </w:t>
+      </w:r>
+      <w:r>
+        <w:t xml:space="preserve">function from the mgcv package. A long-term trend indepedent of seasonal variation was also estimated for each model by subtracting the seasonal terms (i.e.,</w:t>
+      </w:r>
+      <w:r>
+        <w:t xml:space="preserve"> </w:t>
+      </w:r>
+      <m:oMath>
+        <m:sSub>
+          <m:e>
+            <m:r>
+              <m:t>s</m:t>
+            </m:r>
+          </m:e>
+          <m:sub>
+            <m:r>
+              <m:t>1</m:t>
+            </m:r>
+          </m:sub>
+        </m:sSub>
+        <m:r>
+          <m:t>(</m:t>
+        </m:r>
+        <m:r>
+          <m:t>d</m:t>
+        </m:r>
+        <m:r>
+          <m:t>o</m:t>
+        </m:r>
+        <m:r>
+          <m:t>y</m:t>
+        </m:r>
+        <m:r>
+          <m:t>)</m:t>
+        </m:r>
+      </m:oMath>
+      <w:r>
+        <w:t xml:space="preserve"> </w:t>
+      </w:r>
+      <w:r>
+        <w:t xml:space="preserve">and</w:t>
+      </w:r>
+      <w:r>
+        <w:t xml:space="preserve"> </w:t>
+      </w:r>
+      <m:oMath>
+        <m:r>
+          <m:t>t</m:t>
+        </m:r>
+        <m:sSub>
+          <m:e>
+            <m:r>
+              <m:t>i</m:t>
+            </m:r>
+          </m:e>
+          <m:sub>
+            <m:r>
+              <m:t>1</m:t>
+            </m:r>
+          </m:sub>
+        </m:sSub>
+        <m:r>
+          <m:t>(</m:t>
+        </m:r>
+        <m:r>
+          <m:t>d</m:t>
+        </m:r>
+        <m:r>
+          <m:t>o</m:t>
+        </m:r>
+        <m:r>
+          <m:t>y</m:t>
+        </m:r>
+        <m:r>
+          <m:t>,</m:t>
+        </m:r>
+        <m:r>
+          <m:t>y</m:t>
+        </m:r>
+        <m:r>
+          <m:t>e</m:t>
+        </m:r>
+        <m:r>
+          <m:t>a</m:t>
+        </m:r>
+        <m:r>
+          <m:t>r</m:t>
+        </m:r>
+        <m:r>
+          <m:t>)</m:t>
+        </m:r>
+      </m:oMath>
+      <w:r>
+        <w:t xml:space="preserve">), where appropriate. Back-transformation of results were obtained by exponentiation if the log-transformed variable was used or using the</w:t>
+      </w:r>
+      <w:r>
+        <w:t xml:space="preserve"> </w:t>
+      </w:r>
+      <w:r>
+        <w:rPr>
+          <w:i/>
+        </w:rPr>
+        <w:t xml:space="preserve">InvBoxCox()</w:t>
+      </w:r>
+      <w:r>
+        <w:t xml:space="preserve"> </w:t>
+      </w:r>
+      <w:r>
+        <w:t xml:space="preserve">function from the forecast package if the Box-Cox transformation was used.</w:t>
+      </w:r>
+    </w:p>
+    <w:p>
+      <w:pPr>
+        <w:pStyle w:val="Heading2"/>
+      </w:pPr>
+      <w:bookmarkStart w:id="32" w:name="long-term-and-seasonal-trend-analysis"/>
+      <w:r>
+        <w:t xml:space="preserve">Long-term and seasonal trend analysis</w:t>
+      </w:r>
+      <w:bookmarkEnd w:id="32"/>
+    </w:p>
+    <w:p>
+      <w:pPr>
+        <w:pStyle w:val="Compact"/>
         <w:numPr>
           <w:numId w:val="1001"/>
           <w:ilvl w:val="0"/>
         </w:numPr>
       </w:pPr>
       <w:r>
-        <w:t xml:space="preserve">GAM general format and structures (gam0, gam1, gam2, gam6)</w:t>
+        <w:t xml:space="preserve">Secondary methods for trend analysis, estimate of seasonal values, hypothesis tests including mixed meta-analysis</w:t>
       </w:r>
     </w:p>
     <w:p>
       <w:pPr>
-        <w:numPr>
-          <w:numId w:val="1001"/>
-          <w:ilvl w:val="0"/>
-        </w:numPr>
-      </w:pPr>
-      <w:r>
-        <w:t xml:space="preserve">Model application to SF time series and model evaluation, including transformation for response variables (why Box-Cox?)</w:t>
-      </w:r>
-    </w:p>
-    <w:p>
-      <w:pPr>
-        <w:numPr>
-          <w:numId w:val="1001"/>
-          <w:ilvl w:val="0"/>
-        </w:numPr>
-      </w:pPr>
-      <w:r>
-        <w:t xml:space="preserve">Model predictions (complete time series, annual trend) and back-transformation estimates</w:t>
-      </w:r>
-    </w:p>
-    <w:p>
-      <w:pPr>
         <w:pStyle w:val="Heading2"/>
       </w:pPr>
-      <w:bookmarkStart w:id="32" w:name="long-term-and-seasonal-trend-analysis"/>
-      <w:r>
-        <w:t xml:space="preserve">Long-term and seasonal trend analysis</w:t>
-      </w:r>
-      <w:bookmarkEnd w:id="32"/>
+      <w:bookmarkStart w:id="33" w:name="sensitivity-analysis"/>
+      <w:r>
+        <w:t xml:space="preserve">Sensitivity analysis</w:t>
+      </w:r>
+      <w:bookmarkEnd w:id="33"/>
     </w:p>
     <w:p>
       <w:pPr>
         <w:pStyle w:val="Compact"/>
         <w:numPr>
           <w:numId w:val="1002"/>
-          <w:ilvl w:val="0"/>
-        </w:numPr>
-      </w:pPr>
-      <w:r>
-        <w:t xml:space="preserve">Secondary methods for trend analysis, estimate of seasonal values, hypothesis tests including mixed meta-analysis</w:t>
-      </w:r>
-    </w:p>
-    <w:p>
-      <w:pPr>
-        <w:pStyle w:val="Heading2"/>
-      </w:pPr>
-      <w:bookmarkStart w:id="33" w:name="sensitivity-analysis"/>
-      <w:r>
-        <w:t xml:space="preserve">Sensitivity analysis</w:t>
-      </w:r>
-      <w:bookmarkEnd w:id="33"/>
-    </w:p>
-    <w:p>
-      <w:pPr>
-        <w:pStyle w:val="Compact"/>
-        <w:numPr>
-          <w:numId w:val="1003"/>
           <w:ilvl w:val="0"/>
         </w:numPr>
       </w:pPr>
@@ -3228,9 +4061,6 @@
     <w:abstractNumId w:val="991"/>
   </w:num>
   <w:num w:numId="1002">
-    <w:abstractNumId w:val="991"/>
-  </w:num>
-  <w:num w:numId="1003">
     <w:abstractNumId w:val="991"/>
   </w:num>
 </w:numbering>

</xml_diff>

<commit_message>
getting through hypothesis tests for gams
</commit_message>
<xml_diff>
--- a/manu_draft.docx
+++ b/manu_draft.docx
@@ -352,7 +352,7 @@
         <w:pStyle w:val="FirstParagraph"/>
       </w:pPr>
       <w:r>
-        <w:t xml:space="preserve">Compiled 2020-04-16 11:11:55</w:t>
+        <w:t xml:space="preserve">Compiled 2020-04-20 09:42:13</w:t>
       </w:r>
     </w:p>
     <w:p>
@@ -377,26 +377,45 @@
     </w:p>
     <w:p>
       <w:pPr>
-        <w:pStyle w:val="Heading1"/>
-      </w:pPr>
-      <w:bookmarkStart w:id="29" w:name="methods"/>
-      <w:r>
-        <w:t xml:space="preserve">Methods</w:t>
-      </w:r>
-      <w:bookmarkEnd w:id="29"/>
+        <w:pStyle w:val="FirstParagraph"/>
+      </w:pPr>
+      <w:r>
+        <w:t xml:space="preserve">Cloern et al. 2020</w:t>
+      </w:r>
+      <w:r>
+        <w:t xml:space="preserve"> </w:t>
+      </w:r>
+      <w:hyperlink r:id="rId29">
+        <w:r>
+          <w:rPr>
+            <w:rStyle w:val="Hyperlink"/>
+          </w:rPr>
+          <w:t xml:space="preserve">link</w:t>
+        </w:r>
+      </w:hyperlink>
     </w:p>
     <w:p>
       <w:pPr>
-        <w:pStyle w:val="Heading2"/>
-      </w:pPr>
-      <w:bookmarkStart w:id="30" w:name="study-area-and-data-sources"/>
-      <w:r>
-        <w:t xml:space="preserve">Study area and data sources</w:t>
+        <w:pStyle w:val="Heading1"/>
+      </w:pPr>
+      <w:bookmarkStart w:id="30" w:name="methods"/>
+      <w:r>
+        <w:t xml:space="preserve">Methods</w:t>
       </w:r>
       <w:bookmarkEnd w:id="30"/>
     </w:p>
     <w:p>
       <w:pPr>
+        <w:pStyle w:val="Heading2"/>
+      </w:pPr>
+      <w:bookmarkStart w:id="31" w:name="study-area-and-data-sources"/>
+      <w:r>
+        <w:t xml:space="preserve">Study area and data sources</w:t>
+      </w:r>
+      <w:bookmarkEnd w:id="31"/>
+    </w:p>
+    <w:p>
+      <w:pPr>
         <w:pStyle w:val="FirstParagraph"/>
       </w:pPr>
       <w:r>
@@ -486,11 +505,11 @@
       <w:pPr>
         <w:pStyle w:val="Heading2"/>
       </w:pPr>
-      <w:bookmarkStart w:id="31" w:name="gam-application"/>
+      <w:bookmarkStart w:id="32" w:name="gam-application"/>
       <w:r>
         <w:t xml:space="preserve">GAM application</w:t>
       </w:r>
-      <w:bookmarkEnd w:id="31"/>
+      <w:bookmarkEnd w:id="32"/>
     </w:p>
     <w:p>
       <w:pPr>
@@ -2951,7 +2970,7 @@
         <w:pStyle w:val="BodyText"/>
       </w:pPr>
       <w:r>
-        <w:t xml:space="preserve">All models were compared using standard summary statistics describing overall model fit to the observed data. In addition to the GCV score, models were comapred using the Akaike Information Criterion (AIC) and</w:t>
+        <w:t xml:space="preserve">All models were compared using standard summary statistics describing overall model fit to the observed data. In addition to the GCV score, models were compared using the Akaike Information Criterion (AIC) and</w:t>
       </w:r>
       <w:r>
         <w:t xml:space="preserve"> </w:t>
@@ -2974,7 +2993,7 @@
         <w:t xml:space="preserve"> </w:t>
       </w:r>
       <w:r>
-        <w:t xml:space="preserve">summmary statistics. Comparisons were made between the different GAMs in equations (2) to (5) and the transformation used to define the</w:t>
+        <w:t xml:space="preserve">summmary statistics. Comparisons were made between the different GAMs in equations (2) to (5) and for the transformations used to define the</w:t>
       </w:r>
       <w:r>
         <w:t xml:space="preserve"> </w:t>
@@ -3009,7 +3028,7 @@
         <w:t xml:space="preserve"> </w:t>
       </w:r>
       <w:r>
-        <w:t xml:space="preserve">function from the mgcv package. A long-term trend indepedent of seasonal variation was also estimated for each model by subtracting the seasonal terms (i.e.,</w:t>
+        <w:t xml:space="preserve">function from the mgcv package. A long-term trend independent of seasonal variation was also estimated for each model by subtracting the seasonal terms (i.e.,</w:t>
       </w:r>
       <w:r>
         <w:t xml:space="preserve"> </w:t>
@@ -3100,7 +3119,7 @@
         </m:r>
       </m:oMath>
       <w:r>
-        <w:t xml:space="preserve">), where appropriate. Back-transformation of results were obtained by exponentiation if the log-transformed variable was used or using the</w:t>
+        <w:t xml:space="preserve">) from the predictions. Back-transformation of results were obtained by exponentiation if the log-transformed variable was used or using the</w:t>
       </w:r>
       <w:r>
         <w:t xml:space="preserve"> </w:t>
@@ -3115,18 +3134,419 @@
         <w:t xml:space="preserve"> </w:t>
       </w:r>
       <w:r>
-        <w:t xml:space="preserve">function from the forecast package if the Box-Cox transformation was used.</w:t>
+        <w:t xml:space="preserve">function from the forecast package if the Box-Cox transformation was used. For hypothesis tests that required estimates of central tendency and confidence intervals for mean values, back-transformations were based on an exponentiation or inverse function of the transformed response variable as before, with the addition of a correction factor. This bias-correction factor was simply the variance of the model residuals divided by two for variables in log-space and correction with a forecast variance estimate as specified in the</w:t>
+      </w:r>
+      <w:r>
+        <w:t xml:space="preserve"> </w:t>
+      </w:r>
+      <w:r>
+        <w:rPr>
+          <w:i/>
+        </w:rPr>
+        <w:t xml:space="preserve">InvBoxCox()</w:t>
+      </w:r>
+      <w:r>
+        <w:t xml:space="preserve"> </w:t>
+      </w:r>
+      <w:r>
+        <w:t xml:space="preserve">function from the forecast package.</w:t>
       </w:r>
     </w:p>
     <w:p>
       <w:pPr>
         <w:pStyle w:val="Heading2"/>
       </w:pPr>
-      <w:bookmarkStart w:id="32" w:name="long-term-and-seasonal-trend-analysis"/>
-      <w:r>
-        <w:t xml:space="preserve">Long-term and seasonal trend analysis</w:t>
-      </w:r>
-      <w:bookmarkEnd w:id="32"/>
+      <w:bookmarkStart w:id="33" w:name="trend-tests-on-gam-results"/>
+      <w:r>
+        <w:t xml:space="preserve">Trend tests on GAM results</w:t>
+      </w:r>
+      <w:bookmarkEnd w:id="33"/>
+    </w:p>
+    <w:p>
+      <w:pPr>
+        <w:pStyle w:val="FirstParagraph"/>
+      </w:pPr>
+      <w:r>
+        <w:t xml:space="preserve">Each of the GAM structures described in equations (2) to (5) provide different approaches to quantify long-term variation in annual and seasonal changes. Although useful as a general approach to view functional forms for different time series, additional information regarding whether an observed change is statistically significant can be useful to inform environmental management decisions. We present two methods for performing trend tests on model results that address different changes that may be of management interest. First, a method for evaluating the percent change in annual averages between two time periods is briefly summarized. This approach is similar to that presented in Murphy et al. (2019). Second, a method for evaluating means and confidence intervals from GAM results for seasonal periods is presented, including an estimate of direction and rate of seasonal change over time.</w:t>
+      </w:r>
+    </w:p>
+    <w:p>
+      <w:pPr>
+        <w:pStyle w:val="BodyText"/>
+      </w:pPr>
+      <w:r>
+        <w:t xml:space="preserve">The ability to compare time periods of interest has importance for evaluating whether a significant change has occurred in relation to perceived trends in observed data. For example, the noticeable change in SFE water quality in South Bay starting from the 1990s and persisting through 2005 was of considerable interest by environmental managers given the apparent departure from long-term conditions to a state that suggested a trend towards more eutrophic conditions. However, statistical methods to evaluate this change that were able to quantify the temporal variation and to provide a statistically robust estimate of the change were not available. The use of GAMs in parallel with hypothesis testing can be used for this purpose. Methods proposed in Murphy et al. (2019) and similarly applied in Yang and Moyer (2020) were used and are briefly summarized herein.</w:t>
+      </w:r>
+    </w:p>
+    <w:p>
+      <w:pPr>
+        <w:pStyle w:val="BodyText"/>
+      </w:pPr>
+      <w:r>
+        <w:t xml:space="preserve">For two time periods of interest, a trend can be estimated as the difference in means from the GAM results between the periods, the percent change, and an appropriate p-value descibing the probability that the change is due to change alone. Murphy et al. (2019) defined the two time periods as</w:t>
+      </w:r>
+      <w:r>
+        <w:t xml:space="preserve"> </w:t>
+      </w:r>
+      <w:r>
+        <w:t xml:space="preserve">“</w:t>
+      </w:r>
+      <w:r>
+        <w:t xml:space="preserve">base</w:t>
+      </w:r>
+      <w:r>
+        <w:t xml:space="preserve">”</w:t>
+      </w:r>
+      <w:r>
+        <w:t xml:space="preserve"> </w:t>
+      </w:r>
+      <w:r>
+        <w:t xml:space="preserve">and</w:t>
+      </w:r>
+      <w:r>
+        <w:t xml:space="preserve"> </w:t>
+      </w:r>
+      <w:r>
+        <w:t xml:space="preserve">“</w:t>
+      </w:r>
+      <w:r>
+        <w:t xml:space="preserve">test</w:t>
+      </w:r>
+      <w:r>
+        <w:t xml:space="preserve">”</w:t>
+      </w:r>
+      <w:r>
+        <w:t xml:space="preserve"> </w:t>
+      </w:r>
+      <w:r>
+        <w:t xml:space="preserve">periods, where the former represents a baseline condition earlier in the time series as a basis of comparison to the more recent</w:t>
+      </w:r>
+      <w:r>
+        <w:t xml:space="preserve"> </w:t>
+      </w:r>
+      <w:r>
+        <w:t xml:space="preserve">“</w:t>
+      </w:r>
+      <w:r>
+        <w:t xml:space="preserve">test</w:t>
+      </w:r>
+      <w:r>
+        <w:t xml:space="preserve">”</w:t>
+      </w:r>
+      <w:r>
+        <w:t xml:space="preserve"> </w:t>
+      </w:r>
+      <w:r>
+        <w:t xml:space="preserve">period. It was further suggested the the base and test periods include a minimum of two years if evaluating years at the beginning and end of a time series to account for instability of GAM estimates at the edges of the independent variable space. The differences are estimated as:</w:t>
+      </w:r>
+    </w:p>
+    <w:p>
+      <w:pPr>
+        <w:pStyle w:val="BodyText"/>
+      </w:pPr>
+      <m:oMathPara>
+        <m:oMathParaPr>
+          <m:jc m:val="center"/>
+        </m:oMathParaPr>
+        <m:oMath>
+          <m:r>
+            <m:rPr>
+              <m:nor/>
+              <m:sty m:val="p"/>
+            </m:rPr>
+            <m:t>Difference</m:t>
+          </m:r>
+          <m:r>
+            <m:t>=</m:t>
+          </m:r>
+          <m:sSub>
+            <m:e>
+              <m:r>
+                <m:t>Z</m:t>
+              </m:r>
+            </m:e>
+            <m:sub>
+              <m:r>
+                <m:t>d</m:t>
+              </m:r>
+            </m:sub>
+          </m:sSub>
+          <m:acc>
+            <m:accPr>
+              <m:chr m:val="̂"/>
+            </m:accPr>
+            <m:e>
+              <m:r>
+                <m:t>β</m:t>
+              </m:r>
+            </m:e>
+          </m:acc>
+          <m:r>
+            <m:t>  </m:t>
+          </m:r>
+          <m:r>
+            <m:t>(</m:t>
+          </m:r>
+          <m:r>
+            <m:t>7</m:t>
+          </m:r>
+          <m:r>
+            <m:t>)</m:t>
+          </m:r>
+        </m:oMath>
+      </m:oMathPara>
+    </w:p>
+    <w:p>
+      <w:pPr>
+        <w:pStyle w:val="FirstParagraph"/>
+      </w:pPr>
+      <w:r>
+        <w:t xml:space="preserve">where</w:t>
+      </w:r>
+      <w:r>
+        <w:t xml:space="preserve"> </w:t>
+      </w:r>
+      <m:oMath>
+        <m:sSub>
+          <m:e>
+            <m:r>
+              <m:t>Z</m:t>
+            </m:r>
+          </m:e>
+          <m:sub>
+            <m:r>
+              <m:t>d</m:t>
+            </m:r>
+          </m:sub>
+        </m:sSub>
+      </m:oMath>
+      <w:r>
+        <w:t xml:space="preserve"> </w:t>
+      </w:r>
+      <w:r>
+        <w:t xml:space="preserve">is a point estimate of the differences of the predictions between the base and test years and</w:t>
+      </w:r>
+      <w:r>
+        <w:t xml:space="preserve"> </w:t>
+      </w:r>
+      <m:oMath>
+        <m:acc>
+          <m:accPr>
+            <m:chr m:val="̂"/>
+          </m:accPr>
+          <m:e>
+            <m:r>
+              <m:t>β</m:t>
+            </m:r>
+          </m:e>
+        </m:acc>
+      </m:oMath>
+      <w:r>
+        <w:t xml:space="preserve"> </w:t>
+      </w:r>
+      <w:r>
+        <w:t xml:space="preserve">is the estimated parameter vector from the fitted GAM. The standard error of this difference is then:</w:t>
+      </w:r>
+    </w:p>
+    <w:p>
+      <w:pPr>
+        <w:pStyle w:val="BodyText"/>
+      </w:pPr>
+      <m:oMathPara>
+        <m:oMathParaPr>
+          <m:jc m:val="center"/>
+        </m:oMathParaPr>
+        <m:oMath>
+          <m:sSub>
+            <m:e>
+              <m:r>
+                <m:rPr>
+                  <m:nor/>
+                  <m:sty m:val="p"/>
+                </m:rPr>
+                <m:t>se</m:t>
+              </m:r>
+            </m:e>
+            <m:sub>
+              <m:r>
+                <m:rPr>
+                  <m:nor/>
+                  <m:sty m:val="p"/>
+                </m:rPr>
+                <m:t>diff</m:t>
+              </m:r>
+            </m:sub>
+          </m:sSub>
+          <m:r>
+            <m:t>=</m:t>
+          </m:r>
+          <m:rad>
+            <m:radPr>
+              <m:degHide m:val="1"/>
+            </m:radPr>
+            <m:deg/>
+            <m:e>
+              <m:sSub>
+                <m:e>
+                  <m:r>
+                    <m:t>Z</m:t>
+                  </m:r>
+                </m:e>
+                <m:sub>
+                  <m:r>
+                    <m:t>d</m:t>
+                  </m:r>
+                </m:sub>
+              </m:sSub>
+              <m:sSub>
+                <m:e>
+                  <m:acc>
+                    <m:accPr>
+                      <m:chr m:val="̂"/>
+                    </m:accPr>
+                    <m:e>
+                      <m:r>
+                        <m:t>Σ</m:t>
+                      </m:r>
+                    </m:e>
+                  </m:acc>
+                </m:e>
+                <m:sub>
+                  <m:r>
+                    <m:t>β</m:t>
+                  </m:r>
+                </m:sub>
+              </m:sSub>
+              <m:sSubSup>
+                <m:e>
+                  <m:r>
+                    <m:t>Z</m:t>
+                  </m:r>
+                </m:e>
+                <m:sub>
+                  <m:r>
+                    <m:t>d</m:t>
+                  </m:r>
+                </m:sub>
+                <m:sup>
+                  <m:r>
+                    <m:t>T</m:t>
+                  </m:r>
+                </m:sup>
+              </m:sSubSup>
+            </m:e>
+          </m:rad>
+          <m:r>
+            <m:t>  </m:t>
+          </m:r>
+          <m:r>
+            <m:t>(</m:t>
+          </m:r>
+          <m:r>
+            <m:t>8</m:t>
+          </m:r>
+          <m:r>
+            <m:t>)</m:t>
+          </m:r>
+        </m:oMath>
+      </m:oMathPara>
+    </w:p>
+    <w:p>
+      <w:pPr>
+        <w:pStyle w:val="FirstParagraph"/>
+      </w:pPr>
+      <w:r>
+        <w:t xml:space="preserve">defined as the square root of the product of</w:t>
+      </w:r>
+      <w:r>
+        <w:t xml:space="preserve"> </w:t>
+      </w:r>
+      <m:oMath>
+        <m:sSub>
+          <m:e>
+            <m:r>
+              <m:t>Z</m:t>
+            </m:r>
+          </m:e>
+          <m:sub>
+            <m:r>
+              <m:t>d</m:t>
+            </m:r>
+          </m:sub>
+        </m:sSub>
+      </m:oMath>
+      <w:r>
+        <w:t xml:space="preserve">, the estimated variance-covariance matrix of parameter vector for the fitted GAM</w:t>
+      </w:r>
+      <w:r>
+        <w:t xml:space="preserve"> </w:t>
+      </w:r>
+      <m:oMath>
+        <m:sSub>
+          <m:e>
+            <m:acc>
+              <m:accPr>
+                <m:chr m:val="̂"/>
+              </m:accPr>
+              <m:e>
+                <m:r>
+                  <m:t>Σ</m:t>
+                </m:r>
+              </m:e>
+            </m:acc>
+          </m:e>
+          <m:sub>
+            <m:r>
+              <m:t>β</m:t>
+            </m:r>
+          </m:sub>
+        </m:sSub>
+      </m:oMath>
+      <w:r>
+        <w:t xml:space="preserve">, and the transposition of</w:t>
+      </w:r>
+      <w:r>
+        <w:t xml:space="preserve"> </w:t>
+      </w:r>
+      <m:oMath>
+        <m:sSub>
+          <m:e>
+            <m:r>
+              <m:t>Z</m:t>
+            </m:r>
+          </m:e>
+          <m:sub>
+            <m:r>
+              <m:t>d</m:t>
+            </m:r>
+          </m:sub>
+        </m:sSub>
+      </m:oMath>
+      <w:r>
+        <w:t xml:space="preserve">. The trend is considered significant if the appropriate confidence interval at a specified</w:t>
+      </w:r>
+      <w:r>
+        <w:t xml:space="preserve"> </w:t>
+      </w:r>
+      <m:oMath>
+        <m:r>
+          <m:t>α</m:t>
+        </m:r>
+      </m:oMath>
+      <w:r>
+        <w:t xml:space="preserve"> </w:t>
+      </w:r>
+      <w:r>
+        <w:t xml:space="preserve">does not include zero.</w:t>
+      </w:r>
+    </w:p>
+    <w:p>
+      <w:pPr>
+        <w:pStyle w:val="BodyText"/>
+      </w:pPr>
+      <w:r>
+        <w:t xml:space="preserve">The second hypothesis test evaluates changes in seasonal estimates between years using results from a fitted GAM. This test provides both an estimate of a seasonal mean and its associated confidence interval and if the rate of change in the seasonal means has varied over a specific period interest. For example,</w:t>
+      </w:r>
     </w:p>
     <w:p>
       <w:pPr>
@@ -3144,11 +3564,11 @@
       <w:pPr>
         <w:pStyle w:val="Heading2"/>
       </w:pPr>
-      <w:bookmarkStart w:id="33" w:name="sensitivity-analysis"/>
+      <w:bookmarkStart w:id="34" w:name="sensitivity-analysis"/>
       <w:r>
         <w:t xml:space="preserve">Sensitivity analysis</w:t>
       </w:r>
-      <w:bookmarkEnd w:id="33"/>
+      <w:bookmarkEnd w:id="34"/>
     </w:p>
     <w:p>
       <w:pPr>
@@ -3166,19 +3586,9 @@
       <w:pPr>
         <w:pStyle w:val="Heading1"/>
       </w:pPr>
-      <w:bookmarkStart w:id="34" w:name="results"/>
+      <w:bookmarkStart w:id="35" w:name="results"/>
       <w:r>
         <w:t xml:space="preserve">Results</w:t>
-      </w:r>
-      <w:bookmarkEnd w:id="34"/>
-    </w:p>
-    <w:p>
-      <w:pPr>
-        <w:pStyle w:val="Heading1"/>
-      </w:pPr>
-      <w:bookmarkStart w:id="35" w:name="discussion"/>
-      <w:r>
-        <w:t xml:space="preserve">Discussion</w:t>
       </w:r>
       <w:bookmarkEnd w:id="35"/>
     </w:p>
@@ -3186,9 +3596,9 @@
       <w:pPr>
         <w:pStyle w:val="Heading1"/>
       </w:pPr>
-      <w:bookmarkStart w:id="36" w:name="conclusions"/>
-      <w:r>
-        <w:t xml:space="preserve">Conclusions</w:t>
+      <w:bookmarkStart w:id="36" w:name="discussion"/>
+      <w:r>
+        <w:t xml:space="preserve">Discussion</w:t>
       </w:r>
       <w:bookmarkEnd w:id="36"/>
     </w:p>
@@ -3196,9 +3606,9 @@
       <w:pPr>
         <w:pStyle w:val="Heading1"/>
       </w:pPr>
-      <w:bookmarkStart w:id="37" w:name="acknowledgments"/>
-      <w:r>
-        <w:t xml:space="preserve">Acknowledgments</w:t>
+      <w:bookmarkStart w:id="37" w:name="conclusions"/>
+      <w:r>
+        <w:t xml:space="preserve">Conclusions</w:t>
       </w:r>
       <w:bookmarkEnd w:id="37"/>
     </w:p>
@@ -3206,9 +3616,9 @@
       <w:pPr>
         <w:pStyle w:val="Heading1"/>
       </w:pPr>
-      <w:bookmarkStart w:id="38" w:name="figures"/>
-      <w:r>
-        <w:t xml:space="preserve">Figures</w:t>
+      <w:bookmarkStart w:id="38" w:name="acknowledgments"/>
+      <w:r>
+        <w:t xml:space="preserve">Acknowledgments</w:t>
       </w:r>
       <w:bookmarkEnd w:id="38"/>
     </w:p>
@@ -3216,9 +3626,9 @@
       <w:pPr>
         <w:pStyle w:val="Heading1"/>
       </w:pPr>
-      <w:bookmarkStart w:id="39" w:name="tables"/>
-      <w:r>
-        <w:t xml:space="preserve">Tables</w:t>
+      <w:bookmarkStart w:id="39" w:name="figures"/>
+      <w:r>
+        <w:t xml:space="preserve">Figures</w:t>
       </w:r>
       <w:bookmarkEnd w:id="39"/>
     </w:p>
@@ -3226,11 +3636,21 @@
       <w:pPr>
         <w:pStyle w:val="Heading1"/>
       </w:pPr>
-      <w:bookmarkStart w:id="40" w:name="references"/>
+      <w:bookmarkStart w:id="40" w:name="tables"/>
+      <w:r>
+        <w:t xml:space="preserve">Tables</w:t>
+      </w:r>
+      <w:bookmarkEnd w:id="40"/>
+    </w:p>
+    <w:p>
+      <w:pPr>
+        <w:pStyle w:val="Heading1"/>
+      </w:pPr>
+      <w:bookmarkStart w:id="41" w:name="references"/>
       <w:r>
         <w:t xml:space="preserve">References</w:t>
       </w:r>
-      <w:bookmarkEnd w:id="40"/>
+      <w:bookmarkEnd w:id="41"/>
     </w:p>
     <w:sectPr>
       <w:footerReference w:type="default" r:id="rId9"/>

</xml_diff>

<commit_message>
started bib file, outline slight update
</commit_message>
<xml_diff>
--- a/manu_draft.docx
+++ b/manu_draft.docx
@@ -352,7 +352,7 @@
         <w:pStyle w:val="FirstParagraph"/>
       </w:pPr>
       <w:r>
-        <w:t xml:space="preserve">Compiled 2020-04-29 13:11:51</w:t>
+        <w:t xml:space="preserve">Compiled 2020-05-28 14:54:39</w:t>
       </w:r>
     </w:p>
     <w:p>
@@ -439,7 +439,7 @@
         <w:t xml:space="preserve"> </w:t>
       </w:r>
       <w:r>
-        <w:t xml:space="preserve">in the US state of California. The estuary is subdivided into six sub-embayments having distinct geomorphological characteristics: Suisan Bay, San Pablo Bay, North Central Bay, Central Bay, South Bay,and Lower South Bay. Major freshwater inputs enter the system through the Sacramento-San Joaquin Delta complex upstream of Suisun Bay, where the combined inflow from both rivers is approximately 28 km</w:t>
+        <w:t xml:space="preserve">in the US state of California. The estuary is subdivided into six sub-embayments having distinct geomorphological characteristics: Suisun Bay, San Pablo Bay, North Central Bay, Central Bay, South Bay,and Lower South Bay. Major freshwater inputs enter the system through the Sacramento-San Joaquin Delta complex upstream of Suisun Bay, where the combined inflow from both rivers is approximately 28 km</w:t>
       </w:r>
       <m:oMath>
         <m:sSup>
@@ -498,7 +498,44 @@
         <w:pStyle w:val="BodyText"/>
       </w:pPr>
       <w:r>
-        <w:t xml:space="preserve">The SFE Research Program of the US Geological Survey has been collecting water quality data at fixed locations in the bay since 1969 (Cloern and Schraga, 2016; Schraga et al.2017). This dataset is one of the longest continuous monitoring datasets available in a North American estuary and includes at least monthly sampling at 37 fixed sampling locations along a 145 km longitudinal transect from the lower Sacramento River in the Delta to lower South Bay. Water quality constituent measurements available for each station include salinity, temperature, light attenuation, chlorophyll-a, dissolved oxygen, suspended particulate matter, and dissolved inorganic nutrients. The current analysis focused on near-surface chlorophyll-a data collected biweekly to monthly along the South Bay axis extending from Central Bay (stations 18-23), South Bay (stations 24-32), and Lower South Bay (stations 34-36). Discrete chlorophyll concentrations at each station were determined by fluoremetric analysis with 90% acetone pigment extraction on GFF filters. Data collected between 1990-2017 were selected for analysis because it represented a suitable balance among three factors relevant to testing the statistical approaches, including sufficient length of record, consistent biweekly-monthly sampling, and a diverse set of stations covering the salinity gradient across multiple subembayments. While sampling frequency varied somewhat over time or by station, all data were treated as unique time series within the statistical models (i.e., no spatial or temporal binning or averaging was done).</w:t>
+        <w:t xml:space="preserve">The SFE Research Program of the US Geological Survey has been collecting water quality data at fixed locations in the bay since 1969</w:t>
+      </w:r>
+      <w:r>
+        <w:t xml:space="preserve"> </w:t>
+      </w:r>
+      <w:r>
+        <w:t xml:space="preserve">(Cloern and Schraga</w:t>
+      </w:r>
+      <w:r>
+        <w:t xml:space="preserve"> </w:t>
+      </w:r>
+      <w:hyperlink w:anchor="ref-Cloern16">
+        <w:r>
+          <w:rPr>
+            <w:rStyle w:val="Hyperlink"/>
+          </w:rPr>
+          <w:t xml:space="preserve">2016</w:t>
+        </w:r>
+      </w:hyperlink>
+      <w:r>
+        <w:t xml:space="preserve">, Schraga et al.</w:t>
+      </w:r>
+      <w:r>
+        <w:t xml:space="preserve"> </w:t>
+      </w:r>
+      <w:hyperlink w:anchor="ref-Schraga20">
+        <w:r>
+          <w:rPr>
+            <w:rStyle w:val="Hyperlink"/>
+          </w:rPr>
+          <w:t xml:space="preserve">2020</w:t>
+        </w:r>
+      </w:hyperlink>
+      <w:r>
+        <w:t xml:space="preserve">)</w:t>
+      </w:r>
+      <w:r>
+        <w:t xml:space="preserve">. This dataset is one of the longest continuous monitoring datasets available in a North American estuary and includes at least monthly sampling at 37 fixed sampling locations along a 145 km longitudinal transect from the lower Sacramento River in the Delta to lower South Bay. Water quality constituent measurements available for each station include salinity, temperature, light attenuation, chlorophyll-a, dissolved oxygen, suspended particulate matter, and dissolved inorganic nutrients. The current analysis focused on near-surface chlorophyll-a data collected biweekly to monthly along the South Bay axis extending from Central Bay (stations 18-23), South Bay (stations 24-32), and Lower South Bay (stations 34-36). Discrete chlorophyll concentrations at each station were determined by fluoremetric analysis with 90% acetone pigment extraction on GFF filters. Data collected between 1990-2017 were selected for analysis because it represented a suitable balance among three factors relevant to testing the statistical approaches, including sufficient length of record, consistent biweekly-monthly sampling, and a diverse set of stations covering the salinity gradient across multiple subembayments. While sampling frequency varied somewhat over time or by station, all data were treated as unique time series within the statistical models (i.e., no spatial or temporal binning or averaging was done).</w:t>
       </w:r>
     </w:p>
     <w:p>
@@ -516,7 +553,36 @@
         <w:pStyle w:val="FirstParagraph"/>
       </w:pPr>
       <w:r>
-        <w:t xml:space="preserve">Generalized Additive Models are an extension of linear models that can incorporate additive smoothed terms to model non-linear effects. The basic structural form is (Hastie and Tibshirani 1986):</w:t>
+        <w:t xml:space="preserve">Generalized Additive Models are an extension of linear models that can incorporate additive smoothed terms to model non-linear effects. The basic structural form is</w:t>
+      </w:r>
+      <w:r>
+        <w:t xml:space="preserve"> </w:t>
+      </w:r>
+      <w:r>
+        <w:t xml:space="preserve">(</w:t>
+      </w:r>
+      <w:r>
+        <w:rPr>
+          <w:i/>
+        </w:rPr>
+        <w:t xml:space="preserve">Generalized additive models</w:t>
+      </w:r>
+      <w:r>
+        <w:t xml:space="preserve"> </w:t>
+      </w:r>
+      <w:hyperlink w:anchor="ref-Hastie90">
+        <w:r>
+          <w:rPr>
+            <w:rStyle w:val="Hyperlink"/>
+          </w:rPr>
+          <w:t xml:space="preserve">1990</w:t>
+        </w:r>
+      </w:hyperlink>
+      <w:r>
+        <w:t xml:space="preserve">)</w:t>
+      </w:r>
+      <w:r>
+        <w:t xml:space="preserve">:</w:t>
       </w:r>
     </w:p>
     <w:p>
@@ -871,7 +937,30 @@
         <w:t xml:space="preserve"> </w:t>
       </w:r>
       <w:r>
-        <w:t xml:space="preserve">R package to fit GAMs using multiple parameter smoothing estimation methods (Wood, 2017).</w:t>
+        <w:t xml:space="preserve">R package to fit GAMs using multiple parameter smoothing estimation methods</w:t>
+      </w:r>
+      <w:r>
+        <w:t xml:space="preserve"> </w:t>
+      </w:r>
+      <w:r>
+        <w:t xml:space="preserve">(Wood</w:t>
+      </w:r>
+      <w:r>
+        <w:t xml:space="preserve"> </w:t>
+      </w:r>
+      <w:hyperlink w:anchor="ref-Wood17">
+        <w:r>
+          <w:rPr>
+            <w:rStyle w:val="Hyperlink"/>
+          </w:rPr>
+          <w:t xml:space="preserve">2017</w:t>
+        </w:r>
+      </w:hyperlink>
+      <w:r>
+        <w:t xml:space="preserve">)</w:t>
+      </w:r>
+      <w:r>
+        <w:t xml:space="preserve">.</w:t>
       </w:r>
     </w:p>
     <w:p>
@@ -940,7 +1029,30 @@
         <w:t xml:space="preserve"> </w:t>
       </w:r>
       <w:r>
-        <w:t xml:space="preserve">package and the default method uses a thin-plate spline as a computationally efficient approach to estimating the smoother (Wood, 2003). The thin-plate spline can provide a balance between over- and under-fitting to the bivariate smoother by identifying the optimal number of knots through generalized cross validation (GCV). In addition to providing an overall summary statistic of model performance, the GCV optimization informs the number of knots for the spline by balancing the fit subject to a smoothing penalty. This frees the user from manually selecting knots, and therefore, the degree of smoothness modelled by the function. However, the</w:t>
+        <w:t xml:space="preserve">package and the default method uses a thin-plate spline as a computationally efficient approach to estimating the smoother</w:t>
+      </w:r>
+      <w:r>
+        <w:t xml:space="preserve"> </w:t>
+      </w:r>
+      <w:r>
+        <w:t xml:space="preserve">(Wood</w:t>
+      </w:r>
+      <w:r>
+        <w:t xml:space="preserve"> </w:t>
+      </w:r>
+      <w:hyperlink w:anchor="ref-Wood03">
+        <w:r>
+          <w:rPr>
+            <w:rStyle w:val="Hyperlink"/>
+          </w:rPr>
+          <w:t xml:space="preserve">2003</w:t>
+        </w:r>
+      </w:hyperlink>
+      <w:r>
+        <w:t xml:space="preserve">)</w:t>
+      </w:r>
+      <w:r>
+        <w:t xml:space="preserve">. The thin-plate spline can provide a balance between over- and under-fitting to the bivariate smoother by identifying the optimal number of knots through generalized cross validation (GCV). In addition to providing an overall summary statistic of model performance, the GCV optimization informs the number of knots for the spline by balancing the fit subject to a smoothing penalty. This frees the user from manually selecting knots, and therefore, the degree of smoothness modelled by the function. However, the</w:t>
       </w:r>
       <w:r>
         <w:t xml:space="preserve"> </w:t>
@@ -1001,7 +1113,73 @@
         <w:pStyle w:val="BodyText"/>
       </w:pPr>
       <w:r>
-        <w:t xml:space="preserve">To evaluate GAMs with SFE chloropyll data, we followed an approach that built on past work by the Chesapeake Bay Program (Murphy et al. 2019), including incorporation and adaptation of their hierarchical model structure to evaluate long-term time series. These hierarchical models vary the functional form for time in relation to chlorophyll by adding smoothers and linear predictors with increasing flexibility in the GAM functions. This is a powerful approach for time series analysis because separate components can be explicitly modelled with different smoothing terms and the results can be idendependently evaluated and further tested from the model output. Varying degrees of model complexity also provides a balance between descriptive power and computational efficiency, where simpler models may be preferred in routine reporting or more complex models may be preferred for hypothesis testing. We present four GAM structures, following a similar format as Murphy et al. (2019). The notation for gam3, gam4, and gam5 are not used because these describe models in Murphy et al. (2019) that were developed for purposes specific to Chesapeake Bay.</w:t>
+        <w:t xml:space="preserve">To evaluate GAMs with SFE chloropyll data, we followed an approach that built on past work by the Chesapeake Bay Program</w:t>
+      </w:r>
+      <w:r>
+        <w:t xml:space="preserve"> </w:t>
+      </w:r>
+      <w:r>
+        <w:t xml:space="preserve">(Murphy et al.</w:t>
+      </w:r>
+      <w:r>
+        <w:t xml:space="preserve"> </w:t>
+      </w:r>
+      <w:hyperlink w:anchor="ref-Murphy19">
+        <w:r>
+          <w:rPr>
+            <w:rStyle w:val="Hyperlink"/>
+          </w:rPr>
+          <w:t xml:space="preserve">2019</w:t>
+        </w:r>
+      </w:hyperlink>
+      <w:r>
+        <w:t xml:space="preserve">)</w:t>
+      </w:r>
+      <w:r>
+        <w:t xml:space="preserve">, including incorporation and adaptation of their hierarchical model structure to evaluate long-term time series. These hierarchical models vary the functional form for time in relation to chlorophyll by adding smoothers and linear predictors with increasing flexibility in the GAM functions. This is a powerful approach for time series analysis because separate components can be explicitly modelled with different smoothing terms and the results can be idendependently evaluated and further tested from the model output. Varying degrees of model complexity also provides a balance between descriptive power and computational efficiency, where simpler models may be preferred in routine reporting or more complex models may be preferred for hypothesis testing. We present four GAM structures, following a similar format as</w:t>
+      </w:r>
+      <w:r>
+        <w:t xml:space="preserve"> </w:t>
+      </w:r>
+      <w:r>
+        <w:t xml:space="preserve">Murphy et al. (</w:t>
+      </w:r>
+      <w:hyperlink w:anchor="ref-Murphy19">
+        <w:r>
+          <w:rPr>
+            <w:rStyle w:val="Hyperlink"/>
+          </w:rPr>
+          <w:t xml:space="preserve">2019</w:t>
+        </w:r>
+      </w:hyperlink>
+      <w:r>
+        <w:t xml:space="preserve">)</w:t>
+      </w:r>
+      <w:r>
+        <w:t xml:space="preserve">. The notation for gam3, gam4, and gam5 are not used because these describe models in</w:t>
+      </w:r>
+      <w:r>
+        <w:t xml:space="preserve"> </w:t>
+      </w:r>
+      <w:r>
+        <w:t xml:space="preserve">Murphy et al. (</w:t>
+      </w:r>
+      <w:hyperlink w:anchor="ref-Murphy19">
+        <w:r>
+          <w:rPr>
+            <w:rStyle w:val="Hyperlink"/>
+          </w:rPr>
+          <w:t xml:space="preserve">2019</w:t>
+        </w:r>
+      </w:hyperlink>
+      <w:r>
+        <w:t xml:space="preserve">)</w:t>
+      </w:r>
+      <w:r>
+        <w:t xml:space="preserve"> </w:t>
+      </w:r>
+      <w:r>
+        <w:t xml:space="preserve">that were developed for purposes specific to Chesapeake Bay.</w:t>
       </w:r>
     </w:p>
     <w:p>
@@ -2268,7 +2446,27 @@
         <w:t xml:space="preserve"> </w:t>
       </w:r>
       <w:r>
-        <w:t xml:space="preserve">funtion from the MASS package (Venables and Ripley 2002) to evaluate log-likelihood estimates of</w:t>
+        <w:t xml:space="preserve">funtion from the MASS package [</w:t>
+      </w:r>
+      <w:r>
+        <w:t xml:space="preserve">Venables and Ripley (</w:t>
+      </w:r>
+      <w:hyperlink w:anchor="ref-Venables02">
+        <w:r>
+          <w:rPr>
+            <w:rStyle w:val="Hyperlink"/>
+          </w:rPr>
+          <w:t xml:space="preserve">2002</w:t>
+        </w:r>
+      </w:hyperlink>
+      <w:r>
+        <w:t xml:space="preserve">)</w:t>
+      </w:r>
+      <w:r>
+        <w:t xml:space="preserve"> </w:t>
+      </w:r>
+      <w:r>
+        <w:t xml:space="preserve">to evaluate log-likelihood estimates of</w:t>
       </w:r>
       <w:r>
         <w:t xml:space="preserve"> </w:t>
@@ -2296,7 +2494,30 @@
         <w:t xml:space="preserve"> </w:t>
       </w:r>
       <w:r>
-        <w:t xml:space="preserve">value was identified, chlorophyll was transformed using the following power transformation (Box and Cox 1964):</w:t>
+        <w:t xml:space="preserve">value was identified, chlorophyll was transformed using the following power transformation</w:t>
+      </w:r>
+      <w:r>
+        <w:t xml:space="preserve"> </w:t>
+      </w:r>
+      <w:r>
+        <w:t xml:space="preserve">(Box and Cox</w:t>
+      </w:r>
+      <w:r>
+        <w:t xml:space="preserve"> </w:t>
+      </w:r>
+      <w:hyperlink w:anchor="ref-Box64">
+        <w:r>
+          <w:rPr>
+            <w:rStyle w:val="Hyperlink"/>
+          </w:rPr>
+          <w:t xml:space="preserve">1964</w:t>
+        </w:r>
+      </w:hyperlink>
+      <w:r>
+        <w:t xml:space="preserve">)</w:t>
+      </w:r>
+      <w:r>
+        <w:t xml:space="preserve">:</w:t>
       </w:r>
     </w:p>
     <w:p>
@@ -2541,7 +2762,33 @@
         <w:t xml:space="preserve"> </w:t>
       </w:r>
       <w:r>
-        <w:t xml:space="preserve">function from the forecast package (Hyndman et al. 2020) in R was used to transform the chlrophyll time series with the optimal</w:t>
+        <w:t xml:space="preserve">function from the forecast package</w:t>
+      </w:r>
+      <w:r>
+        <w:t xml:space="preserve"> </w:t>
+      </w:r>
+      <w:r>
+        <w:t xml:space="preserve">(Hyndman et al.</w:t>
+      </w:r>
+      <w:r>
+        <w:t xml:space="preserve"> </w:t>
+      </w:r>
+      <w:hyperlink w:anchor="ref-Hyndman20">
+        <w:r>
+          <w:rPr>
+            <w:rStyle w:val="Hyperlink"/>
+          </w:rPr>
+          <w:t xml:space="preserve">2020</w:t>
+        </w:r>
+      </w:hyperlink>
+      <w:r>
+        <w:t xml:space="preserve">)</w:t>
+      </w:r>
+      <w:r>
+        <w:t xml:space="preserve"> </w:t>
+      </w:r>
+      <w:r>
+        <w:t xml:space="preserve">in R was used to transform the chlrophyll time series with the optimal</w:t>
       </w:r>
       <w:r>
         <w:t xml:space="preserve"> </w:t>
@@ -3167,7 +3414,27 @@
         <w:pStyle w:val="FirstParagraph"/>
       </w:pPr>
       <w:r>
-        <w:t xml:space="preserve">Each of the GAM structures described in equations (2) to (5) provide different approaches to quantify long-term variation in annual and seasonal changes. Although useful as a general approach to view functional forms for different time series, additional information regarding whether an observed change is statistically significant can be useful to inform environmental management decisions. We present two methods for performing trend tests on model results that address different changes that may be of management interest. First, a method for evaluating the percent change in annual averages between two time periods is briefly summarized. This approach is similar to that presented in Murphy et al. (2019). Second, a method for evaluating means and confidence intervals from GAM results for seasonal periods is presented, including an estimate of direction and rate of seasonal change over time.</w:t>
+        <w:t xml:space="preserve">Each of the GAM structures described in equations (2) to (5) provide different approaches to quantify long-term variation in annual and seasonal changes. Although useful as a general approach to view functional forms for different time series, additional information regarding whether an observed change is statistically significant can be useful to inform environmental management decisions. We present two methods for performing trend tests on model results that address different changes that may be of management interest. First, a method for evaluating the percent change in annual averages between two time periods is briefly summarized. This approach is similar to that presented in</w:t>
+      </w:r>
+      <w:r>
+        <w:t xml:space="preserve"> </w:t>
+      </w:r>
+      <w:r>
+        <w:t xml:space="preserve">Murphy et al. (</w:t>
+      </w:r>
+      <w:hyperlink w:anchor="ref-Murphy19">
+        <w:r>
+          <w:rPr>
+            <w:rStyle w:val="Hyperlink"/>
+          </w:rPr>
+          <w:t xml:space="preserve">2019</w:t>
+        </w:r>
+      </w:hyperlink>
+      <w:r>
+        <w:t xml:space="preserve">)</w:t>
+      </w:r>
+      <w:r>
+        <w:t xml:space="preserve">. Second, a method for evaluating means and confidence intervals from GAM results for seasonal periods is presented, including an estimate of direction and rate of seasonal change over time.</w:t>
       </w:r>
     </w:p>
     <w:p>
@@ -3175,7 +3442,51 @@
         <w:pStyle w:val="BodyText"/>
       </w:pPr>
       <w:r>
-        <w:t xml:space="preserve">The ability to compare time periods of interest has importance for evaluating whether a significant change has occurred in relation to perceived trends in observed data. For example, the noticeable change in SFE water quality in South Bay starting from the 1990s and persisting through 2005 was of considerable interest by environmental managers given the apparent departure from long-term conditions to a state that suggested a trend towards more eutrophic conditions. However, statistical methods to evaluate this change that were able to quantify the temporal variation and to provide a statistically robust estimate of the change were not available. The use of GAMs in parallel with hypothesis testing can be used for this purpose. Methods proposed in Murphy et al. (2019) and similarly applied in Yang and Moyer (2020) were used and are briefly summarized herein.</w:t>
+        <w:t xml:space="preserve">The ability to compare time periods of interest has importance for evaluating whether a significant change has occurred in relation to perceived trends in observed data. For example, the noticeable change in SFE water quality in South Bay starting from the 1990s and persisting through 2005 was of considerable interest by environmental managers given the apparent departure from long-term conditions to a state that suggested a trend towards more eutrophic conditions. However, statistical methods to evaluate this change that were able to quantify the temporal variation and to provide a statistically robust estimate of the change were not available. The use of GAMs in parallel with hypothesis testing can be used for this purpose. Methods proposed in</w:t>
+      </w:r>
+      <w:r>
+        <w:t xml:space="preserve"> </w:t>
+      </w:r>
+      <w:r>
+        <w:t xml:space="preserve">Murphy et al. (</w:t>
+      </w:r>
+      <w:hyperlink w:anchor="ref-Murphy19">
+        <w:r>
+          <w:rPr>
+            <w:rStyle w:val="Hyperlink"/>
+          </w:rPr>
+          <w:t xml:space="preserve">2019</w:t>
+        </w:r>
+      </w:hyperlink>
+      <w:r>
+        <w:t xml:space="preserve">)</w:t>
+      </w:r>
+      <w:r>
+        <w:t xml:space="preserve"> </w:t>
+      </w:r>
+      <w:r>
+        <w:t xml:space="preserve">and similarly applied in</w:t>
+      </w:r>
+      <w:r>
+        <w:t xml:space="preserve"> </w:t>
+      </w:r>
+      <w:r>
+        <w:t xml:space="preserve">(</w:t>
+      </w:r>
+      <w:r>
+        <w:rPr>
+          <w:b/>
+        </w:rPr>
+        <w:t xml:space="preserve">???</w:t>
+      </w:r>
+      <w:r>
+        <w:t xml:space="preserve">)</w:t>
+      </w:r>
+      <w:r>
+        <w:t xml:space="preserve"> </w:t>
+      </w:r>
+      <w:r>
+        <w:t xml:space="preserve">were used and are briefly summarized herein.</w:t>
       </w:r>
     </w:p>
     <w:p>
@@ -3183,7 +3494,30 @@
         <w:pStyle w:val="BodyText"/>
       </w:pPr>
       <w:r>
-        <w:t xml:space="preserve">For two time periods of interest, a trend can be estimated as the difference in means from the GAM results between the periods, the percent change, and an appropriate p-value descibing the probability that the change is due to change alone. Murphy et al. (2019) defined the two time periods as</w:t>
+        <w:t xml:space="preserve">For two time periods of interest, a trend can be estimated as the difference in means from the GAM results between the periods, the percent change, and an appropriate p-value descibing the probability that the change is due to change alone.</w:t>
+      </w:r>
+      <w:r>
+        <w:t xml:space="preserve"> </w:t>
+      </w:r>
+      <w:r>
+        <w:t xml:space="preserve">Murphy et al. (</w:t>
+      </w:r>
+      <w:hyperlink w:anchor="ref-Murphy19">
+        <w:r>
+          <w:rPr>
+            <w:rStyle w:val="Hyperlink"/>
+          </w:rPr>
+          <w:t xml:space="preserve">2019</w:t>
+        </w:r>
+      </w:hyperlink>
+      <w:r>
+        <w:t xml:space="preserve">)</w:t>
+      </w:r>
+      <w:r>
+        <w:t xml:space="preserve"> </w:t>
+      </w:r>
+      <w:r>
+        <w:t xml:space="preserve">defined the two time periods as</w:t>
       </w:r>
       <w:r>
         <w:t xml:space="preserve"> </w:t>
@@ -3585,7 +3919,7 @@
         <w:pStyle w:val="BodyText"/>
       </w:pPr>
       <w:r>
-        <w:t xml:space="preserve">Although the seasonal averages obtained from GAMs describe the expected values for each year, describing the direction and magnitude of the seasonal change across years may also be of interest. Conventionally, trend analysis of changes in a response variable could be achieved with ordinary least squares regression, where the response variable is the expected value of chlorophyll and the predictor is year as a numeric value. Regression analysis could be used to evaluate changes in the seasonal averages described above, although the fit from the regression would under-estimate the uncertainty in the model parameters by not accounting for the variance in the seasonal averages. To better describe the trends in the seasonal averages, we use mixed effects regression meta-analysis to evaluate seasonal changes and their uncertainty over a finite set of years. This analysis is an extension of conventional regression by accounting for different soures of variation attributed to both variation of the true seasonal mean around the trend and variation of the estimated seasonal mean around the true seasonal mean:</w:t>
+        <w:t xml:space="preserve">Although the seasonal averages obtained from GAMs describe the expected values for each year, describing the direction and magnitude of the seasonal change across years may also be of interest. Conventionally, trend analysis of changes in a response variable could be achieved with ordinary least squares regression, where the response variable is the expected value of chlorophyll and the predictor is year as a numeric value. Regression analysis could be used to evaluate changes in the seasonal averages described above, although the fit from the regression would under-estimate the uncertainty in the model parameters by not accounting for the variance in the seasonal averages. To better describe the trends in the seasonal averages, we use mixed effects regression meta-analysis to evaluate seasonal changes and their uncertainty over a finite set of years. This analysis is an extension of conventional regression by accounting for different soures of uncertainty attributed to both variation of the true seasonal mean around the trend and variation of the estimated seasonal mean around the true seasonal mean:</w:t>
       </w:r>
     </w:p>
     <w:p>
@@ -3846,7 +4180,7 @@
         <w:t xml:space="preserve"> </w:t>
       </w:r>
       <w:r>
-        <w:t xml:space="preserve">equal to an unknown term and vraiance for</w:t>
+        <w:t xml:space="preserve">equal to an unknown term and variance for</w:t>
       </w:r>
       <w:r>
         <w:t xml:space="preserve"> </w:t>
@@ -3884,7 +4218,30 @@
         <w:t xml:space="preserve"> </w:t>
       </w:r>
       <w:r>
-        <w:t xml:space="preserve">was used to estimate trends in the seasonal averages over time (Sera et al. 2019). Results appear similar to those from regression analysis (e.g., slope and intercept estimates), although parameter uncertainty is more accurately estimated with mixed meta-analysis.</w:t>
+        <w:t xml:space="preserve">was used to estimate trends in the seasonal averages over time</w:t>
+      </w:r>
+      <w:r>
+        <w:t xml:space="preserve"> </w:t>
+      </w:r>
+      <w:r>
+        <w:t xml:space="preserve">(Sera et al.</w:t>
+      </w:r>
+      <w:r>
+        <w:t xml:space="preserve"> </w:t>
+      </w:r>
+      <w:hyperlink w:anchor="ref-Sera19">
+        <w:r>
+          <w:rPr>
+            <w:rStyle w:val="Hyperlink"/>
+          </w:rPr>
+          <w:t xml:space="preserve">2019</w:t>
+        </w:r>
+      </w:hyperlink>
+      <w:r>
+        <w:t xml:space="preserve">)</w:t>
+      </w:r>
+      <w:r>
+        <w:t xml:space="preserve">. Results appear similar to those from regression analysis (e.g., slope and intercept estimates), although parameter uncertainty is more accurately estimated with mixed meta-analysis.</w:t>
       </w:r>
     </w:p>
     <w:p>
@@ -3995,6 +4352,108 @@
       </w:r>
       <w:bookmarkEnd w:id="41"/>
     </w:p>
+    <w:bookmarkStart w:id="52" w:name="refs"/>
+    <w:bookmarkStart w:id="42" w:name="ref-Box64"/>
+    <w:p>
+      <w:pPr>
+        <w:pStyle w:val="Bibliography"/>
+      </w:pPr>
+      <w:r>
+        <w:t xml:space="preserve">Box, G. E. P., and D. R. Cox. 1964. An analysis of transformations (with discussion). Journal of the Royal Statistical Society (B) 26:211–252.</w:t>
+      </w:r>
+    </w:p>
+    <w:bookmarkEnd w:id="42"/>
+    <w:bookmarkStart w:id="43" w:name="ref-Cloern16"/>
+    <w:p>
+      <w:pPr>
+        <w:pStyle w:val="Bibliography"/>
+      </w:pPr>
+      <w:r>
+        <w:t xml:space="preserve">Cloern, J. E., and T. S. Schraga. 2016. USGS measurements of water quality in San Francisco Bay (CA), 1969-2015: U.S. Geological Survey data release. https://doi.org/10.5066/F7TQ5ZPR.</w:t>
+      </w:r>
+    </w:p>
+    <w:bookmarkEnd w:id="43"/>
+    <w:bookmarkStart w:id="44" w:name="ref-Hastie90"/>
+    <w:p>
+      <w:pPr>
+        <w:pStyle w:val="Bibliography"/>
+      </w:pPr>
+      <w:r>
+        <w:t xml:space="preserve">Generalized additive models. 1990.. Page 335. Chapman; Hall, London, New York.</w:t>
+      </w:r>
+    </w:p>
+    <w:bookmarkEnd w:id="44"/>
+    <w:bookmarkStart w:id="45" w:name="ref-Hyndman20"/>
+    <w:p>
+      <w:pPr>
+        <w:pStyle w:val="Bibliography"/>
+      </w:pPr>
+      <w:r>
+        <w:t xml:space="preserve">Hyndman, R., G. Athanasopoulos, C. Bergmeir, G. Caceres, L. Chhay, M. O’Hara-Wild, F. Petropoulos, S. Razbash, E. Wang, and F. Yasmeen. 2020. forecast: Forecasting functions for time series and linear models.</w:t>
+      </w:r>
+    </w:p>
+    <w:bookmarkEnd w:id="45"/>
+    <w:bookmarkStart w:id="46" w:name="ref-Murphy19"/>
+    <w:p>
+      <w:pPr>
+        <w:pStyle w:val="Bibliography"/>
+      </w:pPr>
+      <w:r>
+        <w:t xml:space="preserve">Murphy, R. R., E. Perry, J. Harcum, and J. Keisman. 2019. A Generalized Additive Model Approach to evaluating water quality: Chesapeake Bay case study. Environmenal Modelling &amp; Software 118:1–13.</w:t>
+      </w:r>
+    </w:p>
+    <w:bookmarkEnd w:id="46"/>
+    <w:bookmarkStart w:id="47" w:name="ref-Schraga20"/>
+    <w:p>
+      <w:pPr>
+        <w:pStyle w:val="Bibliography"/>
+      </w:pPr>
+      <w:r>
+        <w:t xml:space="preserve">Schraga, T. S., E. S. Nejad, C. A. Martin, and J. E. Cloern. 2020. USGS measurements of water quality in San Francisco (CA), beginning in 2016 (ver. 3.0, March 2020): U.S. Geological Survey data release. https://doi.org/10.5066/F7D21WGF.</w:t>
+      </w:r>
+    </w:p>
+    <w:bookmarkEnd w:id="47"/>
+    <w:bookmarkStart w:id="48" w:name="ref-Sera19"/>
+    <w:p>
+      <w:pPr>
+        <w:pStyle w:val="Bibliography"/>
+      </w:pPr>
+      <w:r>
+        <w:t xml:space="preserve">Sera, F., B. Armstrong, M. Blangiardo, and A. Gasparrini. 2019. An extended mixed-effects framework for meta-analysis. Statistics in Medicine 38:5429–5444.</w:t>
+      </w:r>
+    </w:p>
+    <w:bookmarkEnd w:id="48"/>
+    <w:bookmarkStart w:id="49" w:name="ref-Venables02"/>
+    <w:p>
+      <w:pPr>
+        <w:pStyle w:val="Bibliography"/>
+      </w:pPr>
+      <w:r>
+        <w:t xml:space="preserve">Venables, W. N., and B. D. Ripley. 2002. Modern applied statistics with S. Fourth. Springer-Verlag, New York, New York.</w:t>
+      </w:r>
+    </w:p>
+    <w:bookmarkEnd w:id="49"/>
+    <w:bookmarkStart w:id="50" w:name="ref-Wood03"/>
+    <w:p>
+      <w:pPr>
+        <w:pStyle w:val="Bibliography"/>
+      </w:pPr>
+      <w:r>
+        <w:t xml:space="preserve">Wood, S. N. 2003. Thin-plate regression splines. Journal of the Royal Statistical Society (B) 65:95–114.</w:t>
+      </w:r>
+    </w:p>
+    <w:bookmarkEnd w:id="50"/>
+    <w:bookmarkStart w:id="51" w:name="ref-Wood17"/>
+    <w:p>
+      <w:pPr>
+        <w:pStyle w:val="Bibliography"/>
+      </w:pPr>
+      <w:r>
+        <w:t xml:space="preserve">Wood, S. N. 2017. Generalized additive models: An introduction with r. Page 476. 2nd editions. Chapman; Hall, CRC Press, London, United Kingdom.</w:t>
+      </w:r>
+    </w:p>
+    <w:bookmarkEnd w:id="51"/>
+    <w:bookmarkEnd w:id="52"/>
     <w:sectPr>
       <w:footerReference w:type="default" r:id="rId9"/>
       <w:pgSz w:w="12240" w:h="15840"/>

</xml_diff>

<commit_message>
added fig 1, table 1
</commit_message>
<xml_diff>
--- a/manu_draft.docx
+++ b/manu_draft.docx
@@ -352,7 +352,7 @@
         <w:pStyle w:val="FirstParagraph"/>
       </w:pPr>
       <w:r>
-        <w:t xml:space="preserve">Compiled 2020-05-28 14:54:39</w:t>
+        <w:t xml:space="preserve">Compiled 2020-05-28 17:24:29</w:t>
       </w:r>
     </w:p>
     <w:p>
@@ -2040,6 +2040,24 @@
           <m:t>y</m:t>
         </m:r>
       </m:oMath>
+      <w:r>
+        <w:t xml:space="preserve">) (Table</w:t>
+      </w:r>
+      <w:r>
+        <w:t xml:space="preserve"> </w:t>
+      </w:r>
+      <w:r>
+        <w:t xml:space="preserve">1</w:t>
+      </w:r>
+      <w:r>
+        <w:t xml:space="preserve">, Figure</w:t>
+      </w:r>
+      <w:r>
+        <w:t xml:space="preserve"> </w:t>
+      </w:r>
+      <w:r>
+        <w:t xml:space="preserve">1</w:t>
+      </w:r>
       <w:r>
         <w:t xml:space="preserve">). The</w:t>
       </w:r>
@@ -2810,7 +2828,25 @@
         <w:pStyle w:val="BodyText"/>
       </w:pPr>
       <w:r>
-        <w:t xml:space="preserve">A challenge for optimizing GAMs to time series data with significant intra- and interannual variation is choosing an appropriate functional form (i.e., gam0, gam1, gam2, or gam6) and determining how much variation could be explained by the smoothers in each function. The four models above provide tradeoffs in the functional forms that balance descriptive and computational efficiency. However, the individual smoothing functions (i.e,</w:t>
+        <w:t xml:space="preserve">A challenge for optimizing GAMs to time series data with significant intra- and interannual variation is choosing an appropriate functional form (i.e., gam0, gam1, gam2, or gam6) and determining how much variation could be explained by the smoothers in each function. The four models above provide tradeoffs in the functional forms that balance descriptive and computational efficiency (Table</w:t>
+      </w:r>
+      <w:r>
+        <w:t xml:space="preserve"> </w:t>
+      </w:r>
+      <w:r>
+        <w:t xml:space="preserve">1</w:t>
+      </w:r>
+      <w:r>
+        <w:t xml:space="preserve">, Figure</w:t>
+      </w:r>
+      <w:r>
+        <w:t xml:space="preserve"> </w:t>
+      </w:r>
+      <w:r>
+        <w:t xml:space="preserve">1</w:t>
+      </w:r>
+      <w:r>
+        <w:t xml:space="preserve">). However, the individual smoothing functions (i.e,</w:t>
       </w:r>
       <w:r>
         <w:t xml:space="preserve"> </w:t>
@@ -3471,14 +3507,16 @@
         <w:t xml:space="preserve"> </w:t>
       </w:r>
       <w:r>
-        <w:t xml:space="preserve">(</w:t>
-      </w:r>
-      <w:r>
-        <w:rPr>
-          <w:b/>
-        </w:rPr>
-        <w:t xml:space="preserve">???</w:t>
-      </w:r>
+        <w:t xml:space="preserve">Yang and Moyer (</w:t>
+      </w:r>
+      <w:hyperlink w:anchor="ref-Yang20">
+        <w:r>
+          <w:rPr>
+            <w:rStyle w:val="Hyperlink"/>
+          </w:rPr>
+          <w:t xml:space="preserve">2020</w:t>
+        </w:r>
+      </w:hyperlink>
       <w:r>
         <w:t xml:space="preserve">)</w:t>
       </w:r>
@@ -4334,126 +4372,434 @@
     </w:p>
     <w:p>
       <w:pPr>
-        <w:pStyle w:val="Heading1"/>
-      </w:pPr>
-      <w:bookmarkStart w:id="40" w:name="tables"/>
-      <w:r>
-        <w:t xml:space="preserve">Tables</w:t>
-      </w:r>
-      <w:bookmarkEnd w:id="40"/>
+        <w:pStyle w:val="CaptionedFigure"/>
+      </w:pPr>
+      <w:r>
+        <w:drawing>
+          <wp:inline>
+            <wp:extent cx="5504749" cy="4128561"/>
+            <wp:effectExtent b="0" l="0" r="0" t="0"/>
+            <wp:docPr descr="Figure 1: General output for each of the four GAM structures in equations (2) to (5). Day of year (Julian) is on the x-axis and each curve represents a different fitted year for chlorophyll concentration." title="" id="1" name="Picture"/>
+            <a:graphic>
+              <a:graphicData uri="http://schemas.openxmlformats.org/drawingml/2006/picture">
+                <pic:pic>
+                  <pic:nvPicPr>
+                    <pic:cNvPr descr="figs/modsumfig.png" id="0" name="Picture"/>
+                    <pic:cNvPicPr>
+                      <a:picLocks noChangeArrowheads="1" noChangeAspect="1"/>
+                    </pic:cNvPicPr>
+                  </pic:nvPicPr>
+                  <pic:blipFill>
+                    <a:blip r:embed="rId40"/>
+                    <a:stretch>
+                      <a:fillRect/>
+                    </a:stretch>
+                  </pic:blipFill>
+                  <pic:spPr bwMode="auto">
+                    <a:xfrm>
+                      <a:off x="0" y="0"/>
+                      <a:ext cx="5504749" cy="4128561"/>
+                    </a:xfrm>
+                    <a:prstGeom prst="rect">
+                      <a:avLst/>
+                    </a:prstGeom>
+                    <a:noFill/>
+                    <a:ln w="9525">
+                      <a:noFill/>
+                      <a:headEnd/>
+                      <a:tailEnd/>
+                    </a:ln>
+                  </pic:spPr>
+                </pic:pic>
+              </a:graphicData>
+            </a:graphic>
+          </wp:inline>
+        </w:drawing>
+      </w:r>
     </w:p>
     <w:p>
       <w:pPr>
+        <w:pStyle w:val="ImageCaption"/>
+      </w:pPr>
+      <w:r>
+        <w:t xml:space="preserve">Figure 1: General output for each of the four GAM structures in equations (2) to (5). Day of year (Julian) is on the x-axis and each curve represents a different fitted year for chlorophyll concentration.</w:t>
+      </w:r>
+    </w:p>
+    <w:p>
+      <w:pPr>
         <w:pStyle w:val="Heading1"/>
       </w:pPr>
-      <w:bookmarkStart w:id="41" w:name="references"/>
-      <w:r>
-        <w:t xml:space="preserve">References</w:t>
+      <w:bookmarkStart w:id="41" w:name="tables"/>
+      <w:r>
+        <w:t xml:space="preserve">Tables</w:t>
       </w:r>
       <w:bookmarkEnd w:id="41"/>
     </w:p>
-    <w:bookmarkStart w:id="52" w:name="refs"/>
-    <w:bookmarkStart w:id="42" w:name="ref-Box64"/>
     <w:p>
       <w:pPr>
+        <w:pStyle w:val="TableCaption"/>
+      </w:pPr>
+      <w:r>
+        <w:t xml:space="preserve">Table 1: Summary and details for each of the GAM structures in equations (2) to (5).</w:t>
+      </w:r>
+    </w:p>
+    <w:tbl>
+      <w:tblPr>
+        <w:tblStyle w:val="Table"/>
+        <w:tblW w:type="pct" w:w="0.0"/>
+        <w:tblLook w:firstRow="1"/>
+        <w:tblCaption w:val="Table 1: Summary and details for each of the GAM structures in equations (2) to (5)."/>
+      </w:tblPr>
+      <w:tblGrid/>
+      <w:tr>
+        <w:trPr>
+          <w:cnfStyle w:firstRow="1"/>
+        </w:trPr>
+        <w:tc>
+          <w:tcPr>
+            <w:tcBorders>
+              <w:bottom w:val="single"/>
+            </w:tcBorders>
+            <w:vAlign w:val="bottom"/>
+          </w:tcPr>
+          <w:p>
+            <w:pPr>
+              <w:pStyle w:val="Compact"/>
+              <w:jc w:val="left"/>
+            </w:pPr>
+            <w:r>
+              <w:t xml:space="preserve">GAM</w:t>
+            </w:r>
+          </w:p>
+        </w:tc>
+        <w:tc>
+          <w:tcPr>
+            <w:tcBorders>
+              <w:bottom w:val="single"/>
+            </w:tcBorders>
+            <w:vAlign w:val="bottom"/>
+          </w:tcPr>
+          <w:p>
+            <w:pPr>
+              <w:pStyle w:val="Compact"/>
+              <w:jc w:val="left"/>
+            </w:pPr>
+            <w:r>
+              <w:t xml:space="preserve">Summary</w:t>
+            </w:r>
+          </w:p>
+        </w:tc>
+        <w:tc>
+          <w:tcPr>
+            <w:tcBorders>
+              <w:bottom w:val="single"/>
+            </w:tcBorders>
+            <w:vAlign w:val="bottom"/>
+          </w:tcPr>
+          <w:p>
+            <w:pPr>
+              <w:pStyle w:val="Compact"/>
+              <w:jc w:val="left"/>
+            </w:pPr>
+            <w:r>
+              <w:t xml:space="preserve">Details</w:t>
+            </w:r>
+          </w:p>
+        </w:tc>
+      </w:tr>
+      <w:tr>
+        <w:tc>
+          <w:p>
+            <w:pPr>
+              <w:pStyle w:val="Compact"/>
+              <w:jc w:val="left"/>
+            </w:pPr>
+            <w:r>
+              <w:rPr>
+                <w:rStyle w:val="VerbatimChar"/>
+              </w:rPr>
+              <w:t xml:space="preserve">gam0</w:t>
+            </w:r>
+          </w:p>
+        </w:tc>
+        <w:tc>
+          <w:p>
+            <w:pPr>
+              <w:pStyle w:val="Compact"/>
+              <w:jc w:val="left"/>
+            </w:pPr>
+            <w:r>
+              <w:t xml:space="preserve">Linear trend with seasonality</w:t>
+            </w:r>
+          </w:p>
+        </w:tc>
+        <w:tc>
+          <w:p>
+            <w:pPr>
+              <w:pStyle w:val="Compact"/>
+              <w:jc w:val="left"/>
+            </w:pPr>
+            <w:r>
+              <w:t xml:space="preserve">A linear trend in time over the course of the time series (cyear); and Within-year seasonal fluctuations that follow the same pattern every year - e.g. large spring bloom and small fall bloom (</w:t>
+            </w:r>
+            <w:r>
+              <w:rPr>
+                <w:rStyle w:val="VerbatimChar"/>
+              </w:rPr>
+              <w:t xml:space="preserve">s(doy, bs = "cc")</w:t>
+            </w:r>
+            <w:r>
+              <w:t xml:space="preserve">)</w:t>
+            </w:r>
+          </w:p>
+        </w:tc>
+      </w:tr>
+      <w:tr>
+        <w:tc>
+          <w:p>
+            <w:pPr>
+              <w:pStyle w:val="Compact"/>
+              <w:jc w:val="left"/>
+            </w:pPr>
+            <w:r>
+              <w:rPr>
+                <w:rStyle w:val="VerbatimChar"/>
+              </w:rPr>
+              <w:t xml:space="preserve">gam1</w:t>
+            </w:r>
+          </w:p>
+        </w:tc>
+        <w:tc>
+          <w:p>
+            <w:pPr>
+              <w:pStyle w:val="Compact"/>
+              <w:jc w:val="left"/>
+            </w:pPr>
+            <w:r>
+              <w:t xml:space="preserve">Nonlinear trends seasonality (constrained knots)</w:t>
+            </w:r>
+          </w:p>
+        </w:tc>
+        <w:tc>
+          <w:p>
+            <w:pPr>
+              <w:pStyle w:val="Compact"/>
+              <w:jc w:val="left"/>
+            </w:pPr>
+            <w:r>
+              <w:t xml:space="preserve">Treats cyear and doy same as gam0; and A smooth non-linear trend through time, such that the seasonal peaks are similar across years, but interannual change is evident</w:t>
+            </w:r>
+          </w:p>
+        </w:tc>
+      </w:tr>
+      <w:tr>
+        <w:tc>
+          <w:p>
+            <w:pPr>
+              <w:pStyle w:val="Compact"/>
+              <w:jc w:val="left"/>
+            </w:pPr>
+            <w:r>
+              <w:rPr>
+                <w:rStyle w:val="VerbatimChar"/>
+              </w:rPr>
+              <w:t xml:space="preserve">gam2</w:t>
+            </w:r>
+          </w:p>
+        </w:tc>
+        <w:tc>
+          <w:p>
+            <w:pPr>
+              <w:pStyle w:val="Compact"/>
+              <w:jc w:val="left"/>
+            </w:pPr>
+            <w:r>
+              <w:t xml:space="preserve">Nonlinear trends wiht seasonality, plus interaction</w:t>
+            </w:r>
+          </w:p>
+        </w:tc>
+        <w:tc>
+          <w:p>
+            <w:pPr>
+              <w:pStyle w:val="Compact"/>
+              <w:jc w:val="left"/>
+            </w:pPr>
+            <w:r>
+              <w:t xml:space="preserve">Treats cyear and doy same as gam1; and Within-year seasonal fluctuations that vary across years but in a constrained pattern compared to gam6 (</w:t>
+            </w:r>
+            <w:r>
+              <w:rPr>
+                <w:rStyle w:val="VerbatimChar"/>
+              </w:rPr>
+              <w:t xml:space="preserve">ti(year, doy, bs = c("tp", "cc"))</w:t>
+            </w:r>
+            <w:r>
+              <w:t xml:space="preserve">)</w:t>
+            </w:r>
+          </w:p>
+        </w:tc>
+      </w:tr>
+      <w:tr>
+        <w:tc>
+          <w:p>
+            <w:pPr>
+              <w:pStyle w:val="Compact"/>
+              <w:jc w:val="left"/>
+            </w:pPr>
+            <w:r>
+              <w:rPr>
+                <w:rStyle w:val="VerbatimChar"/>
+              </w:rPr>
+              <w:t xml:space="preserve">gam6</w:t>
+            </w:r>
+          </w:p>
+        </w:tc>
+        <w:tc>
+          <w:p>
+            <w:pPr>
+              <w:pStyle w:val="Compact"/>
+              <w:jc w:val="left"/>
+            </w:pPr>
+            <w:r>
+              <w:t xml:space="preserve">Nonelinear trends with seasonality (unconstrained knots)</w:t>
+            </w:r>
+          </w:p>
+        </w:tc>
+        <w:tc>
+          <w:p>
+            <w:pPr>
+              <w:pStyle w:val="Compact"/>
+              <w:jc w:val="left"/>
+            </w:pPr>
+            <w:r>
+              <w:t xml:space="preserve">Variant of gam1 with much higher values of k, allowing the splines to follow greater fluctuations both within and across years.</w:t>
+            </w:r>
+          </w:p>
+        </w:tc>
+      </w:tr>
+    </w:tbl>
+    <w:p>
+      <w:pPr>
+        <w:pStyle w:val="Heading1"/>
+      </w:pPr>
+      <w:bookmarkStart w:id="42" w:name="references"/>
+      <w:r>
+        <w:t xml:space="preserve">References</w:t>
+      </w:r>
+      <w:bookmarkEnd w:id="42"/>
+    </w:p>
+    <w:bookmarkStart w:id="54" w:name="refs"/>
+    <w:bookmarkStart w:id="43" w:name="ref-Box64"/>
+    <w:p>
+      <w:pPr>
         <w:pStyle w:val="Bibliography"/>
       </w:pPr>
       <w:r>
         <w:t xml:space="preserve">Box, G. E. P., and D. R. Cox. 1964. An analysis of transformations (with discussion). Journal of the Royal Statistical Society (B) 26:211–252.</w:t>
-      </w:r>
-    </w:p>
-    <w:bookmarkEnd w:id="42"/>
-    <w:bookmarkStart w:id="43" w:name="ref-Cloern16"/>
-    <w:p>
-      <w:pPr>
-        <w:pStyle w:val="Bibliography"/>
-      </w:pPr>
-      <w:r>
-        <w:t xml:space="preserve">Cloern, J. E., and T. S. Schraga. 2016. USGS measurements of water quality in San Francisco Bay (CA), 1969-2015: U.S. Geological Survey data release. https://doi.org/10.5066/F7TQ5ZPR.</w:t>
       </w:r>
     </w:p>
     <w:bookmarkEnd w:id="43"/>
-    <w:bookmarkStart w:id="44" w:name="ref-Hastie90"/>
+    <w:bookmarkStart w:id="44" w:name="ref-Cloern16"/>
     <w:p>
       <w:pPr>
         <w:pStyle w:val="Bibliography"/>
       </w:pPr>
       <w:r>
-        <w:t xml:space="preserve">Generalized additive models. 1990.. Page 335. Chapman; Hall, London, New York.</w:t>
+        <w:t xml:space="preserve">Cloern, J. E., and T. S. Schraga. 2016. USGS measurements of water quality in San Francisco Bay (CA), 1969-2015: U.S. Geological Survey data release. https://doi.org/10.5066/F7TQ5ZPR.</w:t>
       </w:r>
     </w:p>
     <w:bookmarkEnd w:id="44"/>
-    <w:bookmarkStart w:id="45" w:name="ref-Hyndman20"/>
+    <w:bookmarkStart w:id="45" w:name="ref-Hastie90"/>
     <w:p>
       <w:pPr>
         <w:pStyle w:val="Bibliography"/>
       </w:pPr>
       <w:r>
-        <w:t xml:space="preserve">Hyndman, R., G. Athanasopoulos, C. Bergmeir, G. Caceres, L. Chhay, M. O’Hara-Wild, F. Petropoulos, S. Razbash, E. Wang, and F. Yasmeen. 2020. forecast: Forecasting functions for time series and linear models.</w:t>
+        <w:t xml:space="preserve">Generalized additive models. 1990.. Page 335. Chapman; Hall, London, New York.</w:t>
       </w:r>
     </w:p>
     <w:bookmarkEnd w:id="45"/>
-    <w:bookmarkStart w:id="46" w:name="ref-Murphy19"/>
+    <w:bookmarkStart w:id="46" w:name="ref-Hyndman20"/>
     <w:p>
       <w:pPr>
         <w:pStyle w:val="Bibliography"/>
       </w:pPr>
       <w:r>
-        <w:t xml:space="preserve">Murphy, R. R., E. Perry, J. Harcum, and J. Keisman. 2019. A Generalized Additive Model Approach to evaluating water quality: Chesapeake Bay case study. Environmenal Modelling &amp; Software 118:1–13.</w:t>
+        <w:t xml:space="preserve">Hyndman, R., G. Athanasopoulos, C. Bergmeir, G. Caceres, L. Chhay, M. O’Hara-Wild, F. Petropoulos, S. Razbash, E. Wang, and F. Yasmeen. 2020. forecast: Forecasting functions for time series and linear models.</w:t>
       </w:r>
     </w:p>
     <w:bookmarkEnd w:id="46"/>
-    <w:bookmarkStart w:id="47" w:name="ref-Schraga20"/>
+    <w:bookmarkStart w:id="47" w:name="ref-Murphy19"/>
     <w:p>
       <w:pPr>
         <w:pStyle w:val="Bibliography"/>
       </w:pPr>
       <w:r>
-        <w:t xml:space="preserve">Schraga, T. S., E. S. Nejad, C. A. Martin, and J. E. Cloern. 2020. USGS measurements of water quality in San Francisco (CA), beginning in 2016 (ver. 3.0, March 2020): U.S. Geological Survey data release. https://doi.org/10.5066/F7D21WGF.</w:t>
+        <w:t xml:space="preserve">Murphy, R. R., E. Perry, J. Harcum, and J. Keisman. 2019. A Generalized Additive Model Approach to evaluating water quality: Chesapeake Bay case study. Environmenal Modelling &amp; Software 118:1–13.</w:t>
       </w:r>
     </w:p>
     <w:bookmarkEnd w:id="47"/>
-    <w:bookmarkStart w:id="48" w:name="ref-Sera19"/>
+    <w:bookmarkStart w:id="48" w:name="ref-Schraga20"/>
     <w:p>
       <w:pPr>
         <w:pStyle w:val="Bibliography"/>
       </w:pPr>
       <w:r>
-        <w:t xml:space="preserve">Sera, F., B. Armstrong, M. Blangiardo, and A. Gasparrini. 2019. An extended mixed-effects framework for meta-analysis. Statistics in Medicine 38:5429–5444.</w:t>
+        <w:t xml:space="preserve">Schraga, T. S., E. S. Nejad, C. A. Martin, and J. E. Cloern. 2020. USGS measurements of water quality in San Francisco (CA), beginning in 2016 (ver. 3.0, March 2020): U.S. Geological Survey data release. https://doi.org/10.5066/F7D21WGF.</w:t>
       </w:r>
     </w:p>
     <w:bookmarkEnd w:id="48"/>
-    <w:bookmarkStart w:id="49" w:name="ref-Venables02"/>
+    <w:bookmarkStart w:id="49" w:name="ref-Sera19"/>
     <w:p>
       <w:pPr>
         <w:pStyle w:val="Bibliography"/>
       </w:pPr>
       <w:r>
-        <w:t xml:space="preserve">Venables, W. N., and B. D. Ripley. 2002. Modern applied statistics with S. Fourth. Springer-Verlag, New York, New York.</w:t>
+        <w:t xml:space="preserve">Sera, F., B. Armstrong, M. Blangiardo, and A. Gasparrini. 2019. An extended mixed-effects framework for meta-analysis. Statistics in Medicine 38:5429–5444.</w:t>
       </w:r>
     </w:p>
     <w:bookmarkEnd w:id="49"/>
-    <w:bookmarkStart w:id="50" w:name="ref-Wood03"/>
+    <w:bookmarkStart w:id="50" w:name="ref-Venables02"/>
     <w:p>
       <w:pPr>
         <w:pStyle w:val="Bibliography"/>
       </w:pPr>
       <w:r>
-        <w:t xml:space="preserve">Wood, S. N. 2003. Thin-plate regression splines. Journal of the Royal Statistical Society (B) 65:95–114.</w:t>
+        <w:t xml:space="preserve">Venables, W. N., and B. D. Ripley. 2002. Modern applied statistics with S. Fourth. Springer-Verlag, New York, New York.</w:t>
       </w:r>
     </w:p>
     <w:bookmarkEnd w:id="50"/>
-    <w:bookmarkStart w:id="51" w:name="ref-Wood17"/>
+    <w:bookmarkStart w:id="51" w:name="ref-Wood03"/>
     <w:p>
       <w:pPr>
         <w:pStyle w:val="Bibliography"/>
       </w:pPr>
       <w:r>
-        <w:t xml:space="preserve">Wood, S. N. 2017. Generalized additive models: An introduction with r. Page 476. 2nd editions. Chapman; Hall, CRC Press, London, United Kingdom.</w:t>
+        <w:t xml:space="preserve">Wood, S. N. 2003. Thin-plate regression splines. Journal of the Royal Statistical Society (B) 65:95–114.</w:t>
       </w:r>
     </w:p>
     <w:bookmarkEnd w:id="51"/>
+    <w:bookmarkStart w:id="52" w:name="ref-Wood17"/>
+    <w:p>
+      <w:pPr>
+        <w:pStyle w:val="Bibliography"/>
+      </w:pPr>
+      <w:r>
+        <w:t xml:space="preserve">Wood, S. N. 2017. Generalized additive models: An introduction with r. Page 476. 2nd editions. Chapman; Hall, CRC Press, London, United Kingdom.</w:t>
+      </w:r>
+    </w:p>
     <w:bookmarkEnd w:id="52"/>
+    <w:bookmarkStart w:id="53" w:name="ref-Yang20"/>
+    <w:p>
+      <w:pPr>
+        <w:pStyle w:val="Bibliography"/>
+      </w:pPr>
+      <w:r>
+        <w:t xml:space="preserve">Yang, G., and D. L. Moyer. 2020. Estimation of nonlinear water-quality trends in high-frequency monitoring data. Science of The Total Enviornment 715:10.1016/j.scitotenv.2020.136686.</w:t>
+      </w:r>
+    </w:p>
+    <w:bookmarkEnd w:id="53"/>
+    <w:bookmarkEnd w:id="54"/>
     <w:sectPr>
       <w:footerReference w:type="default" r:id="rId9"/>
       <w:pgSz w:w="12240" w:h="15840"/>

</xml_diff>

<commit_message>
table added for station info
</commit_message>
<xml_diff>
--- a/manu_draft.docx
+++ b/manu_draft.docx
@@ -352,7 +352,7 @@
         <w:pStyle w:val="FirstParagraph"/>
       </w:pPr>
       <w:r>
-        <w:t xml:space="preserve">Compiled 2020-05-28 17:24:29</w:t>
+        <w:t xml:space="preserve">Compiled 2020-05-29 09:55:12</w:t>
       </w:r>
     </w:p>
     <w:p>
@@ -535,7 +535,16 @@
         <w:t xml:space="preserve">)</w:t>
       </w:r>
       <w:r>
-        <w:t xml:space="preserve">. This dataset is one of the longest continuous monitoring datasets available in a North American estuary and includes at least monthly sampling at 37 fixed sampling locations along a 145 km longitudinal transect from the lower Sacramento River in the Delta to lower South Bay. Water quality constituent measurements available for each station include salinity, temperature, light attenuation, chlorophyll-a, dissolved oxygen, suspended particulate matter, and dissolved inorganic nutrients. The current analysis focused on near-surface chlorophyll-a data collected biweekly to monthly along the South Bay axis extending from Central Bay (stations 18-23), South Bay (stations 24-32), and Lower South Bay (stations 34-36). Discrete chlorophyll concentrations at each station were determined by fluoremetric analysis with 90% acetone pigment extraction on GFF filters. Data collected between 1990-2017 were selected for analysis because it represented a suitable balance among three factors relevant to testing the statistical approaches, including sufficient length of record, consistent biweekly-monthly sampling, and a diverse set of stations covering the salinity gradient across multiple subembayments. While sampling frequency varied somewhat over time or by station, all data were treated as unique time series within the statistical models (i.e., no spatial or temporal binning or averaging was done).</w:t>
+        <w:t xml:space="preserve">. This dataset is one of the longest continuous monitoring datasets available in a North American estuary and includes at least monthly sampling at 37 fixed sampling locations along a 145 km longitudinal transect from the lower Sacramento River in the Delta to lower South Bay. Water quality constituent measurements available for each station include salinity, temperature, light attenuation, chlorophyll-a, dissolved oxygen, suspended particulate matter, and dissolved inorganic nutrients. The current analysis focused on near-surface chlorophyll-a data collected biweekly to monthly along the South Bay axis extending from Central Bay (stations 18-23), South Bay (stations 24-32), and Lower South Bay (stations 34-36) (Table</w:t>
+      </w:r>
+      <w:r>
+        <w:t xml:space="preserve"> </w:t>
+      </w:r>
+      <w:r>
+        <w:t xml:space="preserve">1</w:t>
+      </w:r>
+      <w:r>
+        <w:t xml:space="preserve">). Discrete chlorophyll concentrations at each station were determined by fluoremetric analysis with 90% acetone pigment extraction on GFF filters. Data collected between 1990-2017 were selected for analysis because it represented a suitable balance among three factors relevant to testing the statistical approaches, including sufficient length of record, consistent biweekly-monthly sampling, and a diverse set of stations covering the salinity gradient across multiple subembayments. While sampling frequency varied somewhat over time or by station, all data were treated as unique time series within the statistical models (i.e., no spatial or temporal binning or averaging was done).</w:t>
       </w:r>
     </w:p>
     <w:p>
@@ -2047,7 +2056,7 @@
         <w:t xml:space="preserve"> </w:t>
       </w:r>
       <w:r>
-        <w:t xml:space="preserve">1</w:t>
+        <w:t xml:space="preserve">2</w:t>
       </w:r>
       <w:r>
         <w:t xml:space="preserve">, Figure</w:t>
@@ -2834,7 +2843,7 @@
         <w:t xml:space="preserve"> </w:t>
       </w:r>
       <w:r>
-        <w:t xml:space="preserve">1</w:t>
+        <w:t xml:space="preserve">2</w:t>
       </w:r>
       <w:r>
         <w:t xml:space="preserve">, Figure</w:t>
@@ -4437,10 +4446,2912 @@
     </w:p>
     <w:p>
       <w:pPr>
+        <w:pStyle w:val="Compact"/>
+        <w:pStyle w:val=""/>
+      </w:pPr>
+      <w:r>
+        <w:t xml:space="preserve">Table 1: Station locations, sample sizes, and median values for salnity, dissolved inorganic nitrogen (DIN, sum of ammonia, nitrate, and nitrite), and chlorophyll. Rows are arranged from north to south.</w:t>
+      </w:r>
+    </w:p>
+    <w:tbl xmlns:w="http://schemas.openxmlformats.org/wordprocessingml/2006/main" xmlns:r="http://schemas.openxmlformats.org/officeDocument/2006/relationships" xmlns:w14="http://schemas.microsoft.com/office/word/2010/wordml" xmlns:wp="http://schemas.openxmlformats.org/drawingml/2006/wordprocessingDrawing" xmlns:a="http://schemas.openxmlformats.org/drawingml/2006/main" xmlns:pic="http://schemas.openxmlformats.org/drawingml/2006/picture">
+      <w:tblPr>
+        NA"/&gt;
+        <w:tblLayout w:type="fixed"/>
+        <w:jc w:val="center"/>
+        <w:tblW w:type="dxa" w:w="10152"/>
+        <w:tblLook w:firstRow="1" w:lastRow="0" w:firstColumn="0" w:lastColumn="0" w:noHBand="0" w:noVBand="1"/>
+      </w:tblPr>
+      <w:tblGrid>
+        <w:gridCol w:w="1080"/>
+        <w:gridCol w:w="1296"/>
+        <w:gridCol w:w="1296"/>
+        <w:gridCol w:w="1080"/>
+        <w:gridCol w:w="1080"/>
+        <w:gridCol w:w="1080"/>
+        <w:gridCol w:w="1080"/>
+        <w:gridCol w:w="1080"/>
+        <w:gridCol w:w="1080"/>
+      </w:tblGrid>
+      <w:tr>
+        <w:trPr>
+          <w:cantSplit/>
+          <w:trHeight w:val="360" w:hRule="auto"/>
+          <w:tblHeader/>
+        </w:trPr>
+        <w:tc>
+          <w:tcPr>
+            <w:tcBorders/>
+            <w:shd w:val="clear" w:color="auto" w:fill="FFFFFF"/>
+            <w:tcMar>
+              <w:top w:w="0" w:type="dxa"/>
+              <w:bottom w:w="0" w:type="dxa"/>
+              <w:left w:w="0" w:type="dxa"/>
+              <w:right w:w="0" w:type="dxa"/>
+            </w:tcMar>
+            <w:vAlign w:val="center"/>
+          </w:tcPr>
+          <w:p>
+            <w:pPr>
+              <w:jc w:val="right"/>
+              <w:spacing w:after="0" w:before="0"/>
+              <w:ind w:firstLine="0" w:left="0" w:right="0"/>
+            </w:pPr>
+            <w:r xmlns:w="http://schemas.openxmlformats.org/wordprocessingml/2006/main" xmlns:wp="http://schemas.openxmlformats.org/drawingml/2006/wordprocessingDrawing" xmlns:r="http://schemas.openxmlformats.org/officeDocument/2006/relationships" xmlns:w14="http://schemas.microsoft.com/office/word/2010/wordml">
+              <w:rPr>
+                <w:rFonts w:ascii="Times" w:hAnsi="Times" w:eastAsia="Times" w:cs="Times"/>
+                <w:sz w:val="24"/>
+                <w:szCs w:val="24"/>
+                <w:color w:val="000000"/>
+              </w:rPr>
+              <w:t xml:space="preserve"/>
+            </w:r>
+          </w:p>
+        </w:tc>
+        <w:tc>
+          <w:tcPr>
+            <w:tcBorders/>
+            <w:shd w:val="clear" w:color="auto" w:fill="FFFFFF"/>
+            <w:tcMar>
+              <w:top w:w="0" w:type="dxa"/>
+              <w:bottom w:w="0" w:type="dxa"/>
+              <w:left w:w="0" w:type="dxa"/>
+              <w:right w:w="0" w:type="dxa"/>
+            </w:tcMar>
+            <w:vAlign w:val="center"/>
+          </w:tcPr>
+          <w:p>
+            <w:pPr>
+              <w:jc w:val="right"/>
+              <w:spacing w:after="0" w:before="0"/>
+              <w:ind w:firstLine="0" w:left="0" w:right="0"/>
+            </w:pPr>
+            <w:r xmlns:w="http://schemas.openxmlformats.org/wordprocessingml/2006/main" xmlns:wp="http://schemas.openxmlformats.org/drawingml/2006/wordprocessingDrawing" xmlns:r="http://schemas.openxmlformats.org/officeDocument/2006/relationships" xmlns:w14="http://schemas.microsoft.com/office/word/2010/wordml">
+              <w:rPr>
+                <w:rFonts w:ascii="Times" w:hAnsi="Times" w:eastAsia="Times" w:cs="Times"/>
+                <w:sz w:val="24"/>
+                <w:szCs w:val="24"/>
+                <w:color w:val="000000"/>
+              </w:rPr>
+              <w:t xml:space="preserve"/>
+            </w:r>
+          </w:p>
+        </w:tc>
+        <w:tc>
+          <w:tcPr>
+            <w:tcBorders/>
+            <w:shd w:val="clear" w:color="auto" w:fill="FFFFFF"/>
+            <w:tcMar>
+              <w:top w:w="0" w:type="dxa"/>
+              <w:bottom w:w="0" w:type="dxa"/>
+              <w:left w:w="0" w:type="dxa"/>
+              <w:right w:w="0" w:type="dxa"/>
+            </w:tcMar>
+            <w:vAlign w:val="center"/>
+          </w:tcPr>
+          <w:p>
+            <w:pPr>
+              <w:jc w:val="right"/>
+              <w:spacing w:after="0" w:before="0"/>
+              <w:ind w:firstLine="0" w:left="0" w:right="0"/>
+            </w:pPr>
+            <w:r xmlns:w="http://schemas.openxmlformats.org/wordprocessingml/2006/main" xmlns:wp="http://schemas.openxmlformats.org/drawingml/2006/wordprocessingDrawing" xmlns:r="http://schemas.openxmlformats.org/officeDocument/2006/relationships" xmlns:w14="http://schemas.microsoft.com/office/word/2010/wordml">
+              <w:rPr>
+                <w:rFonts w:ascii="Times" w:hAnsi="Times" w:eastAsia="Times" w:cs="Times"/>
+                <w:sz w:val="24"/>
+                <w:szCs w:val="24"/>
+                <w:color w:val="000000"/>
+              </w:rPr>
+              <w:t xml:space="preserve"/>
+            </w:r>
+          </w:p>
+        </w:tc>
+        <w:tc>
+          <w:tcPr>
+            <w:gridSpan w:val="2"/>
+            <w:tcBorders/>
+            <w:shd w:val="clear" w:color="auto" w:fill="FFFFFF"/>
+            <w:tcMar>
+              <w:top w:w="0" w:type="dxa"/>
+              <w:bottom w:w="0" w:type="dxa"/>
+              <w:left w:w="0" w:type="dxa"/>
+              <w:right w:w="0" w:type="dxa"/>
+            </w:tcMar>
+            <w:vAlign w:val="center"/>
+          </w:tcPr>
+          <w:p>
+            <w:pPr>
+              <w:jc w:val="right"/>
+              <w:spacing w:after="0" w:before="0"/>
+              <w:ind w:firstLine="0" w:left="0" w:right="0"/>
+            </w:pPr>
+            <w:r xmlns:w="http://schemas.openxmlformats.org/wordprocessingml/2006/main" xmlns:wp="http://schemas.openxmlformats.org/drawingml/2006/wordprocessingDrawing" xmlns:r="http://schemas.openxmlformats.org/officeDocument/2006/relationships" xmlns:w14="http://schemas.microsoft.com/office/word/2010/wordml">
+              <w:rPr>
+                <w:rFonts w:ascii="Times" w:hAnsi="Times" w:eastAsia="Times" w:cs="Times"/>
+                <w:sz w:val="24"/>
+                <w:szCs w:val="24"/>
+                <w:color w:val="000000"/>
+              </w:rPr>
+              <w:t xml:space="preserve">Salinity (psu)</w:t>
+            </w:r>
+          </w:p>
+        </w:tc>
+        <w:tc>
+          <w:tcPr>
+            <w:gridSpan w:val="2"/>
+            <w:tcBorders/>
+            <w:shd w:val="clear" w:color="auto" w:fill="FFFFFF"/>
+            <w:tcMar>
+              <w:top w:w="0" w:type="dxa"/>
+              <w:bottom w:w="0" w:type="dxa"/>
+              <w:left w:w="0" w:type="dxa"/>
+              <w:right w:w="0" w:type="dxa"/>
+            </w:tcMar>
+            <w:vAlign w:val="center"/>
+          </w:tcPr>
+          <w:p>
+            <w:pPr>
+              <w:jc w:val="right"/>
+              <w:spacing w:after="0" w:before="0"/>
+              <w:ind w:firstLine="0" w:left="0" w:right="0"/>
+            </w:pPr>
+            <w:r xmlns:w="http://schemas.openxmlformats.org/wordprocessingml/2006/main" xmlns:wp="http://schemas.openxmlformats.org/drawingml/2006/wordprocessingDrawing" xmlns:r="http://schemas.openxmlformats.org/officeDocument/2006/relationships" xmlns:w14="http://schemas.microsoft.com/office/word/2010/wordml">
+              <w:rPr>
+                <w:rFonts w:ascii="Times" w:hAnsi="Times" w:eastAsia="Times" w:cs="Times"/>
+                <w:sz w:val="24"/>
+                <w:szCs w:val="24"/>
+                <w:color w:val="000000"/>
+              </w:rPr>
+              <w:t xml:space="preserve">DIN (mg/L)</w:t>
+            </w:r>
+          </w:p>
+        </w:tc>
+        <w:tc>
+          <w:tcPr>
+            <w:gridSpan w:val="2"/>
+            <w:tcBorders/>
+            <w:shd w:val="clear" w:color="auto" w:fill="FFFFFF"/>
+            <w:tcMar>
+              <w:top w:w="0" w:type="dxa"/>
+              <w:bottom w:w="0" w:type="dxa"/>
+              <w:left w:w="0" w:type="dxa"/>
+              <w:right w:w="0" w:type="dxa"/>
+            </w:tcMar>
+            <w:vAlign w:val="center"/>
+          </w:tcPr>
+          <w:p>
+            <w:pPr>
+              <w:jc w:val="right"/>
+              <w:spacing w:after="0" w:before="0"/>
+              <w:ind w:firstLine="0" w:left="0" w:right="0"/>
+            </w:pPr>
+            <w:r xmlns:w="http://schemas.openxmlformats.org/wordprocessingml/2006/main" xmlns:wp="http://schemas.openxmlformats.org/drawingml/2006/wordprocessingDrawing" xmlns:r="http://schemas.openxmlformats.org/officeDocument/2006/relationships" xmlns:w14="http://schemas.microsoft.com/office/word/2010/wordml">
+              <w:rPr>
+                <w:rFonts w:ascii="Times" w:hAnsi="Times" w:eastAsia="Times" w:cs="Times"/>
+                <w:sz w:val="24"/>
+                <w:szCs w:val="24"/>
+                <w:color w:val="000000"/>
+              </w:rPr>
+              <w:t xml:space="preserve">Chl-a (ug/L)</w:t>
+            </w:r>
+          </w:p>
+        </w:tc>
+      </w:tr>
+      <w:tr>
+        <w:trPr>
+          <w:cantSplit/>
+          <w:trHeight w:val="360" w:hRule="auto"/>
+          <w:tblHeader/>
+        </w:trPr>
+        <w:tc>
+          <w:tcPr>
+            <w:tcBorders/>
+            <w:shd w:val="clear" w:color="auto" w:fill="FFFFFF"/>
+            <w:tcMar>
+              <w:top w:w="0" w:type="dxa"/>
+              <w:bottom w:w="0" w:type="dxa"/>
+              <w:left w:w="0" w:type="dxa"/>
+              <w:right w:w="0" w:type="dxa"/>
+            </w:tcMar>
+            <w:vAlign w:val="center"/>
+          </w:tcPr>
+          <w:p>
+            <w:pPr>
+              <w:jc w:val="right"/>
+              <w:spacing w:after="40" w:before="40"/>
+              <w:ind w:firstLine="0" w:left="100" w:right="100"/>
+            </w:pPr>
+            <w:r xmlns:w="http://schemas.openxmlformats.org/wordprocessingml/2006/main" xmlns:wp="http://schemas.openxmlformats.org/drawingml/2006/wordprocessingDrawing" xmlns:r="http://schemas.openxmlformats.org/officeDocument/2006/relationships" xmlns:w14="http://schemas.microsoft.com/office/word/2010/wordml">
+              <w:rPr>
+                <w:rFonts w:ascii="Times" w:hAnsi="Times" w:eastAsia="Times" w:cs="Times"/>
+                <w:sz w:val="24"/>
+                <w:szCs w:val="24"/>
+                <w:color w:val="111111"/>
+              </w:rPr>
+              <w:t xml:space="preserve">Station</w:t>
+            </w:r>
+          </w:p>
+        </w:tc>
+        <w:tc>
+          <w:tcPr>
+            <w:tcBorders/>
+            <w:shd w:val="clear" w:color="auto" w:fill="FFFFFF"/>
+            <w:tcMar>
+              <w:top w:w="0" w:type="dxa"/>
+              <w:bottom w:w="0" w:type="dxa"/>
+              <w:left w:w="0" w:type="dxa"/>
+              <w:right w:w="0" w:type="dxa"/>
+            </w:tcMar>
+            <w:vAlign w:val="center"/>
+          </w:tcPr>
+          <w:p>
+            <w:pPr>
+              <w:jc w:val="right"/>
+              <w:spacing w:after="40" w:before="40"/>
+              <w:ind w:firstLine="0" w:left="100" w:right="100"/>
+            </w:pPr>
+            <w:r xmlns:w="http://schemas.openxmlformats.org/wordprocessingml/2006/main" xmlns:wp="http://schemas.openxmlformats.org/drawingml/2006/wordprocessingDrawing" xmlns:r="http://schemas.openxmlformats.org/officeDocument/2006/relationships" xmlns:w14="http://schemas.microsoft.com/office/word/2010/wordml">
+              <w:rPr>
+                <w:rFonts w:ascii="Times" w:hAnsi="Times" w:eastAsia="Times" w:cs="Times"/>
+                <w:sz w:val="24"/>
+                <w:szCs w:val="24"/>
+                <w:color w:val="111111"/>
+              </w:rPr>
+              <w:t xml:space="preserve">Latitude</w:t>
+            </w:r>
+          </w:p>
+        </w:tc>
+        <w:tc>
+          <w:tcPr>
+            <w:tcBorders/>
+            <w:shd w:val="clear" w:color="auto" w:fill="FFFFFF"/>
+            <w:tcMar>
+              <w:top w:w="0" w:type="dxa"/>
+              <w:bottom w:w="0" w:type="dxa"/>
+              <w:left w:w="0" w:type="dxa"/>
+              <w:right w:w="0" w:type="dxa"/>
+            </w:tcMar>
+            <w:vAlign w:val="center"/>
+          </w:tcPr>
+          <w:p>
+            <w:pPr>
+              <w:jc w:val="right"/>
+              <w:spacing w:after="40" w:before="40"/>
+              <w:ind w:firstLine="0" w:left="100" w:right="100"/>
+            </w:pPr>
+            <w:r xmlns:w="http://schemas.openxmlformats.org/wordprocessingml/2006/main" xmlns:wp="http://schemas.openxmlformats.org/drawingml/2006/wordprocessingDrawing" xmlns:r="http://schemas.openxmlformats.org/officeDocument/2006/relationships" xmlns:w14="http://schemas.microsoft.com/office/word/2010/wordml">
+              <w:rPr>
+                <w:rFonts w:ascii="Times" w:hAnsi="Times" w:eastAsia="Times" w:cs="Times"/>
+                <w:sz w:val="24"/>
+                <w:szCs w:val="24"/>
+                <w:color w:val="111111"/>
+              </w:rPr>
+              <w:t xml:space="preserve">Longitude</w:t>
+            </w:r>
+          </w:p>
+        </w:tc>
+        <w:tc>
+          <w:tcPr>
+            <w:tcBorders/>
+            <w:shd w:val="clear" w:color="auto" w:fill="FFFFFF"/>
+            <w:tcMar>
+              <w:top w:w="0" w:type="dxa"/>
+              <w:bottom w:w="0" w:type="dxa"/>
+              <w:left w:w="0" w:type="dxa"/>
+              <w:right w:w="0" w:type="dxa"/>
+            </w:tcMar>
+            <w:vAlign w:val="center"/>
+          </w:tcPr>
+          <w:p>
+            <w:pPr>
+              <w:jc w:val="right"/>
+              <w:spacing w:after="40" w:before="40"/>
+              <w:ind w:firstLine="0" w:left="100" w:right="100"/>
+            </w:pPr>
+            <w:r xmlns:w="http://schemas.openxmlformats.org/wordprocessingml/2006/main" xmlns:wp="http://schemas.openxmlformats.org/drawingml/2006/wordprocessingDrawing" xmlns:r="http://schemas.openxmlformats.org/officeDocument/2006/relationships" xmlns:w14="http://schemas.microsoft.com/office/word/2010/wordml">
+              <w:rPr>
+                <w:rFonts w:ascii="Times" w:hAnsi="Times" w:eastAsia="Times" w:cs="Times"/>
+                <w:sz w:val="24"/>
+                <w:szCs w:val="24"/>
+                <w:color w:val="111111"/>
+              </w:rPr>
+              <w:t xml:space="preserve">n</w:t>
+            </w:r>
+          </w:p>
+        </w:tc>
+        <w:tc>
+          <w:tcPr>
+            <w:tcBorders/>
+            <w:shd w:val="clear" w:color="auto" w:fill="FFFFFF"/>
+            <w:tcMar>
+              <w:top w:w="0" w:type="dxa"/>
+              <w:bottom w:w="0" w:type="dxa"/>
+              <w:left w:w="0" w:type="dxa"/>
+              <w:right w:w="0" w:type="dxa"/>
+            </w:tcMar>
+            <w:vAlign w:val="center"/>
+          </w:tcPr>
+          <w:p>
+            <w:pPr>
+              <w:jc w:val="right"/>
+              <w:spacing w:after="40" w:before="40"/>
+              <w:ind w:firstLine="0" w:left="100" w:right="100"/>
+            </w:pPr>
+            <w:r xmlns:w="http://schemas.openxmlformats.org/wordprocessingml/2006/main" xmlns:wp="http://schemas.openxmlformats.org/drawingml/2006/wordprocessingDrawing" xmlns:r="http://schemas.openxmlformats.org/officeDocument/2006/relationships" xmlns:w14="http://schemas.microsoft.com/office/word/2010/wordml">
+              <w:rPr>
+                <w:rFonts w:ascii="Times" w:hAnsi="Times" w:eastAsia="Times" w:cs="Times"/>
+                <w:sz w:val="24"/>
+                <w:szCs w:val="24"/>
+                <w:color w:val="111111"/>
+              </w:rPr>
+              <w:t xml:space="preserve">Med.</w:t>
+            </w:r>
+          </w:p>
+        </w:tc>
+        <w:tc>
+          <w:tcPr>
+            <w:tcBorders/>
+            <w:shd w:val="clear" w:color="auto" w:fill="FFFFFF"/>
+            <w:tcMar>
+              <w:top w:w="0" w:type="dxa"/>
+              <w:bottom w:w="0" w:type="dxa"/>
+              <w:left w:w="0" w:type="dxa"/>
+              <w:right w:w="0" w:type="dxa"/>
+            </w:tcMar>
+            <w:vAlign w:val="center"/>
+          </w:tcPr>
+          <w:p>
+            <w:pPr>
+              <w:jc w:val="right"/>
+              <w:spacing w:after="40" w:before="40"/>
+              <w:ind w:firstLine="0" w:left="100" w:right="100"/>
+            </w:pPr>
+            <w:r xmlns:w="http://schemas.openxmlformats.org/wordprocessingml/2006/main" xmlns:wp="http://schemas.openxmlformats.org/drawingml/2006/wordprocessingDrawing" xmlns:r="http://schemas.openxmlformats.org/officeDocument/2006/relationships" xmlns:w14="http://schemas.microsoft.com/office/word/2010/wordml">
+              <w:rPr>
+                <w:rFonts w:ascii="Times" w:hAnsi="Times" w:eastAsia="Times" w:cs="Times"/>
+                <w:sz w:val="24"/>
+                <w:szCs w:val="24"/>
+                <w:color w:val="111111"/>
+              </w:rPr>
+              <w:t xml:space="preserve">n</w:t>
+            </w:r>
+          </w:p>
+        </w:tc>
+        <w:tc>
+          <w:tcPr>
+            <w:tcBorders/>
+            <w:shd w:val="clear" w:color="auto" w:fill="FFFFFF"/>
+            <w:tcMar>
+              <w:top w:w="0" w:type="dxa"/>
+              <w:bottom w:w="0" w:type="dxa"/>
+              <w:left w:w="0" w:type="dxa"/>
+              <w:right w:w="0" w:type="dxa"/>
+            </w:tcMar>
+            <w:vAlign w:val="center"/>
+          </w:tcPr>
+          <w:p>
+            <w:pPr>
+              <w:jc w:val="right"/>
+              <w:spacing w:after="40" w:before="40"/>
+              <w:ind w:firstLine="0" w:left="100" w:right="100"/>
+            </w:pPr>
+            <w:r xmlns:w="http://schemas.openxmlformats.org/wordprocessingml/2006/main" xmlns:wp="http://schemas.openxmlformats.org/drawingml/2006/wordprocessingDrawing" xmlns:r="http://schemas.openxmlformats.org/officeDocument/2006/relationships" xmlns:w14="http://schemas.microsoft.com/office/word/2010/wordml">
+              <w:rPr>
+                <w:rFonts w:ascii="Times" w:hAnsi="Times" w:eastAsia="Times" w:cs="Times"/>
+                <w:sz w:val="24"/>
+                <w:szCs w:val="24"/>
+                <w:color w:val="111111"/>
+              </w:rPr>
+              <w:t xml:space="preserve">Med.</w:t>
+            </w:r>
+          </w:p>
+        </w:tc>
+        <w:tc>
+          <w:tcPr>
+            <w:tcBorders/>
+            <w:shd w:val="clear" w:color="auto" w:fill="FFFFFF"/>
+            <w:tcMar>
+              <w:top w:w="0" w:type="dxa"/>
+              <w:bottom w:w="0" w:type="dxa"/>
+              <w:left w:w="0" w:type="dxa"/>
+              <w:right w:w="0" w:type="dxa"/>
+            </w:tcMar>
+            <w:vAlign w:val="center"/>
+          </w:tcPr>
+          <w:p>
+            <w:pPr>
+              <w:jc w:val="right"/>
+              <w:spacing w:after="40" w:before="40"/>
+              <w:ind w:firstLine="0" w:left="100" w:right="100"/>
+            </w:pPr>
+            <w:r xmlns:w="http://schemas.openxmlformats.org/wordprocessingml/2006/main" xmlns:wp="http://schemas.openxmlformats.org/drawingml/2006/wordprocessingDrawing" xmlns:r="http://schemas.openxmlformats.org/officeDocument/2006/relationships" xmlns:w14="http://schemas.microsoft.com/office/word/2010/wordml">
+              <w:rPr>
+                <w:rFonts w:ascii="Times" w:hAnsi="Times" w:eastAsia="Times" w:cs="Times"/>
+                <w:sz w:val="24"/>
+                <w:szCs w:val="24"/>
+                <w:color w:val="111111"/>
+              </w:rPr>
+              <w:t xml:space="preserve">n</w:t>
+            </w:r>
+          </w:p>
+        </w:tc>
+        <w:tc>
+          <w:tcPr>
+            <w:tcBorders/>
+            <w:shd w:val="clear" w:color="auto" w:fill="FFFFFF"/>
+            <w:tcMar>
+              <w:top w:w="0" w:type="dxa"/>
+              <w:bottom w:w="0" w:type="dxa"/>
+              <w:left w:w="0" w:type="dxa"/>
+              <w:right w:w="0" w:type="dxa"/>
+            </w:tcMar>
+            <w:vAlign w:val="center"/>
+          </w:tcPr>
+          <w:p>
+            <w:pPr>
+              <w:jc w:val="right"/>
+              <w:spacing w:after="40" w:before="40"/>
+              <w:ind w:firstLine="0" w:left="100" w:right="100"/>
+            </w:pPr>
+            <w:r xmlns:w="http://schemas.openxmlformats.org/wordprocessingml/2006/main" xmlns:wp="http://schemas.openxmlformats.org/drawingml/2006/wordprocessingDrawing" xmlns:r="http://schemas.openxmlformats.org/officeDocument/2006/relationships" xmlns:w14="http://schemas.microsoft.com/office/word/2010/wordml">
+              <w:rPr>
+                <w:rFonts w:ascii="Times" w:hAnsi="Times" w:eastAsia="Times" w:cs="Times"/>
+                <w:sz w:val="24"/>
+                <w:szCs w:val="24"/>
+                <w:color w:val="111111"/>
+              </w:rPr>
+              <w:t xml:space="preserve">Med.</w:t>
+            </w:r>
+          </w:p>
+        </w:tc>
+      </w:tr>
+      <w:tr>
+        <w:trPr>
+          <w:cantSplit/>
+          <w:trHeight w:val="360" w:hRule="auto"/>
+        </w:trPr>
+        <w:tc>
+          <w:tcPr>
+            <w:tcBorders>
+              <w:top w:val="single" w:sz="8" w:space="0" w:color="000000"/>
+            </w:tcBorders>
+            <w:shd w:val="clear" w:color="auto" w:fill="FFFFFF"/>
+            <w:tcMar>
+              <w:top w:w="0" w:type="dxa"/>
+              <w:bottom w:w="0" w:type="dxa"/>
+              <w:left w:w="0" w:type="dxa"/>
+              <w:right w:w="0" w:type="dxa"/>
+            </w:tcMar>
+            <w:vAlign w:val="center"/>
+          </w:tcPr>
+          <w:p>
+            <w:pPr>
+              <w:jc w:val="right"/>
+              <w:spacing w:after="40" w:before="40"/>
+              <w:ind w:firstLine="0" w:left="100" w:right="100"/>
+            </w:pPr>
+            <w:r xmlns:w="http://schemas.openxmlformats.org/wordprocessingml/2006/main" xmlns:wp="http://schemas.openxmlformats.org/drawingml/2006/wordprocessingDrawing" xmlns:r="http://schemas.openxmlformats.org/officeDocument/2006/relationships" xmlns:w14="http://schemas.microsoft.com/office/word/2010/wordml">
+              <w:rPr>
+                <w:rFonts w:ascii="Times" w:hAnsi="Times" w:eastAsia="Times" w:cs="Times"/>
+                <w:sz w:val="24"/>
+                <w:szCs w:val="24"/>
+                <w:color w:val="111111"/>
+              </w:rPr>
+              <w:t xml:space="preserve">18</w:t>
+            </w:r>
+          </w:p>
+        </w:tc>
+        <w:tc>
+          <w:tcPr>
+            <w:tcBorders>
+              <w:top w:val="single" w:sz="8" w:space="0" w:color="000000"/>
+            </w:tcBorders>
+            <w:shd w:val="clear" w:color="auto" w:fill="FFFFFF"/>
+            <w:tcMar>
+              <w:top w:w="0" w:type="dxa"/>
+              <w:bottom w:w="0" w:type="dxa"/>
+              <w:left w:w="0" w:type="dxa"/>
+              <w:right w:w="0" w:type="dxa"/>
+            </w:tcMar>
+            <w:vAlign w:val="center"/>
+          </w:tcPr>
+          <w:p>
+            <w:pPr>
+              <w:jc w:val="right"/>
+              <w:spacing w:after="40" w:before="40"/>
+              <w:ind w:firstLine="0" w:left="100" w:right="100"/>
+            </w:pPr>
+            <w:r xmlns:w="http://schemas.openxmlformats.org/wordprocessingml/2006/main" xmlns:wp="http://schemas.openxmlformats.org/drawingml/2006/wordprocessingDrawing" xmlns:r="http://schemas.openxmlformats.org/officeDocument/2006/relationships" xmlns:w14="http://schemas.microsoft.com/office/word/2010/wordml">
+              <w:rPr>
+                <w:rFonts w:ascii="Times" w:hAnsi="Times" w:eastAsia="Times" w:cs="Times"/>
+                <w:sz w:val="24"/>
+                <w:szCs w:val="24"/>
+                <w:color w:val="111111"/>
+              </w:rPr>
+              <w:t xml:space="preserve">37.836</w:t>
+            </w:r>
+          </w:p>
+        </w:tc>
+        <w:tc>
+          <w:tcPr>
+            <w:tcBorders>
+              <w:top w:val="single" w:sz="8" w:space="0" w:color="000000"/>
+            </w:tcBorders>
+            <w:shd w:val="clear" w:color="auto" w:fill="FFFFFF"/>
+            <w:tcMar>
+              <w:top w:w="0" w:type="dxa"/>
+              <w:bottom w:w="0" w:type="dxa"/>
+              <w:left w:w="0" w:type="dxa"/>
+              <w:right w:w="0" w:type="dxa"/>
+            </w:tcMar>
+            <w:vAlign w:val="center"/>
+          </w:tcPr>
+          <w:p>
+            <w:pPr>
+              <w:jc w:val="right"/>
+              <w:spacing w:after="40" w:before="40"/>
+              <w:ind w:firstLine="0" w:left="100" w:right="100"/>
+            </w:pPr>
+            <w:r xmlns:w="http://schemas.openxmlformats.org/wordprocessingml/2006/main" xmlns:wp="http://schemas.openxmlformats.org/drawingml/2006/wordprocessingDrawing" xmlns:r="http://schemas.openxmlformats.org/officeDocument/2006/relationships" xmlns:w14="http://schemas.microsoft.com/office/word/2010/wordml">
+              <w:rPr>
+                <w:rFonts w:ascii="Times" w:hAnsi="Times" w:eastAsia="Times" w:cs="Times"/>
+                <w:sz w:val="24"/>
+                <w:szCs w:val="24"/>
+                <w:color w:val="111111"/>
+              </w:rPr>
+              <w:t xml:space="preserve">-122.418</w:t>
+            </w:r>
+          </w:p>
+        </w:tc>
+        <w:tc>
+          <w:tcPr>
+            <w:tcBorders>
+              <w:top w:val="single" w:sz="8" w:space="0" w:color="000000"/>
+            </w:tcBorders>
+            <w:shd w:val="clear" w:color="auto" w:fill="FFFFFF"/>
+            <w:tcMar>
+              <w:top w:w="0" w:type="dxa"/>
+              <w:bottom w:w="0" w:type="dxa"/>
+              <w:left w:w="0" w:type="dxa"/>
+              <w:right w:w="0" w:type="dxa"/>
+            </w:tcMar>
+            <w:vAlign w:val="center"/>
+          </w:tcPr>
+          <w:p>
+            <w:pPr>
+              <w:jc w:val="right"/>
+              <w:spacing w:after="40" w:before="40"/>
+              <w:ind w:firstLine="0" w:left="100" w:right="100"/>
+            </w:pPr>
+            <w:r xmlns:w="http://schemas.openxmlformats.org/wordprocessingml/2006/main" xmlns:wp="http://schemas.openxmlformats.org/drawingml/2006/wordprocessingDrawing" xmlns:r="http://schemas.openxmlformats.org/officeDocument/2006/relationships" xmlns:w14="http://schemas.microsoft.com/office/word/2010/wordml">
+              <w:rPr>
+                <w:rFonts w:ascii="Times" w:hAnsi="Times" w:eastAsia="Times" w:cs="Times"/>
+                <w:sz w:val="24"/>
+                <w:szCs w:val="24"/>
+                <w:color w:val="111111"/>
+              </w:rPr>
+              <w:t xml:space="preserve">373</w:t>
+            </w:r>
+          </w:p>
+        </w:tc>
+        <w:tc>
+          <w:tcPr>
+            <w:tcBorders>
+              <w:top w:val="single" w:sz="8" w:space="0" w:color="000000"/>
+            </w:tcBorders>
+            <w:shd w:val="clear" w:color="auto" w:fill="FFFFFF"/>
+            <w:tcMar>
+              <w:top w:w="0" w:type="dxa"/>
+              <w:bottom w:w="0" w:type="dxa"/>
+              <w:left w:w="0" w:type="dxa"/>
+              <w:right w:w="0" w:type="dxa"/>
+            </w:tcMar>
+            <w:vAlign w:val="center"/>
+          </w:tcPr>
+          <w:p>
+            <w:pPr>
+              <w:jc w:val="right"/>
+              <w:spacing w:after="40" w:before="40"/>
+              <w:ind w:firstLine="0" w:left="100" w:right="100"/>
+            </w:pPr>
+            <w:r xmlns:w="http://schemas.openxmlformats.org/wordprocessingml/2006/main" xmlns:wp="http://schemas.openxmlformats.org/drawingml/2006/wordprocessingDrawing" xmlns:r="http://schemas.openxmlformats.org/officeDocument/2006/relationships" xmlns:w14="http://schemas.microsoft.com/office/word/2010/wordml">
+              <w:rPr>
+                <w:rFonts w:ascii="Times" w:hAnsi="Times" w:eastAsia="Times" w:cs="Times"/>
+                <w:sz w:val="24"/>
+                <w:szCs w:val="24"/>
+                <w:color w:val="111111"/>
+              </w:rPr>
+              <w:t xml:space="preserve">29.9</w:t>
+            </w:r>
+          </w:p>
+        </w:tc>
+        <w:tc>
+          <w:tcPr>
+            <w:tcBorders>
+              <w:top w:val="single" w:sz="8" w:space="0" w:color="000000"/>
+            </w:tcBorders>
+            <w:shd w:val="clear" w:color="auto" w:fill="FFFFFF"/>
+            <w:tcMar>
+              <w:top w:w="0" w:type="dxa"/>
+              <w:bottom w:w="0" w:type="dxa"/>
+              <w:left w:w="0" w:type="dxa"/>
+              <w:right w:w="0" w:type="dxa"/>
+            </w:tcMar>
+            <w:vAlign w:val="center"/>
+          </w:tcPr>
+          <w:p>
+            <w:pPr>
+              <w:jc w:val="right"/>
+              <w:spacing w:after="40" w:before="40"/>
+              <w:ind w:firstLine="0" w:left="100" w:right="100"/>
+            </w:pPr>
+            <w:r xmlns:w="http://schemas.openxmlformats.org/wordprocessingml/2006/main" xmlns:wp="http://schemas.openxmlformats.org/drawingml/2006/wordprocessingDrawing" xmlns:r="http://schemas.openxmlformats.org/officeDocument/2006/relationships" xmlns:w14="http://schemas.microsoft.com/office/word/2010/wordml">
+              <w:rPr>
+                <w:rFonts w:ascii="Times" w:hAnsi="Times" w:eastAsia="Times" w:cs="Times"/>
+                <w:sz w:val="24"/>
+                <w:szCs w:val="24"/>
+                <w:color w:val="111111"/>
+              </w:rPr>
+              <w:t xml:space="preserve">276</w:t>
+            </w:r>
+          </w:p>
+        </w:tc>
+        <w:tc>
+          <w:tcPr>
+            <w:tcBorders>
+              <w:top w:val="single" w:sz="8" w:space="0" w:color="000000"/>
+            </w:tcBorders>
+            <w:shd w:val="clear" w:color="auto" w:fill="FFFFFF"/>
+            <w:tcMar>
+              <w:top w:w="0" w:type="dxa"/>
+              <w:bottom w:w="0" w:type="dxa"/>
+              <w:left w:w="0" w:type="dxa"/>
+              <w:right w:w="0" w:type="dxa"/>
+            </w:tcMar>
+            <w:vAlign w:val="center"/>
+          </w:tcPr>
+          <w:p>
+            <w:pPr>
+              <w:jc w:val="right"/>
+              <w:spacing w:after="40" w:before="40"/>
+              <w:ind w:firstLine="0" w:left="100" w:right="100"/>
+            </w:pPr>
+            <w:r xmlns:w="http://schemas.openxmlformats.org/wordprocessingml/2006/main" xmlns:wp="http://schemas.openxmlformats.org/drawingml/2006/wordprocessingDrawing" xmlns:r="http://schemas.openxmlformats.org/officeDocument/2006/relationships" xmlns:w14="http://schemas.microsoft.com/office/word/2010/wordml">
+              <w:rPr>
+                <w:rFonts w:ascii="Times" w:hAnsi="Times" w:eastAsia="Times" w:cs="Times"/>
+                <w:sz w:val="24"/>
+                <w:szCs w:val="24"/>
+                <w:color w:val="111111"/>
+              </w:rPr>
+              <w:t xml:space="preserve">23.3</w:t>
+            </w:r>
+          </w:p>
+        </w:tc>
+        <w:tc>
+          <w:tcPr>
+            <w:tcBorders>
+              <w:top w:val="single" w:sz="8" w:space="0" w:color="000000"/>
+            </w:tcBorders>
+            <w:shd w:val="clear" w:color="auto" w:fill="FFFFFF"/>
+            <w:tcMar>
+              <w:top w:w="0" w:type="dxa"/>
+              <w:bottom w:w="0" w:type="dxa"/>
+              <w:left w:w="0" w:type="dxa"/>
+              <w:right w:w="0" w:type="dxa"/>
+            </w:tcMar>
+            <w:vAlign w:val="center"/>
+          </w:tcPr>
+          <w:p>
+            <w:pPr>
+              <w:jc w:val="right"/>
+              <w:spacing w:after="40" w:before="40"/>
+              <w:ind w:firstLine="0" w:left="100" w:right="100"/>
+            </w:pPr>
+            <w:r xmlns:w="http://schemas.openxmlformats.org/wordprocessingml/2006/main" xmlns:wp="http://schemas.openxmlformats.org/drawingml/2006/wordprocessingDrawing" xmlns:r="http://schemas.openxmlformats.org/officeDocument/2006/relationships" xmlns:w14="http://schemas.microsoft.com/office/word/2010/wordml">
+              <w:rPr>
+                <w:rFonts w:ascii="Times" w:hAnsi="Times" w:eastAsia="Times" w:cs="Times"/>
+                <w:sz w:val="24"/>
+                <w:szCs w:val="24"/>
+                <w:color w:val="111111"/>
+              </w:rPr>
+              <w:t xml:space="preserve">364</w:t>
+            </w:r>
+          </w:p>
+        </w:tc>
+        <w:tc>
+          <w:tcPr>
+            <w:tcBorders>
+              <w:top w:val="single" w:sz="8" w:space="0" w:color="000000"/>
+            </w:tcBorders>
+            <w:shd w:val="clear" w:color="auto" w:fill="FFFFFF"/>
+            <w:tcMar>
+              <w:top w:w="0" w:type="dxa"/>
+              <w:bottom w:w="0" w:type="dxa"/>
+              <w:left w:w="0" w:type="dxa"/>
+              <w:right w:w="0" w:type="dxa"/>
+            </w:tcMar>
+            <w:vAlign w:val="center"/>
+          </w:tcPr>
+          <w:p>
+            <w:pPr>
+              <w:jc w:val="right"/>
+              <w:spacing w:after="40" w:before="40"/>
+              <w:ind w:firstLine="0" w:left="100" w:right="100"/>
+            </w:pPr>
+            <w:r xmlns:w="http://schemas.openxmlformats.org/wordprocessingml/2006/main" xmlns:wp="http://schemas.openxmlformats.org/drawingml/2006/wordprocessingDrawing" xmlns:r="http://schemas.openxmlformats.org/officeDocument/2006/relationships" xmlns:w14="http://schemas.microsoft.com/office/word/2010/wordml">
+              <w:rPr>
+                <w:rFonts w:ascii="Times" w:hAnsi="Times" w:eastAsia="Times" w:cs="Times"/>
+                <w:sz w:val="24"/>
+                <w:szCs w:val="24"/>
+                <w:color w:val="111111"/>
+              </w:rPr>
+              <w:t xml:space="preserve">3.2</w:t>
+            </w:r>
+          </w:p>
+        </w:tc>
+      </w:tr>
+      <w:tr>
+        <w:trPr>
+          <w:cantSplit/>
+          <w:trHeight w:val="360" w:hRule="auto"/>
+        </w:trPr>
+        <w:tc>
+          <w:tcPr>
+            <w:tcBorders/>
+            <w:shd w:val="clear" w:color="auto" w:fill="FFFFFF"/>
+            <w:tcMar>
+              <w:top w:w="0" w:type="dxa"/>
+              <w:bottom w:w="0" w:type="dxa"/>
+              <w:left w:w="0" w:type="dxa"/>
+              <w:right w:w="0" w:type="dxa"/>
+            </w:tcMar>
+            <w:vAlign w:val="center"/>
+          </w:tcPr>
+          <w:p>
+            <w:pPr>
+              <w:jc w:val="right"/>
+              <w:spacing w:after="40" w:before="40"/>
+              <w:ind w:firstLine="0" w:left="100" w:right="100"/>
+            </w:pPr>
+            <w:r xmlns:w="http://schemas.openxmlformats.org/wordprocessingml/2006/main" xmlns:wp="http://schemas.openxmlformats.org/drawingml/2006/wordprocessingDrawing" xmlns:r="http://schemas.openxmlformats.org/officeDocument/2006/relationships" xmlns:w14="http://schemas.microsoft.com/office/word/2010/wordml">
+              <w:rPr>
+                <w:rFonts w:ascii="Times" w:hAnsi="Times" w:eastAsia="Times" w:cs="Times"/>
+                <w:sz w:val="24"/>
+                <w:szCs w:val="24"/>
+                <w:color w:val="111111"/>
+              </w:rPr>
+              <w:t xml:space="preserve">21</w:t>
+            </w:r>
+          </w:p>
+        </w:tc>
+        <w:tc>
+          <w:tcPr>
+            <w:tcBorders/>
+            <w:shd w:val="clear" w:color="auto" w:fill="FFFFFF"/>
+            <w:tcMar>
+              <w:top w:w="0" w:type="dxa"/>
+              <w:bottom w:w="0" w:type="dxa"/>
+              <w:left w:w="0" w:type="dxa"/>
+              <w:right w:w="0" w:type="dxa"/>
+            </w:tcMar>
+            <w:vAlign w:val="center"/>
+          </w:tcPr>
+          <w:p>
+            <w:pPr>
+              <w:jc w:val="right"/>
+              <w:spacing w:after="40" w:before="40"/>
+              <w:ind w:firstLine="0" w:left="100" w:right="100"/>
+            </w:pPr>
+            <w:r xmlns:w="http://schemas.openxmlformats.org/wordprocessingml/2006/main" xmlns:wp="http://schemas.openxmlformats.org/drawingml/2006/wordprocessingDrawing" xmlns:r="http://schemas.openxmlformats.org/officeDocument/2006/relationships" xmlns:w14="http://schemas.microsoft.com/office/word/2010/wordml">
+              <w:rPr>
+                <w:rFonts w:ascii="Times" w:hAnsi="Times" w:eastAsia="Times" w:cs="Times"/>
+                <w:sz w:val="24"/>
+                <w:szCs w:val="24"/>
+                <w:color w:val="111111"/>
+              </w:rPr>
+              <w:t xml:space="preserve">37.784</w:t>
+            </w:r>
+          </w:p>
+        </w:tc>
+        <w:tc>
+          <w:tcPr>
+            <w:tcBorders/>
+            <w:shd w:val="clear" w:color="auto" w:fill="FFFFFF"/>
+            <w:tcMar>
+              <w:top w:w="0" w:type="dxa"/>
+              <w:bottom w:w="0" w:type="dxa"/>
+              <w:left w:w="0" w:type="dxa"/>
+              <w:right w:w="0" w:type="dxa"/>
+            </w:tcMar>
+            <w:vAlign w:val="center"/>
+          </w:tcPr>
+          <w:p>
+            <w:pPr>
+              <w:jc w:val="right"/>
+              <w:spacing w:after="40" w:before="40"/>
+              <w:ind w:firstLine="0" w:left="100" w:right="100"/>
+            </w:pPr>
+            <w:r xmlns:w="http://schemas.openxmlformats.org/wordprocessingml/2006/main" xmlns:wp="http://schemas.openxmlformats.org/drawingml/2006/wordprocessingDrawing" xmlns:r="http://schemas.openxmlformats.org/officeDocument/2006/relationships" xmlns:w14="http://schemas.microsoft.com/office/word/2010/wordml">
+              <w:rPr>
+                <w:rFonts w:ascii="Times" w:hAnsi="Times" w:eastAsia="Times" w:cs="Times"/>
+                <w:sz w:val="24"/>
+                <w:szCs w:val="24"/>
+                <w:color w:val="111111"/>
+              </w:rPr>
+              <w:t xml:space="preserve">-122.351</w:t>
+            </w:r>
+          </w:p>
+        </w:tc>
+        <w:tc>
+          <w:tcPr>
+            <w:tcBorders/>
+            <w:shd w:val="clear" w:color="auto" w:fill="FFFFFF"/>
+            <w:tcMar>
+              <w:top w:w="0" w:type="dxa"/>
+              <w:bottom w:w="0" w:type="dxa"/>
+              <w:left w:w="0" w:type="dxa"/>
+              <w:right w:w="0" w:type="dxa"/>
+            </w:tcMar>
+            <w:vAlign w:val="center"/>
+          </w:tcPr>
+          <w:p>
+            <w:pPr>
+              <w:jc w:val="right"/>
+              <w:spacing w:after="40" w:before="40"/>
+              <w:ind w:firstLine="0" w:left="100" w:right="100"/>
+            </w:pPr>
+            <w:r xmlns:w="http://schemas.openxmlformats.org/wordprocessingml/2006/main" xmlns:wp="http://schemas.openxmlformats.org/drawingml/2006/wordprocessingDrawing" xmlns:r="http://schemas.openxmlformats.org/officeDocument/2006/relationships" xmlns:w14="http://schemas.microsoft.com/office/word/2010/wordml">
+              <w:rPr>
+                <w:rFonts w:ascii="Times" w:hAnsi="Times" w:eastAsia="Times" w:cs="Times"/>
+                <w:sz w:val="24"/>
+                <w:szCs w:val="24"/>
+                <w:color w:val="111111"/>
+              </w:rPr>
+              <w:t xml:space="preserve">535</w:t>
+            </w:r>
+          </w:p>
+        </w:tc>
+        <w:tc>
+          <w:tcPr>
+            <w:tcBorders/>
+            <w:shd w:val="clear" w:color="auto" w:fill="FFFFFF"/>
+            <w:tcMar>
+              <w:top w:w="0" w:type="dxa"/>
+              <w:bottom w:w="0" w:type="dxa"/>
+              <w:left w:w="0" w:type="dxa"/>
+              <w:right w:w="0" w:type="dxa"/>
+            </w:tcMar>
+            <w:vAlign w:val="center"/>
+          </w:tcPr>
+          <w:p>
+            <w:pPr>
+              <w:jc w:val="right"/>
+              <w:spacing w:after="40" w:before="40"/>
+              <w:ind w:firstLine="0" w:left="100" w:right="100"/>
+            </w:pPr>
+            <w:r xmlns:w="http://schemas.openxmlformats.org/wordprocessingml/2006/main" xmlns:wp="http://schemas.openxmlformats.org/drawingml/2006/wordprocessingDrawing" xmlns:r="http://schemas.openxmlformats.org/officeDocument/2006/relationships" xmlns:w14="http://schemas.microsoft.com/office/word/2010/wordml">
+              <w:rPr>
+                <w:rFonts w:ascii="Times" w:hAnsi="Times" w:eastAsia="Times" w:cs="Times"/>
+                <w:sz w:val="24"/>
+                <w:szCs w:val="24"/>
+                <w:color w:val="111111"/>
+              </w:rPr>
+              <w:t xml:space="preserve">28.4</w:t>
+            </w:r>
+          </w:p>
+        </w:tc>
+        <w:tc>
+          <w:tcPr>
+            <w:tcBorders/>
+            <w:shd w:val="clear" w:color="auto" w:fill="FFFFFF"/>
+            <w:tcMar>
+              <w:top w:w="0" w:type="dxa"/>
+              <w:bottom w:w="0" w:type="dxa"/>
+              <w:left w:w="0" w:type="dxa"/>
+              <w:right w:w="0" w:type="dxa"/>
+            </w:tcMar>
+            <w:vAlign w:val="center"/>
+          </w:tcPr>
+          <w:p>
+            <w:pPr>
+              <w:jc w:val="right"/>
+              <w:spacing w:after="40" w:before="40"/>
+              <w:ind w:firstLine="0" w:left="100" w:right="100"/>
+            </w:pPr>
+            <w:r xmlns:w="http://schemas.openxmlformats.org/wordprocessingml/2006/main" xmlns:wp="http://schemas.openxmlformats.org/drawingml/2006/wordprocessingDrawing" xmlns:r="http://schemas.openxmlformats.org/officeDocument/2006/relationships" xmlns:w14="http://schemas.microsoft.com/office/word/2010/wordml">
+              <w:rPr>
+                <w:rFonts w:ascii="Times" w:hAnsi="Times" w:eastAsia="Times" w:cs="Times"/>
+                <w:sz w:val="24"/>
+                <w:szCs w:val="24"/>
+                <w:color w:val="111111"/>
+              </w:rPr>
+              <w:t xml:space="preserve">308</w:t>
+            </w:r>
+          </w:p>
+        </w:tc>
+        <w:tc>
+          <w:tcPr>
+            <w:tcBorders/>
+            <w:shd w:val="clear" w:color="auto" w:fill="FFFFFF"/>
+            <w:tcMar>
+              <w:top w:w="0" w:type="dxa"/>
+              <w:bottom w:w="0" w:type="dxa"/>
+              <w:left w:w="0" w:type="dxa"/>
+              <w:right w:w="0" w:type="dxa"/>
+            </w:tcMar>
+            <w:vAlign w:val="center"/>
+          </w:tcPr>
+          <w:p>
+            <w:pPr>
+              <w:jc w:val="right"/>
+              <w:spacing w:after="40" w:before="40"/>
+              <w:ind w:firstLine="0" w:left="100" w:right="100"/>
+            </w:pPr>
+            <w:r xmlns:w="http://schemas.openxmlformats.org/wordprocessingml/2006/main" xmlns:wp="http://schemas.openxmlformats.org/drawingml/2006/wordprocessingDrawing" xmlns:r="http://schemas.openxmlformats.org/officeDocument/2006/relationships" xmlns:w14="http://schemas.microsoft.com/office/word/2010/wordml">
+              <w:rPr>
+                <w:rFonts w:ascii="Times" w:hAnsi="Times" w:eastAsia="Times" w:cs="Times"/>
+                <w:sz w:val="24"/>
+                <w:szCs w:val="24"/>
+                <w:color w:val="111111"/>
+              </w:rPr>
+              <w:t xml:space="preserve">27.3</w:t>
+            </w:r>
+          </w:p>
+        </w:tc>
+        <w:tc>
+          <w:tcPr>
+            <w:tcBorders/>
+            <w:shd w:val="clear" w:color="auto" w:fill="FFFFFF"/>
+            <w:tcMar>
+              <w:top w:w="0" w:type="dxa"/>
+              <w:bottom w:w="0" w:type="dxa"/>
+              <w:left w:w="0" w:type="dxa"/>
+              <w:right w:w="0" w:type="dxa"/>
+            </w:tcMar>
+            <w:vAlign w:val="center"/>
+          </w:tcPr>
+          <w:p>
+            <w:pPr>
+              <w:jc w:val="right"/>
+              <w:spacing w:after="40" w:before="40"/>
+              <w:ind w:firstLine="0" w:left="100" w:right="100"/>
+            </w:pPr>
+            <w:r xmlns:w="http://schemas.openxmlformats.org/wordprocessingml/2006/main" xmlns:wp="http://schemas.openxmlformats.org/drawingml/2006/wordprocessingDrawing" xmlns:r="http://schemas.openxmlformats.org/officeDocument/2006/relationships" xmlns:w14="http://schemas.microsoft.com/office/word/2010/wordml">
+              <w:rPr>
+                <w:rFonts w:ascii="Times" w:hAnsi="Times" w:eastAsia="Times" w:cs="Times"/>
+                <w:sz w:val="24"/>
+                <w:szCs w:val="24"/>
+                <w:color w:val="111111"/>
+              </w:rPr>
+              <w:t xml:space="preserve">525</w:t>
+            </w:r>
+          </w:p>
+        </w:tc>
+        <w:tc>
+          <w:tcPr>
+            <w:tcBorders/>
+            <w:shd w:val="clear" w:color="auto" w:fill="FFFFFF"/>
+            <w:tcMar>
+              <w:top w:w="0" w:type="dxa"/>
+              <w:bottom w:w="0" w:type="dxa"/>
+              <w:left w:w="0" w:type="dxa"/>
+              <w:right w:w="0" w:type="dxa"/>
+            </w:tcMar>
+            <w:vAlign w:val="center"/>
+          </w:tcPr>
+          <w:p>
+            <w:pPr>
+              <w:jc w:val="right"/>
+              <w:spacing w:after="40" w:before="40"/>
+              <w:ind w:firstLine="0" w:left="100" w:right="100"/>
+            </w:pPr>
+            <w:r xmlns:w="http://schemas.openxmlformats.org/wordprocessingml/2006/main" xmlns:wp="http://schemas.openxmlformats.org/drawingml/2006/wordprocessingDrawing" xmlns:r="http://schemas.openxmlformats.org/officeDocument/2006/relationships" xmlns:w14="http://schemas.microsoft.com/office/word/2010/wordml">
+              <w:rPr>
+                <w:rFonts w:ascii="Times" w:hAnsi="Times" w:eastAsia="Times" w:cs="Times"/>
+                <w:sz w:val="24"/>
+                <w:szCs w:val="24"/>
+                <w:color w:val="111111"/>
+              </w:rPr>
+              <w:t xml:space="preserve">4.2</w:t>
+            </w:r>
+          </w:p>
+        </w:tc>
+      </w:tr>
+      <w:tr>
+        <w:trPr>
+          <w:cantSplit/>
+          <w:trHeight w:val="360" w:hRule="auto"/>
+        </w:trPr>
+        <w:tc>
+          <w:tcPr>
+            <w:tcBorders/>
+            <w:shd w:val="clear" w:color="auto" w:fill="FFFFFF"/>
+            <w:tcMar>
+              <w:top w:w="0" w:type="dxa"/>
+              <w:bottom w:w="0" w:type="dxa"/>
+              <w:left w:w="0" w:type="dxa"/>
+              <w:right w:w="0" w:type="dxa"/>
+            </w:tcMar>
+            <w:vAlign w:val="center"/>
+          </w:tcPr>
+          <w:p>
+            <w:pPr>
+              <w:jc w:val="right"/>
+              <w:spacing w:after="40" w:before="40"/>
+              <w:ind w:firstLine="0" w:left="100" w:right="100"/>
+            </w:pPr>
+            <w:r xmlns:w="http://schemas.openxmlformats.org/wordprocessingml/2006/main" xmlns:wp="http://schemas.openxmlformats.org/drawingml/2006/wordprocessingDrawing" xmlns:r="http://schemas.openxmlformats.org/officeDocument/2006/relationships" xmlns:w14="http://schemas.microsoft.com/office/word/2010/wordml">
+              <w:rPr>
+                <w:rFonts w:ascii="Times" w:hAnsi="Times" w:eastAsia="Times" w:cs="Times"/>
+                <w:sz w:val="24"/>
+                <w:szCs w:val="24"/>
+                <w:color w:val="111111"/>
+              </w:rPr>
+              <w:t xml:space="preserve">22</w:t>
+            </w:r>
+          </w:p>
+        </w:tc>
+        <w:tc>
+          <w:tcPr>
+            <w:tcBorders/>
+            <w:shd w:val="clear" w:color="auto" w:fill="FFFFFF"/>
+            <w:tcMar>
+              <w:top w:w="0" w:type="dxa"/>
+              <w:bottom w:w="0" w:type="dxa"/>
+              <w:left w:w="0" w:type="dxa"/>
+              <w:right w:w="0" w:type="dxa"/>
+            </w:tcMar>
+            <w:vAlign w:val="center"/>
+          </w:tcPr>
+          <w:p>
+            <w:pPr>
+              <w:jc w:val="right"/>
+              <w:spacing w:after="40" w:before="40"/>
+              <w:ind w:firstLine="0" w:left="100" w:right="100"/>
+            </w:pPr>
+            <w:r xmlns:w="http://schemas.openxmlformats.org/wordprocessingml/2006/main" xmlns:wp="http://schemas.openxmlformats.org/drawingml/2006/wordprocessingDrawing" xmlns:r="http://schemas.openxmlformats.org/officeDocument/2006/relationships" xmlns:w14="http://schemas.microsoft.com/office/word/2010/wordml">
+              <w:rPr>
+                <w:rFonts w:ascii="Times" w:hAnsi="Times" w:eastAsia="Times" w:cs="Times"/>
+                <w:sz w:val="24"/>
+                <w:szCs w:val="24"/>
+                <w:color w:val="111111"/>
+              </w:rPr>
+              <w:t xml:space="preserve">37.752</w:t>
+            </w:r>
+          </w:p>
+        </w:tc>
+        <w:tc>
+          <w:tcPr>
+            <w:tcBorders/>
+            <w:shd w:val="clear" w:color="auto" w:fill="FFFFFF"/>
+            <w:tcMar>
+              <w:top w:w="0" w:type="dxa"/>
+              <w:bottom w:w="0" w:type="dxa"/>
+              <w:left w:w="0" w:type="dxa"/>
+              <w:right w:w="0" w:type="dxa"/>
+            </w:tcMar>
+            <w:vAlign w:val="center"/>
+          </w:tcPr>
+          <w:p>
+            <w:pPr>
+              <w:jc w:val="right"/>
+              <w:spacing w:after="40" w:before="40"/>
+              <w:ind w:firstLine="0" w:left="100" w:right="100"/>
+            </w:pPr>
+            <w:r xmlns:w="http://schemas.openxmlformats.org/wordprocessingml/2006/main" xmlns:wp="http://schemas.openxmlformats.org/drawingml/2006/wordprocessingDrawing" xmlns:r="http://schemas.openxmlformats.org/officeDocument/2006/relationships" xmlns:w14="http://schemas.microsoft.com/office/word/2010/wordml">
+              <w:rPr>
+                <w:rFonts w:ascii="Times" w:hAnsi="Times" w:eastAsia="Times" w:cs="Times"/>
+                <w:sz w:val="24"/>
+                <w:szCs w:val="24"/>
+                <w:color w:val="111111"/>
+              </w:rPr>
+              <w:t xml:space="preserve">-122.351</w:t>
+            </w:r>
+          </w:p>
+        </w:tc>
+        <w:tc>
+          <w:tcPr>
+            <w:tcBorders/>
+            <w:shd w:val="clear" w:color="auto" w:fill="FFFFFF"/>
+            <w:tcMar>
+              <w:top w:w="0" w:type="dxa"/>
+              <w:bottom w:w="0" w:type="dxa"/>
+              <w:left w:w="0" w:type="dxa"/>
+              <w:right w:w="0" w:type="dxa"/>
+            </w:tcMar>
+            <w:vAlign w:val="center"/>
+          </w:tcPr>
+          <w:p>
+            <w:pPr>
+              <w:jc w:val="right"/>
+              <w:spacing w:after="40" w:before="40"/>
+              <w:ind w:firstLine="0" w:left="100" w:right="100"/>
+            </w:pPr>
+            <w:r xmlns:w="http://schemas.openxmlformats.org/wordprocessingml/2006/main" xmlns:wp="http://schemas.openxmlformats.org/drawingml/2006/wordprocessingDrawing" xmlns:r="http://schemas.openxmlformats.org/officeDocument/2006/relationships" xmlns:w14="http://schemas.microsoft.com/office/word/2010/wordml">
+              <w:rPr>
+                <w:rFonts w:ascii="Times" w:hAnsi="Times" w:eastAsia="Times" w:cs="Times"/>
+                <w:sz w:val="24"/>
+                <w:szCs w:val="24"/>
+                <w:color w:val="111111"/>
+              </w:rPr>
+              <w:t xml:space="preserve">537</w:t>
+            </w:r>
+          </w:p>
+        </w:tc>
+        <w:tc>
+          <w:tcPr>
+            <w:tcBorders/>
+            <w:shd w:val="clear" w:color="auto" w:fill="FFFFFF"/>
+            <w:tcMar>
+              <w:top w:w="0" w:type="dxa"/>
+              <w:bottom w:w="0" w:type="dxa"/>
+              <w:left w:w="0" w:type="dxa"/>
+              <w:right w:w="0" w:type="dxa"/>
+            </w:tcMar>
+            <w:vAlign w:val="center"/>
+          </w:tcPr>
+          <w:p>
+            <w:pPr>
+              <w:jc w:val="right"/>
+              <w:spacing w:after="40" w:before="40"/>
+              <w:ind w:firstLine="0" w:left="100" w:right="100"/>
+            </w:pPr>
+            <w:r xmlns:w="http://schemas.openxmlformats.org/wordprocessingml/2006/main" xmlns:wp="http://schemas.openxmlformats.org/drawingml/2006/wordprocessingDrawing" xmlns:r="http://schemas.openxmlformats.org/officeDocument/2006/relationships" xmlns:w14="http://schemas.microsoft.com/office/word/2010/wordml">
+              <w:rPr>
+                <w:rFonts w:ascii="Times" w:hAnsi="Times" w:eastAsia="Times" w:cs="Times"/>
+                <w:sz w:val="24"/>
+                <w:szCs w:val="24"/>
+                <w:color w:val="111111"/>
+              </w:rPr>
+              <w:t xml:space="preserve">28.3</w:t>
+            </w:r>
+          </w:p>
+        </w:tc>
+        <w:tc>
+          <w:tcPr>
+            <w:tcBorders/>
+            <w:shd w:val="clear" w:color="auto" w:fill="FFFFFF"/>
+            <w:tcMar>
+              <w:top w:w="0" w:type="dxa"/>
+              <w:bottom w:w="0" w:type="dxa"/>
+              <w:left w:w="0" w:type="dxa"/>
+              <w:right w:w="0" w:type="dxa"/>
+            </w:tcMar>
+            <w:vAlign w:val="center"/>
+          </w:tcPr>
+          <w:p>
+            <w:pPr>
+              <w:jc w:val="right"/>
+              <w:spacing w:after="40" w:before="40"/>
+              <w:ind w:firstLine="0" w:left="100" w:right="100"/>
+            </w:pPr>
+            <w:r xmlns:w="http://schemas.openxmlformats.org/wordprocessingml/2006/main" xmlns:wp="http://schemas.openxmlformats.org/drawingml/2006/wordprocessingDrawing" xmlns:r="http://schemas.openxmlformats.org/officeDocument/2006/relationships" xmlns:w14="http://schemas.microsoft.com/office/word/2010/wordml">
+              <w:rPr>
+                <w:rFonts w:ascii="Times" w:hAnsi="Times" w:eastAsia="Times" w:cs="Times"/>
+                <w:sz w:val="24"/>
+                <w:szCs w:val="24"/>
+                <w:color w:val="111111"/>
+              </w:rPr>
+              <w:t xml:space="preserve">145</w:t>
+            </w:r>
+          </w:p>
+        </w:tc>
+        <w:tc>
+          <w:tcPr>
+            <w:tcBorders/>
+            <w:shd w:val="clear" w:color="auto" w:fill="FFFFFF"/>
+            <w:tcMar>
+              <w:top w:w="0" w:type="dxa"/>
+              <w:bottom w:w="0" w:type="dxa"/>
+              <w:left w:w="0" w:type="dxa"/>
+              <w:right w:w="0" w:type="dxa"/>
+            </w:tcMar>
+            <w:vAlign w:val="center"/>
+          </w:tcPr>
+          <w:p>
+            <w:pPr>
+              <w:jc w:val="right"/>
+              <w:spacing w:after="40" w:before="40"/>
+              <w:ind w:firstLine="0" w:left="100" w:right="100"/>
+            </w:pPr>
+            <w:r xmlns:w="http://schemas.openxmlformats.org/wordprocessingml/2006/main" xmlns:wp="http://schemas.openxmlformats.org/drawingml/2006/wordprocessingDrawing" xmlns:r="http://schemas.openxmlformats.org/officeDocument/2006/relationships" xmlns:w14="http://schemas.microsoft.com/office/word/2010/wordml">
+              <w:rPr>
+                <w:rFonts w:ascii="Times" w:hAnsi="Times" w:eastAsia="Times" w:cs="Times"/>
+                <w:sz w:val="24"/>
+                <w:szCs w:val="24"/>
+                <w:color w:val="111111"/>
+              </w:rPr>
+              <w:t xml:space="preserve">24.3</w:t>
+            </w:r>
+          </w:p>
+        </w:tc>
+        <w:tc>
+          <w:tcPr>
+            <w:tcBorders/>
+            <w:shd w:val="clear" w:color="auto" w:fill="FFFFFF"/>
+            <w:tcMar>
+              <w:top w:w="0" w:type="dxa"/>
+              <w:bottom w:w="0" w:type="dxa"/>
+              <w:left w:w="0" w:type="dxa"/>
+              <w:right w:w="0" w:type="dxa"/>
+            </w:tcMar>
+            <w:vAlign w:val="center"/>
+          </w:tcPr>
+          <w:p>
+            <w:pPr>
+              <w:jc w:val="right"/>
+              <w:spacing w:after="40" w:before="40"/>
+              <w:ind w:firstLine="0" w:left="100" w:right="100"/>
+            </w:pPr>
+            <w:r xmlns:w="http://schemas.openxmlformats.org/wordprocessingml/2006/main" xmlns:wp="http://schemas.openxmlformats.org/drawingml/2006/wordprocessingDrawing" xmlns:r="http://schemas.openxmlformats.org/officeDocument/2006/relationships" xmlns:w14="http://schemas.microsoft.com/office/word/2010/wordml">
+              <w:rPr>
+                <w:rFonts w:ascii="Times" w:hAnsi="Times" w:eastAsia="Times" w:cs="Times"/>
+                <w:sz w:val="24"/>
+                <w:szCs w:val="24"/>
+                <w:color w:val="111111"/>
+              </w:rPr>
+              <w:t xml:space="preserve">527</w:t>
+            </w:r>
+          </w:p>
+        </w:tc>
+        <w:tc>
+          <w:tcPr>
+            <w:tcBorders/>
+            <w:shd w:val="clear" w:color="auto" w:fill="FFFFFF"/>
+            <w:tcMar>
+              <w:top w:w="0" w:type="dxa"/>
+              <w:bottom w:w="0" w:type="dxa"/>
+              <w:left w:w="0" w:type="dxa"/>
+              <w:right w:w="0" w:type="dxa"/>
+            </w:tcMar>
+            <w:vAlign w:val="center"/>
+          </w:tcPr>
+          <w:p>
+            <w:pPr>
+              <w:jc w:val="right"/>
+              <w:spacing w:after="40" w:before="40"/>
+              <w:ind w:firstLine="0" w:left="100" w:right="100"/>
+            </w:pPr>
+            <w:r xmlns:w="http://schemas.openxmlformats.org/wordprocessingml/2006/main" xmlns:wp="http://schemas.openxmlformats.org/drawingml/2006/wordprocessingDrawing" xmlns:r="http://schemas.openxmlformats.org/officeDocument/2006/relationships" xmlns:w14="http://schemas.microsoft.com/office/word/2010/wordml">
+              <w:rPr>
+                <w:rFonts w:ascii="Times" w:hAnsi="Times" w:eastAsia="Times" w:cs="Times"/>
+                <w:sz w:val="24"/>
+                <w:szCs w:val="24"/>
+                <w:color w:val="111111"/>
+              </w:rPr>
+              <w:t xml:space="preserve">3.9</w:t>
+            </w:r>
+          </w:p>
+        </w:tc>
+      </w:tr>
+      <w:tr>
+        <w:trPr>
+          <w:cantSplit/>
+          <w:trHeight w:val="360" w:hRule="auto"/>
+        </w:trPr>
+        <w:tc>
+          <w:tcPr>
+            <w:tcBorders/>
+            <w:shd w:val="clear" w:color="auto" w:fill="FFFFFF"/>
+            <w:tcMar>
+              <w:top w:w="0" w:type="dxa"/>
+              <w:bottom w:w="0" w:type="dxa"/>
+              <w:left w:w="0" w:type="dxa"/>
+              <w:right w:w="0" w:type="dxa"/>
+            </w:tcMar>
+            <w:vAlign w:val="center"/>
+          </w:tcPr>
+          <w:p>
+            <w:pPr>
+              <w:jc w:val="right"/>
+              <w:spacing w:after="40" w:before="40"/>
+              <w:ind w:firstLine="0" w:left="100" w:right="100"/>
+            </w:pPr>
+            <w:r xmlns:w="http://schemas.openxmlformats.org/wordprocessingml/2006/main" xmlns:wp="http://schemas.openxmlformats.org/drawingml/2006/wordprocessingDrawing" xmlns:r="http://schemas.openxmlformats.org/officeDocument/2006/relationships" xmlns:w14="http://schemas.microsoft.com/office/word/2010/wordml">
+              <w:rPr>
+                <w:rFonts w:ascii="Times" w:hAnsi="Times" w:eastAsia="Times" w:cs="Times"/>
+                <w:sz w:val="24"/>
+                <w:szCs w:val="24"/>
+                <w:color w:val="111111"/>
+              </w:rPr>
+              <w:t xml:space="preserve">24</w:t>
+            </w:r>
+          </w:p>
+        </w:tc>
+        <w:tc>
+          <w:tcPr>
+            <w:tcBorders/>
+            <w:shd w:val="clear" w:color="auto" w:fill="FFFFFF"/>
+            <w:tcMar>
+              <w:top w:w="0" w:type="dxa"/>
+              <w:bottom w:w="0" w:type="dxa"/>
+              <w:left w:w="0" w:type="dxa"/>
+              <w:right w:w="0" w:type="dxa"/>
+            </w:tcMar>
+            <w:vAlign w:val="center"/>
+          </w:tcPr>
+          <w:p>
+            <w:pPr>
+              <w:jc w:val="right"/>
+              <w:spacing w:after="40" w:before="40"/>
+              <w:ind w:firstLine="0" w:left="100" w:right="100"/>
+            </w:pPr>
+            <w:r xmlns:w="http://schemas.openxmlformats.org/wordprocessingml/2006/main" xmlns:wp="http://schemas.openxmlformats.org/drawingml/2006/wordprocessingDrawing" xmlns:r="http://schemas.openxmlformats.org/officeDocument/2006/relationships" xmlns:w14="http://schemas.microsoft.com/office/word/2010/wordml">
+              <w:rPr>
+                <w:rFonts w:ascii="Times" w:hAnsi="Times" w:eastAsia="Times" w:cs="Times"/>
+                <w:sz w:val="24"/>
+                <w:szCs w:val="24"/>
+                <w:color w:val="111111"/>
+              </w:rPr>
+              <w:t xml:space="preserve">37.686</w:t>
+            </w:r>
+          </w:p>
+        </w:tc>
+        <w:tc>
+          <w:tcPr>
+            <w:tcBorders/>
+            <w:shd w:val="clear" w:color="auto" w:fill="FFFFFF"/>
+            <w:tcMar>
+              <w:top w:w="0" w:type="dxa"/>
+              <w:bottom w:w="0" w:type="dxa"/>
+              <w:left w:w="0" w:type="dxa"/>
+              <w:right w:w="0" w:type="dxa"/>
+            </w:tcMar>
+            <w:vAlign w:val="center"/>
+          </w:tcPr>
+          <w:p>
+            <w:pPr>
+              <w:jc w:val="right"/>
+              <w:spacing w:after="40" w:before="40"/>
+              <w:ind w:firstLine="0" w:left="100" w:right="100"/>
+            </w:pPr>
+            <w:r xmlns:w="http://schemas.openxmlformats.org/wordprocessingml/2006/main" xmlns:wp="http://schemas.openxmlformats.org/drawingml/2006/wordprocessingDrawing" xmlns:r="http://schemas.openxmlformats.org/officeDocument/2006/relationships" xmlns:w14="http://schemas.microsoft.com/office/word/2010/wordml">
+              <w:rPr>
+                <w:rFonts w:ascii="Times" w:hAnsi="Times" w:eastAsia="Times" w:cs="Times"/>
+                <w:sz w:val="24"/>
+                <w:szCs w:val="24"/>
+                <w:color w:val="111111"/>
+              </w:rPr>
+              <w:t xml:space="preserve">-122.334</w:t>
+            </w:r>
+          </w:p>
+        </w:tc>
+        <w:tc>
+          <w:tcPr>
+            <w:tcBorders/>
+            <w:shd w:val="clear" w:color="auto" w:fill="FFFFFF"/>
+            <w:tcMar>
+              <w:top w:w="0" w:type="dxa"/>
+              <w:bottom w:w="0" w:type="dxa"/>
+              <w:left w:w="0" w:type="dxa"/>
+              <w:right w:w="0" w:type="dxa"/>
+            </w:tcMar>
+            <w:vAlign w:val="center"/>
+          </w:tcPr>
+          <w:p>
+            <w:pPr>
+              <w:jc w:val="right"/>
+              <w:spacing w:after="40" w:before="40"/>
+              <w:ind w:firstLine="0" w:left="100" w:right="100"/>
+            </w:pPr>
+            <w:r xmlns:w="http://schemas.openxmlformats.org/wordprocessingml/2006/main" xmlns:wp="http://schemas.openxmlformats.org/drawingml/2006/wordprocessingDrawing" xmlns:r="http://schemas.openxmlformats.org/officeDocument/2006/relationships" xmlns:w14="http://schemas.microsoft.com/office/word/2010/wordml">
+              <w:rPr>
+                <w:rFonts w:ascii="Times" w:hAnsi="Times" w:eastAsia="Times" w:cs="Times"/>
+                <w:sz w:val="24"/>
+                <w:szCs w:val="24"/>
+                <w:color w:val="111111"/>
+              </w:rPr>
+              <w:t xml:space="preserve">555</w:t>
+            </w:r>
+          </w:p>
+        </w:tc>
+        <w:tc>
+          <w:tcPr>
+            <w:tcBorders/>
+            <w:shd w:val="clear" w:color="auto" w:fill="FFFFFF"/>
+            <w:tcMar>
+              <w:top w:w="0" w:type="dxa"/>
+              <w:bottom w:w="0" w:type="dxa"/>
+              <w:left w:w="0" w:type="dxa"/>
+              <w:right w:w="0" w:type="dxa"/>
+            </w:tcMar>
+            <w:vAlign w:val="center"/>
+          </w:tcPr>
+          <w:p>
+            <w:pPr>
+              <w:jc w:val="right"/>
+              <w:spacing w:after="40" w:before="40"/>
+              <w:ind w:firstLine="0" w:left="100" w:right="100"/>
+            </w:pPr>
+            <w:r xmlns:w="http://schemas.openxmlformats.org/wordprocessingml/2006/main" xmlns:wp="http://schemas.openxmlformats.org/drawingml/2006/wordprocessingDrawing" xmlns:r="http://schemas.openxmlformats.org/officeDocument/2006/relationships" xmlns:w14="http://schemas.microsoft.com/office/word/2010/wordml">
+              <w:rPr>
+                <w:rFonts w:ascii="Times" w:hAnsi="Times" w:eastAsia="Times" w:cs="Times"/>
+                <w:sz w:val="24"/>
+                <w:szCs w:val="24"/>
+                <w:color w:val="111111"/>
+              </w:rPr>
+              <w:t xml:space="preserve">28.0</w:t>
+            </w:r>
+          </w:p>
+        </w:tc>
+        <w:tc>
+          <w:tcPr>
+            <w:tcBorders/>
+            <w:shd w:val="clear" w:color="auto" w:fill="FFFFFF"/>
+            <w:tcMar>
+              <w:top w:w="0" w:type="dxa"/>
+              <w:bottom w:w="0" w:type="dxa"/>
+              <w:left w:w="0" w:type="dxa"/>
+              <w:right w:w="0" w:type="dxa"/>
+            </w:tcMar>
+            <w:vAlign w:val="center"/>
+          </w:tcPr>
+          <w:p>
+            <w:pPr>
+              <w:jc w:val="right"/>
+              <w:spacing w:after="40" w:before="40"/>
+              <w:ind w:firstLine="0" w:left="100" w:right="100"/>
+            </w:pPr>
+            <w:r xmlns:w="http://schemas.openxmlformats.org/wordprocessingml/2006/main" xmlns:wp="http://schemas.openxmlformats.org/drawingml/2006/wordprocessingDrawing" xmlns:r="http://schemas.openxmlformats.org/officeDocument/2006/relationships" xmlns:w14="http://schemas.microsoft.com/office/word/2010/wordml">
+              <w:rPr>
+                <w:rFonts w:ascii="Times" w:hAnsi="Times" w:eastAsia="Times" w:cs="Times"/>
+                <w:sz w:val="24"/>
+                <w:szCs w:val="24"/>
+                <w:color w:val="111111"/>
+              </w:rPr>
+              <w:t xml:space="preserve">363</w:t>
+            </w:r>
+          </w:p>
+        </w:tc>
+        <w:tc>
+          <w:tcPr>
+            <w:tcBorders/>
+            <w:shd w:val="clear" w:color="auto" w:fill="FFFFFF"/>
+            <w:tcMar>
+              <w:top w:w="0" w:type="dxa"/>
+              <w:bottom w:w="0" w:type="dxa"/>
+              <w:left w:w="0" w:type="dxa"/>
+              <w:right w:w="0" w:type="dxa"/>
+            </w:tcMar>
+            <w:vAlign w:val="center"/>
+          </w:tcPr>
+          <w:p>
+            <w:pPr>
+              <w:jc w:val="right"/>
+              <w:spacing w:after="40" w:before="40"/>
+              <w:ind w:firstLine="0" w:left="100" w:right="100"/>
+            </w:pPr>
+            <w:r xmlns:w="http://schemas.openxmlformats.org/wordprocessingml/2006/main" xmlns:wp="http://schemas.openxmlformats.org/drawingml/2006/wordprocessingDrawing" xmlns:r="http://schemas.openxmlformats.org/officeDocument/2006/relationships" xmlns:w14="http://schemas.microsoft.com/office/word/2010/wordml">
+              <w:rPr>
+                <w:rFonts w:ascii="Times" w:hAnsi="Times" w:eastAsia="Times" w:cs="Times"/>
+                <w:sz w:val="24"/>
+                <w:szCs w:val="24"/>
+                <w:color w:val="111111"/>
+              </w:rPr>
+              <w:t xml:space="preserve">29.5</w:t>
+            </w:r>
+          </w:p>
+        </w:tc>
+        <w:tc>
+          <w:tcPr>
+            <w:tcBorders/>
+            <w:shd w:val="clear" w:color="auto" w:fill="FFFFFF"/>
+            <w:tcMar>
+              <w:top w:w="0" w:type="dxa"/>
+              <w:bottom w:w="0" w:type="dxa"/>
+              <w:left w:w="0" w:type="dxa"/>
+              <w:right w:w="0" w:type="dxa"/>
+            </w:tcMar>
+            <w:vAlign w:val="center"/>
+          </w:tcPr>
+          <w:p>
+            <w:pPr>
+              <w:jc w:val="right"/>
+              <w:spacing w:after="40" w:before="40"/>
+              <w:ind w:firstLine="0" w:left="100" w:right="100"/>
+            </w:pPr>
+            <w:r xmlns:w="http://schemas.openxmlformats.org/wordprocessingml/2006/main" xmlns:wp="http://schemas.openxmlformats.org/drawingml/2006/wordprocessingDrawing" xmlns:r="http://schemas.openxmlformats.org/officeDocument/2006/relationships" xmlns:w14="http://schemas.microsoft.com/office/word/2010/wordml">
+              <w:rPr>
+                <w:rFonts w:ascii="Times" w:hAnsi="Times" w:eastAsia="Times" w:cs="Times"/>
+                <w:sz w:val="24"/>
+                <w:szCs w:val="24"/>
+                <w:color w:val="111111"/>
+              </w:rPr>
+              <w:t xml:space="preserve">544</w:t>
+            </w:r>
+          </w:p>
+        </w:tc>
+        <w:tc>
+          <w:tcPr>
+            <w:tcBorders/>
+            <w:shd w:val="clear" w:color="auto" w:fill="FFFFFF"/>
+            <w:tcMar>
+              <w:top w:w="0" w:type="dxa"/>
+              <w:bottom w:w="0" w:type="dxa"/>
+              <w:left w:w="0" w:type="dxa"/>
+              <w:right w:w="0" w:type="dxa"/>
+            </w:tcMar>
+            <w:vAlign w:val="center"/>
+          </w:tcPr>
+          <w:p>
+            <w:pPr>
+              <w:jc w:val="right"/>
+              <w:spacing w:after="40" w:before="40"/>
+              <w:ind w:firstLine="0" w:left="100" w:right="100"/>
+            </w:pPr>
+            <w:r xmlns:w="http://schemas.openxmlformats.org/wordprocessingml/2006/main" xmlns:wp="http://schemas.openxmlformats.org/drawingml/2006/wordprocessingDrawing" xmlns:r="http://schemas.openxmlformats.org/officeDocument/2006/relationships" xmlns:w14="http://schemas.microsoft.com/office/word/2010/wordml">
+              <w:rPr>
+                <w:rFonts w:ascii="Times" w:hAnsi="Times" w:eastAsia="Times" w:cs="Times"/>
+                <w:sz w:val="24"/>
+                <w:szCs w:val="24"/>
+                <w:color w:val="111111"/>
+              </w:rPr>
+              <w:t xml:space="preserve">4.1</w:t>
+            </w:r>
+          </w:p>
+        </w:tc>
+      </w:tr>
+      <w:tr>
+        <w:trPr>
+          <w:cantSplit/>
+          <w:trHeight w:val="360" w:hRule="auto"/>
+        </w:trPr>
+        <w:tc>
+          <w:tcPr>
+            <w:tcBorders/>
+            <w:shd w:val="clear" w:color="auto" w:fill="FFFFFF"/>
+            <w:tcMar>
+              <w:top w:w="0" w:type="dxa"/>
+              <w:bottom w:w="0" w:type="dxa"/>
+              <w:left w:w="0" w:type="dxa"/>
+              <w:right w:w="0" w:type="dxa"/>
+            </w:tcMar>
+            <w:vAlign w:val="center"/>
+          </w:tcPr>
+          <w:p>
+            <w:pPr>
+              <w:jc w:val="right"/>
+              <w:spacing w:after="40" w:before="40"/>
+              <w:ind w:firstLine="0" w:left="100" w:right="100"/>
+            </w:pPr>
+            <w:r xmlns:w="http://schemas.openxmlformats.org/wordprocessingml/2006/main" xmlns:wp="http://schemas.openxmlformats.org/drawingml/2006/wordprocessingDrawing" xmlns:r="http://schemas.openxmlformats.org/officeDocument/2006/relationships" xmlns:w14="http://schemas.microsoft.com/office/word/2010/wordml">
+              <w:rPr>
+                <w:rFonts w:ascii="Times" w:hAnsi="Times" w:eastAsia="Times" w:cs="Times"/>
+                <w:sz w:val="24"/>
+                <w:szCs w:val="24"/>
+                <w:color w:val="111111"/>
+              </w:rPr>
+              <w:t xml:space="preserve">27</w:t>
+            </w:r>
+          </w:p>
+        </w:tc>
+        <w:tc>
+          <w:tcPr>
+            <w:tcBorders/>
+            <w:shd w:val="clear" w:color="auto" w:fill="FFFFFF"/>
+            <w:tcMar>
+              <w:top w:w="0" w:type="dxa"/>
+              <w:bottom w:w="0" w:type="dxa"/>
+              <w:left w:w="0" w:type="dxa"/>
+              <w:right w:w="0" w:type="dxa"/>
+            </w:tcMar>
+            <w:vAlign w:val="center"/>
+          </w:tcPr>
+          <w:p>
+            <w:pPr>
+              <w:jc w:val="right"/>
+              <w:spacing w:after="40" w:before="40"/>
+              <w:ind w:firstLine="0" w:left="100" w:right="100"/>
+            </w:pPr>
+            <w:r xmlns:w="http://schemas.openxmlformats.org/wordprocessingml/2006/main" xmlns:wp="http://schemas.openxmlformats.org/drawingml/2006/wordprocessingDrawing" xmlns:r="http://schemas.openxmlformats.org/officeDocument/2006/relationships" xmlns:w14="http://schemas.microsoft.com/office/word/2010/wordml">
+              <w:rPr>
+                <w:rFonts w:ascii="Times" w:hAnsi="Times" w:eastAsia="Times" w:cs="Times"/>
+                <w:sz w:val="24"/>
+                <w:szCs w:val="24"/>
+                <w:color w:val="111111"/>
+              </w:rPr>
+              <w:t xml:space="preserve">37.617</w:t>
+            </w:r>
+          </w:p>
+        </w:tc>
+        <w:tc>
+          <w:tcPr>
+            <w:tcBorders/>
+            <w:shd w:val="clear" w:color="auto" w:fill="FFFFFF"/>
+            <w:tcMar>
+              <w:top w:w="0" w:type="dxa"/>
+              <w:bottom w:w="0" w:type="dxa"/>
+              <w:left w:w="0" w:type="dxa"/>
+              <w:right w:w="0" w:type="dxa"/>
+            </w:tcMar>
+            <w:vAlign w:val="center"/>
+          </w:tcPr>
+          <w:p>
+            <w:pPr>
+              <w:jc w:val="right"/>
+              <w:spacing w:after="40" w:before="40"/>
+              <w:ind w:firstLine="0" w:left="100" w:right="100"/>
+            </w:pPr>
+            <w:r xmlns:w="http://schemas.openxmlformats.org/wordprocessingml/2006/main" xmlns:wp="http://schemas.openxmlformats.org/drawingml/2006/wordprocessingDrawing" xmlns:r="http://schemas.openxmlformats.org/officeDocument/2006/relationships" xmlns:w14="http://schemas.microsoft.com/office/word/2010/wordml">
+              <w:rPr>
+                <w:rFonts w:ascii="Times" w:hAnsi="Times" w:eastAsia="Times" w:cs="Times"/>
+                <w:sz w:val="24"/>
+                <w:szCs w:val="24"/>
+                <w:color w:val="111111"/>
+              </w:rPr>
+              <w:t xml:space="preserve">-122.285</w:t>
+            </w:r>
+          </w:p>
+        </w:tc>
+        <w:tc>
+          <w:tcPr>
+            <w:tcBorders/>
+            <w:shd w:val="clear" w:color="auto" w:fill="FFFFFF"/>
+            <w:tcMar>
+              <w:top w:w="0" w:type="dxa"/>
+              <w:bottom w:w="0" w:type="dxa"/>
+              <w:left w:w="0" w:type="dxa"/>
+              <w:right w:w="0" w:type="dxa"/>
+            </w:tcMar>
+            <w:vAlign w:val="center"/>
+          </w:tcPr>
+          <w:p>
+            <w:pPr>
+              <w:jc w:val="right"/>
+              <w:spacing w:after="40" w:before="40"/>
+              <w:ind w:firstLine="0" w:left="100" w:right="100"/>
+            </w:pPr>
+            <w:r xmlns:w="http://schemas.openxmlformats.org/wordprocessingml/2006/main" xmlns:wp="http://schemas.openxmlformats.org/drawingml/2006/wordprocessingDrawing" xmlns:r="http://schemas.openxmlformats.org/officeDocument/2006/relationships" xmlns:w14="http://schemas.microsoft.com/office/word/2010/wordml">
+              <w:rPr>
+                <w:rFonts w:ascii="Times" w:hAnsi="Times" w:eastAsia="Times" w:cs="Times"/>
+                <w:sz w:val="24"/>
+                <w:szCs w:val="24"/>
+                <w:color w:val="111111"/>
+              </w:rPr>
+              <w:t xml:space="preserve">557</w:t>
+            </w:r>
+          </w:p>
+        </w:tc>
+        <w:tc>
+          <w:tcPr>
+            <w:tcBorders/>
+            <w:shd w:val="clear" w:color="auto" w:fill="FFFFFF"/>
+            <w:tcMar>
+              <w:top w:w="0" w:type="dxa"/>
+              <w:bottom w:w="0" w:type="dxa"/>
+              <w:left w:w="0" w:type="dxa"/>
+              <w:right w:w="0" w:type="dxa"/>
+            </w:tcMar>
+            <w:vAlign w:val="center"/>
+          </w:tcPr>
+          <w:p>
+            <w:pPr>
+              <w:jc w:val="right"/>
+              <w:spacing w:after="40" w:before="40"/>
+              <w:ind w:firstLine="0" w:left="100" w:right="100"/>
+            </w:pPr>
+            <w:r xmlns:w="http://schemas.openxmlformats.org/wordprocessingml/2006/main" xmlns:wp="http://schemas.openxmlformats.org/drawingml/2006/wordprocessingDrawing" xmlns:r="http://schemas.openxmlformats.org/officeDocument/2006/relationships" xmlns:w14="http://schemas.microsoft.com/office/word/2010/wordml">
+              <w:rPr>
+                <w:rFonts w:ascii="Times" w:hAnsi="Times" w:eastAsia="Times" w:cs="Times"/>
+                <w:sz w:val="24"/>
+                <w:szCs w:val="24"/>
+                <w:color w:val="111111"/>
+              </w:rPr>
+              <w:t xml:space="preserve">27.2</w:t>
+            </w:r>
+          </w:p>
+        </w:tc>
+        <w:tc>
+          <w:tcPr>
+            <w:tcBorders/>
+            <w:shd w:val="clear" w:color="auto" w:fill="FFFFFF"/>
+            <w:tcMar>
+              <w:top w:w="0" w:type="dxa"/>
+              <w:bottom w:w="0" w:type="dxa"/>
+              <w:left w:w="0" w:type="dxa"/>
+              <w:right w:w="0" w:type="dxa"/>
+            </w:tcMar>
+            <w:vAlign w:val="center"/>
+          </w:tcPr>
+          <w:p>
+            <w:pPr>
+              <w:jc w:val="right"/>
+              <w:spacing w:after="40" w:before="40"/>
+              <w:ind w:firstLine="0" w:left="100" w:right="100"/>
+            </w:pPr>
+            <w:r xmlns:w="http://schemas.openxmlformats.org/wordprocessingml/2006/main" xmlns:wp="http://schemas.openxmlformats.org/drawingml/2006/wordprocessingDrawing" xmlns:r="http://schemas.openxmlformats.org/officeDocument/2006/relationships" xmlns:w14="http://schemas.microsoft.com/office/word/2010/wordml">
+              <w:rPr>
+                <w:rFonts w:ascii="Times" w:hAnsi="Times" w:eastAsia="Times" w:cs="Times"/>
+                <w:sz w:val="24"/>
+                <w:szCs w:val="24"/>
+                <w:color w:val="111111"/>
+              </w:rPr>
+              <w:t xml:space="preserve">370</w:t>
+            </w:r>
+          </w:p>
+        </w:tc>
+        <w:tc>
+          <w:tcPr>
+            <w:tcBorders/>
+            <w:shd w:val="clear" w:color="auto" w:fill="FFFFFF"/>
+            <w:tcMar>
+              <w:top w:w="0" w:type="dxa"/>
+              <w:bottom w:w="0" w:type="dxa"/>
+              <w:left w:w="0" w:type="dxa"/>
+              <w:right w:w="0" w:type="dxa"/>
+            </w:tcMar>
+            <w:vAlign w:val="center"/>
+          </w:tcPr>
+          <w:p>
+            <w:pPr>
+              <w:jc w:val="right"/>
+              <w:spacing w:after="40" w:before="40"/>
+              <w:ind w:firstLine="0" w:left="100" w:right="100"/>
+            </w:pPr>
+            <w:r xmlns:w="http://schemas.openxmlformats.org/wordprocessingml/2006/main" xmlns:wp="http://schemas.openxmlformats.org/drawingml/2006/wordprocessingDrawing" xmlns:r="http://schemas.openxmlformats.org/officeDocument/2006/relationships" xmlns:w14="http://schemas.microsoft.com/office/word/2010/wordml">
+              <w:rPr>
+                <w:rFonts w:ascii="Times" w:hAnsi="Times" w:eastAsia="Times" w:cs="Times"/>
+                <w:sz w:val="24"/>
+                <w:szCs w:val="24"/>
+                <w:color w:val="111111"/>
+              </w:rPr>
+              <w:t xml:space="preserve">31.3</w:t>
+            </w:r>
+          </w:p>
+        </w:tc>
+        <w:tc>
+          <w:tcPr>
+            <w:tcBorders/>
+            <w:shd w:val="clear" w:color="auto" w:fill="FFFFFF"/>
+            <w:tcMar>
+              <w:top w:w="0" w:type="dxa"/>
+              <w:bottom w:w="0" w:type="dxa"/>
+              <w:left w:w="0" w:type="dxa"/>
+              <w:right w:w="0" w:type="dxa"/>
+            </w:tcMar>
+            <w:vAlign w:val="center"/>
+          </w:tcPr>
+          <w:p>
+            <w:pPr>
+              <w:jc w:val="right"/>
+              <w:spacing w:after="40" w:before="40"/>
+              <w:ind w:firstLine="0" w:left="100" w:right="100"/>
+            </w:pPr>
+            <w:r xmlns:w="http://schemas.openxmlformats.org/wordprocessingml/2006/main" xmlns:wp="http://schemas.openxmlformats.org/drawingml/2006/wordprocessingDrawing" xmlns:r="http://schemas.openxmlformats.org/officeDocument/2006/relationships" xmlns:w14="http://schemas.microsoft.com/office/word/2010/wordml">
+              <w:rPr>
+                <w:rFonts w:ascii="Times" w:hAnsi="Times" w:eastAsia="Times" w:cs="Times"/>
+                <w:sz w:val="24"/>
+                <w:szCs w:val="24"/>
+                <w:color w:val="111111"/>
+              </w:rPr>
+              <w:t xml:space="preserve">543</w:t>
+            </w:r>
+          </w:p>
+        </w:tc>
+        <w:tc>
+          <w:tcPr>
+            <w:tcBorders/>
+            <w:shd w:val="clear" w:color="auto" w:fill="FFFFFF"/>
+            <w:tcMar>
+              <w:top w:w="0" w:type="dxa"/>
+              <w:bottom w:w="0" w:type="dxa"/>
+              <w:left w:w="0" w:type="dxa"/>
+              <w:right w:w="0" w:type="dxa"/>
+            </w:tcMar>
+            <w:vAlign w:val="center"/>
+          </w:tcPr>
+          <w:p>
+            <w:pPr>
+              <w:jc w:val="right"/>
+              <w:spacing w:after="40" w:before="40"/>
+              <w:ind w:firstLine="0" w:left="100" w:right="100"/>
+            </w:pPr>
+            <w:r xmlns:w="http://schemas.openxmlformats.org/wordprocessingml/2006/main" xmlns:wp="http://schemas.openxmlformats.org/drawingml/2006/wordprocessingDrawing" xmlns:r="http://schemas.openxmlformats.org/officeDocument/2006/relationships" xmlns:w14="http://schemas.microsoft.com/office/word/2010/wordml">
+              <w:rPr>
+                <w:rFonts w:ascii="Times" w:hAnsi="Times" w:eastAsia="Times" w:cs="Times"/>
+                <w:sz w:val="24"/>
+                <w:szCs w:val="24"/>
+                <w:color w:val="111111"/>
+              </w:rPr>
+              <w:t xml:space="preserve">4.4</w:t>
+            </w:r>
+          </w:p>
+        </w:tc>
+      </w:tr>
+      <w:tr>
+        <w:trPr>
+          <w:cantSplit/>
+          <w:trHeight w:val="360" w:hRule="auto"/>
+        </w:trPr>
+        <w:tc>
+          <w:tcPr>
+            <w:tcBorders/>
+            <w:shd w:val="clear" w:color="auto" w:fill="FFFFFF"/>
+            <w:tcMar>
+              <w:top w:w="0" w:type="dxa"/>
+              <w:bottom w:w="0" w:type="dxa"/>
+              <w:left w:w="0" w:type="dxa"/>
+              <w:right w:w="0" w:type="dxa"/>
+            </w:tcMar>
+            <w:vAlign w:val="center"/>
+          </w:tcPr>
+          <w:p>
+            <w:pPr>
+              <w:jc w:val="right"/>
+              <w:spacing w:after="40" w:before="40"/>
+              <w:ind w:firstLine="0" w:left="100" w:right="100"/>
+            </w:pPr>
+            <w:r xmlns:w="http://schemas.openxmlformats.org/wordprocessingml/2006/main" xmlns:wp="http://schemas.openxmlformats.org/drawingml/2006/wordprocessingDrawing" xmlns:r="http://schemas.openxmlformats.org/officeDocument/2006/relationships" xmlns:w14="http://schemas.microsoft.com/office/word/2010/wordml">
+              <w:rPr>
+                <w:rFonts w:ascii="Times" w:hAnsi="Times" w:eastAsia="Times" w:cs="Times"/>
+                <w:sz w:val="24"/>
+                <w:szCs w:val="24"/>
+                <w:color w:val="111111"/>
+              </w:rPr>
+              <w:t xml:space="preserve">30</w:t>
+            </w:r>
+          </w:p>
+        </w:tc>
+        <w:tc>
+          <w:tcPr>
+            <w:tcBorders/>
+            <w:shd w:val="clear" w:color="auto" w:fill="FFFFFF"/>
+            <w:tcMar>
+              <w:top w:w="0" w:type="dxa"/>
+              <w:bottom w:w="0" w:type="dxa"/>
+              <w:left w:w="0" w:type="dxa"/>
+              <w:right w:w="0" w:type="dxa"/>
+            </w:tcMar>
+            <w:vAlign w:val="center"/>
+          </w:tcPr>
+          <w:p>
+            <w:pPr>
+              <w:jc w:val="right"/>
+              <w:spacing w:after="40" w:before="40"/>
+              <w:ind w:firstLine="0" w:left="100" w:right="100"/>
+            </w:pPr>
+            <w:r xmlns:w="http://schemas.openxmlformats.org/wordprocessingml/2006/main" xmlns:wp="http://schemas.openxmlformats.org/drawingml/2006/wordprocessingDrawing" xmlns:r="http://schemas.openxmlformats.org/officeDocument/2006/relationships" xmlns:w14="http://schemas.microsoft.com/office/word/2010/wordml">
+              <w:rPr>
+                <w:rFonts w:ascii="Times" w:hAnsi="Times" w:eastAsia="Times" w:cs="Times"/>
+                <w:sz w:val="24"/>
+                <w:szCs w:val="24"/>
+                <w:color w:val="111111"/>
+              </w:rPr>
+              <w:t xml:space="preserve">37.551</w:t>
+            </w:r>
+          </w:p>
+        </w:tc>
+        <w:tc>
+          <w:tcPr>
+            <w:tcBorders/>
+            <w:shd w:val="clear" w:color="auto" w:fill="FFFFFF"/>
+            <w:tcMar>
+              <w:top w:w="0" w:type="dxa"/>
+              <w:bottom w:w="0" w:type="dxa"/>
+              <w:left w:w="0" w:type="dxa"/>
+              <w:right w:w="0" w:type="dxa"/>
+            </w:tcMar>
+            <w:vAlign w:val="center"/>
+          </w:tcPr>
+          <w:p>
+            <w:pPr>
+              <w:jc w:val="right"/>
+              <w:spacing w:after="40" w:before="40"/>
+              <w:ind w:firstLine="0" w:left="100" w:right="100"/>
+            </w:pPr>
+            <w:r xmlns:w="http://schemas.openxmlformats.org/wordprocessingml/2006/main" xmlns:wp="http://schemas.openxmlformats.org/drawingml/2006/wordprocessingDrawing" xmlns:r="http://schemas.openxmlformats.org/officeDocument/2006/relationships" xmlns:w14="http://schemas.microsoft.com/office/word/2010/wordml">
+              <w:rPr>
+                <w:rFonts w:ascii="Times" w:hAnsi="Times" w:eastAsia="Times" w:cs="Times"/>
+                <w:sz w:val="24"/>
+                <w:szCs w:val="24"/>
+                <w:color w:val="111111"/>
+              </w:rPr>
+              <w:t xml:space="preserve">-122.184</w:t>
+            </w:r>
+          </w:p>
+        </w:tc>
+        <w:tc>
+          <w:tcPr>
+            <w:tcBorders/>
+            <w:shd w:val="clear" w:color="auto" w:fill="FFFFFF"/>
+            <w:tcMar>
+              <w:top w:w="0" w:type="dxa"/>
+              <w:bottom w:w="0" w:type="dxa"/>
+              <w:left w:w="0" w:type="dxa"/>
+              <w:right w:w="0" w:type="dxa"/>
+            </w:tcMar>
+            <w:vAlign w:val="center"/>
+          </w:tcPr>
+          <w:p>
+            <w:pPr>
+              <w:jc w:val="right"/>
+              <w:spacing w:after="40" w:before="40"/>
+              <w:ind w:firstLine="0" w:left="100" w:right="100"/>
+            </w:pPr>
+            <w:r xmlns:w="http://schemas.openxmlformats.org/wordprocessingml/2006/main" xmlns:wp="http://schemas.openxmlformats.org/drawingml/2006/wordprocessingDrawing" xmlns:r="http://schemas.openxmlformats.org/officeDocument/2006/relationships" xmlns:w14="http://schemas.microsoft.com/office/word/2010/wordml">
+              <w:rPr>
+                <w:rFonts w:ascii="Times" w:hAnsi="Times" w:eastAsia="Times" w:cs="Times"/>
+                <w:sz w:val="24"/>
+                <w:szCs w:val="24"/>
+                <w:color w:val="111111"/>
+              </w:rPr>
+              <w:t xml:space="preserve">568</w:t>
+            </w:r>
+          </w:p>
+        </w:tc>
+        <w:tc>
+          <w:tcPr>
+            <w:tcBorders/>
+            <w:shd w:val="clear" w:color="auto" w:fill="FFFFFF"/>
+            <w:tcMar>
+              <w:top w:w="0" w:type="dxa"/>
+              <w:bottom w:w="0" w:type="dxa"/>
+              <w:left w:w="0" w:type="dxa"/>
+              <w:right w:w="0" w:type="dxa"/>
+            </w:tcMar>
+            <w:vAlign w:val="center"/>
+          </w:tcPr>
+          <w:p>
+            <w:pPr>
+              <w:jc w:val="right"/>
+              <w:spacing w:after="40" w:before="40"/>
+              <w:ind w:firstLine="0" w:left="100" w:right="100"/>
+            </w:pPr>
+            <w:r xmlns:w="http://schemas.openxmlformats.org/wordprocessingml/2006/main" xmlns:wp="http://schemas.openxmlformats.org/drawingml/2006/wordprocessingDrawing" xmlns:r="http://schemas.openxmlformats.org/officeDocument/2006/relationships" xmlns:w14="http://schemas.microsoft.com/office/word/2010/wordml">
+              <w:rPr>
+                <w:rFonts w:ascii="Times" w:hAnsi="Times" w:eastAsia="Times" w:cs="Times"/>
+                <w:sz w:val="24"/>
+                <w:szCs w:val="24"/>
+                <w:color w:val="111111"/>
+              </w:rPr>
+              <w:t xml:space="preserve">26.6</w:t>
+            </w:r>
+          </w:p>
+        </w:tc>
+        <w:tc>
+          <w:tcPr>
+            <w:tcBorders/>
+            <w:shd w:val="clear" w:color="auto" w:fill="FFFFFF"/>
+            <w:tcMar>
+              <w:top w:w="0" w:type="dxa"/>
+              <w:bottom w:w="0" w:type="dxa"/>
+              <w:left w:w="0" w:type="dxa"/>
+              <w:right w:w="0" w:type="dxa"/>
+            </w:tcMar>
+            <w:vAlign w:val="center"/>
+          </w:tcPr>
+          <w:p>
+            <w:pPr>
+              <w:jc w:val="right"/>
+              <w:spacing w:after="40" w:before="40"/>
+              <w:ind w:firstLine="0" w:left="100" w:right="100"/>
+            </w:pPr>
+            <w:r xmlns:w="http://schemas.openxmlformats.org/wordprocessingml/2006/main" xmlns:wp="http://schemas.openxmlformats.org/drawingml/2006/wordprocessingDrawing" xmlns:r="http://schemas.openxmlformats.org/officeDocument/2006/relationships" xmlns:w14="http://schemas.microsoft.com/office/word/2010/wordml">
+              <w:rPr>
+                <w:rFonts w:ascii="Times" w:hAnsi="Times" w:eastAsia="Times" w:cs="Times"/>
+                <w:sz w:val="24"/>
+                <w:szCs w:val="24"/>
+                <w:color w:val="111111"/>
+              </w:rPr>
+              <w:t xml:space="preserve">383</w:t>
+            </w:r>
+          </w:p>
+        </w:tc>
+        <w:tc>
+          <w:tcPr>
+            <w:tcBorders/>
+            <w:shd w:val="clear" w:color="auto" w:fill="FFFFFF"/>
+            <w:tcMar>
+              <w:top w:w="0" w:type="dxa"/>
+              <w:bottom w:w="0" w:type="dxa"/>
+              <w:left w:w="0" w:type="dxa"/>
+              <w:right w:w="0" w:type="dxa"/>
+            </w:tcMar>
+            <w:vAlign w:val="center"/>
+          </w:tcPr>
+          <w:p>
+            <w:pPr>
+              <w:jc w:val="right"/>
+              <w:spacing w:after="40" w:before="40"/>
+              <w:ind w:firstLine="0" w:left="100" w:right="100"/>
+            </w:pPr>
+            <w:r xmlns:w="http://schemas.openxmlformats.org/wordprocessingml/2006/main" xmlns:wp="http://schemas.openxmlformats.org/drawingml/2006/wordprocessingDrawing" xmlns:r="http://schemas.openxmlformats.org/officeDocument/2006/relationships" xmlns:w14="http://schemas.microsoft.com/office/word/2010/wordml">
+              <w:rPr>
+                <w:rFonts w:ascii="Times" w:hAnsi="Times" w:eastAsia="Times" w:cs="Times"/>
+                <w:sz w:val="24"/>
+                <w:szCs w:val="24"/>
+                <w:color w:val="111111"/>
+              </w:rPr>
+              <w:t xml:space="preserve">33.0</w:t>
+            </w:r>
+          </w:p>
+        </w:tc>
+        <w:tc>
+          <w:tcPr>
+            <w:tcBorders/>
+            <w:shd w:val="clear" w:color="auto" w:fill="FFFFFF"/>
+            <w:tcMar>
+              <w:top w:w="0" w:type="dxa"/>
+              <w:bottom w:w="0" w:type="dxa"/>
+              <w:left w:w="0" w:type="dxa"/>
+              <w:right w:w="0" w:type="dxa"/>
+            </w:tcMar>
+            <w:vAlign w:val="center"/>
+          </w:tcPr>
+          <w:p>
+            <w:pPr>
+              <w:jc w:val="right"/>
+              <w:spacing w:after="40" w:before="40"/>
+              <w:ind w:firstLine="0" w:left="100" w:right="100"/>
+            </w:pPr>
+            <w:r xmlns:w="http://schemas.openxmlformats.org/wordprocessingml/2006/main" xmlns:wp="http://schemas.openxmlformats.org/drawingml/2006/wordprocessingDrawing" xmlns:r="http://schemas.openxmlformats.org/officeDocument/2006/relationships" xmlns:w14="http://schemas.microsoft.com/office/word/2010/wordml">
+              <w:rPr>
+                <w:rFonts w:ascii="Times" w:hAnsi="Times" w:eastAsia="Times" w:cs="Times"/>
+                <w:sz w:val="24"/>
+                <w:szCs w:val="24"/>
+                <w:color w:val="111111"/>
+              </w:rPr>
+              <w:t xml:space="preserve">553</w:t>
+            </w:r>
+          </w:p>
+        </w:tc>
+        <w:tc>
+          <w:tcPr>
+            <w:tcBorders/>
+            <w:shd w:val="clear" w:color="auto" w:fill="FFFFFF"/>
+            <w:tcMar>
+              <w:top w:w="0" w:type="dxa"/>
+              <w:bottom w:w="0" w:type="dxa"/>
+              <w:left w:w="0" w:type="dxa"/>
+              <w:right w:w="0" w:type="dxa"/>
+            </w:tcMar>
+            <w:vAlign w:val="center"/>
+          </w:tcPr>
+          <w:p>
+            <w:pPr>
+              <w:jc w:val="right"/>
+              <w:spacing w:after="40" w:before="40"/>
+              <w:ind w:firstLine="0" w:left="100" w:right="100"/>
+            </w:pPr>
+            <w:r xmlns:w="http://schemas.openxmlformats.org/wordprocessingml/2006/main" xmlns:wp="http://schemas.openxmlformats.org/drawingml/2006/wordprocessingDrawing" xmlns:r="http://schemas.openxmlformats.org/officeDocument/2006/relationships" xmlns:w14="http://schemas.microsoft.com/office/word/2010/wordml">
+              <w:rPr>
+                <w:rFonts w:ascii="Times" w:hAnsi="Times" w:eastAsia="Times" w:cs="Times"/>
+                <w:sz w:val="24"/>
+                <w:szCs w:val="24"/>
+                <w:color w:val="111111"/>
+              </w:rPr>
+              <w:t xml:space="preserve">5.2</w:t>
+            </w:r>
+          </w:p>
+        </w:tc>
+      </w:tr>
+      <w:tr>
+        <w:trPr>
+          <w:cantSplit/>
+          <w:trHeight w:val="360" w:hRule="auto"/>
+        </w:trPr>
+        <w:tc>
+          <w:tcPr>
+            <w:tcBorders/>
+            <w:shd w:val="clear" w:color="auto" w:fill="FFFFFF"/>
+            <w:tcMar>
+              <w:top w:w="0" w:type="dxa"/>
+              <w:bottom w:w="0" w:type="dxa"/>
+              <w:left w:w="0" w:type="dxa"/>
+              <w:right w:w="0" w:type="dxa"/>
+            </w:tcMar>
+            <w:vAlign w:val="center"/>
+          </w:tcPr>
+          <w:p>
+            <w:pPr>
+              <w:jc w:val="right"/>
+              <w:spacing w:after="40" w:before="40"/>
+              <w:ind w:firstLine="0" w:left="100" w:right="100"/>
+            </w:pPr>
+            <w:r xmlns:w="http://schemas.openxmlformats.org/wordprocessingml/2006/main" xmlns:wp="http://schemas.openxmlformats.org/drawingml/2006/wordprocessingDrawing" xmlns:r="http://schemas.openxmlformats.org/officeDocument/2006/relationships" xmlns:w14="http://schemas.microsoft.com/office/word/2010/wordml">
+              <w:rPr>
+                <w:rFonts w:ascii="Times" w:hAnsi="Times" w:eastAsia="Times" w:cs="Times"/>
+                <w:sz w:val="24"/>
+                <w:szCs w:val="24"/>
+                <w:color w:val="111111"/>
+              </w:rPr>
+              <w:t xml:space="preserve">32</w:t>
+            </w:r>
+          </w:p>
+        </w:tc>
+        <w:tc>
+          <w:tcPr>
+            <w:tcBorders/>
+            <w:shd w:val="clear" w:color="auto" w:fill="FFFFFF"/>
+            <w:tcMar>
+              <w:top w:w="0" w:type="dxa"/>
+              <w:bottom w:w="0" w:type="dxa"/>
+              <w:left w:w="0" w:type="dxa"/>
+              <w:right w:w="0" w:type="dxa"/>
+            </w:tcMar>
+            <w:vAlign w:val="center"/>
+          </w:tcPr>
+          <w:p>
+            <w:pPr>
+              <w:jc w:val="right"/>
+              <w:spacing w:after="40" w:before="40"/>
+              <w:ind w:firstLine="0" w:left="100" w:right="100"/>
+            </w:pPr>
+            <w:r xmlns:w="http://schemas.openxmlformats.org/wordprocessingml/2006/main" xmlns:wp="http://schemas.openxmlformats.org/drawingml/2006/wordprocessingDrawing" xmlns:r="http://schemas.openxmlformats.org/officeDocument/2006/relationships" xmlns:w14="http://schemas.microsoft.com/office/word/2010/wordml">
+              <w:rPr>
+                <w:rFonts w:ascii="Times" w:hAnsi="Times" w:eastAsia="Times" w:cs="Times"/>
+                <w:sz w:val="24"/>
+                <w:szCs w:val="24"/>
+                <w:color w:val="111111"/>
+              </w:rPr>
+              <w:t xml:space="preserve">37.517</w:t>
+            </w:r>
+          </w:p>
+        </w:tc>
+        <w:tc>
+          <w:tcPr>
+            <w:tcBorders/>
+            <w:shd w:val="clear" w:color="auto" w:fill="FFFFFF"/>
+            <w:tcMar>
+              <w:top w:w="0" w:type="dxa"/>
+              <w:bottom w:w="0" w:type="dxa"/>
+              <w:left w:w="0" w:type="dxa"/>
+              <w:right w:w="0" w:type="dxa"/>
+            </w:tcMar>
+            <w:vAlign w:val="center"/>
+          </w:tcPr>
+          <w:p>
+            <w:pPr>
+              <w:jc w:val="right"/>
+              <w:spacing w:after="40" w:before="40"/>
+              <w:ind w:firstLine="0" w:left="100" w:right="100"/>
+            </w:pPr>
+            <w:r xmlns:w="http://schemas.openxmlformats.org/wordprocessingml/2006/main" xmlns:wp="http://schemas.openxmlformats.org/drawingml/2006/wordprocessingDrawing" xmlns:r="http://schemas.openxmlformats.org/officeDocument/2006/relationships" xmlns:w14="http://schemas.microsoft.com/office/word/2010/wordml">
+              <w:rPr>
+                <w:rFonts w:ascii="Times" w:hAnsi="Times" w:eastAsia="Times" w:cs="Times"/>
+                <w:sz w:val="24"/>
+                <w:szCs w:val="24"/>
+                <w:color w:val="111111"/>
+              </w:rPr>
+              <w:t xml:space="preserve">-122.133</w:t>
+            </w:r>
+          </w:p>
+        </w:tc>
+        <w:tc>
+          <w:tcPr>
+            <w:tcBorders/>
+            <w:shd w:val="clear" w:color="auto" w:fill="FFFFFF"/>
+            <w:tcMar>
+              <w:top w:w="0" w:type="dxa"/>
+              <w:bottom w:w="0" w:type="dxa"/>
+              <w:left w:w="0" w:type="dxa"/>
+              <w:right w:w="0" w:type="dxa"/>
+            </w:tcMar>
+            <w:vAlign w:val="center"/>
+          </w:tcPr>
+          <w:p>
+            <w:pPr>
+              <w:jc w:val="right"/>
+              <w:spacing w:after="40" w:before="40"/>
+              <w:ind w:firstLine="0" w:left="100" w:right="100"/>
+            </w:pPr>
+            <w:r xmlns:w="http://schemas.openxmlformats.org/wordprocessingml/2006/main" xmlns:wp="http://schemas.openxmlformats.org/drawingml/2006/wordprocessingDrawing" xmlns:r="http://schemas.openxmlformats.org/officeDocument/2006/relationships" xmlns:w14="http://schemas.microsoft.com/office/word/2010/wordml">
+              <w:rPr>
+                <w:rFonts w:ascii="Times" w:hAnsi="Times" w:eastAsia="Times" w:cs="Times"/>
+                <w:sz w:val="24"/>
+                <w:szCs w:val="24"/>
+                <w:color w:val="111111"/>
+              </w:rPr>
+              <w:t xml:space="preserve">550</w:t>
+            </w:r>
+          </w:p>
+        </w:tc>
+        <w:tc>
+          <w:tcPr>
+            <w:tcBorders/>
+            <w:shd w:val="clear" w:color="auto" w:fill="FFFFFF"/>
+            <w:tcMar>
+              <w:top w:w="0" w:type="dxa"/>
+              <w:bottom w:w="0" w:type="dxa"/>
+              <w:left w:w="0" w:type="dxa"/>
+              <w:right w:w="0" w:type="dxa"/>
+            </w:tcMar>
+            <w:vAlign w:val="center"/>
+          </w:tcPr>
+          <w:p>
+            <w:pPr>
+              <w:jc w:val="right"/>
+              <w:spacing w:after="40" w:before="40"/>
+              <w:ind w:firstLine="0" w:left="100" w:right="100"/>
+            </w:pPr>
+            <w:r xmlns:w="http://schemas.openxmlformats.org/wordprocessingml/2006/main" xmlns:wp="http://schemas.openxmlformats.org/drawingml/2006/wordprocessingDrawing" xmlns:r="http://schemas.openxmlformats.org/officeDocument/2006/relationships" xmlns:w14="http://schemas.microsoft.com/office/word/2010/wordml">
+              <w:rPr>
+                <w:rFonts w:ascii="Times" w:hAnsi="Times" w:eastAsia="Times" w:cs="Times"/>
+                <w:sz w:val="24"/>
+                <w:szCs w:val="24"/>
+                <w:color w:val="111111"/>
+              </w:rPr>
+              <w:t xml:space="preserve">25.8</w:t>
+            </w:r>
+          </w:p>
+        </w:tc>
+        <w:tc>
+          <w:tcPr>
+            <w:tcBorders/>
+            <w:shd w:val="clear" w:color="auto" w:fill="FFFFFF"/>
+            <w:tcMar>
+              <w:top w:w="0" w:type="dxa"/>
+              <w:bottom w:w="0" w:type="dxa"/>
+              <w:left w:w="0" w:type="dxa"/>
+              <w:right w:w="0" w:type="dxa"/>
+            </w:tcMar>
+            <w:vAlign w:val="center"/>
+          </w:tcPr>
+          <w:p>
+            <w:pPr>
+              <w:jc w:val="right"/>
+              <w:spacing w:after="40" w:before="40"/>
+              <w:ind w:firstLine="0" w:left="100" w:right="100"/>
+            </w:pPr>
+            <w:r xmlns:w="http://schemas.openxmlformats.org/wordprocessingml/2006/main" xmlns:wp="http://schemas.openxmlformats.org/drawingml/2006/wordprocessingDrawing" xmlns:r="http://schemas.openxmlformats.org/officeDocument/2006/relationships" xmlns:w14="http://schemas.microsoft.com/office/word/2010/wordml">
+              <w:rPr>
+                <w:rFonts w:ascii="Times" w:hAnsi="Times" w:eastAsia="Times" w:cs="Times"/>
+                <w:sz w:val="24"/>
+                <w:szCs w:val="24"/>
+                <w:color w:val="111111"/>
+              </w:rPr>
+              <w:t xml:space="preserve">366</w:t>
+            </w:r>
+          </w:p>
+        </w:tc>
+        <w:tc>
+          <w:tcPr>
+            <w:tcBorders/>
+            <w:shd w:val="clear" w:color="auto" w:fill="FFFFFF"/>
+            <w:tcMar>
+              <w:top w:w="0" w:type="dxa"/>
+              <w:bottom w:w="0" w:type="dxa"/>
+              <w:left w:w="0" w:type="dxa"/>
+              <w:right w:w="0" w:type="dxa"/>
+            </w:tcMar>
+            <w:vAlign w:val="center"/>
+          </w:tcPr>
+          <w:p>
+            <w:pPr>
+              <w:jc w:val="right"/>
+              <w:spacing w:after="40" w:before="40"/>
+              <w:ind w:firstLine="0" w:left="100" w:right="100"/>
+            </w:pPr>
+            <w:r xmlns:w="http://schemas.openxmlformats.org/wordprocessingml/2006/main" xmlns:wp="http://schemas.openxmlformats.org/drawingml/2006/wordprocessingDrawing" xmlns:r="http://schemas.openxmlformats.org/officeDocument/2006/relationships" xmlns:w14="http://schemas.microsoft.com/office/word/2010/wordml">
+              <w:rPr>
+                <w:rFonts w:ascii="Times" w:hAnsi="Times" w:eastAsia="Times" w:cs="Times"/>
+                <w:sz w:val="24"/>
+                <w:szCs w:val="24"/>
+                <w:color w:val="111111"/>
+              </w:rPr>
+              <w:t xml:space="preserve">39.8</w:t>
+            </w:r>
+          </w:p>
+        </w:tc>
+        <w:tc>
+          <w:tcPr>
+            <w:tcBorders/>
+            <w:shd w:val="clear" w:color="auto" w:fill="FFFFFF"/>
+            <w:tcMar>
+              <w:top w:w="0" w:type="dxa"/>
+              <w:bottom w:w="0" w:type="dxa"/>
+              <w:left w:w="0" w:type="dxa"/>
+              <w:right w:w="0" w:type="dxa"/>
+            </w:tcMar>
+            <w:vAlign w:val="center"/>
+          </w:tcPr>
+          <w:p>
+            <w:pPr>
+              <w:jc w:val="right"/>
+              <w:spacing w:after="40" w:before="40"/>
+              <w:ind w:firstLine="0" w:left="100" w:right="100"/>
+            </w:pPr>
+            <w:r xmlns:w="http://schemas.openxmlformats.org/wordprocessingml/2006/main" xmlns:wp="http://schemas.openxmlformats.org/drawingml/2006/wordprocessingDrawing" xmlns:r="http://schemas.openxmlformats.org/officeDocument/2006/relationships" xmlns:w14="http://schemas.microsoft.com/office/word/2010/wordml">
+              <w:rPr>
+                <w:rFonts w:ascii="Times" w:hAnsi="Times" w:eastAsia="Times" w:cs="Times"/>
+                <w:sz w:val="24"/>
+                <w:szCs w:val="24"/>
+                <w:color w:val="111111"/>
+              </w:rPr>
+              <w:t xml:space="preserve">534</w:t>
+            </w:r>
+          </w:p>
+        </w:tc>
+        <w:tc>
+          <w:tcPr>
+            <w:tcBorders/>
+            <w:shd w:val="clear" w:color="auto" w:fill="FFFFFF"/>
+            <w:tcMar>
+              <w:top w:w="0" w:type="dxa"/>
+              <w:bottom w:w="0" w:type="dxa"/>
+              <w:left w:w="0" w:type="dxa"/>
+              <w:right w:w="0" w:type="dxa"/>
+            </w:tcMar>
+            <w:vAlign w:val="center"/>
+          </w:tcPr>
+          <w:p>
+            <w:pPr>
+              <w:jc w:val="right"/>
+              <w:spacing w:after="40" w:before="40"/>
+              <w:ind w:firstLine="0" w:left="100" w:right="100"/>
+            </w:pPr>
+            <w:r xmlns:w="http://schemas.openxmlformats.org/wordprocessingml/2006/main" xmlns:wp="http://schemas.openxmlformats.org/drawingml/2006/wordprocessingDrawing" xmlns:r="http://schemas.openxmlformats.org/officeDocument/2006/relationships" xmlns:w14="http://schemas.microsoft.com/office/word/2010/wordml">
+              <w:rPr>
+                <w:rFonts w:ascii="Times" w:hAnsi="Times" w:eastAsia="Times" w:cs="Times"/>
+                <w:sz w:val="24"/>
+                <w:szCs w:val="24"/>
+                <w:color w:val="111111"/>
+              </w:rPr>
+              <w:t xml:space="preserve">6.3</w:t>
+            </w:r>
+          </w:p>
+        </w:tc>
+      </w:tr>
+      <w:tr>
+        <w:trPr>
+          <w:cantSplit/>
+          <w:trHeight w:val="360" w:hRule="auto"/>
+        </w:trPr>
+        <w:tc>
+          <w:tcPr>
+            <w:tcBorders/>
+            <w:shd w:val="clear" w:color="auto" w:fill="FFFFFF"/>
+            <w:tcMar>
+              <w:top w:w="0" w:type="dxa"/>
+              <w:bottom w:w="0" w:type="dxa"/>
+              <w:left w:w="0" w:type="dxa"/>
+              <w:right w:w="0" w:type="dxa"/>
+            </w:tcMar>
+            <w:vAlign w:val="center"/>
+          </w:tcPr>
+          <w:p>
+            <w:pPr>
+              <w:jc w:val="right"/>
+              <w:spacing w:after="40" w:before="40"/>
+              <w:ind w:firstLine="0" w:left="100" w:right="100"/>
+            </w:pPr>
+            <w:r xmlns:w="http://schemas.openxmlformats.org/wordprocessingml/2006/main" xmlns:wp="http://schemas.openxmlformats.org/drawingml/2006/wordprocessingDrawing" xmlns:r="http://schemas.openxmlformats.org/officeDocument/2006/relationships" xmlns:w14="http://schemas.microsoft.com/office/word/2010/wordml">
+              <w:rPr>
+                <w:rFonts w:ascii="Times" w:hAnsi="Times" w:eastAsia="Times" w:cs="Times"/>
+                <w:sz w:val="24"/>
+                <w:szCs w:val="24"/>
+                <w:color w:val="111111"/>
+              </w:rPr>
+              <w:t xml:space="preserve">34</w:t>
+            </w:r>
+          </w:p>
+        </w:tc>
+        <w:tc>
+          <w:tcPr>
+            <w:tcBorders/>
+            <w:shd w:val="clear" w:color="auto" w:fill="FFFFFF"/>
+            <w:tcMar>
+              <w:top w:w="0" w:type="dxa"/>
+              <w:bottom w:w="0" w:type="dxa"/>
+              <w:left w:w="0" w:type="dxa"/>
+              <w:right w:w="0" w:type="dxa"/>
+            </w:tcMar>
+            <w:vAlign w:val="center"/>
+          </w:tcPr>
+          <w:p>
+            <w:pPr>
+              <w:jc w:val="right"/>
+              <w:spacing w:after="40" w:before="40"/>
+              <w:ind w:firstLine="0" w:left="100" w:right="100"/>
+            </w:pPr>
+            <w:r xmlns:w="http://schemas.openxmlformats.org/wordprocessingml/2006/main" xmlns:wp="http://schemas.openxmlformats.org/drawingml/2006/wordprocessingDrawing" xmlns:r="http://schemas.openxmlformats.org/officeDocument/2006/relationships" xmlns:w14="http://schemas.microsoft.com/office/word/2010/wordml">
+              <w:rPr>
+                <w:rFonts w:ascii="Times" w:hAnsi="Times" w:eastAsia="Times" w:cs="Times"/>
+                <w:sz w:val="24"/>
+                <w:szCs w:val="24"/>
+                <w:color w:val="111111"/>
+              </w:rPr>
+              <w:t xml:space="preserve">37.485</w:t>
+            </w:r>
+          </w:p>
+        </w:tc>
+        <w:tc>
+          <w:tcPr>
+            <w:tcBorders/>
+            <w:shd w:val="clear" w:color="auto" w:fill="FFFFFF"/>
+            <w:tcMar>
+              <w:top w:w="0" w:type="dxa"/>
+              <w:bottom w:w="0" w:type="dxa"/>
+              <w:left w:w="0" w:type="dxa"/>
+              <w:right w:w="0" w:type="dxa"/>
+            </w:tcMar>
+            <w:vAlign w:val="center"/>
+          </w:tcPr>
+          <w:p>
+            <w:pPr>
+              <w:jc w:val="right"/>
+              <w:spacing w:after="40" w:before="40"/>
+              <w:ind w:firstLine="0" w:left="100" w:right="100"/>
+            </w:pPr>
+            <w:r xmlns:w="http://schemas.openxmlformats.org/wordprocessingml/2006/main" xmlns:wp="http://schemas.openxmlformats.org/drawingml/2006/wordprocessingDrawing" xmlns:r="http://schemas.openxmlformats.org/officeDocument/2006/relationships" xmlns:w14="http://schemas.microsoft.com/office/word/2010/wordml">
+              <w:rPr>
+                <w:rFonts w:ascii="Times" w:hAnsi="Times" w:eastAsia="Times" w:cs="Times"/>
+                <w:sz w:val="24"/>
+                <w:szCs w:val="24"/>
+                <w:color w:val="111111"/>
+              </w:rPr>
+              <w:t xml:space="preserve">-122.086</w:t>
+            </w:r>
+          </w:p>
+        </w:tc>
+        <w:tc>
+          <w:tcPr>
+            <w:tcBorders/>
+            <w:shd w:val="clear" w:color="auto" w:fill="FFFFFF"/>
+            <w:tcMar>
+              <w:top w:w="0" w:type="dxa"/>
+              <w:bottom w:w="0" w:type="dxa"/>
+              <w:left w:w="0" w:type="dxa"/>
+              <w:right w:w="0" w:type="dxa"/>
+            </w:tcMar>
+            <w:vAlign w:val="center"/>
+          </w:tcPr>
+          <w:p>
+            <w:pPr>
+              <w:jc w:val="right"/>
+              <w:spacing w:after="40" w:before="40"/>
+              <w:ind w:firstLine="0" w:left="100" w:right="100"/>
+            </w:pPr>
+            <w:r xmlns:w="http://schemas.openxmlformats.org/wordprocessingml/2006/main" xmlns:wp="http://schemas.openxmlformats.org/drawingml/2006/wordprocessingDrawing" xmlns:r="http://schemas.openxmlformats.org/officeDocument/2006/relationships" xmlns:w14="http://schemas.microsoft.com/office/word/2010/wordml">
+              <w:rPr>
+                <w:rFonts w:ascii="Times" w:hAnsi="Times" w:eastAsia="Times" w:cs="Times"/>
+                <w:sz w:val="24"/>
+                <w:szCs w:val="24"/>
+                <w:color w:val="111111"/>
+              </w:rPr>
+              <w:t xml:space="preserve">511</w:t>
+            </w:r>
+          </w:p>
+        </w:tc>
+        <w:tc>
+          <w:tcPr>
+            <w:tcBorders/>
+            <w:shd w:val="clear" w:color="auto" w:fill="FFFFFF"/>
+            <w:tcMar>
+              <w:top w:w="0" w:type="dxa"/>
+              <w:bottom w:w="0" w:type="dxa"/>
+              <w:left w:w="0" w:type="dxa"/>
+              <w:right w:w="0" w:type="dxa"/>
+            </w:tcMar>
+            <w:vAlign w:val="center"/>
+          </w:tcPr>
+          <w:p>
+            <w:pPr>
+              <w:jc w:val="right"/>
+              <w:spacing w:after="40" w:before="40"/>
+              <w:ind w:firstLine="0" w:left="100" w:right="100"/>
+            </w:pPr>
+            <w:r xmlns:w="http://schemas.openxmlformats.org/wordprocessingml/2006/main" xmlns:wp="http://schemas.openxmlformats.org/drawingml/2006/wordprocessingDrawing" xmlns:r="http://schemas.openxmlformats.org/officeDocument/2006/relationships" xmlns:w14="http://schemas.microsoft.com/office/word/2010/wordml">
+              <w:rPr>
+                <w:rFonts w:ascii="Times" w:hAnsi="Times" w:eastAsia="Times" w:cs="Times"/>
+                <w:sz w:val="24"/>
+                <w:szCs w:val="24"/>
+                <w:color w:val="111111"/>
+              </w:rPr>
+              <w:t xml:space="preserve">24.9</w:t>
+            </w:r>
+          </w:p>
+        </w:tc>
+        <w:tc>
+          <w:tcPr>
+            <w:tcBorders/>
+            <w:shd w:val="clear" w:color="auto" w:fill="FFFFFF"/>
+            <w:tcMar>
+              <w:top w:w="0" w:type="dxa"/>
+              <w:bottom w:w="0" w:type="dxa"/>
+              <w:left w:w="0" w:type="dxa"/>
+              <w:right w:w="0" w:type="dxa"/>
+            </w:tcMar>
+            <w:vAlign w:val="center"/>
+          </w:tcPr>
+          <w:p>
+            <w:pPr>
+              <w:jc w:val="right"/>
+              <w:spacing w:after="40" w:before="40"/>
+              <w:ind w:firstLine="0" w:left="100" w:right="100"/>
+            </w:pPr>
+            <w:r xmlns:w="http://schemas.openxmlformats.org/wordprocessingml/2006/main" xmlns:wp="http://schemas.openxmlformats.org/drawingml/2006/wordprocessingDrawing" xmlns:r="http://schemas.openxmlformats.org/officeDocument/2006/relationships" xmlns:w14="http://schemas.microsoft.com/office/word/2010/wordml">
+              <w:rPr>
+                <w:rFonts w:ascii="Times" w:hAnsi="Times" w:eastAsia="Times" w:cs="Times"/>
+                <w:sz w:val="24"/>
+                <w:szCs w:val="24"/>
+                <w:color w:val="111111"/>
+              </w:rPr>
+              <w:t xml:space="preserve">126</w:t>
+            </w:r>
+          </w:p>
+        </w:tc>
+        <w:tc>
+          <w:tcPr>
+            <w:tcBorders/>
+            <w:shd w:val="clear" w:color="auto" w:fill="FFFFFF"/>
+            <w:tcMar>
+              <w:top w:w="0" w:type="dxa"/>
+              <w:bottom w:w="0" w:type="dxa"/>
+              <w:left w:w="0" w:type="dxa"/>
+              <w:right w:w="0" w:type="dxa"/>
+            </w:tcMar>
+            <w:vAlign w:val="center"/>
+          </w:tcPr>
+          <w:p>
+            <w:pPr>
+              <w:jc w:val="right"/>
+              <w:spacing w:after="40" w:before="40"/>
+              <w:ind w:firstLine="0" w:left="100" w:right="100"/>
+            </w:pPr>
+            <w:r xmlns:w="http://schemas.openxmlformats.org/wordprocessingml/2006/main" xmlns:wp="http://schemas.openxmlformats.org/drawingml/2006/wordprocessingDrawing" xmlns:r="http://schemas.openxmlformats.org/officeDocument/2006/relationships" xmlns:w14="http://schemas.microsoft.com/office/word/2010/wordml">
+              <w:rPr>
+                <w:rFonts w:ascii="Times" w:hAnsi="Times" w:eastAsia="Times" w:cs="Times"/>
+                <w:sz w:val="24"/>
+                <w:szCs w:val="24"/>
+                <w:color w:val="111111"/>
+              </w:rPr>
+              <w:t xml:space="preserve">61.6</w:t>
+            </w:r>
+          </w:p>
+        </w:tc>
+        <w:tc>
+          <w:tcPr>
+            <w:tcBorders/>
+            <w:shd w:val="clear" w:color="auto" w:fill="FFFFFF"/>
+            <w:tcMar>
+              <w:top w:w="0" w:type="dxa"/>
+              <w:bottom w:w="0" w:type="dxa"/>
+              <w:left w:w="0" w:type="dxa"/>
+              <w:right w:w="0" w:type="dxa"/>
+            </w:tcMar>
+            <w:vAlign w:val="center"/>
+          </w:tcPr>
+          <w:p>
+            <w:pPr>
+              <w:jc w:val="right"/>
+              <w:spacing w:after="40" w:before="40"/>
+              <w:ind w:firstLine="0" w:left="100" w:right="100"/>
+            </w:pPr>
+            <w:r xmlns:w="http://schemas.openxmlformats.org/wordprocessingml/2006/main" xmlns:wp="http://schemas.openxmlformats.org/drawingml/2006/wordprocessingDrawing" xmlns:r="http://schemas.openxmlformats.org/officeDocument/2006/relationships" xmlns:w14="http://schemas.microsoft.com/office/word/2010/wordml">
+              <w:rPr>
+                <w:rFonts w:ascii="Times" w:hAnsi="Times" w:eastAsia="Times" w:cs="Times"/>
+                <w:sz w:val="24"/>
+                <w:szCs w:val="24"/>
+                <w:color w:val="111111"/>
+              </w:rPr>
+              <w:t xml:space="preserve">496</w:t>
+            </w:r>
+          </w:p>
+        </w:tc>
+        <w:tc>
+          <w:tcPr>
+            <w:tcBorders/>
+            <w:shd w:val="clear" w:color="auto" w:fill="FFFFFF"/>
+            <w:tcMar>
+              <w:top w:w="0" w:type="dxa"/>
+              <w:bottom w:w="0" w:type="dxa"/>
+              <w:left w:w="0" w:type="dxa"/>
+              <w:right w:w="0" w:type="dxa"/>
+            </w:tcMar>
+            <w:vAlign w:val="center"/>
+          </w:tcPr>
+          <w:p>
+            <w:pPr>
+              <w:jc w:val="right"/>
+              <w:spacing w:after="40" w:before="40"/>
+              <w:ind w:firstLine="0" w:left="100" w:right="100"/>
+            </w:pPr>
+            <w:r xmlns:w="http://schemas.openxmlformats.org/wordprocessingml/2006/main" xmlns:wp="http://schemas.openxmlformats.org/drawingml/2006/wordprocessingDrawing" xmlns:r="http://schemas.openxmlformats.org/officeDocument/2006/relationships" xmlns:w14="http://schemas.microsoft.com/office/word/2010/wordml">
+              <w:rPr>
+                <w:rFonts w:ascii="Times" w:hAnsi="Times" w:eastAsia="Times" w:cs="Times"/>
+                <w:sz w:val="24"/>
+                <w:szCs w:val="24"/>
+                <w:color w:val="111111"/>
+              </w:rPr>
+              <w:t xml:space="preserve">6.8</w:t>
+            </w:r>
+          </w:p>
+        </w:tc>
+      </w:tr>
+      <w:tr>
+        <w:trPr>
+          <w:cantSplit/>
+          <w:trHeight w:val="360" w:hRule="auto"/>
+        </w:trPr>
+        <w:tc>
+          <w:tcPr>
+            <w:tcBorders/>
+            <w:shd w:val="clear" w:color="auto" w:fill="FFFFFF"/>
+            <w:tcMar>
+              <w:top w:w="0" w:type="dxa"/>
+              <w:bottom w:w="0" w:type="dxa"/>
+              <w:left w:w="0" w:type="dxa"/>
+              <w:right w:w="0" w:type="dxa"/>
+            </w:tcMar>
+            <w:vAlign w:val="center"/>
+          </w:tcPr>
+          <w:p>
+            <w:pPr>
+              <w:jc w:val="right"/>
+              <w:spacing w:after="40" w:before="40"/>
+              <w:ind w:firstLine="0" w:left="100" w:right="100"/>
+            </w:pPr>
+            <w:r xmlns:w="http://schemas.openxmlformats.org/wordprocessingml/2006/main" xmlns:wp="http://schemas.openxmlformats.org/drawingml/2006/wordprocessingDrawing" xmlns:r="http://schemas.openxmlformats.org/officeDocument/2006/relationships" xmlns:w14="http://schemas.microsoft.com/office/word/2010/wordml">
+              <w:rPr>
+                <w:rFonts w:ascii="Times" w:hAnsi="Times" w:eastAsia="Times" w:cs="Times"/>
+                <w:sz w:val="24"/>
+                <w:szCs w:val="24"/>
+                <w:color w:val="111111"/>
+              </w:rPr>
+              <w:t xml:space="preserve">36</w:t>
+            </w:r>
+          </w:p>
+        </w:tc>
+        <w:tc>
+          <w:tcPr>
+            <w:tcBorders/>
+            <w:shd w:val="clear" w:color="auto" w:fill="FFFFFF"/>
+            <w:tcMar>
+              <w:top w:w="0" w:type="dxa"/>
+              <w:bottom w:w="0" w:type="dxa"/>
+              <w:left w:w="0" w:type="dxa"/>
+              <w:right w:w="0" w:type="dxa"/>
+            </w:tcMar>
+            <w:vAlign w:val="center"/>
+          </w:tcPr>
+          <w:p>
+            <w:pPr>
+              <w:jc w:val="right"/>
+              <w:spacing w:after="40" w:before="40"/>
+              <w:ind w:firstLine="0" w:left="100" w:right="100"/>
+            </w:pPr>
+            <w:r xmlns:w="http://schemas.openxmlformats.org/wordprocessingml/2006/main" xmlns:wp="http://schemas.openxmlformats.org/drawingml/2006/wordprocessingDrawing" xmlns:r="http://schemas.openxmlformats.org/officeDocument/2006/relationships" xmlns:w14="http://schemas.microsoft.com/office/word/2010/wordml">
+              <w:rPr>
+                <w:rFonts w:ascii="Times" w:hAnsi="Times" w:eastAsia="Times" w:cs="Times"/>
+                <w:sz w:val="24"/>
+                <w:szCs w:val="24"/>
+                <w:color w:val="111111"/>
+              </w:rPr>
+              <w:t xml:space="preserve">37.468</w:t>
+            </w:r>
+          </w:p>
+        </w:tc>
+        <w:tc>
+          <w:tcPr>
+            <w:tcBorders/>
+            <w:shd w:val="clear" w:color="auto" w:fill="FFFFFF"/>
+            <w:tcMar>
+              <w:top w:w="0" w:type="dxa"/>
+              <w:bottom w:w="0" w:type="dxa"/>
+              <w:left w:w="0" w:type="dxa"/>
+              <w:right w:w="0" w:type="dxa"/>
+            </w:tcMar>
+            <w:vAlign w:val="center"/>
+          </w:tcPr>
+          <w:p>
+            <w:pPr>
+              <w:jc w:val="right"/>
+              <w:spacing w:after="40" w:before="40"/>
+              <w:ind w:firstLine="0" w:left="100" w:right="100"/>
+            </w:pPr>
+            <w:r xmlns:w="http://schemas.openxmlformats.org/wordprocessingml/2006/main" xmlns:wp="http://schemas.openxmlformats.org/drawingml/2006/wordprocessingDrawing" xmlns:r="http://schemas.openxmlformats.org/officeDocument/2006/relationships" xmlns:w14="http://schemas.microsoft.com/office/word/2010/wordml">
+              <w:rPr>
+                <w:rFonts w:ascii="Times" w:hAnsi="Times" w:eastAsia="Times" w:cs="Times"/>
+                <w:sz w:val="24"/>
+                <w:szCs w:val="24"/>
+                <w:color w:val="111111"/>
+              </w:rPr>
+              <w:t xml:space="preserve">-122.067</w:t>
+            </w:r>
+          </w:p>
+        </w:tc>
+        <w:tc>
+          <w:tcPr>
+            <w:tcBorders/>
+            <w:shd w:val="clear" w:color="auto" w:fill="FFFFFF"/>
+            <w:tcMar>
+              <w:top w:w="0" w:type="dxa"/>
+              <w:bottom w:w="0" w:type="dxa"/>
+              <w:left w:w="0" w:type="dxa"/>
+              <w:right w:w="0" w:type="dxa"/>
+            </w:tcMar>
+            <w:vAlign w:val="center"/>
+          </w:tcPr>
+          <w:p>
+            <w:pPr>
+              <w:jc w:val="right"/>
+              <w:spacing w:after="40" w:before="40"/>
+              <w:ind w:firstLine="0" w:left="100" w:right="100"/>
+            </w:pPr>
+            <w:r xmlns:w="http://schemas.openxmlformats.org/wordprocessingml/2006/main" xmlns:wp="http://schemas.openxmlformats.org/drawingml/2006/wordprocessingDrawing" xmlns:r="http://schemas.openxmlformats.org/officeDocument/2006/relationships" xmlns:w14="http://schemas.microsoft.com/office/word/2010/wordml">
+              <w:rPr>
+                <w:rFonts w:ascii="Times" w:hAnsi="Times" w:eastAsia="Times" w:cs="Times"/>
+                <w:sz w:val="24"/>
+                <w:szCs w:val="24"/>
+                <w:color w:val="111111"/>
+              </w:rPr>
+              <w:t xml:space="preserve">444</w:t>
+            </w:r>
+          </w:p>
+        </w:tc>
+        <w:tc>
+          <w:tcPr>
+            <w:tcBorders/>
+            <w:shd w:val="clear" w:color="auto" w:fill="FFFFFF"/>
+            <w:tcMar>
+              <w:top w:w="0" w:type="dxa"/>
+              <w:bottom w:w="0" w:type="dxa"/>
+              <w:left w:w="0" w:type="dxa"/>
+              <w:right w:w="0" w:type="dxa"/>
+            </w:tcMar>
+            <w:vAlign w:val="center"/>
+          </w:tcPr>
+          <w:p>
+            <w:pPr>
+              <w:jc w:val="right"/>
+              <w:spacing w:after="40" w:before="40"/>
+              <w:ind w:firstLine="0" w:left="100" w:right="100"/>
+            </w:pPr>
+            <w:r xmlns:w="http://schemas.openxmlformats.org/wordprocessingml/2006/main" xmlns:wp="http://schemas.openxmlformats.org/drawingml/2006/wordprocessingDrawing" xmlns:r="http://schemas.openxmlformats.org/officeDocument/2006/relationships" xmlns:w14="http://schemas.microsoft.com/office/word/2010/wordml">
+              <w:rPr>
+                <w:rFonts w:ascii="Times" w:hAnsi="Times" w:eastAsia="Times" w:cs="Times"/>
+                <w:sz w:val="24"/>
+                <w:szCs w:val="24"/>
+                <w:color w:val="111111"/>
+              </w:rPr>
+              <w:t xml:space="preserve">24.0</w:t>
+            </w:r>
+          </w:p>
+        </w:tc>
+        <w:tc>
+          <w:tcPr>
+            <w:tcBorders/>
+            <w:shd w:val="clear" w:color="auto" w:fill="FFFFFF"/>
+            <w:tcMar>
+              <w:top w:w="0" w:type="dxa"/>
+              <w:bottom w:w="0" w:type="dxa"/>
+              <w:left w:w="0" w:type="dxa"/>
+              <w:right w:w="0" w:type="dxa"/>
+            </w:tcMar>
+            <w:vAlign w:val="center"/>
+          </w:tcPr>
+          <w:p>
+            <w:pPr>
+              <w:jc w:val="right"/>
+              <w:spacing w:after="40" w:before="40"/>
+              <w:ind w:firstLine="0" w:left="100" w:right="100"/>
+            </w:pPr>
+            <w:r xmlns:w="http://schemas.openxmlformats.org/wordprocessingml/2006/main" xmlns:wp="http://schemas.openxmlformats.org/drawingml/2006/wordprocessingDrawing" xmlns:r="http://schemas.openxmlformats.org/officeDocument/2006/relationships" xmlns:w14="http://schemas.microsoft.com/office/word/2010/wordml">
+              <w:rPr>
+                <w:rFonts w:ascii="Times" w:hAnsi="Times" w:eastAsia="Times" w:cs="Times"/>
+                <w:sz w:val="24"/>
+                <w:szCs w:val="24"/>
+                <w:color w:val="111111"/>
+              </w:rPr>
+              <w:t xml:space="preserve">294</w:t>
+            </w:r>
+          </w:p>
+        </w:tc>
+        <w:tc>
+          <w:tcPr>
+            <w:tcBorders/>
+            <w:shd w:val="clear" w:color="auto" w:fill="FFFFFF"/>
+            <w:tcMar>
+              <w:top w:w="0" w:type="dxa"/>
+              <w:bottom w:w="0" w:type="dxa"/>
+              <w:left w:w="0" w:type="dxa"/>
+              <w:right w:w="0" w:type="dxa"/>
+            </w:tcMar>
+            <w:vAlign w:val="center"/>
+          </w:tcPr>
+          <w:p>
+            <w:pPr>
+              <w:jc w:val="right"/>
+              <w:spacing w:after="40" w:before="40"/>
+              <w:ind w:firstLine="0" w:left="100" w:right="100"/>
+            </w:pPr>
+            <w:r xmlns:w="http://schemas.openxmlformats.org/wordprocessingml/2006/main" xmlns:wp="http://schemas.openxmlformats.org/drawingml/2006/wordprocessingDrawing" xmlns:r="http://schemas.openxmlformats.org/officeDocument/2006/relationships" xmlns:w14="http://schemas.microsoft.com/office/word/2010/wordml">
+              <w:rPr>
+                <w:rFonts w:ascii="Times" w:hAnsi="Times" w:eastAsia="Times" w:cs="Times"/>
+                <w:sz w:val="24"/>
+                <w:szCs w:val="24"/>
+                <w:color w:val="111111"/>
+              </w:rPr>
+              <w:t xml:space="preserve">61.2</w:t>
+            </w:r>
+          </w:p>
+        </w:tc>
+        <w:tc>
+          <w:tcPr>
+            <w:tcBorders/>
+            <w:shd w:val="clear" w:color="auto" w:fill="FFFFFF"/>
+            <w:tcMar>
+              <w:top w:w="0" w:type="dxa"/>
+              <w:bottom w:w="0" w:type="dxa"/>
+              <w:left w:w="0" w:type="dxa"/>
+              <w:right w:w="0" w:type="dxa"/>
+            </w:tcMar>
+            <w:vAlign w:val="center"/>
+          </w:tcPr>
+          <w:p>
+            <w:pPr>
+              <w:jc w:val="right"/>
+              <w:spacing w:after="40" w:before="40"/>
+              <w:ind w:firstLine="0" w:left="100" w:right="100"/>
+            </w:pPr>
+            <w:r xmlns:w="http://schemas.openxmlformats.org/wordprocessingml/2006/main" xmlns:wp="http://schemas.openxmlformats.org/drawingml/2006/wordprocessingDrawing" xmlns:r="http://schemas.openxmlformats.org/officeDocument/2006/relationships" xmlns:w14="http://schemas.microsoft.com/office/word/2010/wordml">
+              <w:rPr>
+                <w:rFonts w:ascii="Times" w:hAnsi="Times" w:eastAsia="Times" w:cs="Times"/>
+                <w:sz w:val="24"/>
+                <w:szCs w:val="24"/>
+                <w:color w:val="111111"/>
+              </w:rPr>
+              <w:t xml:space="preserve">426</w:t>
+            </w:r>
+          </w:p>
+        </w:tc>
+        <w:tc>
+          <w:tcPr>
+            <w:tcBorders/>
+            <w:shd w:val="clear" w:color="auto" w:fill="FFFFFF"/>
+            <w:tcMar>
+              <w:top w:w="0" w:type="dxa"/>
+              <w:bottom w:w="0" w:type="dxa"/>
+              <w:left w:w="0" w:type="dxa"/>
+              <w:right w:w="0" w:type="dxa"/>
+            </w:tcMar>
+            <w:vAlign w:val="center"/>
+          </w:tcPr>
+          <w:p>
+            <w:pPr>
+              <w:jc w:val="right"/>
+              <w:spacing w:after="40" w:before="40"/>
+              <w:ind w:firstLine="0" w:left="100" w:right="100"/>
+            </w:pPr>
+            <w:r xmlns:w="http://schemas.openxmlformats.org/wordprocessingml/2006/main" xmlns:wp="http://schemas.openxmlformats.org/drawingml/2006/wordprocessingDrawing" xmlns:r="http://schemas.openxmlformats.org/officeDocument/2006/relationships" xmlns:w14="http://schemas.microsoft.com/office/word/2010/wordml">
+              <w:rPr>
+                <w:rFonts w:ascii="Times" w:hAnsi="Times" w:eastAsia="Times" w:cs="Times"/>
+                <w:sz w:val="24"/>
+                <w:szCs w:val="24"/>
+                <w:color w:val="111111"/>
+              </w:rPr>
+              <w:t xml:space="preserve">6.5</w:t>
+            </w:r>
+          </w:p>
+        </w:tc>
+      </w:tr>
+    </w:tbl>
+    <w:p>
+      <w:pPr>
         <w:pStyle w:val="TableCaption"/>
       </w:pPr>
       <w:r>
-        <w:t xml:space="preserve">Table 1: Summary and details for each of the GAM structures in equations (2) to (5).</w:t>
+        <w:t xml:space="preserve">Table 2: Summary and details for each of the GAM structures in equations (2) to (5).</w:t>
       </w:r>
     </w:p>
     <w:tbl>
@@ -4448,7 +7359,7 @@
         <w:tblStyle w:val="Table"/>
         <w:tblW w:type="pct" w:w="0.0"/>
         <w:tblLook w:firstRow="1"/>
-        <w:tblCaption w:val="Table 1: Summary and details for each of the GAM structures in equations (2) to (5)."/>
+        <w:tblCaption w:val="Table 2: Summary and details for each of the GAM structures in equations (2) to (5)."/>
       </w:tblPr>
       <w:tblGrid/>
       <w:tr>
@@ -6876,6 +9787,11 @@
     <w:unhideWhenUsed/>
     <w:rsid w:val="003C73CD"/>
   </w:style>
+  <w:style w:type="paragraph" w:customStyle="1" w:styleId="">
+    <w:name w:val=""/>
+    <w:basedOn w:val="BodyText"/>
+    <w:qFormat/>
+  </w:style>
 </w:styles>
 </file>
 

</xml_diff>

<commit_message>
p vals to mod summary table
</commit_message>
<xml_diff>
--- a/manu_draft.docx
+++ b/manu_draft.docx
@@ -352,7 +352,7 @@
         <w:pStyle w:val="FirstParagraph"/>
       </w:pPr>
       <w:r>
-        <w:t xml:space="preserve">Compiled 2020-06-01 12:53:41</w:t>
+        <w:t xml:space="preserve">Compiled 2020-06-01 16:46:33</w:t>
       </w:r>
     </w:p>
     <w:p>
@@ -7644,7 +7644,70 @@
         <w:t xml:space="preserve">gam0</w:t>
       </w:r>
       <w:r>
-        <w:t xml:space="preserve">), GCV, and R-squared values. Models with the lowest AIC, GCV and highest R-squared values for each station are emphasized.</w:t>
+        <w:t xml:space="preserve">), GCV, and R-squared values. Models with the lowest AIC, GCV and highest R-squared values for each station are emphasized. Probability values (</w:t>
+      </w:r>
+      <w:r>
+        <w:t xml:space="preserve">“</w:t>
+      </w:r>
+      <w:r>
+        <w:t xml:space="preserve">P-value</w:t>
+      </w:r>
+      <w:r>
+        <w:t xml:space="preserve">”</w:t>
+      </w:r>
+      <w:r>
+        <w:t xml:space="preserve">) show the results of Analysis of Variance comparisons between all models at a station. The p-value for a row refers to the comparison of the model in the current row to the one preceeding. Values indicate ns for not significantly different at</w:t>
+      </w:r>
+      <w:r>
+        <w:t xml:space="preserve"> </w:t>
+      </w:r>
+      <m:oMath>
+        <m:r>
+          <m:t>α</m:t>
+        </m:r>
+        <m:r>
+          <m:t>=</m:t>
+        </m:r>
+        <m:r>
+          <m:t>0.05</m:t>
+        </m:r>
+      </m:oMath>
+      <w:r>
+        <w:t xml:space="preserve">, *</w:t>
+      </w:r>
+      <w:r>
+        <w:t xml:space="preserve"> </w:t>
+      </w:r>
+      <m:oMath>
+        <m:r>
+          <m:t>p</m:t>
+        </m:r>
+        <m:r>
+          <m:t>&lt;</m:t>
+        </m:r>
+        <m:r>
+          <m:t>0.05</m:t>
+        </m:r>
+      </m:oMath>
+      <w:r>
+        <w:t xml:space="preserve">, and **</w:t>
+      </w:r>
+      <w:r>
+        <w:t xml:space="preserve"> </w:t>
+      </w:r>
+      <m:oMath>
+        <m:r>
+          <m:t>p</m:t>
+        </m:r>
+        <m:r>
+          <m:t>&lt;</m:t>
+        </m:r>
+        <m:r>
+          <m:t>0.005</m:t>
+        </m:r>
+      </m:oMath>
+      <w:r>
+        <w:t xml:space="preserve">.</w:t>
       </w:r>
     </w:p>
     <w:tbl xmlns:w="http://schemas.openxmlformats.org/wordprocessingml/2006/main" xmlns:r="http://schemas.openxmlformats.org/officeDocument/2006/relationships" xmlns:w14="http://schemas.microsoft.com/office/word/2010/wordml" xmlns:wp="http://schemas.openxmlformats.org/drawingml/2006/wordprocessingDrawing" xmlns:a="http://schemas.openxmlformats.org/drawingml/2006/main" xmlns:pic="http://schemas.openxmlformats.org/drawingml/2006/picture">
@@ -7652,7 +7715,7 @@
         NA"/&gt;
         <w:tblLayout w:type="fixed"/>
         <w:jc w:val="center"/>
-        <w:tblW w:type="dxa" w:w="6069"/>
+        <w:tblW w:type="dxa" w:w="7293"/>
         <w:tblLook w:firstRow="1" w:lastRow="0" w:firstColumn="0" w:lastColumn="0" w:noHBand="0" w:noVBand="1"/>
       </w:tblPr>
       <w:tblGrid>
@@ -7661,6 +7724,7 @@
         <w:gridCol w:w="1438"/>
         <w:gridCol w:w="931"/>
         <w:gridCol w:w="1531"/>
+        <w:gridCol w:w="1224"/>
       </w:tblGrid>
       <w:tr>
         <w:trPr>
@@ -7813,6 +7877,35 @@
             </w:r>
           </w:p>
         </w:tc>
+        <w:tc>
+          <w:tcPr>
+            <w:tcBorders/>
+            <w:shd w:val="clear" w:color="auto" w:fill="FFFFFF"/>
+            <w:tcMar>
+              <w:top w:w="0" w:type="dxa"/>
+              <w:bottom w:w="0" w:type="dxa"/>
+              <w:left w:w="0" w:type="dxa"/>
+              <w:right w:w="0" w:type="dxa"/>
+            </w:tcMar>
+            <w:vAlign w:val="center"/>
+          </w:tcPr>
+          <w:p>
+            <w:pPr>
+              <w:jc w:val="left"/>
+              <w:spacing w:after="40" w:before="40"/>
+              <w:ind w:firstLine="0" w:left="100" w:right="100"/>
+            </w:pPr>
+            <w:r xmlns:w="http://schemas.openxmlformats.org/wordprocessingml/2006/main" xmlns:wp="http://schemas.openxmlformats.org/drawingml/2006/wordprocessingDrawing" xmlns:r="http://schemas.openxmlformats.org/officeDocument/2006/relationships" xmlns:w14="http://schemas.microsoft.com/office/word/2010/wordml">
+              <w:rPr>
+                <w:rFonts w:ascii="Times" w:hAnsi="Times" w:eastAsia="Times" w:cs="Times"/>
+                <w:sz w:val="24"/>
+                <w:szCs w:val="24"/>
+                <w:color w:val="111111"/>
+              </w:rPr>
+              <w:t xml:space="preserve">P-value</w:t>
+            </w:r>
+          </w:p>
+        </w:tc>
       </w:tr>
       <w:tr>
         <w:trPr>
@@ -7974,6 +8067,37 @@
             </w:r>
           </w:p>
         </w:tc>
+        <w:tc>
+          <w:tcPr>
+            <w:tcBorders>
+              <w:top w:val="single" w:sz="8" w:space="0" w:color="000000"/>
+            </w:tcBorders>
+            <w:shd w:val="clear" w:color="auto" w:fill="FFFFFF"/>
+            <w:tcMar>
+              <w:top w:w="0" w:type="dxa"/>
+              <w:bottom w:w="0" w:type="dxa"/>
+              <w:left w:w="0" w:type="dxa"/>
+              <w:right w:w="0" w:type="dxa"/>
+            </w:tcMar>
+            <w:vAlign w:val="center"/>
+          </w:tcPr>
+          <w:p>
+            <w:pPr>
+              <w:jc w:val="left"/>
+              <w:spacing w:after="40" w:before="40"/>
+              <w:ind w:firstLine="0" w:left="100" w:right="100"/>
+            </w:pPr>
+            <w:r xmlns:w="http://schemas.openxmlformats.org/wordprocessingml/2006/main" xmlns:wp="http://schemas.openxmlformats.org/drawingml/2006/wordprocessingDrawing" xmlns:r="http://schemas.openxmlformats.org/officeDocument/2006/relationships" xmlns:w14="http://schemas.microsoft.com/office/word/2010/wordml">
+              <w:rPr>
+                <w:rFonts w:ascii="Times" w:hAnsi="Times" w:eastAsia="Times" w:cs="Times"/>
+                <w:sz w:val="24"/>
+                <w:szCs w:val="24"/>
+                <w:color w:val="111111"/>
+              </w:rPr>
+              <w:t xml:space="preserve"/>
+            </w:r>
+          </w:p>
+        </w:tc>
       </w:tr>
       <w:tr>
         <w:trPr>
@@ -8125,6 +8249,35 @@
             </w:r>
           </w:p>
         </w:tc>
+        <w:tc>
+          <w:tcPr>
+            <w:tcBorders/>
+            <w:shd w:val="clear" w:color="auto" w:fill="FFFFFF"/>
+            <w:tcMar>
+              <w:top w:w="0" w:type="dxa"/>
+              <w:bottom w:w="0" w:type="dxa"/>
+              <w:left w:w="0" w:type="dxa"/>
+              <w:right w:w="0" w:type="dxa"/>
+            </w:tcMar>
+            <w:vAlign w:val="center"/>
+          </w:tcPr>
+          <w:p>
+            <w:pPr>
+              <w:jc w:val="left"/>
+              <w:spacing w:after="40" w:before="40"/>
+              <w:ind w:firstLine="0" w:left="100" w:right="100"/>
+            </w:pPr>
+            <w:r xmlns:w="http://schemas.openxmlformats.org/wordprocessingml/2006/main" xmlns:wp="http://schemas.openxmlformats.org/drawingml/2006/wordprocessingDrawing" xmlns:r="http://schemas.openxmlformats.org/officeDocument/2006/relationships" xmlns:w14="http://schemas.microsoft.com/office/word/2010/wordml">
+              <w:rPr>
+                <w:rFonts w:ascii="Times" w:hAnsi="Times" w:eastAsia="Times" w:cs="Times"/>
+                <w:sz w:val="24"/>
+                <w:szCs w:val="24"/>
+                <w:color w:val="111111"/>
+              </w:rPr>
+              <w:t xml:space="preserve">**</w:t>
+            </w:r>
+          </w:p>
+        </w:tc>
       </w:tr>
       <w:tr>
         <w:trPr>
@@ -8276,6 +8429,35 @@
             </w:r>
           </w:p>
         </w:tc>
+        <w:tc>
+          <w:tcPr>
+            <w:tcBorders/>
+            <w:shd w:val="clear" w:color="auto" w:fill="FFFFFF"/>
+            <w:tcMar>
+              <w:top w:w="0" w:type="dxa"/>
+              <w:bottom w:w="0" w:type="dxa"/>
+              <w:left w:w="0" w:type="dxa"/>
+              <w:right w:w="0" w:type="dxa"/>
+            </w:tcMar>
+            <w:vAlign w:val="center"/>
+          </w:tcPr>
+          <w:p>
+            <w:pPr>
+              <w:jc w:val="left"/>
+              <w:spacing w:after="40" w:before="40"/>
+              <w:ind w:firstLine="0" w:left="100" w:right="100"/>
+            </w:pPr>
+            <w:r xmlns:w="http://schemas.openxmlformats.org/wordprocessingml/2006/main" xmlns:wp="http://schemas.openxmlformats.org/drawingml/2006/wordprocessingDrawing" xmlns:r="http://schemas.openxmlformats.org/officeDocument/2006/relationships" xmlns:w14="http://schemas.microsoft.com/office/word/2010/wordml">
+              <w:rPr>
+                <w:rFonts w:ascii="Times" w:hAnsi="Times" w:eastAsia="Times" w:cs="Times"/>
+                <w:sz w:val="24"/>
+                <w:szCs w:val="24"/>
+                <w:color w:val="111111"/>
+              </w:rPr>
+              <w:t xml:space="preserve">ns</w:t>
+            </w:r>
+          </w:p>
+        </w:tc>
       </w:tr>
       <w:tr>
         <w:trPr>
@@ -8430,6 +8612,35 @@
             </w:r>
           </w:p>
         </w:tc>
+        <w:tc>
+          <w:tcPr>
+            <w:tcBorders/>
+            <w:shd w:val="clear" w:color="auto" w:fill="FFFFFF"/>
+            <w:tcMar>
+              <w:top w:w="0" w:type="dxa"/>
+              <w:bottom w:w="0" w:type="dxa"/>
+              <w:left w:w="0" w:type="dxa"/>
+              <w:right w:w="0" w:type="dxa"/>
+            </w:tcMar>
+            <w:vAlign w:val="center"/>
+          </w:tcPr>
+          <w:p>
+            <w:pPr>
+              <w:jc w:val="left"/>
+              <w:spacing w:after="40" w:before="40"/>
+              <w:ind w:firstLine="0" w:left="100" w:right="100"/>
+            </w:pPr>
+            <w:r xmlns:w="http://schemas.openxmlformats.org/wordprocessingml/2006/main" xmlns:wp="http://schemas.openxmlformats.org/drawingml/2006/wordprocessingDrawing" xmlns:r="http://schemas.openxmlformats.org/officeDocument/2006/relationships" xmlns:w14="http://schemas.microsoft.com/office/word/2010/wordml">
+              <w:rPr>
+                <w:rFonts w:ascii="Times" w:hAnsi="Times" w:eastAsia="Times" w:cs="Times"/>
+                <w:sz w:val="24"/>
+                <w:szCs w:val="24"/>
+                <w:color w:val="111111"/>
+              </w:rPr>
+              <w:t xml:space="preserve">ns</w:t>
+            </w:r>
+          </w:p>
+        </w:tc>
       </w:tr>
       <w:tr>
         <w:trPr>
@@ -8581,6 +8792,35 @@
             </w:r>
           </w:p>
         </w:tc>
+        <w:tc>
+          <w:tcPr>
+            <w:tcBorders/>
+            <w:shd w:val="clear" w:color="auto" w:fill="FFFFFF"/>
+            <w:tcMar>
+              <w:top w:w="0" w:type="dxa"/>
+              <w:bottom w:w="0" w:type="dxa"/>
+              <w:left w:w="0" w:type="dxa"/>
+              <w:right w:w="0" w:type="dxa"/>
+            </w:tcMar>
+            <w:vAlign w:val="center"/>
+          </w:tcPr>
+          <w:p>
+            <w:pPr>
+              <w:jc w:val="left"/>
+              <w:spacing w:after="40" w:before="40"/>
+              <w:ind w:firstLine="0" w:left="100" w:right="100"/>
+            </w:pPr>
+            <w:r xmlns:w="http://schemas.openxmlformats.org/wordprocessingml/2006/main" xmlns:wp="http://schemas.openxmlformats.org/drawingml/2006/wordprocessingDrawing" xmlns:r="http://schemas.openxmlformats.org/officeDocument/2006/relationships" xmlns:w14="http://schemas.microsoft.com/office/word/2010/wordml">
+              <w:rPr>
+                <w:rFonts w:ascii="Times" w:hAnsi="Times" w:eastAsia="Times" w:cs="Times"/>
+                <w:sz w:val="24"/>
+                <w:szCs w:val="24"/>
+                <w:color w:val="111111"/>
+              </w:rPr>
+              <w:t xml:space="preserve"/>
+            </w:r>
+          </w:p>
+        </w:tc>
       </w:tr>
       <w:tr>
         <w:trPr>
@@ -8732,6 +8972,35 @@
             </w:r>
           </w:p>
         </w:tc>
+        <w:tc>
+          <w:tcPr>
+            <w:tcBorders/>
+            <w:shd w:val="clear" w:color="auto" w:fill="FFFFFF"/>
+            <w:tcMar>
+              <w:top w:w="0" w:type="dxa"/>
+              <w:bottom w:w="0" w:type="dxa"/>
+              <w:left w:w="0" w:type="dxa"/>
+              <w:right w:w="0" w:type="dxa"/>
+            </w:tcMar>
+            <w:vAlign w:val="center"/>
+          </w:tcPr>
+          <w:p>
+            <w:pPr>
+              <w:jc w:val="left"/>
+              <w:spacing w:after="40" w:before="40"/>
+              <w:ind w:firstLine="0" w:left="100" w:right="100"/>
+            </w:pPr>
+            <w:r xmlns:w="http://schemas.openxmlformats.org/wordprocessingml/2006/main" xmlns:wp="http://schemas.openxmlformats.org/drawingml/2006/wordprocessingDrawing" xmlns:r="http://schemas.openxmlformats.org/officeDocument/2006/relationships" xmlns:w14="http://schemas.microsoft.com/office/word/2010/wordml">
+              <w:rPr>
+                <w:rFonts w:ascii="Times" w:hAnsi="Times" w:eastAsia="Times" w:cs="Times"/>
+                <w:sz w:val="24"/>
+                <w:szCs w:val="24"/>
+                <w:color w:val="111111"/>
+              </w:rPr>
+              <w:t xml:space="preserve">**</w:t>
+            </w:r>
+          </w:p>
+        </w:tc>
       </w:tr>
       <w:tr>
         <w:trPr>
@@ -8883,6 +9152,35 @@
             </w:r>
           </w:p>
         </w:tc>
+        <w:tc>
+          <w:tcPr>
+            <w:tcBorders/>
+            <w:shd w:val="clear" w:color="auto" w:fill="FFFFFF"/>
+            <w:tcMar>
+              <w:top w:w="0" w:type="dxa"/>
+              <w:bottom w:w="0" w:type="dxa"/>
+              <w:left w:w="0" w:type="dxa"/>
+              <w:right w:w="0" w:type="dxa"/>
+            </w:tcMar>
+            <w:vAlign w:val="center"/>
+          </w:tcPr>
+          <w:p>
+            <w:pPr>
+              <w:jc w:val="left"/>
+              <w:spacing w:after="40" w:before="40"/>
+              <w:ind w:firstLine="0" w:left="100" w:right="100"/>
+            </w:pPr>
+            <w:r xmlns:w="http://schemas.openxmlformats.org/wordprocessingml/2006/main" xmlns:wp="http://schemas.openxmlformats.org/drawingml/2006/wordprocessingDrawing" xmlns:r="http://schemas.openxmlformats.org/officeDocument/2006/relationships" xmlns:w14="http://schemas.microsoft.com/office/word/2010/wordml">
+              <w:rPr>
+                <w:rFonts w:ascii="Times" w:hAnsi="Times" w:eastAsia="Times" w:cs="Times"/>
+                <w:sz w:val="24"/>
+                <w:szCs w:val="24"/>
+                <w:color w:val="111111"/>
+              </w:rPr>
+              <w:t xml:space="preserve">**</w:t>
+            </w:r>
+          </w:p>
+        </w:tc>
       </w:tr>
       <w:tr>
         <w:trPr>
@@ -9037,6 +9335,35 @@
             </w:r>
           </w:p>
         </w:tc>
+        <w:tc>
+          <w:tcPr>
+            <w:tcBorders/>
+            <w:shd w:val="clear" w:color="auto" w:fill="FFFFFF"/>
+            <w:tcMar>
+              <w:top w:w="0" w:type="dxa"/>
+              <w:bottom w:w="0" w:type="dxa"/>
+              <w:left w:w="0" w:type="dxa"/>
+              <w:right w:w="0" w:type="dxa"/>
+            </w:tcMar>
+            <w:vAlign w:val="center"/>
+          </w:tcPr>
+          <w:p>
+            <w:pPr>
+              <w:jc w:val="left"/>
+              <w:spacing w:after="40" w:before="40"/>
+              <w:ind w:firstLine="0" w:left="100" w:right="100"/>
+            </w:pPr>
+            <w:r xmlns:w="http://schemas.openxmlformats.org/wordprocessingml/2006/main" xmlns:wp="http://schemas.openxmlformats.org/drawingml/2006/wordprocessingDrawing" xmlns:r="http://schemas.openxmlformats.org/officeDocument/2006/relationships" xmlns:w14="http://schemas.microsoft.com/office/word/2010/wordml">
+              <w:rPr>
+                <w:rFonts w:ascii="Times" w:hAnsi="Times" w:eastAsia="Times" w:cs="Times"/>
+                <w:sz w:val="24"/>
+                <w:szCs w:val="24"/>
+                <w:color w:val="111111"/>
+              </w:rPr>
+              <w:t xml:space="preserve">**</w:t>
+            </w:r>
+          </w:p>
+        </w:tc>
       </w:tr>
       <w:tr>
         <w:trPr>
@@ -9188,6 +9515,35 @@
             </w:r>
           </w:p>
         </w:tc>
+        <w:tc>
+          <w:tcPr>
+            <w:tcBorders/>
+            <w:shd w:val="clear" w:color="auto" w:fill="FFFFFF"/>
+            <w:tcMar>
+              <w:top w:w="0" w:type="dxa"/>
+              <w:bottom w:w="0" w:type="dxa"/>
+              <w:left w:w="0" w:type="dxa"/>
+              <w:right w:w="0" w:type="dxa"/>
+            </w:tcMar>
+            <w:vAlign w:val="center"/>
+          </w:tcPr>
+          <w:p>
+            <w:pPr>
+              <w:jc w:val="left"/>
+              <w:spacing w:after="40" w:before="40"/>
+              <w:ind w:firstLine="0" w:left="100" w:right="100"/>
+            </w:pPr>
+            <w:r xmlns:w="http://schemas.openxmlformats.org/wordprocessingml/2006/main" xmlns:wp="http://schemas.openxmlformats.org/drawingml/2006/wordprocessingDrawing" xmlns:r="http://schemas.openxmlformats.org/officeDocument/2006/relationships" xmlns:w14="http://schemas.microsoft.com/office/word/2010/wordml">
+              <w:rPr>
+                <w:rFonts w:ascii="Times" w:hAnsi="Times" w:eastAsia="Times" w:cs="Times"/>
+                <w:sz w:val="24"/>
+                <w:szCs w:val="24"/>
+                <w:color w:val="111111"/>
+              </w:rPr>
+              <w:t xml:space="preserve"/>
+            </w:r>
+          </w:p>
+        </w:tc>
       </w:tr>
       <w:tr>
         <w:trPr>
@@ -9339,6 +9695,35 @@
             </w:r>
           </w:p>
         </w:tc>
+        <w:tc>
+          <w:tcPr>
+            <w:tcBorders/>
+            <w:shd w:val="clear" w:color="auto" w:fill="FFFFFF"/>
+            <w:tcMar>
+              <w:top w:w="0" w:type="dxa"/>
+              <w:bottom w:w="0" w:type="dxa"/>
+              <w:left w:w="0" w:type="dxa"/>
+              <w:right w:w="0" w:type="dxa"/>
+            </w:tcMar>
+            <w:vAlign w:val="center"/>
+          </w:tcPr>
+          <w:p>
+            <w:pPr>
+              <w:jc w:val="left"/>
+              <w:spacing w:after="40" w:before="40"/>
+              <w:ind w:firstLine="0" w:left="100" w:right="100"/>
+            </w:pPr>
+            <w:r xmlns:w="http://schemas.openxmlformats.org/wordprocessingml/2006/main" xmlns:wp="http://schemas.openxmlformats.org/drawingml/2006/wordprocessingDrawing" xmlns:r="http://schemas.openxmlformats.org/officeDocument/2006/relationships" xmlns:w14="http://schemas.microsoft.com/office/word/2010/wordml">
+              <w:rPr>
+                <w:rFonts w:ascii="Times" w:hAnsi="Times" w:eastAsia="Times" w:cs="Times"/>
+                <w:sz w:val="24"/>
+                <w:szCs w:val="24"/>
+                <w:color w:val="111111"/>
+              </w:rPr>
+              <w:t xml:space="preserve">**</w:t>
+            </w:r>
+          </w:p>
+        </w:tc>
       </w:tr>
       <w:tr>
         <w:trPr>
@@ -9492,6 +9877,35 @@
             </w:r>
           </w:p>
         </w:tc>
+        <w:tc>
+          <w:tcPr>
+            <w:tcBorders/>
+            <w:shd w:val="clear" w:color="auto" w:fill="FFFFFF"/>
+            <w:tcMar>
+              <w:top w:w="0" w:type="dxa"/>
+              <w:bottom w:w="0" w:type="dxa"/>
+              <w:left w:w="0" w:type="dxa"/>
+              <w:right w:w="0" w:type="dxa"/>
+            </w:tcMar>
+            <w:vAlign w:val="center"/>
+          </w:tcPr>
+          <w:p>
+            <w:pPr>
+              <w:jc w:val="left"/>
+              <w:spacing w:after="40" w:before="40"/>
+              <w:ind w:firstLine="0" w:left="100" w:right="100"/>
+            </w:pPr>
+            <w:r xmlns:w="http://schemas.openxmlformats.org/wordprocessingml/2006/main" xmlns:wp="http://schemas.openxmlformats.org/drawingml/2006/wordprocessingDrawing" xmlns:r="http://schemas.openxmlformats.org/officeDocument/2006/relationships" xmlns:w14="http://schemas.microsoft.com/office/word/2010/wordml">
+              <w:rPr>
+                <w:rFonts w:ascii="Times" w:hAnsi="Times" w:eastAsia="Times" w:cs="Times"/>
+                <w:sz w:val="24"/>
+                <w:szCs w:val="24"/>
+                <w:color w:val="111111"/>
+              </w:rPr>
+              <w:t xml:space="preserve">**</w:t>
+            </w:r>
+          </w:p>
+        </w:tc>
       </w:tr>
       <w:tr>
         <w:trPr>
@@ -9644,6 +10058,35 @@
             </w:r>
           </w:p>
         </w:tc>
+        <w:tc>
+          <w:tcPr>
+            <w:tcBorders/>
+            <w:shd w:val="clear" w:color="auto" w:fill="FFFFFF"/>
+            <w:tcMar>
+              <w:top w:w="0" w:type="dxa"/>
+              <w:bottom w:w="0" w:type="dxa"/>
+              <w:left w:w="0" w:type="dxa"/>
+              <w:right w:w="0" w:type="dxa"/>
+            </w:tcMar>
+            <w:vAlign w:val="center"/>
+          </w:tcPr>
+          <w:p>
+            <w:pPr>
+              <w:jc w:val="left"/>
+              <w:spacing w:after="40" w:before="40"/>
+              <w:ind w:firstLine="0" w:left="100" w:right="100"/>
+            </w:pPr>
+            <w:r xmlns:w="http://schemas.openxmlformats.org/wordprocessingml/2006/main" xmlns:wp="http://schemas.openxmlformats.org/drawingml/2006/wordprocessingDrawing" xmlns:r="http://schemas.openxmlformats.org/officeDocument/2006/relationships" xmlns:w14="http://schemas.microsoft.com/office/word/2010/wordml">
+              <w:rPr>
+                <w:rFonts w:ascii="Times" w:hAnsi="Times" w:eastAsia="Times" w:cs="Times"/>
+                <w:sz w:val="24"/>
+                <w:szCs w:val="24"/>
+                <w:color w:val="111111"/>
+              </w:rPr>
+              <w:t xml:space="preserve">*</w:t>
+            </w:r>
+          </w:p>
+        </w:tc>
       </w:tr>
       <w:tr>
         <w:trPr>
@@ -9795,6 +10238,35 @@
             </w:r>
           </w:p>
         </w:tc>
+        <w:tc>
+          <w:tcPr>
+            <w:tcBorders/>
+            <w:shd w:val="clear" w:color="auto" w:fill="FFFFFF"/>
+            <w:tcMar>
+              <w:top w:w="0" w:type="dxa"/>
+              <w:bottom w:w="0" w:type="dxa"/>
+              <w:left w:w="0" w:type="dxa"/>
+              <w:right w:w="0" w:type="dxa"/>
+            </w:tcMar>
+            <w:vAlign w:val="center"/>
+          </w:tcPr>
+          <w:p>
+            <w:pPr>
+              <w:jc w:val="left"/>
+              <w:spacing w:after="40" w:before="40"/>
+              <w:ind w:firstLine="0" w:left="100" w:right="100"/>
+            </w:pPr>
+            <w:r xmlns:w="http://schemas.openxmlformats.org/wordprocessingml/2006/main" xmlns:wp="http://schemas.openxmlformats.org/drawingml/2006/wordprocessingDrawing" xmlns:r="http://schemas.openxmlformats.org/officeDocument/2006/relationships" xmlns:w14="http://schemas.microsoft.com/office/word/2010/wordml">
+              <w:rPr>
+                <w:rFonts w:ascii="Times" w:hAnsi="Times" w:eastAsia="Times" w:cs="Times"/>
+                <w:sz w:val="24"/>
+                <w:szCs w:val="24"/>
+                <w:color w:val="111111"/>
+              </w:rPr>
+              <w:t xml:space="preserve"/>
+            </w:r>
+          </w:p>
+        </w:tc>
       </w:tr>
       <w:tr>
         <w:trPr>
@@ -9946,6 +10418,35 @@
             </w:r>
           </w:p>
         </w:tc>
+        <w:tc>
+          <w:tcPr>
+            <w:tcBorders/>
+            <w:shd w:val="clear" w:color="auto" w:fill="FFFFFF"/>
+            <w:tcMar>
+              <w:top w:w="0" w:type="dxa"/>
+              <w:bottom w:w="0" w:type="dxa"/>
+              <w:left w:w="0" w:type="dxa"/>
+              <w:right w:w="0" w:type="dxa"/>
+            </w:tcMar>
+            <w:vAlign w:val="center"/>
+          </w:tcPr>
+          <w:p>
+            <w:pPr>
+              <w:jc w:val="left"/>
+              <w:spacing w:after="40" w:before="40"/>
+              <w:ind w:firstLine="0" w:left="100" w:right="100"/>
+            </w:pPr>
+            <w:r xmlns:w="http://schemas.openxmlformats.org/wordprocessingml/2006/main" xmlns:wp="http://schemas.openxmlformats.org/drawingml/2006/wordprocessingDrawing" xmlns:r="http://schemas.openxmlformats.org/officeDocument/2006/relationships" xmlns:w14="http://schemas.microsoft.com/office/word/2010/wordml">
+              <w:rPr>
+                <w:rFonts w:ascii="Times" w:hAnsi="Times" w:eastAsia="Times" w:cs="Times"/>
+                <w:sz w:val="24"/>
+                <w:szCs w:val="24"/>
+                <w:color w:val="111111"/>
+              </w:rPr>
+              <w:t xml:space="preserve">**</w:t>
+            </w:r>
+          </w:p>
+        </w:tc>
       </w:tr>
       <w:tr>
         <w:trPr>
@@ -10097,6 +10598,35 @@
             </w:r>
           </w:p>
         </w:tc>
+        <w:tc>
+          <w:tcPr>
+            <w:tcBorders/>
+            <w:shd w:val="clear" w:color="auto" w:fill="FFFFFF"/>
+            <w:tcMar>
+              <w:top w:w="0" w:type="dxa"/>
+              <w:bottom w:w="0" w:type="dxa"/>
+              <w:left w:w="0" w:type="dxa"/>
+              <w:right w:w="0" w:type="dxa"/>
+            </w:tcMar>
+            <w:vAlign w:val="center"/>
+          </w:tcPr>
+          <w:p>
+            <w:pPr>
+              <w:jc w:val="left"/>
+              <w:spacing w:after="40" w:before="40"/>
+              <w:ind w:firstLine="0" w:left="100" w:right="100"/>
+            </w:pPr>
+            <w:r xmlns:w="http://schemas.openxmlformats.org/wordprocessingml/2006/main" xmlns:wp="http://schemas.openxmlformats.org/drawingml/2006/wordprocessingDrawing" xmlns:r="http://schemas.openxmlformats.org/officeDocument/2006/relationships" xmlns:w14="http://schemas.microsoft.com/office/word/2010/wordml">
+              <w:rPr>
+                <w:rFonts w:ascii="Times" w:hAnsi="Times" w:eastAsia="Times" w:cs="Times"/>
+                <w:sz w:val="24"/>
+                <w:szCs w:val="24"/>
+                <w:color w:val="111111"/>
+              </w:rPr>
+              <w:t xml:space="preserve">**</w:t>
+            </w:r>
+          </w:p>
+        </w:tc>
       </w:tr>
       <w:tr>
         <w:trPr>
@@ -10251,6 +10781,35 @@
             </w:r>
           </w:p>
         </w:tc>
+        <w:tc>
+          <w:tcPr>
+            <w:tcBorders/>
+            <w:shd w:val="clear" w:color="auto" w:fill="FFFFFF"/>
+            <w:tcMar>
+              <w:top w:w="0" w:type="dxa"/>
+              <w:bottom w:w="0" w:type="dxa"/>
+              <w:left w:w="0" w:type="dxa"/>
+              <w:right w:w="0" w:type="dxa"/>
+            </w:tcMar>
+            <w:vAlign w:val="center"/>
+          </w:tcPr>
+          <w:p>
+            <w:pPr>
+              <w:jc w:val="left"/>
+              <w:spacing w:after="40" w:before="40"/>
+              <w:ind w:firstLine="0" w:left="100" w:right="100"/>
+            </w:pPr>
+            <w:r xmlns:w="http://schemas.openxmlformats.org/wordprocessingml/2006/main" xmlns:wp="http://schemas.openxmlformats.org/drawingml/2006/wordprocessingDrawing" xmlns:r="http://schemas.openxmlformats.org/officeDocument/2006/relationships" xmlns:w14="http://schemas.microsoft.com/office/word/2010/wordml">
+              <w:rPr>
+                <w:rFonts w:ascii="Times" w:hAnsi="Times" w:eastAsia="Times" w:cs="Times"/>
+                <w:sz w:val="24"/>
+                <w:szCs w:val="24"/>
+                <w:color w:val="111111"/>
+              </w:rPr>
+              <w:t xml:space="preserve">**</w:t>
+            </w:r>
+          </w:p>
+        </w:tc>
       </w:tr>
       <w:tr>
         <w:trPr>
@@ -10402,6 +10961,35 @@
             </w:r>
           </w:p>
         </w:tc>
+        <w:tc>
+          <w:tcPr>
+            <w:tcBorders/>
+            <w:shd w:val="clear" w:color="auto" w:fill="FFFFFF"/>
+            <w:tcMar>
+              <w:top w:w="0" w:type="dxa"/>
+              <w:bottom w:w="0" w:type="dxa"/>
+              <w:left w:w="0" w:type="dxa"/>
+              <w:right w:w="0" w:type="dxa"/>
+            </w:tcMar>
+            <w:vAlign w:val="center"/>
+          </w:tcPr>
+          <w:p>
+            <w:pPr>
+              <w:jc w:val="left"/>
+              <w:spacing w:after="40" w:before="40"/>
+              <w:ind w:firstLine="0" w:left="100" w:right="100"/>
+            </w:pPr>
+            <w:r xmlns:w="http://schemas.openxmlformats.org/wordprocessingml/2006/main" xmlns:wp="http://schemas.openxmlformats.org/drawingml/2006/wordprocessingDrawing" xmlns:r="http://schemas.openxmlformats.org/officeDocument/2006/relationships" xmlns:w14="http://schemas.microsoft.com/office/word/2010/wordml">
+              <w:rPr>
+                <w:rFonts w:ascii="Times" w:hAnsi="Times" w:eastAsia="Times" w:cs="Times"/>
+                <w:sz w:val="24"/>
+                <w:szCs w:val="24"/>
+                <w:color w:val="111111"/>
+              </w:rPr>
+              <w:t xml:space="preserve"/>
+            </w:r>
+          </w:p>
+        </w:tc>
       </w:tr>
       <w:tr>
         <w:trPr>
@@ -10553,6 +11141,35 @@
             </w:r>
           </w:p>
         </w:tc>
+        <w:tc>
+          <w:tcPr>
+            <w:tcBorders/>
+            <w:shd w:val="clear" w:color="auto" w:fill="FFFFFF"/>
+            <w:tcMar>
+              <w:top w:w="0" w:type="dxa"/>
+              <w:bottom w:w="0" w:type="dxa"/>
+              <w:left w:w="0" w:type="dxa"/>
+              <w:right w:w="0" w:type="dxa"/>
+            </w:tcMar>
+            <w:vAlign w:val="center"/>
+          </w:tcPr>
+          <w:p>
+            <w:pPr>
+              <w:jc w:val="left"/>
+              <w:spacing w:after="40" w:before="40"/>
+              <w:ind w:firstLine="0" w:left="100" w:right="100"/>
+            </w:pPr>
+            <w:r xmlns:w="http://schemas.openxmlformats.org/wordprocessingml/2006/main" xmlns:wp="http://schemas.openxmlformats.org/drawingml/2006/wordprocessingDrawing" xmlns:r="http://schemas.openxmlformats.org/officeDocument/2006/relationships" xmlns:w14="http://schemas.microsoft.com/office/word/2010/wordml">
+              <w:rPr>
+                <w:rFonts w:ascii="Times" w:hAnsi="Times" w:eastAsia="Times" w:cs="Times"/>
+                <w:sz w:val="24"/>
+                <w:szCs w:val="24"/>
+                <w:color w:val="111111"/>
+              </w:rPr>
+              <w:t xml:space="preserve">**</w:t>
+            </w:r>
+          </w:p>
+        </w:tc>
       </w:tr>
       <w:tr>
         <w:trPr>
@@ -10704,6 +11321,35 @@
             </w:r>
           </w:p>
         </w:tc>
+        <w:tc>
+          <w:tcPr>
+            <w:tcBorders/>
+            <w:shd w:val="clear" w:color="auto" w:fill="FFFFFF"/>
+            <w:tcMar>
+              <w:top w:w="0" w:type="dxa"/>
+              <w:bottom w:w="0" w:type="dxa"/>
+              <w:left w:w="0" w:type="dxa"/>
+              <w:right w:w="0" w:type="dxa"/>
+            </w:tcMar>
+            <w:vAlign w:val="center"/>
+          </w:tcPr>
+          <w:p>
+            <w:pPr>
+              <w:jc w:val="left"/>
+              <w:spacing w:after="40" w:before="40"/>
+              <w:ind w:firstLine="0" w:left="100" w:right="100"/>
+            </w:pPr>
+            <w:r xmlns:w="http://schemas.openxmlformats.org/wordprocessingml/2006/main" xmlns:wp="http://schemas.openxmlformats.org/drawingml/2006/wordprocessingDrawing" xmlns:r="http://schemas.openxmlformats.org/officeDocument/2006/relationships" xmlns:w14="http://schemas.microsoft.com/office/word/2010/wordml">
+              <w:rPr>
+                <w:rFonts w:ascii="Times" w:hAnsi="Times" w:eastAsia="Times" w:cs="Times"/>
+                <w:sz w:val="24"/>
+                <w:szCs w:val="24"/>
+                <w:color w:val="111111"/>
+              </w:rPr>
+              <w:t xml:space="preserve">**</w:t>
+            </w:r>
+          </w:p>
+        </w:tc>
       </w:tr>
       <w:tr>
         <w:trPr>
@@ -10858,6 +11504,35 @@
             </w:r>
           </w:p>
         </w:tc>
+        <w:tc>
+          <w:tcPr>
+            <w:tcBorders/>
+            <w:shd w:val="clear" w:color="auto" w:fill="FFFFFF"/>
+            <w:tcMar>
+              <w:top w:w="0" w:type="dxa"/>
+              <w:bottom w:w="0" w:type="dxa"/>
+              <w:left w:w="0" w:type="dxa"/>
+              <w:right w:w="0" w:type="dxa"/>
+            </w:tcMar>
+            <w:vAlign w:val="center"/>
+          </w:tcPr>
+          <w:p>
+            <w:pPr>
+              <w:jc w:val="left"/>
+              <w:spacing w:after="40" w:before="40"/>
+              <w:ind w:firstLine="0" w:left="100" w:right="100"/>
+            </w:pPr>
+            <w:r xmlns:w="http://schemas.openxmlformats.org/wordprocessingml/2006/main" xmlns:wp="http://schemas.openxmlformats.org/drawingml/2006/wordprocessingDrawing" xmlns:r="http://schemas.openxmlformats.org/officeDocument/2006/relationships" xmlns:w14="http://schemas.microsoft.com/office/word/2010/wordml">
+              <w:rPr>
+                <w:rFonts w:ascii="Times" w:hAnsi="Times" w:eastAsia="Times" w:cs="Times"/>
+                <w:sz w:val="24"/>
+                <w:szCs w:val="24"/>
+                <w:color w:val="111111"/>
+              </w:rPr>
+              <w:t xml:space="preserve">**</w:t>
+            </w:r>
+          </w:p>
+        </w:tc>
       </w:tr>
       <w:tr>
         <w:trPr>
@@ -11009,6 +11684,35 @@
             </w:r>
           </w:p>
         </w:tc>
+        <w:tc>
+          <w:tcPr>
+            <w:tcBorders/>
+            <w:shd w:val="clear" w:color="auto" w:fill="FFFFFF"/>
+            <w:tcMar>
+              <w:top w:w="0" w:type="dxa"/>
+              <w:bottom w:w="0" w:type="dxa"/>
+              <w:left w:w="0" w:type="dxa"/>
+              <w:right w:w="0" w:type="dxa"/>
+            </w:tcMar>
+            <w:vAlign w:val="center"/>
+          </w:tcPr>
+          <w:p>
+            <w:pPr>
+              <w:jc w:val="left"/>
+              <w:spacing w:after="40" w:before="40"/>
+              <w:ind w:firstLine="0" w:left="100" w:right="100"/>
+            </w:pPr>
+            <w:r xmlns:w="http://schemas.openxmlformats.org/wordprocessingml/2006/main" xmlns:wp="http://schemas.openxmlformats.org/drawingml/2006/wordprocessingDrawing" xmlns:r="http://schemas.openxmlformats.org/officeDocument/2006/relationships" xmlns:w14="http://schemas.microsoft.com/office/word/2010/wordml">
+              <w:rPr>
+                <w:rFonts w:ascii="Times" w:hAnsi="Times" w:eastAsia="Times" w:cs="Times"/>
+                <w:sz w:val="24"/>
+                <w:szCs w:val="24"/>
+                <w:color w:val="111111"/>
+              </w:rPr>
+              <w:t xml:space="preserve"/>
+            </w:r>
+          </w:p>
+        </w:tc>
       </w:tr>
       <w:tr>
         <w:trPr>
@@ -11160,6 +11864,35 @@
             </w:r>
           </w:p>
         </w:tc>
+        <w:tc>
+          <w:tcPr>
+            <w:tcBorders/>
+            <w:shd w:val="clear" w:color="auto" w:fill="FFFFFF"/>
+            <w:tcMar>
+              <w:top w:w="0" w:type="dxa"/>
+              <w:bottom w:w="0" w:type="dxa"/>
+              <w:left w:w="0" w:type="dxa"/>
+              <w:right w:w="0" w:type="dxa"/>
+            </w:tcMar>
+            <w:vAlign w:val="center"/>
+          </w:tcPr>
+          <w:p>
+            <w:pPr>
+              <w:jc w:val="left"/>
+              <w:spacing w:after="40" w:before="40"/>
+              <w:ind w:firstLine="0" w:left="100" w:right="100"/>
+            </w:pPr>
+            <w:r xmlns:w="http://schemas.openxmlformats.org/wordprocessingml/2006/main" xmlns:wp="http://schemas.openxmlformats.org/drawingml/2006/wordprocessingDrawing" xmlns:r="http://schemas.openxmlformats.org/officeDocument/2006/relationships" xmlns:w14="http://schemas.microsoft.com/office/word/2010/wordml">
+              <w:rPr>
+                <w:rFonts w:ascii="Times" w:hAnsi="Times" w:eastAsia="Times" w:cs="Times"/>
+                <w:sz w:val="24"/>
+                <w:szCs w:val="24"/>
+                <w:color w:val="111111"/>
+              </w:rPr>
+              <w:t xml:space="preserve">**</w:t>
+            </w:r>
+          </w:p>
+        </w:tc>
       </w:tr>
       <w:tr>
         <w:trPr>
@@ -11311,6 +12044,35 @@
             </w:r>
           </w:p>
         </w:tc>
+        <w:tc>
+          <w:tcPr>
+            <w:tcBorders/>
+            <w:shd w:val="clear" w:color="auto" w:fill="FFFFFF"/>
+            <w:tcMar>
+              <w:top w:w="0" w:type="dxa"/>
+              <w:bottom w:w="0" w:type="dxa"/>
+              <w:left w:w="0" w:type="dxa"/>
+              <w:right w:w="0" w:type="dxa"/>
+            </w:tcMar>
+            <w:vAlign w:val="center"/>
+          </w:tcPr>
+          <w:p>
+            <w:pPr>
+              <w:jc w:val="left"/>
+              <w:spacing w:after="40" w:before="40"/>
+              <w:ind w:firstLine="0" w:left="100" w:right="100"/>
+            </w:pPr>
+            <w:r xmlns:w="http://schemas.openxmlformats.org/wordprocessingml/2006/main" xmlns:wp="http://schemas.openxmlformats.org/drawingml/2006/wordprocessingDrawing" xmlns:r="http://schemas.openxmlformats.org/officeDocument/2006/relationships" xmlns:w14="http://schemas.microsoft.com/office/word/2010/wordml">
+              <w:rPr>
+                <w:rFonts w:ascii="Times" w:hAnsi="Times" w:eastAsia="Times" w:cs="Times"/>
+                <w:sz w:val="24"/>
+                <w:szCs w:val="24"/>
+                <w:color w:val="111111"/>
+              </w:rPr>
+              <w:t xml:space="preserve">**</w:t>
+            </w:r>
+          </w:p>
+        </w:tc>
       </w:tr>
       <w:tr>
         <w:trPr>
@@ -11465,6 +12227,35 @@
             </w:r>
           </w:p>
         </w:tc>
+        <w:tc>
+          <w:tcPr>
+            <w:tcBorders/>
+            <w:shd w:val="clear" w:color="auto" w:fill="FFFFFF"/>
+            <w:tcMar>
+              <w:top w:w="0" w:type="dxa"/>
+              <w:bottom w:w="0" w:type="dxa"/>
+              <w:left w:w="0" w:type="dxa"/>
+              <w:right w:w="0" w:type="dxa"/>
+            </w:tcMar>
+            <w:vAlign w:val="center"/>
+          </w:tcPr>
+          <w:p>
+            <w:pPr>
+              <w:jc w:val="left"/>
+              <w:spacing w:after="40" w:before="40"/>
+              <w:ind w:firstLine="0" w:left="100" w:right="100"/>
+            </w:pPr>
+            <w:r xmlns:w="http://schemas.openxmlformats.org/wordprocessingml/2006/main" xmlns:wp="http://schemas.openxmlformats.org/drawingml/2006/wordprocessingDrawing" xmlns:r="http://schemas.openxmlformats.org/officeDocument/2006/relationships" xmlns:w14="http://schemas.microsoft.com/office/word/2010/wordml">
+              <w:rPr>
+                <w:rFonts w:ascii="Times" w:hAnsi="Times" w:eastAsia="Times" w:cs="Times"/>
+                <w:sz w:val="24"/>
+                <w:szCs w:val="24"/>
+                <w:color w:val="111111"/>
+              </w:rPr>
+              <w:t xml:space="preserve">**</w:t>
+            </w:r>
+          </w:p>
+        </w:tc>
       </w:tr>
       <w:tr>
         <w:trPr>
@@ -11616,6 +12407,35 @@
             </w:r>
           </w:p>
         </w:tc>
+        <w:tc>
+          <w:tcPr>
+            <w:tcBorders/>
+            <w:shd w:val="clear" w:color="auto" w:fill="FFFFFF"/>
+            <w:tcMar>
+              <w:top w:w="0" w:type="dxa"/>
+              <w:bottom w:w="0" w:type="dxa"/>
+              <w:left w:w="0" w:type="dxa"/>
+              <w:right w:w="0" w:type="dxa"/>
+            </w:tcMar>
+            <w:vAlign w:val="center"/>
+          </w:tcPr>
+          <w:p>
+            <w:pPr>
+              <w:jc w:val="left"/>
+              <w:spacing w:after="40" w:before="40"/>
+              <w:ind w:firstLine="0" w:left="100" w:right="100"/>
+            </w:pPr>
+            <w:r xmlns:w="http://schemas.openxmlformats.org/wordprocessingml/2006/main" xmlns:wp="http://schemas.openxmlformats.org/drawingml/2006/wordprocessingDrawing" xmlns:r="http://schemas.openxmlformats.org/officeDocument/2006/relationships" xmlns:w14="http://schemas.microsoft.com/office/word/2010/wordml">
+              <w:rPr>
+                <w:rFonts w:ascii="Times" w:hAnsi="Times" w:eastAsia="Times" w:cs="Times"/>
+                <w:sz w:val="24"/>
+                <w:szCs w:val="24"/>
+                <w:color w:val="111111"/>
+              </w:rPr>
+              <w:t xml:space="preserve"/>
+            </w:r>
+          </w:p>
+        </w:tc>
       </w:tr>
       <w:tr>
         <w:trPr>
@@ -11767,6 +12587,35 @@
             </w:r>
           </w:p>
         </w:tc>
+        <w:tc>
+          <w:tcPr>
+            <w:tcBorders/>
+            <w:shd w:val="clear" w:color="auto" w:fill="FFFFFF"/>
+            <w:tcMar>
+              <w:top w:w="0" w:type="dxa"/>
+              <w:bottom w:w="0" w:type="dxa"/>
+              <w:left w:w="0" w:type="dxa"/>
+              <w:right w:w="0" w:type="dxa"/>
+            </w:tcMar>
+            <w:vAlign w:val="center"/>
+          </w:tcPr>
+          <w:p>
+            <w:pPr>
+              <w:jc w:val="left"/>
+              <w:spacing w:after="40" w:before="40"/>
+              <w:ind w:firstLine="0" w:left="100" w:right="100"/>
+            </w:pPr>
+            <w:r xmlns:w="http://schemas.openxmlformats.org/wordprocessingml/2006/main" xmlns:wp="http://schemas.openxmlformats.org/drawingml/2006/wordprocessingDrawing" xmlns:r="http://schemas.openxmlformats.org/officeDocument/2006/relationships" xmlns:w14="http://schemas.microsoft.com/office/word/2010/wordml">
+              <w:rPr>
+                <w:rFonts w:ascii="Times" w:hAnsi="Times" w:eastAsia="Times" w:cs="Times"/>
+                <w:sz w:val="24"/>
+                <w:szCs w:val="24"/>
+                <w:color w:val="111111"/>
+              </w:rPr>
+              <w:t xml:space="preserve">**</w:t>
+            </w:r>
+          </w:p>
+        </w:tc>
       </w:tr>
       <w:tr>
         <w:trPr>
@@ -11918,6 +12767,35 @@
             </w:r>
           </w:p>
         </w:tc>
+        <w:tc>
+          <w:tcPr>
+            <w:tcBorders/>
+            <w:shd w:val="clear" w:color="auto" w:fill="FFFFFF"/>
+            <w:tcMar>
+              <w:top w:w="0" w:type="dxa"/>
+              <w:bottom w:w="0" w:type="dxa"/>
+              <w:left w:w="0" w:type="dxa"/>
+              <w:right w:w="0" w:type="dxa"/>
+            </w:tcMar>
+            <w:vAlign w:val="center"/>
+          </w:tcPr>
+          <w:p>
+            <w:pPr>
+              <w:jc w:val="left"/>
+              <w:spacing w:after="40" w:before="40"/>
+              <w:ind w:firstLine="0" w:left="100" w:right="100"/>
+            </w:pPr>
+            <w:r xmlns:w="http://schemas.openxmlformats.org/wordprocessingml/2006/main" xmlns:wp="http://schemas.openxmlformats.org/drawingml/2006/wordprocessingDrawing" xmlns:r="http://schemas.openxmlformats.org/officeDocument/2006/relationships" xmlns:w14="http://schemas.microsoft.com/office/word/2010/wordml">
+              <w:rPr>
+                <w:rFonts w:ascii="Times" w:hAnsi="Times" w:eastAsia="Times" w:cs="Times"/>
+                <w:sz w:val="24"/>
+                <w:szCs w:val="24"/>
+                <w:color w:val="111111"/>
+              </w:rPr>
+              <w:t xml:space="preserve">**</w:t>
+            </w:r>
+          </w:p>
+        </w:tc>
       </w:tr>
       <w:tr>
         <w:trPr>
@@ -12072,6 +12950,35 @@
             </w:r>
           </w:p>
         </w:tc>
+        <w:tc>
+          <w:tcPr>
+            <w:tcBorders/>
+            <w:shd w:val="clear" w:color="auto" w:fill="FFFFFF"/>
+            <w:tcMar>
+              <w:top w:w="0" w:type="dxa"/>
+              <w:bottom w:w="0" w:type="dxa"/>
+              <w:left w:w="0" w:type="dxa"/>
+              <w:right w:w="0" w:type="dxa"/>
+            </w:tcMar>
+            <w:vAlign w:val="center"/>
+          </w:tcPr>
+          <w:p>
+            <w:pPr>
+              <w:jc w:val="left"/>
+              <w:spacing w:after="40" w:before="40"/>
+              <w:ind w:firstLine="0" w:left="100" w:right="100"/>
+            </w:pPr>
+            <w:r xmlns:w="http://schemas.openxmlformats.org/wordprocessingml/2006/main" xmlns:wp="http://schemas.openxmlformats.org/drawingml/2006/wordprocessingDrawing" xmlns:r="http://schemas.openxmlformats.org/officeDocument/2006/relationships" xmlns:w14="http://schemas.microsoft.com/office/word/2010/wordml">
+              <w:rPr>
+                <w:rFonts w:ascii="Times" w:hAnsi="Times" w:eastAsia="Times" w:cs="Times"/>
+                <w:sz w:val="24"/>
+                <w:szCs w:val="24"/>
+                <w:color w:val="111111"/>
+              </w:rPr>
+              <w:t xml:space="preserve">**</w:t>
+            </w:r>
+          </w:p>
+        </w:tc>
       </w:tr>
       <w:tr>
         <w:trPr>
@@ -12223,6 +13130,35 @@
             </w:r>
           </w:p>
         </w:tc>
+        <w:tc>
+          <w:tcPr>
+            <w:tcBorders/>
+            <w:shd w:val="clear" w:color="auto" w:fill="FFFFFF"/>
+            <w:tcMar>
+              <w:top w:w="0" w:type="dxa"/>
+              <w:bottom w:w="0" w:type="dxa"/>
+              <w:left w:w="0" w:type="dxa"/>
+              <w:right w:w="0" w:type="dxa"/>
+            </w:tcMar>
+            <w:vAlign w:val="center"/>
+          </w:tcPr>
+          <w:p>
+            <w:pPr>
+              <w:jc w:val="left"/>
+              <w:spacing w:after="40" w:before="40"/>
+              <w:ind w:firstLine="0" w:left="100" w:right="100"/>
+            </w:pPr>
+            <w:r xmlns:w="http://schemas.openxmlformats.org/wordprocessingml/2006/main" xmlns:wp="http://schemas.openxmlformats.org/drawingml/2006/wordprocessingDrawing" xmlns:r="http://schemas.openxmlformats.org/officeDocument/2006/relationships" xmlns:w14="http://schemas.microsoft.com/office/word/2010/wordml">
+              <w:rPr>
+                <w:rFonts w:ascii="Times" w:hAnsi="Times" w:eastAsia="Times" w:cs="Times"/>
+                <w:sz w:val="24"/>
+                <w:szCs w:val="24"/>
+                <w:color w:val="111111"/>
+              </w:rPr>
+              <w:t xml:space="preserve"/>
+            </w:r>
+          </w:p>
+        </w:tc>
       </w:tr>
       <w:tr>
         <w:trPr>
@@ -12374,6 +13310,35 @@
             </w:r>
           </w:p>
         </w:tc>
+        <w:tc>
+          <w:tcPr>
+            <w:tcBorders/>
+            <w:shd w:val="clear" w:color="auto" w:fill="FFFFFF"/>
+            <w:tcMar>
+              <w:top w:w="0" w:type="dxa"/>
+              <w:bottom w:w="0" w:type="dxa"/>
+              <w:left w:w="0" w:type="dxa"/>
+              <w:right w:w="0" w:type="dxa"/>
+            </w:tcMar>
+            <w:vAlign w:val="center"/>
+          </w:tcPr>
+          <w:p>
+            <w:pPr>
+              <w:jc w:val="left"/>
+              <w:spacing w:after="40" w:before="40"/>
+              <w:ind w:firstLine="0" w:left="100" w:right="100"/>
+            </w:pPr>
+            <w:r xmlns:w="http://schemas.openxmlformats.org/wordprocessingml/2006/main" xmlns:wp="http://schemas.openxmlformats.org/drawingml/2006/wordprocessingDrawing" xmlns:r="http://schemas.openxmlformats.org/officeDocument/2006/relationships" xmlns:w14="http://schemas.microsoft.com/office/word/2010/wordml">
+              <w:rPr>
+                <w:rFonts w:ascii="Times" w:hAnsi="Times" w:eastAsia="Times" w:cs="Times"/>
+                <w:sz w:val="24"/>
+                <w:szCs w:val="24"/>
+                <w:color w:val="111111"/>
+              </w:rPr>
+              <w:t xml:space="preserve">**</w:t>
+            </w:r>
+          </w:p>
+        </w:tc>
       </w:tr>
       <w:tr>
         <w:trPr>
@@ -12525,6 +13490,35 @@
             </w:r>
           </w:p>
         </w:tc>
+        <w:tc>
+          <w:tcPr>
+            <w:tcBorders/>
+            <w:shd w:val="clear" w:color="auto" w:fill="FFFFFF"/>
+            <w:tcMar>
+              <w:top w:w="0" w:type="dxa"/>
+              <w:bottom w:w="0" w:type="dxa"/>
+              <w:left w:w="0" w:type="dxa"/>
+              <w:right w:w="0" w:type="dxa"/>
+            </w:tcMar>
+            <w:vAlign w:val="center"/>
+          </w:tcPr>
+          <w:p>
+            <w:pPr>
+              <w:jc w:val="left"/>
+              <w:spacing w:after="40" w:before="40"/>
+              <w:ind w:firstLine="0" w:left="100" w:right="100"/>
+            </w:pPr>
+            <w:r xmlns:w="http://schemas.openxmlformats.org/wordprocessingml/2006/main" xmlns:wp="http://schemas.openxmlformats.org/drawingml/2006/wordprocessingDrawing" xmlns:r="http://schemas.openxmlformats.org/officeDocument/2006/relationships" xmlns:w14="http://schemas.microsoft.com/office/word/2010/wordml">
+              <w:rPr>
+                <w:rFonts w:ascii="Times" w:hAnsi="Times" w:eastAsia="Times" w:cs="Times"/>
+                <w:sz w:val="24"/>
+                <w:szCs w:val="24"/>
+                <w:color w:val="111111"/>
+              </w:rPr>
+              <w:t xml:space="preserve">**</w:t>
+            </w:r>
+          </w:p>
+        </w:tc>
       </w:tr>
       <w:tr>
         <w:trPr>
@@ -12679,6 +13673,35 @@
             </w:r>
           </w:p>
         </w:tc>
+        <w:tc>
+          <w:tcPr>
+            <w:tcBorders/>
+            <w:shd w:val="clear" w:color="auto" w:fill="FFFFFF"/>
+            <w:tcMar>
+              <w:top w:w="0" w:type="dxa"/>
+              <w:bottom w:w="0" w:type="dxa"/>
+              <w:left w:w="0" w:type="dxa"/>
+              <w:right w:w="0" w:type="dxa"/>
+            </w:tcMar>
+            <w:vAlign w:val="center"/>
+          </w:tcPr>
+          <w:p>
+            <w:pPr>
+              <w:jc w:val="left"/>
+              <w:spacing w:after="40" w:before="40"/>
+              <w:ind w:firstLine="0" w:left="100" w:right="100"/>
+            </w:pPr>
+            <w:r xmlns:w="http://schemas.openxmlformats.org/wordprocessingml/2006/main" xmlns:wp="http://schemas.openxmlformats.org/drawingml/2006/wordprocessingDrawing" xmlns:r="http://schemas.openxmlformats.org/officeDocument/2006/relationships" xmlns:w14="http://schemas.microsoft.com/office/word/2010/wordml">
+              <w:rPr>
+                <w:rFonts w:ascii="Times" w:hAnsi="Times" w:eastAsia="Times" w:cs="Times"/>
+                <w:sz w:val="24"/>
+                <w:szCs w:val="24"/>
+                <w:color w:val="111111"/>
+              </w:rPr>
+              <w:t xml:space="preserve">**</w:t>
+            </w:r>
+          </w:p>
+        </w:tc>
       </w:tr>
       <w:tr>
         <w:trPr>
@@ -12830,6 +13853,35 @@
             </w:r>
           </w:p>
         </w:tc>
+        <w:tc>
+          <w:tcPr>
+            <w:tcBorders/>
+            <w:shd w:val="clear" w:color="auto" w:fill="FFFFFF"/>
+            <w:tcMar>
+              <w:top w:w="0" w:type="dxa"/>
+              <w:bottom w:w="0" w:type="dxa"/>
+              <w:left w:w="0" w:type="dxa"/>
+              <w:right w:w="0" w:type="dxa"/>
+            </w:tcMar>
+            <w:vAlign w:val="center"/>
+          </w:tcPr>
+          <w:p>
+            <w:pPr>
+              <w:jc w:val="left"/>
+              <w:spacing w:after="40" w:before="40"/>
+              <w:ind w:firstLine="0" w:left="100" w:right="100"/>
+            </w:pPr>
+            <w:r xmlns:w="http://schemas.openxmlformats.org/wordprocessingml/2006/main" xmlns:wp="http://schemas.openxmlformats.org/drawingml/2006/wordprocessingDrawing" xmlns:r="http://schemas.openxmlformats.org/officeDocument/2006/relationships" xmlns:w14="http://schemas.microsoft.com/office/word/2010/wordml">
+              <w:rPr>
+                <w:rFonts w:ascii="Times" w:hAnsi="Times" w:eastAsia="Times" w:cs="Times"/>
+                <w:sz w:val="24"/>
+                <w:szCs w:val="24"/>
+                <w:color w:val="111111"/>
+              </w:rPr>
+              <w:t xml:space="preserve"/>
+            </w:r>
+          </w:p>
+        </w:tc>
       </w:tr>
       <w:tr>
         <w:trPr>
@@ -12981,6 +14033,35 @@
             </w:r>
           </w:p>
         </w:tc>
+        <w:tc>
+          <w:tcPr>
+            <w:tcBorders/>
+            <w:shd w:val="clear" w:color="auto" w:fill="FFFFFF"/>
+            <w:tcMar>
+              <w:top w:w="0" w:type="dxa"/>
+              <w:bottom w:w="0" w:type="dxa"/>
+              <w:left w:w="0" w:type="dxa"/>
+              <w:right w:w="0" w:type="dxa"/>
+            </w:tcMar>
+            <w:vAlign w:val="center"/>
+          </w:tcPr>
+          <w:p>
+            <w:pPr>
+              <w:jc w:val="left"/>
+              <w:spacing w:after="40" w:before="40"/>
+              <w:ind w:firstLine="0" w:left="100" w:right="100"/>
+            </w:pPr>
+            <w:r xmlns:w="http://schemas.openxmlformats.org/wordprocessingml/2006/main" xmlns:wp="http://schemas.openxmlformats.org/drawingml/2006/wordprocessingDrawing" xmlns:r="http://schemas.openxmlformats.org/officeDocument/2006/relationships" xmlns:w14="http://schemas.microsoft.com/office/word/2010/wordml">
+              <w:rPr>
+                <w:rFonts w:ascii="Times" w:hAnsi="Times" w:eastAsia="Times" w:cs="Times"/>
+                <w:sz w:val="24"/>
+                <w:szCs w:val="24"/>
+                <w:color w:val="111111"/>
+              </w:rPr>
+              <w:t xml:space="preserve">**</w:t>
+            </w:r>
+          </w:p>
+        </w:tc>
       </w:tr>
       <w:tr>
         <w:trPr>
@@ -13132,6 +14213,35 @@
             </w:r>
           </w:p>
         </w:tc>
+        <w:tc>
+          <w:tcPr>
+            <w:tcBorders/>
+            <w:shd w:val="clear" w:color="auto" w:fill="FFFFFF"/>
+            <w:tcMar>
+              <w:top w:w="0" w:type="dxa"/>
+              <w:bottom w:w="0" w:type="dxa"/>
+              <w:left w:w="0" w:type="dxa"/>
+              <w:right w:w="0" w:type="dxa"/>
+            </w:tcMar>
+            <w:vAlign w:val="center"/>
+          </w:tcPr>
+          <w:p>
+            <w:pPr>
+              <w:jc w:val="left"/>
+              <w:spacing w:after="40" w:before="40"/>
+              <w:ind w:firstLine="0" w:left="100" w:right="100"/>
+            </w:pPr>
+            <w:r xmlns:w="http://schemas.openxmlformats.org/wordprocessingml/2006/main" xmlns:wp="http://schemas.openxmlformats.org/drawingml/2006/wordprocessingDrawing" xmlns:r="http://schemas.openxmlformats.org/officeDocument/2006/relationships" xmlns:w14="http://schemas.microsoft.com/office/word/2010/wordml">
+              <w:rPr>
+                <w:rFonts w:ascii="Times" w:hAnsi="Times" w:eastAsia="Times" w:cs="Times"/>
+                <w:sz w:val="24"/>
+                <w:szCs w:val="24"/>
+                <w:color w:val="111111"/>
+              </w:rPr>
+              <w:t xml:space="preserve"/>
+            </w:r>
+          </w:p>
+        </w:tc>
       </w:tr>
       <w:tr>
         <w:trPr>
@@ -13283,6 +14393,35 @@
                 <w:color w:val="111111"/>
               </w:rPr>
               <w:t xml:space="preserve">0.73</w:t>
+            </w:r>
+          </w:p>
+        </w:tc>
+        <w:tc>
+          <w:tcPr>
+            <w:tcBorders/>
+            <w:shd w:val="clear" w:color="auto" w:fill="FFFFFF"/>
+            <w:tcMar>
+              <w:top w:w="0" w:type="dxa"/>
+              <w:bottom w:w="0" w:type="dxa"/>
+              <w:left w:w="0" w:type="dxa"/>
+              <w:right w:w="0" w:type="dxa"/>
+            </w:tcMar>
+            <w:vAlign w:val="center"/>
+          </w:tcPr>
+          <w:p>
+            <w:pPr>
+              <w:jc w:val="left"/>
+              <w:spacing w:after="40" w:before="40"/>
+              <w:ind w:firstLine="0" w:left="100" w:right="100"/>
+            </w:pPr>
+            <w:r xmlns:w="http://schemas.openxmlformats.org/wordprocessingml/2006/main" xmlns:wp="http://schemas.openxmlformats.org/drawingml/2006/wordprocessingDrawing" xmlns:r="http://schemas.openxmlformats.org/officeDocument/2006/relationships" xmlns:w14="http://schemas.microsoft.com/office/word/2010/wordml">
+              <w:rPr>
+                <w:rFonts w:ascii="Times" w:hAnsi="Times" w:eastAsia="Times" w:cs="Times"/>
+                <w:sz w:val="24"/>
+                <w:szCs w:val="24"/>
+                <w:color w:val="111111"/>
+              </w:rPr>
+              <w:t xml:space="preserve">**</w:t>
             </w:r>
           </w:p>
         </w:tc>

</xml_diff>

<commit_message>
added obs summary plot
</commit_message>
<xml_diff>
--- a/manu_draft.docx
+++ b/manu_draft.docx
@@ -352,7 +352,7 @@
         <w:pStyle w:val="FirstParagraph"/>
       </w:pPr>
       <w:r>
-        <w:t xml:space="preserve">Compiled 2020-06-04 11:13:10</w:t>
+        <w:t xml:space="preserve">Compiled 2020-06-07 13:26:45</w:t>
       </w:r>
     </w:p>
     <w:p>
@@ -490,7 +490,16 @@
         <w:pStyle w:val="BodyText"/>
       </w:pPr>
       <w:r>
-        <w:t xml:space="preserve">Nitrogen and phospohorus levels in SFE generally exceed concentrations that have been observed to promote excess primary production in other large estuarine systems. However, eutrophic conditions have not been regularly observed since routine monitoring began in the 1970s. The resistance of SFE to eutrophication has been attributed to several factors, including elevated suspended sediments that reduce light penetration in the water column, regular exchange and mixing with low-nutrient marine waters and export of estuarine nutrients to the Pacific Ocean, and benthic grazing by filter-feeding bivalves that reduce algal concentrations. Renewed interest in the potential for nutrient loading to negatively affect water quality has occurred recently, particularly in South Bay, where harmful algal blooms (HABs), increases in summer-fall chlorophyll concentrations, and low dissolved oxygen concentrations were observed beginning in 1999. These relatively recent occurrrences motivated the San Francisco Regional Water Quality Control Board and stakeholders to establish a Nutrient Management Strategy, with the purpose, among others, to develop a framework for assessing water quality condition. Critical questions that were to be addressed by the NMS included identifying water quality conditions to be considered healthy and protective of beneficial uses, how do current conditions compare to desirable water quality conditions, and what potential management actions are needed to achieve desired conditions if they currently do not persist. Although visual changes in observed data were apparent, statistical analyses to quantify current status and to provide estimates of annual and seasonal trends with appropriate bounds on uncertainty have not been sufficiently developed.</w:t>
+        <w:t xml:space="preserve">Nitrogen and phospohorus levels in SFE generally exceed concentrations that have been observed to promote excess primary production in other large estuarine systems. However, eutrophic conditions have not been regularly observed since routine monitoring began in the 1970s. The resistance of SFE to eutrophication has been attributed to several factors, including elevated suspended sediments that reduce light penetration in the water column, regular exchange and mixing with low-nutrient marine waters and export of estuarine nutrients to the Pacific Ocean, and benthic grazing by filter-feeding bivalves that reduce algal concentrations. Renewed interest in the potential for nutrient loading to negatively affect water quality has occurred recently, particularly in South Bay, where harmful algal blooms (HABs), increases in summer-fall chlorophyll concentrations, and low dissolved oxygen concentrations were observed beginning in 1999 (Figure</w:t>
+      </w:r>
+      <w:r>
+        <w:t xml:space="preserve"> </w:t>
+      </w:r>
+      <w:r>
+        <w:t xml:space="preserve">1</w:t>
+      </w:r>
+      <w:r>
+        <w:t xml:space="preserve">). These relatively recent occurrrences motivated the San Francisco Regional Water Quality Control Board and stakeholders to establish a Nutrient Management Strategy, with the purpose, among others, to develop a framework for assessing water quality condition. Critical questions that were to be addressed by the NMS included identifying water quality conditions to be considered healthy and protective of beneficial uses, how do current conditions compare to desirable water quality conditions, and what potential management actions are needed to achieve desired conditions if they currently do not persist. Although visual changes in observed data were apparent, statistical analyses to quantify current status and to provide estimates of annual and seasonal trends with appropriate bounds on uncertainty have not been sufficiently developed.</w:t>
       </w:r>
     </w:p>
     <w:p>
@@ -535,31 +544,34 @@
         <w:t xml:space="preserve">)</w:t>
       </w:r>
       <w:r>
+        <w:t xml:space="preserve"> </w:t>
+      </w:r>
+      <w:r>
         <w:t xml:space="preserve">(Figure</w:t>
       </w:r>
       <w:r>
         <w:t xml:space="preserve"> </w:t>
       </w:r>
       <w:r>
+        <w:t xml:space="preserve">2</w:t>
+      </w:r>
+      <w:r>
+        <w:t xml:space="preserve">). This dataset is one of the longest continuous monitoring datasets available in a North American estuary and includes at least monthly sampling at 37 fixed sampling locations along a 145 km longitudinal transect from the lower Sacramento River in the Delta to lower South Bay. Water quality constituent measurements available for each station include salinity, temperature, light attenuation, chlorophyll-a, dissolved oxygen, suspended particulate matter, and dissolved inorganic nutrients. The current analysis focused on near-surface chlorophyll-a data collected biweekly to monthly along the South Bay axis extending from Central Bay (stations 18-23), South Bay (stations 24-32), and Lower South Bay (stations 34-36) (Table</w:t>
+      </w:r>
+      <w:r>
+        <w:t xml:space="preserve"> </w:t>
+      </w:r>
+      <w:r>
         <w:t xml:space="preserve">1</w:t>
       </w:r>
       <w:r>
-        <w:t xml:space="preserve">). This dataset is one of the longest continuous monitoring datasets available in a North American estuary and includes at least monthly sampling at 37 fixed sampling locations along a 145 km longitudinal transect from the lower Sacramento River in the Delta to lower South Bay. Water quality constituent measurements available for each station include salinity, temperature, light attenuation, chlorophyll-a, dissolved oxygen, suspended particulate matter, and dissolved inorganic nutrients. The current analysis focused on near-surface chlorophyll-a data collected biweekly to monthly along the South Bay axis extending from Central Bay (stations 18-23), South Bay (stations 24-32), and Lower South Bay (stations 34-36) (Table</w:t>
-      </w:r>
-      <w:r>
-        <w:t xml:space="preserve"> </w:t>
-      </w:r>
-      <w:r>
-        <w:t xml:space="preserve">1</w:t>
-      </w:r>
-      <w:r>
         <w:t xml:space="preserve">, Figure</w:t>
       </w:r>
       <w:r>
         <w:t xml:space="preserve"> </w:t>
       </w:r>
       <w:r>
-        <w:t xml:space="preserve">1</w:t>
+        <w:t xml:space="preserve">2</w:t>
       </w:r>
       <w:r>
         <w:t xml:space="preserve">). Discrete chlorophyll concentrations at each station were determined by fluoremetric analysis with 90% acetone pigment extraction on GFF filters. Data collected between 1990-2017 were selected for analysis because it represented a suitable balance among three factors relevant to testing the statistical approaches, including sufficient length of record, consistent biweekly-monthly sampling, and a diverse set of stations covering the salinity gradient across multiple subembayments. While sampling frequency varied somewhat over time or by station, all data were treated as unique time series within the statistical models (i.e., no spatial or temporal binning or averaging was done).</w:t>
@@ -2083,7 +2095,7 @@
         <w:t xml:space="preserve"> </w:t>
       </w:r>
       <w:r>
-        <w:t xml:space="preserve">2</w:t>
+        <w:t xml:space="preserve">3</w:t>
       </w:r>
       <w:r>
         <w:t xml:space="preserve">). The</w:t>
@@ -2870,7 +2882,7 @@
         <w:t xml:space="preserve"> </w:t>
       </w:r>
       <w:r>
-        <w:t xml:space="preserve">2</w:t>
+        <w:t xml:space="preserve">3</w:t>
       </w:r>
       <w:r>
         <w:t xml:space="preserve">). However, the individual smoothing functions (i.e,</w:t>
@@ -4427,14 +4439,14 @@
       <w:r>
         <w:drawing>
           <wp:inline>
-            <wp:extent cx="4281471" cy="5504749"/>
+            <wp:extent cx="5943600" cy="5283200"/>
             <wp:effectExtent b="0" l="0" r="0" t="0"/>
-            <wp:docPr descr="Figure 1: Station locations in the central and south San Francisco Estuary used for analysis. See Table 1 for station descriptions. Full dataset described in Schraga et al. (2020)." title="" id="1" name="Picture"/>
+            <wp:docPr descr="Figure 1: Observed chlorophyll concentrations for all stations in Central and South SFE (18-36, Figure 2), with (a) annual summer/fall concentrations (Aug - Dec) and (b) monthly concentrations by decade." title="" id="1" name="Picture"/>
             <a:graphic>
               <a:graphicData uri="http://schemas.openxmlformats.org/drawingml/2006/picture">
                 <pic:pic>
                   <pic:nvPicPr>
-                    <pic:cNvPr descr="figs/sitemap.png" id="0" name="Picture"/>
+                    <pic:cNvPr descr="figs/obsdat.png" id="0" name="Picture"/>
                     <pic:cNvPicPr>
                       <a:picLocks noChangeArrowheads="1" noChangeAspect="1"/>
                     </pic:cNvPicPr>
@@ -4448,7 +4460,7 @@
                   <pic:spPr bwMode="auto">
                     <a:xfrm>
                       <a:off x="0" y="0"/>
-                      <a:ext cx="4281471" cy="5504749"/>
+                      <a:ext cx="5943600" cy="5283200"/>
                     </a:xfrm>
                     <a:prstGeom prst="rect">
                       <a:avLst/>
@@ -4472,39 +4484,16 @@
         <w:pStyle w:val="ImageCaption"/>
       </w:pPr>
       <w:r>
-        <w:t xml:space="preserve">Figure 1: Station locations in the central and south San Francisco Estuary used for analysis. See Table</w:t>
-      </w:r>
-      <w:r>
-        <w:t xml:space="preserve"> </w:t>
-      </w:r>
-      <w:r>
-        <w:t xml:space="preserve">1</w:t>
-      </w:r>
-      <w:r>
-        <w:t xml:space="preserve"> </w:t>
-      </w:r>
-      <w:r>
-        <w:t xml:space="preserve">for station descriptions. Full dataset described in</w:t>
-      </w:r>
-      <w:r>
-        <w:t xml:space="preserve"> </w:t>
-      </w:r>
-      <w:r>
-        <w:t xml:space="preserve">Schraga et al. (</w:t>
-      </w:r>
-      <w:hyperlink w:anchor="ref-Schraga20">
-        <w:r>
-          <w:rPr>
-            <w:rStyle w:val="Hyperlink"/>
-          </w:rPr>
-          <w:t xml:space="preserve">2020</w:t>
-        </w:r>
-      </w:hyperlink>
-      <w:r>
-        <w:t xml:space="preserve">)</w:t>
-      </w:r>
-      <w:r>
-        <w:t xml:space="preserve">.</w:t>
+        <w:t xml:space="preserve">Figure 1: Observed chlorophyll concentrations for all stations in Central and South SFE (18-36, Figure</w:t>
+      </w:r>
+      <w:r>
+        <w:t xml:space="preserve"> </w:t>
+      </w:r>
+      <w:r>
+        <w:t xml:space="preserve">2</w:t>
+      </w:r>
+      <w:r>
+        <w:t xml:space="preserve">), with (a) annual summer/fall concentrations (Aug - Dec) and (b) monthly concentrations by decade.</w:t>
       </w:r>
     </w:p>
     <w:p>
@@ -4514,14 +4503,14 @@
       <w:r>
         <w:drawing>
           <wp:inline>
-            <wp:extent cx="5504749" cy="4128561"/>
+            <wp:extent cx="4587290" cy="5963478"/>
             <wp:effectExtent b="0" l="0" r="0" t="0"/>
-            <wp:docPr descr="Figure 2: General output for each of the four GAM structures in equations (2) to (5). Day of year (Julian) is on the x-axis and each curve represents a different fitted year for chlorophyll concentration." title="" id="1" name="Picture"/>
+            <wp:docPr descr="Figure 2: Station locations in the central and south San Francisco Estuary used for analysis. See Table 1 for station descriptions. Full dataset described in Schraga et al. (2020)." title="" id="1" name="Picture"/>
             <a:graphic>
               <a:graphicData uri="http://schemas.openxmlformats.org/drawingml/2006/picture">
                 <pic:pic>
                   <pic:nvPicPr>
-                    <pic:cNvPr descr="figs/modsumfig.png" id="0" name="Picture"/>
+                    <pic:cNvPr descr="figs/sitemap.png" id="0" name="Picture"/>
                     <pic:cNvPicPr>
                       <a:picLocks noChangeArrowheads="1" noChangeAspect="1"/>
                     </pic:cNvPicPr>
@@ -4535,7 +4524,7 @@
                   <pic:spPr bwMode="auto">
                     <a:xfrm>
                       <a:off x="0" y="0"/>
-                      <a:ext cx="5504749" cy="4128561"/>
+                      <a:ext cx="4587290" cy="5963478"/>
                     </a:xfrm>
                     <a:prstGeom prst="rect">
                       <a:avLst/>
@@ -4559,18 +4548,105 @@
         <w:pStyle w:val="ImageCaption"/>
       </w:pPr>
       <w:r>
-        <w:t xml:space="preserve">Figure 2: General output for each of the four GAM structures in equations (2) to (5). Day of year (Julian) is on the x-axis and each curve represents a different fitted year for chlorophyll concentration.</w:t>
+        <w:t xml:space="preserve">Figure 2: Station locations in the central and south San Francisco Estuary used for analysis. See Table</w:t>
+      </w:r>
+      <w:r>
+        <w:t xml:space="preserve"> </w:t>
+      </w:r>
+      <w:r>
+        <w:t xml:space="preserve">1</w:t>
+      </w:r>
+      <w:r>
+        <w:t xml:space="preserve"> </w:t>
+      </w:r>
+      <w:r>
+        <w:t xml:space="preserve">for station descriptions. Full dataset described in</w:t>
+      </w:r>
+      <w:r>
+        <w:t xml:space="preserve"> </w:t>
+      </w:r>
+      <w:r>
+        <w:t xml:space="preserve">Schraga et al. (</w:t>
+      </w:r>
+      <w:hyperlink w:anchor="ref-Schraga20">
+        <w:r>
+          <w:rPr>
+            <w:rStyle w:val="Hyperlink"/>
+          </w:rPr>
+          <w:t xml:space="preserve">2020</w:t>
+        </w:r>
+      </w:hyperlink>
+      <w:r>
+        <w:t xml:space="preserve">)</w:t>
+      </w:r>
+      <w:r>
+        <w:t xml:space="preserve">.</w:t>
+      </w:r>
+    </w:p>
+    <w:p>
+      <w:pPr>
+        <w:pStyle w:val="CaptionedFigure"/>
+      </w:pPr>
+      <w:r>
+        <w:drawing>
+          <wp:inline>
+            <wp:extent cx="5500150" cy="4125112"/>
+            <wp:effectExtent b="0" l="0" r="0" t="0"/>
+            <wp:docPr descr="Figure 3: General output for each of the four GAM structures in equations (2) to (5). Day of year (Julian) is on the x-axis and each curve represents a different fitted year for chlorophyll concentration." title="" id="1" name="Picture"/>
+            <a:graphic>
+              <a:graphicData uri="http://schemas.openxmlformats.org/drawingml/2006/picture">
+                <pic:pic>
+                  <pic:nvPicPr>
+                    <pic:cNvPr descr="figs/modsumfig.png" id="0" name="Picture"/>
+                    <pic:cNvPicPr>
+                      <a:picLocks noChangeArrowheads="1" noChangeAspect="1"/>
+                    </pic:cNvPicPr>
+                  </pic:nvPicPr>
+                  <pic:blipFill>
+                    <a:blip r:embed="rId42"/>
+                    <a:stretch>
+                      <a:fillRect/>
+                    </a:stretch>
+                  </pic:blipFill>
+                  <pic:spPr bwMode="auto">
+                    <a:xfrm>
+                      <a:off x="0" y="0"/>
+                      <a:ext cx="5500150" cy="4125112"/>
+                    </a:xfrm>
+                    <a:prstGeom prst="rect">
+                      <a:avLst/>
+                    </a:prstGeom>
+                    <a:noFill/>
+                    <a:ln w="9525">
+                      <a:noFill/>
+                      <a:headEnd/>
+                      <a:tailEnd/>
+                    </a:ln>
+                  </pic:spPr>
+                </pic:pic>
+              </a:graphicData>
+            </a:graphic>
+          </wp:inline>
+        </w:drawing>
+      </w:r>
+    </w:p>
+    <w:p>
+      <w:pPr>
+        <w:pStyle w:val="ImageCaption"/>
+      </w:pPr>
+      <w:r>
+        <w:t xml:space="preserve">Figure 3: General output for each of the four GAM structures in equations (2) to (5). Day of year (Julian) is on the x-axis and each curve represents a different fitted year for chlorophyll concentration.</w:t>
       </w:r>
     </w:p>
     <w:p>
       <w:pPr>
         <w:pStyle w:val="Heading1"/>
       </w:pPr>
-      <w:bookmarkStart w:id="42" w:name="tables"/>
+      <w:bookmarkStart w:id="43" w:name="tables"/>
       <w:r>
         <w:t xml:space="preserve">Tables</w:t>
       </w:r>
-      <w:bookmarkEnd w:id="42"/>
+      <w:bookmarkEnd w:id="43"/>
     </w:p>
     <w:p>
       <w:pPr>
@@ -19867,14 +19943,14 @@
       <w:pPr>
         <w:pStyle w:val="Heading1"/>
       </w:pPr>
-      <w:bookmarkStart w:id="43" w:name="references"/>
+      <w:bookmarkStart w:id="44" w:name="references"/>
       <w:r>
         <w:t xml:space="preserve">References</w:t>
       </w:r>
-      <w:bookmarkEnd w:id="43"/>
+      <w:bookmarkEnd w:id="44"/>
     </w:p>
-    <w:bookmarkStart w:id="55" w:name="refs"/>
-    <w:bookmarkStart w:id="44" w:name="ref-Box64"/>
+    <w:bookmarkStart w:id="56" w:name="refs"/>
+    <w:bookmarkStart w:id="45" w:name="ref-Box64"/>
     <w:p>
       <w:pPr>
         <w:pStyle w:val="Bibliography"/>
@@ -19883,8 +19959,8 @@
         <w:t xml:space="preserve">Box, G. E. P., and D. R. Cox. 1964. An analysis of transformations (with discussion). Journal of the Royal Statistical Society (B) 26:211–252.</w:t>
       </w:r>
     </w:p>
-    <w:bookmarkEnd w:id="44"/>
-    <w:bookmarkStart w:id="45" w:name="ref-Cloern16"/>
+    <w:bookmarkEnd w:id="45"/>
+    <w:bookmarkStart w:id="46" w:name="ref-Cloern16"/>
     <w:p>
       <w:pPr>
         <w:pStyle w:val="Bibliography"/>
@@ -19893,8 +19969,8 @@
         <w:t xml:space="preserve">Cloern, J. E., and T. S. Schraga. 2016. USGS measurements of water quality in San Francisco Bay (CA), 1969-2015: U.S. Geological Survey data release. https://doi.org/10.5066/F7TQ5ZPR.</w:t>
       </w:r>
     </w:p>
-    <w:bookmarkEnd w:id="45"/>
-    <w:bookmarkStart w:id="46" w:name="ref-Hastie90"/>
+    <w:bookmarkEnd w:id="46"/>
+    <w:bookmarkStart w:id="47" w:name="ref-Hastie90"/>
     <w:p>
       <w:pPr>
         <w:pStyle w:val="Bibliography"/>
@@ -19903,8 +19979,8 @@
         <w:t xml:space="preserve">Generalized additive models. 1990.. Page 335. Chapman; Hall, London, New York.</w:t>
       </w:r>
     </w:p>
-    <w:bookmarkEnd w:id="46"/>
-    <w:bookmarkStart w:id="47" w:name="ref-Hyndman20"/>
+    <w:bookmarkEnd w:id="47"/>
+    <w:bookmarkStart w:id="48" w:name="ref-Hyndman20"/>
     <w:p>
       <w:pPr>
         <w:pStyle w:val="Bibliography"/>
@@ -19913,8 +19989,8 @@
         <w:t xml:space="preserve">Hyndman, R., G. Athanasopoulos, C. Bergmeir, G. Caceres, L. Chhay, M. O’Hara-Wild, F. Petropoulos, S. Razbash, E. Wang, and F. Yasmeen. 2020. forecast: Forecasting functions for time series and linear models.</w:t>
       </w:r>
     </w:p>
-    <w:bookmarkEnd w:id="47"/>
-    <w:bookmarkStart w:id="48" w:name="ref-Murphy19"/>
+    <w:bookmarkEnd w:id="48"/>
+    <w:bookmarkStart w:id="49" w:name="ref-Murphy19"/>
     <w:p>
       <w:pPr>
         <w:pStyle w:val="Bibliography"/>
@@ -19923,8 +19999,8 @@
         <w:t xml:space="preserve">Murphy, R. R., E. Perry, J. Harcum, and J. Keisman. 2019. A Generalized Additive Model Approach to evaluating water quality: Chesapeake Bay case study. Environmenal Modelling &amp; Software 118:1–13.</w:t>
       </w:r>
     </w:p>
-    <w:bookmarkEnd w:id="48"/>
-    <w:bookmarkStart w:id="49" w:name="ref-Schraga20"/>
+    <w:bookmarkEnd w:id="49"/>
+    <w:bookmarkStart w:id="50" w:name="ref-Schraga20"/>
     <w:p>
       <w:pPr>
         <w:pStyle w:val="Bibliography"/>
@@ -19933,8 +20009,8 @@
         <w:t xml:space="preserve">Schraga, T. S., E. S. Nejad, C. A. Martin, and J. E. Cloern. 2020. USGS measurements of water quality in San Francisco (CA), beginning in 2016 (ver. 3.0, March 2020): U.S. Geological Survey data release. https://doi.org/10.5066/F7D21WGF.</w:t>
       </w:r>
     </w:p>
-    <w:bookmarkEnd w:id="49"/>
-    <w:bookmarkStart w:id="50" w:name="ref-Sera19"/>
+    <w:bookmarkEnd w:id="50"/>
+    <w:bookmarkStart w:id="51" w:name="ref-Sera19"/>
     <w:p>
       <w:pPr>
         <w:pStyle w:val="Bibliography"/>
@@ -19943,8 +20019,8 @@
         <w:t xml:space="preserve">Sera, F., B. Armstrong, M. Blangiardo, and A. Gasparrini. 2019. An extended mixed-effects framework for meta-analysis. Statistics in Medicine 38:5429–5444.</w:t>
       </w:r>
     </w:p>
-    <w:bookmarkEnd w:id="50"/>
-    <w:bookmarkStart w:id="51" w:name="ref-Venables02"/>
+    <w:bookmarkEnd w:id="51"/>
+    <w:bookmarkStart w:id="52" w:name="ref-Venables02"/>
     <w:p>
       <w:pPr>
         <w:pStyle w:val="Bibliography"/>
@@ -19953,8 +20029,8 @@
         <w:t xml:space="preserve">Venables, W. N., and B. D. Ripley. 2002. Modern applied statistics with S. Fourth. Springer-Verlag, New York, New York.</w:t>
       </w:r>
     </w:p>
-    <w:bookmarkEnd w:id="51"/>
-    <w:bookmarkStart w:id="52" w:name="ref-Wood03"/>
+    <w:bookmarkEnd w:id="52"/>
+    <w:bookmarkStart w:id="53" w:name="ref-Wood03"/>
     <w:p>
       <w:pPr>
         <w:pStyle w:val="Bibliography"/>
@@ -19963,8 +20039,8 @@
         <w:t xml:space="preserve">Wood, S. N. 2003. Thin-plate regression splines. Journal of the Royal Statistical Society (B) 65:95–114.</w:t>
       </w:r>
     </w:p>
-    <w:bookmarkEnd w:id="52"/>
-    <w:bookmarkStart w:id="53" w:name="ref-Wood17"/>
+    <w:bookmarkEnd w:id="53"/>
+    <w:bookmarkStart w:id="54" w:name="ref-Wood17"/>
     <w:p>
       <w:pPr>
         <w:pStyle w:val="Bibliography"/>
@@ -19973,8 +20049,8 @@
         <w:t xml:space="preserve">Wood, S. N. 2017. Generalized additive models: An introduction with r. Page 476. 2nd editions. Chapman; Hall, CRC Press, London, United Kingdom.</w:t>
       </w:r>
     </w:p>
-    <w:bookmarkEnd w:id="53"/>
-    <w:bookmarkStart w:id="54" w:name="ref-Yang20"/>
+    <w:bookmarkEnd w:id="54"/>
+    <w:bookmarkStart w:id="55" w:name="ref-Yang20"/>
     <w:p>
       <w:pPr>
         <w:pStyle w:val="Bibliography"/>
@@ -19983,8 +20059,8 @@
         <w:t xml:space="preserve">Yang, G., and D. L. Moyer. 2020. Estimation of nonlinear water-quality trends in high-frequency monitoring data. Science of The Total Enviornment 715:10.1016/j.scitotenv.2020.136686.</w:t>
       </w:r>
     </w:p>
-    <w:bookmarkEnd w:id="54"/>
     <w:bookmarkEnd w:id="55"/>
+    <w:bookmarkEnd w:id="56"/>
     <w:sectPr>
       <w:footerReference w:type="default" r:id="rId9"/>
       <w:pgSz w:w="12240" w:h="15840"/>

</xml_diff>

<commit_message>
model predictions results figure added
</commit_message>
<xml_diff>
--- a/manu_draft.docx
+++ b/manu_draft.docx
@@ -352,7 +352,7 @@
         <w:pStyle w:val="FirstParagraph"/>
       </w:pPr>
       <w:r>
-        <w:t xml:space="preserve">Compiled 2020-06-07 13:26:45</w:t>
+        <w:t xml:space="preserve">Compiled 2020-06-08 09:04:41</w:t>
       </w:r>
     </w:p>
     <w:p>
@@ -4391,6 +4391,15 @@
       <w:r>
         <w:t xml:space="preserve">4</w:t>
       </w:r>
+      <w:r>
+        <w:t xml:space="preserve">, Figure</w:t>
+      </w:r>
+      <w:r>
+        <w:t xml:space="preserve"> </w:t>
+      </w:r>
+      <w:r>
+        <w:t xml:space="preserve">4</w:t>
+      </w:r>
     </w:p>
     <w:p>
       <w:pPr>
@@ -4439,9 +4448,9 @@
       <w:r>
         <w:drawing>
           <wp:inline>
-            <wp:extent cx="5943600" cy="5283200"/>
+            <wp:extent cx="5943600" cy="5943600"/>
             <wp:effectExtent b="0" l="0" r="0" t="0"/>
-            <wp:docPr descr="Figure 1: Observed chlorophyll concentrations for all stations in Central and South SFE (18-36, Figure 2), with (a) annual summer/fall concentrations (Aug - Dec) and (b) monthly concentrations by decade." title="" id="1" name="Picture"/>
+            <wp:docPr descr="Figure 1: Observed chlorophyll concentrations for all stations in central and south San Francisco Estuary (18-36, Figure 2), with (a) annual summer/fall concentrations (Aug - Dec) and (b) monthly concentrations by decade." title="" id="1" name="Picture"/>
             <a:graphic>
               <a:graphicData uri="http://schemas.openxmlformats.org/drawingml/2006/picture">
                 <pic:pic>
@@ -4460,7 +4469,7 @@
                   <pic:spPr bwMode="auto">
                     <a:xfrm>
                       <a:off x="0" y="0"/>
-                      <a:ext cx="5943600" cy="5283200"/>
+                      <a:ext cx="5943600" cy="5943600"/>
                     </a:xfrm>
                     <a:prstGeom prst="rect">
                       <a:avLst/>
@@ -4484,7 +4493,7 @@
         <w:pStyle w:val="ImageCaption"/>
       </w:pPr>
       <w:r>
-        <w:t xml:space="preserve">Figure 1: Observed chlorophyll concentrations for all stations in Central and South SFE (18-36, Figure</w:t>
+        <w:t xml:space="preserve">Figure 1: Observed chlorophyll concentrations for all stations in central and south San Francisco Estuary (18-36, Figure</w:t>
       </w:r>
       <w:r>
         <w:t xml:space="preserve"> </w:t>
@@ -4640,13 +4649,77 @@
     </w:p>
     <w:p>
       <w:pPr>
+        <w:pStyle w:val="CaptionedFigure"/>
+      </w:pPr>
+      <w:r>
+        <w:drawing>
+          <wp:inline>
+            <wp:extent cx="5943600" cy="6604000"/>
+            <wp:effectExtent b="0" l="0" r="0" t="0"/>
+            <wp:docPr descr="Figure 4: GAM predictions for select stations from north to south (18, 24, 27, 32) for models in equations (2) to (5). The results show (a) predictions across the time series with annual estimates (red line) and (b) predictions by day of year with one smooth per year. Observed data in (a) are shown with the gray points. Station locations are in Figure 2." title="" id="1" name="Picture"/>
+            <a:graphic>
+              <a:graphicData uri="http://schemas.openxmlformats.org/drawingml/2006/picture">
+                <pic:pic>
+                  <pic:nvPicPr>
+                    <pic:cNvPr descr="figs/prddat.png" id="0" name="Picture"/>
+                    <pic:cNvPicPr>
+                      <a:picLocks noChangeArrowheads="1" noChangeAspect="1"/>
+                    </pic:cNvPicPr>
+                  </pic:nvPicPr>
+                  <pic:blipFill>
+                    <a:blip r:embed="rId43"/>
+                    <a:stretch>
+                      <a:fillRect/>
+                    </a:stretch>
+                  </pic:blipFill>
+                  <pic:spPr bwMode="auto">
+                    <a:xfrm>
+                      <a:off x="0" y="0"/>
+                      <a:ext cx="5943600" cy="6604000"/>
+                    </a:xfrm>
+                    <a:prstGeom prst="rect">
+                      <a:avLst/>
+                    </a:prstGeom>
+                    <a:noFill/>
+                    <a:ln w="9525">
+                      <a:noFill/>
+                      <a:headEnd/>
+                      <a:tailEnd/>
+                    </a:ln>
+                  </pic:spPr>
+                </pic:pic>
+              </a:graphicData>
+            </a:graphic>
+          </wp:inline>
+        </w:drawing>
+      </w:r>
+    </w:p>
+    <w:p>
+      <w:pPr>
+        <w:pStyle w:val="ImageCaption"/>
+      </w:pPr>
+      <w:r>
+        <w:t xml:space="preserve">Figure 4: GAM predictions for select stations from north to south (18, 24, 27, 32) for models in equations (2) to (5). The results show (a) predictions across the time series with annual estimates (red line) and (b) predictions by day of year with one smooth per year. Observed data in (a) are shown with the gray points. Station locations are in Figure</w:t>
+      </w:r>
+      <w:r>
+        <w:t xml:space="preserve"> </w:t>
+      </w:r>
+      <w:r>
+        <w:t xml:space="preserve">2</w:t>
+      </w:r>
+      <w:r>
+        <w:t xml:space="preserve">.</w:t>
+      </w:r>
+    </w:p>
+    <w:p>
+      <w:pPr>
         <w:pStyle w:val="Heading1"/>
       </w:pPr>
-      <w:bookmarkStart w:id="43" w:name="tables"/>
+      <w:bookmarkStart w:id="44" w:name="tables"/>
       <w:r>
         <w:t xml:space="preserve">Tables</w:t>
       </w:r>
-      <w:bookmarkEnd w:id="43"/>
+      <w:bookmarkEnd w:id="44"/>
     </w:p>
     <w:p>
       <w:pPr>
@@ -19943,14 +20016,14 @@
       <w:pPr>
         <w:pStyle w:val="Heading1"/>
       </w:pPr>
-      <w:bookmarkStart w:id="44" w:name="references"/>
+      <w:bookmarkStart w:id="45" w:name="references"/>
       <w:r>
         <w:t xml:space="preserve">References</w:t>
       </w:r>
-      <w:bookmarkEnd w:id="44"/>
+      <w:bookmarkEnd w:id="45"/>
     </w:p>
-    <w:bookmarkStart w:id="56" w:name="refs"/>
-    <w:bookmarkStart w:id="45" w:name="ref-Box64"/>
+    <w:bookmarkStart w:id="57" w:name="refs"/>
+    <w:bookmarkStart w:id="46" w:name="ref-Box64"/>
     <w:p>
       <w:pPr>
         <w:pStyle w:val="Bibliography"/>
@@ -19959,8 +20032,8 @@
         <w:t xml:space="preserve">Box, G. E. P., and D. R. Cox. 1964. An analysis of transformations (with discussion). Journal of the Royal Statistical Society (B) 26:211–252.</w:t>
       </w:r>
     </w:p>
-    <w:bookmarkEnd w:id="45"/>
-    <w:bookmarkStart w:id="46" w:name="ref-Cloern16"/>
+    <w:bookmarkEnd w:id="46"/>
+    <w:bookmarkStart w:id="47" w:name="ref-Cloern16"/>
     <w:p>
       <w:pPr>
         <w:pStyle w:val="Bibliography"/>
@@ -19969,8 +20042,8 @@
         <w:t xml:space="preserve">Cloern, J. E., and T. S. Schraga. 2016. USGS measurements of water quality in San Francisco Bay (CA), 1969-2015: U.S. Geological Survey data release. https://doi.org/10.5066/F7TQ5ZPR.</w:t>
       </w:r>
     </w:p>
-    <w:bookmarkEnd w:id="46"/>
-    <w:bookmarkStart w:id="47" w:name="ref-Hastie90"/>
+    <w:bookmarkEnd w:id="47"/>
+    <w:bookmarkStart w:id="48" w:name="ref-Hastie90"/>
     <w:p>
       <w:pPr>
         <w:pStyle w:val="Bibliography"/>
@@ -19979,8 +20052,8 @@
         <w:t xml:space="preserve">Generalized additive models. 1990.. Page 335. Chapman; Hall, London, New York.</w:t>
       </w:r>
     </w:p>
-    <w:bookmarkEnd w:id="47"/>
-    <w:bookmarkStart w:id="48" w:name="ref-Hyndman20"/>
+    <w:bookmarkEnd w:id="48"/>
+    <w:bookmarkStart w:id="49" w:name="ref-Hyndman20"/>
     <w:p>
       <w:pPr>
         <w:pStyle w:val="Bibliography"/>
@@ -19989,8 +20062,8 @@
         <w:t xml:space="preserve">Hyndman, R., G. Athanasopoulos, C. Bergmeir, G. Caceres, L. Chhay, M. O’Hara-Wild, F. Petropoulos, S. Razbash, E. Wang, and F. Yasmeen. 2020. forecast: Forecasting functions for time series and linear models.</w:t>
       </w:r>
     </w:p>
-    <w:bookmarkEnd w:id="48"/>
-    <w:bookmarkStart w:id="49" w:name="ref-Murphy19"/>
+    <w:bookmarkEnd w:id="49"/>
+    <w:bookmarkStart w:id="50" w:name="ref-Murphy19"/>
     <w:p>
       <w:pPr>
         <w:pStyle w:val="Bibliography"/>
@@ -19999,8 +20072,8 @@
         <w:t xml:space="preserve">Murphy, R. R., E. Perry, J. Harcum, and J. Keisman. 2019. A Generalized Additive Model Approach to evaluating water quality: Chesapeake Bay case study. Environmenal Modelling &amp; Software 118:1–13.</w:t>
       </w:r>
     </w:p>
-    <w:bookmarkEnd w:id="49"/>
-    <w:bookmarkStart w:id="50" w:name="ref-Schraga20"/>
+    <w:bookmarkEnd w:id="50"/>
+    <w:bookmarkStart w:id="51" w:name="ref-Schraga20"/>
     <w:p>
       <w:pPr>
         <w:pStyle w:val="Bibliography"/>
@@ -20009,8 +20082,8 @@
         <w:t xml:space="preserve">Schraga, T. S., E. S. Nejad, C. A. Martin, and J. E. Cloern. 2020. USGS measurements of water quality in San Francisco (CA), beginning in 2016 (ver. 3.0, March 2020): U.S. Geological Survey data release. https://doi.org/10.5066/F7D21WGF.</w:t>
       </w:r>
     </w:p>
-    <w:bookmarkEnd w:id="50"/>
-    <w:bookmarkStart w:id="51" w:name="ref-Sera19"/>
+    <w:bookmarkEnd w:id="51"/>
+    <w:bookmarkStart w:id="52" w:name="ref-Sera19"/>
     <w:p>
       <w:pPr>
         <w:pStyle w:val="Bibliography"/>
@@ -20019,8 +20092,8 @@
         <w:t xml:space="preserve">Sera, F., B. Armstrong, M. Blangiardo, and A. Gasparrini. 2019. An extended mixed-effects framework for meta-analysis. Statistics in Medicine 38:5429–5444.</w:t>
       </w:r>
     </w:p>
-    <w:bookmarkEnd w:id="51"/>
-    <w:bookmarkStart w:id="52" w:name="ref-Venables02"/>
+    <w:bookmarkEnd w:id="52"/>
+    <w:bookmarkStart w:id="53" w:name="ref-Venables02"/>
     <w:p>
       <w:pPr>
         <w:pStyle w:val="Bibliography"/>
@@ -20029,8 +20102,8 @@
         <w:t xml:space="preserve">Venables, W. N., and B. D. Ripley. 2002. Modern applied statistics with S. Fourth. Springer-Verlag, New York, New York.</w:t>
       </w:r>
     </w:p>
-    <w:bookmarkEnd w:id="52"/>
-    <w:bookmarkStart w:id="53" w:name="ref-Wood03"/>
+    <w:bookmarkEnd w:id="53"/>
+    <w:bookmarkStart w:id="54" w:name="ref-Wood03"/>
     <w:p>
       <w:pPr>
         <w:pStyle w:val="Bibliography"/>
@@ -20039,8 +20112,8 @@
         <w:t xml:space="preserve">Wood, S. N. 2003. Thin-plate regression splines. Journal of the Royal Statistical Society (B) 65:95–114.</w:t>
       </w:r>
     </w:p>
-    <w:bookmarkEnd w:id="53"/>
-    <w:bookmarkStart w:id="54" w:name="ref-Wood17"/>
+    <w:bookmarkEnd w:id="54"/>
+    <w:bookmarkStart w:id="55" w:name="ref-Wood17"/>
     <w:p>
       <w:pPr>
         <w:pStyle w:val="Bibliography"/>
@@ -20049,8 +20122,8 @@
         <w:t xml:space="preserve">Wood, S. N. 2017. Generalized additive models: An introduction with r. Page 476. 2nd editions. Chapman; Hall, CRC Press, London, United Kingdom.</w:t>
       </w:r>
     </w:p>
-    <w:bookmarkEnd w:id="54"/>
-    <w:bookmarkStart w:id="55" w:name="ref-Yang20"/>
+    <w:bookmarkEnd w:id="55"/>
+    <w:bookmarkStart w:id="56" w:name="ref-Yang20"/>
     <w:p>
       <w:pPr>
         <w:pStyle w:val="Bibliography"/>
@@ -20059,8 +20132,8 @@
         <w:t xml:space="preserve">Yang, G., and D. L. Moyer. 2020. Estimation of nonlinear water-quality trends in high-frequency monitoring data. Science of The Total Enviornment 715:10.1016/j.scitotenv.2020.136686.</w:t>
       </w:r>
     </w:p>
-    <w:bookmarkEnd w:id="55"/>
     <w:bookmarkEnd w:id="56"/>
+    <w:bookmarkEnd w:id="57"/>
     <w:sectPr>
       <w:footerReference w:type="default" r:id="rId9"/>
       <w:pgSz w:w="12240" w:h="15840"/>

</xml_diff>

<commit_message>
trends example plot added
</commit_message>
<xml_diff>
--- a/manu_draft.docx
+++ b/manu_draft.docx
@@ -352,7 +352,7 @@
         <w:pStyle w:val="FirstParagraph"/>
       </w:pPr>
       <w:r>
-        <w:t xml:space="preserve">Compiled 2020-06-08 09:04:41</w:t>
+        <w:t xml:space="preserve">Compiled 2020-06-09 11:27:58</w:t>
       </w:r>
     </w:p>
     <w:p>
@@ -4400,6 +4400,15 @@
       <w:r>
         <w:t xml:space="preserve">4</w:t>
       </w:r>
+      <w:r>
+        <w:t xml:space="preserve">, Figure</w:t>
+      </w:r>
+      <w:r>
+        <w:t xml:space="preserve"> </w:t>
+      </w:r>
+      <w:r>
+        <w:t xml:space="preserve">5</w:t>
+      </w:r>
     </w:p>
     <w:p>
       <w:pPr>
@@ -4713,13 +4722,77 @@
     </w:p>
     <w:p>
       <w:pPr>
+        <w:pStyle w:val="CaptionedFigure"/>
+      </w:pPr>
+      <w:r>
+        <w:drawing>
+          <wp:inline>
+            <wp:extent cx="5943600" cy="4862945"/>
+            <wp:effectExtent b="0" l="0" r="0" t="0"/>
+            <wp:docPr descr="Figure 5: Examples of trend tests using results of GAM predictions for station 34 (gam6). Plots (a), (b), and (c) show estimates of percent change as the difference of means between base and test years for chlorophyll. Plots (d) through (i) show seasonal averages and trend estimates over time. Plot (d), (e), and (f) show trend estimates for January through July and (g), (h), and (i) show trend estimates for August through December. The trend lines in (d) through (i) estimate the rate of change of chlorophyll per year, reported as the slope in the plot title. ns: not significant" title="" id="1" name="Picture"/>
+            <a:graphic>
+              <a:graphicData uri="http://schemas.openxmlformats.org/drawingml/2006/picture">
+                <pic:pic>
+                  <pic:nvPicPr>
+                    <pic:cNvPr descr="figs/trnddat.png" id="0" name="Picture"/>
+                    <pic:cNvPicPr>
+                      <a:picLocks noChangeArrowheads="1" noChangeAspect="1"/>
+                    </pic:cNvPicPr>
+                  </pic:nvPicPr>
+                  <pic:blipFill>
+                    <a:blip r:embed="rId44"/>
+                    <a:stretch>
+                      <a:fillRect/>
+                    </a:stretch>
+                  </pic:blipFill>
+                  <pic:spPr bwMode="auto">
+                    <a:xfrm>
+                      <a:off x="0" y="0"/>
+                      <a:ext cx="5943600" cy="4862945"/>
+                    </a:xfrm>
+                    <a:prstGeom prst="rect">
+                      <a:avLst/>
+                    </a:prstGeom>
+                    <a:noFill/>
+                    <a:ln w="9525">
+                      <a:noFill/>
+                      <a:headEnd/>
+                      <a:tailEnd/>
+                    </a:ln>
+                  </pic:spPr>
+                </pic:pic>
+              </a:graphicData>
+            </a:graphic>
+          </wp:inline>
+        </w:drawing>
+      </w:r>
+    </w:p>
+    <w:p>
+      <w:pPr>
+        <w:pStyle w:val="ImageCaption"/>
+      </w:pPr>
+      <w:r>
+        <w:t xml:space="preserve">Figure 5: Examples of trend tests using results of GAM predictions for station 34 (</w:t>
+      </w:r>
+      <w:r>
+        <w:rPr>
+          <w:rStyle w:val="VerbatimChar"/>
+        </w:rPr>
+        <w:t xml:space="preserve">gam6</w:t>
+      </w:r>
+      <w:r>
+        <w:t xml:space="preserve">). Plots (a), (b), and (c) show estimates of percent change as the difference of means between base and test years for chlorophyll. Plots (d) through (i) show seasonal averages and trend estimates over time. Plot (d), (e), and (f) show trend estimates for January through July and (g), (h), and (i) show trend estimates for August through December. The trend lines in (d) through (i) estimate the rate of change of chlorophyll per year, reported as the slope in the plot title. ns: not significant</w:t>
+      </w:r>
+    </w:p>
+    <w:p>
+      <w:pPr>
         <w:pStyle w:val="Heading1"/>
       </w:pPr>
-      <w:bookmarkStart w:id="44" w:name="tables"/>
+      <w:bookmarkStart w:id="45" w:name="tables"/>
       <w:r>
         <w:t xml:space="preserve">Tables</w:t>
       </w:r>
-      <w:bookmarkEnd w:id="44"/>
+      <w:bookmarkEnd w:id="45"/>
     </w:p>
     <w:p>
       <w:pPr>
@@ -20016,14 +20089,14 @@
       <w:pPr>
         <w:pStyle w:val="Heading1"/>
       </w:pPr>
-      <w:bookmarkStart w:id="45" w:name="references"/>
+      <w:bookmarkStart w:id="46" w:name="references"/>
       <w:r>
         <w:t xml:space="preserve">References</w:t>
       </w:r>
-      <w:bookmarkEnd w:id="45"/>
+      <w:bookmarkEnd w:id="46"/>
     </w:p>
-    <w:bookmarkStart w:id="57" w:name="refs"/>
-    <w:bookmarkStart w:id="46" w:name="ref-Box64"/>
+    <w:bookmarkStart w:id="58" w:name="refs"/>
+    <w:bookmarkStart w:id="47" w:name="ref-Box64"/>
     <w:p>
       <w:pPr>
         <w:pStyle w:val="Bibliography"/>
@@ -20032,8 +20105,8 @@
         <w:t xml:space="preserve">Box, G. E. P., and D. R. Cox. 1964. An analysis of transformations (with discussion). Journal of the Royal Statistical Society (B) 26:211–252.</w:t>
       </w:r>
     </w:p>
-    <w:bookmarkEnd w:id="46"/>
-    <w:bookmarkStart w:id="47" w:name="ref-Cloern16"/>
+    <w:bookmarkEnd w:id="47"/>
+    <w:bookmarkStart w:id="48" w:name="ref-Cloern16"/>
     <w:p>
       <w:pPr>
         <w:pStyle w:val="Bibliography"/>
@@ -20042,8 +20115,8 @@
         <w:t xml:space="preserve">Cloern, J. E., and T. S. Schraga. 2016. USGS measurements of water quality in San Francisco Bay (CA), 1969-2015: U.S. Geological Survey data release. https://doi.org/10.5066/F7TQ5ZPR.</w:t>
       </w:r>
     </w:p>
-    <w:bookmarkEnd w:id="47"/>
-    <w:bookmarkStart w:id="48" w:name="ref-Hastie90"/>
+    <w:bookmarkEnd w:id="48"/>
+    <w:bookmarkStart w:id="49" w:name="ref-Hastie90"/>
     <w:p>
       <w:pPr>
         <w:pStyle w:val="Bibliography"/>
@@ -20052,8 +20125,8 @@
         <w:t xml:space="preserve">Generalized additive models. 1990.. Page 335. Chapman; Hall, London, New York.</w:t>
       </w:r>
     </w:p>
-    <w:bookmarkEnd w:id="48"/>
-    <w:bookmarkStart w:id="49" w:name="ref-Hyndman20"/>
+    <w:bookmarkEnd w:id="49"/>
+    <w:bookmarkStart w:id="50" w:name="ref-Hyndman20"/>
     <w:p>
       <w:pPr>
         <w:pStyle w:val="Bibliography"/>
@@ -20062,8 +20135,8 @@
         <w:t xml:space="preserve">Hyndman, R., G. Athanasopoulos, C. Bergmeir, G. Caceres, L. Chhay, M. O’Hara-Wild, F. Petropoulos, S. Razbash, E. Wang, and F. Yasmeen. 2020. forecast: Forecasting functions for time series and linear models.</w:t>
       </w:r>
     </w:p>
-    <w:bookmarkEnd w:id="49"/>
-    <w:bookmarkStart w:id="50" w:name="ref-Murphy19"/>
+    <w:bookmarkEnd w:id="50"/>
+    <w:bookmarkStart w:id="51" w:name="ref-Murphy19"/>
     <w:p>
       <w:pPr>
         <w:pStyle w:val="Bibliography"/>
@@ -20072,8 +20145,8 @@
         <w:t xml:space="preserve">Murphy, R. R., E. Perry, J. Harcum, and J. Keisman. 2019. A Generalized Additive Model Approach to evaluating water quality: Chesapeake Bay case study. Environmenal Modelling &amp; Software 118:1–13.</w:t>
       </w:r>
     </w:p>
-    <w:bookmarkEnd w:id="50"/>
-    <w:bookmarkStart w:id="51" w:name="ref-Schraga20"/>
+    <w:bookmarkEnd w:id="51"/>
+    <w:bookmarkStart w:id="52" w:name="ref-Schraga20"/>
     <w:p>
       <w:pPr>
         <w:pStyle w:val="Bibliography"/>
@@ -20082,8 +20155,8 @@
         <w:t xml:space="preserve">Schraga, T. S., E. S. Nejad, C. A. Martin, and J. E. Cloern. 2020. USGS measurements of water quality in San Francisco (CA), beginning in 2016 (ver. 3.0, March 2020): U.S. Geological Survey data release. https://doi.org/10.5066/F7D21WGF.</w:t>
       </w:r>
     </w:p>
-    <w:bookmarkEnd w:id="51"/>
-    <w:bookmarkStart w:id="52" w:name="ref-Sera19"/>
+    <w:bookmarkEnd w:id="52"/>
+    <w:bookmarkStart w:id="53" w:name="ref-Sera19"/>
     <w:p>
       <w:pPr>
         <w:pStyle w:val="Bibliography"/>
@@ -20092,8 +20165,8 @@
         <w:t xml:space="preserve">Sera, F., B. Armstrong, M. Blangiardo, and A. Gasparrini. 2019. An extended mixed-effects framework for meta-analysis. Statistics in Medicine 38:5429–5444.</w:t>
       </w:r>
     </w:p>
-    <w:bookmarkEnd w:id="52"/>
-    <w:bookmarkStart w:id="53" w:name="ref-Venables02"/>
+    <w:bookmarkEnd w:id="53"/>
+    <w:bookmarkStart w:id="54" w:name="ref-Venables02"/>
     <w:p>
       <w:pPr>
         <w:pStyle w:val="Bibliography"/>
@@ -20102,8 +20175,8 @@
         <w:t xml:space="preserve">Venables, W. N., and B. D. Ripley. 2002. Modern applied statistics with S. Fourth. Springer-Verlag, New York, New York.</w:t>
       </w:r>
     </w:p>
-    <w:bookmarkEnd w:id="53"/>
-    <w:bookmarkStart w:id="54" w:name="ref-Wood03"/>
+    <w:bookmarkEnd w:id="54"/>
+    <w:bookmarkStart w:id="55" w:name="ref-Wood03"/>
     <w:p>
       <w:pPr>
         <w:pStyle w:val="Bibliography"/>
@@ -20112,8 +20185,8 @@
         <w:t xml:space="preserve">Wood, S. N. 2003. Thin-plate regression splines. Journal of the Royal Statistical Society (B) 65:95–114.</w:t>
       </w:r>
     </w:p>
-    <w:bookmarkEnd w:id="54"/>
-    <w:bookmarkStart w:id="55" w:name="ref-Wood17"/>
+    <w:bookmarkEnd w:id="55"/>
+    <w:bookmarkStart w:id="56" w:name="ref-Wood17"/>
     <w:p>
       <w:pPr>
         <w:pStyle w:val="Bibliography"/>
@@ -20122,8 +20195,8 @@
         <w:t xml:space="preserve">Wood, S. N. 2017. Generalized additive models: An introduction with r. Page 476. 2nd editions. Chapman; Hall, CRC Press, London, United Kingdom.</w:t>
       </w:r>
     </w:p>
-    <w:bookmarkEnd w:id="55"/>
-    <w:bookmarkStart w:id="56" w:name="ref-Yang20"/>
+    <w:bookmarkEnd w:id="56"/>
+    <w:bookmarkStart w:id="57" w:name="ref-Yang20"/>
     <w:p>
       <w:pPr>
         <w:pStyle w:val="Bibliography"/>
@@ -20132,8 +20205,8 @@
         <w:t xml:space="preserve">Yang, G., and D. L. Moyer. 2020. Estimation of nonlinear water-quality trends in high-frequency monitoring data. Science of The Total Enviornment 715:10.1016/j.scitotenv.2020.136686.</w:t>
       </w:r>
     </w:p>
-    <w:bookmarkEnd w:id="56"/>
     <w:bookmarkEnd w:id="57"/>
+    <w:bookmarkEnd w:id="58"/>
     <w:sectPr>
       <w:footerReference w:type="default" r:id="rId9"/>
       <w:pgSz w:w="12240" w:h="15840"/>

</xml_diff>

<commit_message>
intro methods revision done from PDV
</commit_message>
<xml_diff>
--- a/manu_draft.docx
+++ b/manu_draft.docx
@@ -310,7 +310,7 @@
         <w:pStyle w:val="FirstParagraph"/>
       </w:pPr>
       <w:r>
-        <w:t xml:space="preserve">Last manuscript build 2021-03-09 17:18:51</w:t>
+        <w:t xml:space="preserve">Last manuscript build 2021-03-10 11:08:21</w:t>
       </w:r>
     </w:p>
     <w:p>
@@ -343,7 +343,22 @@
         <w:t xml:space="preserve"> </w:t>
       </w:r>
       <w:r>
-        <w:t xml:space="preserve">time period within each year from the GAM results. Finally, we demonstrate how across-year trends in seasonal averages can be modeled with mixed-effects meta-analysis regression that propagates uncertainties from the GAM fits to the across-year analysis. Overall, this approach leverages GAMs to smooth data with missing observations or varying sample effort across years to estimate seasonal averages and meta-analysis to estimate trends across years.</w:t>
+        <w:t xml:space="preserve">time period within each year from the GAM results. Finally, we demonstrate how across-year trends in seasonal averages can be modeled with mixed-effects meta-analysis regression that propagates uncertainties from the GAM fits to the across-year analysis. Overall, this approach leverages GAMs to smooth data with missing observations or varying sample effort across years to estimate seasonal averages and meta-analysis to estimate trends across years. Methods are provided in the</w:t>
+      </w:r>
+      <w:r>
+        <w:t xml:space="preserve"> </w:t>
+      </w:r>
+      <w:r>
+        <w:rPr>
+          <w:i/>
+        </w:rPr>
+        <w:t xml:space="preserve">wqtrends</w:t>
+      </w:r>
+      <w:r>
+        <w:t xml:space="preserve"> </w:t>
+      </w:r>
+      <w:r>
+        <w:t xml:space="preserve">R package.</w:t>
       </w:r>
     </w:p>
     <w:p>
@@ -681,25 +696,7 @@
         <w:t xml:space="preserve">)</w:t>
       </w:r>
       <w:r>
-        <w:t xml:space="preserve">. Designed for evaluating water quality in rivers where separating the effect of discharge on constituent concentration is important, WRTDS estimates a moving window regression model with components that allow parameters to vary smoothly in relation to both time and discharge. This yields parameters that are specific to season, year, and flow regime. The WRTDS approach is conceptually similar to localized multi-polynomial smoothing methods, with specific application to descriptive variables relevant for water quality constituents (i.e., season, year, and discharge). Standard error estimates of predictions from WRTDS are available through a</w:t>
-      </w:r>
-      <w:r>
-        <w:t xml:space="preserve"> </w:t>
-      </w:r>
-      <w:r>
-        <w:t xml:space="preserve">“</w:t>
-      </w:r>
-      <w:r>
-        <w:t xml:space="preserve">block bootstrap</w:t>
-      </w:r>
-      <w:r>
-        <w:t xml:space="preserve">”</w:t>
-      </w:r>
-      <w:r>
-        <w:t xml:space="preserve"> </w:t>
-      </w:r>
-      <w:r>
-        <w:t xml:space="preserve">approach that uses Monte Carlo estimates of false positive rates from the model results</w:t>
+        <w:t xml:space="preserve">. Designed for evaluating water quality in rivers where separating the effect of discharge on constituent concentration is important, WRTDS estimates a moving window regression model with components that allow parameters to vary smoothly in relation to both time and discharge. This yields parameters that are specific to season, year, and flow regime. The WRTDS approach is conceptually similar to local kernel smoothing methods, with specific application to explanatory variables relevant for water quality constituents (i.e., season, year, and discharge). Standard error estimates of predictions from WRTDS are available through a block bootstrap approach applied to the model results</w:t>
       </w:r>
       <w:r>
         <w:t xml:space="preserve"> </w:t>
@@ -847,7 +844,7 @@
         <w:t xml:space="preserve">)</w:t>
       </w:r>
       <w:r>
-        <w:t xml:space="preserve">. In statistics, the evolution of non-parametric regression methods has largely converged on GAMs, rather than kernel smoothing methods used by both STL and WRTDS. Kernel smoothing and spline smoothing are closely related, and a key challenge for each is to determine the appropriate degree of smoothing. For example, WRTDS can potentially give results similar to the spline-based smoothing methods used in GAMs, although at higher computational expense and with the limitation that uncertainty estimates are not readily obtainable from the original method</w:t>
+        <w:t xml:space="preserve">. The basis functions used to formulate GAMs can be customized based on expected patterns in the data. Examples include cyclic splines, which can be used to model seasonal patterns, and low-dimensional interactions. GAMs have added flexibility because they can include both parametric (e.g., linear or quadratic) components and non-parametric (spline) components. Multiple approaches have been developed to determine the optimal degree of smoothness. These approaches are based on optimization of out-of-sample prediction error, which addresses a key concern around methods like WRTDS that do not have analogs for choosing optimal degrees of smoothing. GAMs can also produce comparable results similar to those provided by WRTDS</w:t>
       </w:r>
       <w:r>
         <w:t xml:space="preserve"> </w:t>
@@ -870,51 +867,25 @@
         <w:t xml:space="preserve">)</w:t>
       </w:r>
       <w:r>
-        <w:t xml:space="preserve">. WRTDS also requires specifying the desired degree of smoothing via the</w:t>
-      </w:r>
-      <w:r>
-        <w:t xml:space="preserve"> </w:t>
-      </w:r>
-      <w:r>
-        <w:t xml:space="preserve">“</w:t>
-      </w:r>
-      <w:r>
-        <w:t xml:space="preserve">windows</w:t>
-      </w:r>
-      <w:r>
-        <w:t xml:space="preserve">”</w:t>
-      </w:r>
-      <w:r>
-        <w:t xml:space="preserve"> </w:t>
-      </w:r>
-      <w:r>
-        <w:t xml:space="preserve">that define the local weighting at each point in the time series. The windows in WRTDS are conceptually similar to the kernel (or bandwidth) used in more conventional smoothing methods. A challenge of WRTDS is that there is no clear rule that can be applied to determine the best choice of window size. The associated tradeoff between over- and under-smoothing is a hallmark of these approaches.</w:t>
-      </w:r>
-    </w:p>
-    <w:p>
-      <w:pPr>
-        <w:pStyle w:val="BodyText"/>
-      </w:pPr>
-      <w:r>
-        <w:t xml:space="preserve">GAMs have various advantages compared to kernel smoothing methods and are therefore used for non-parametric regression smoothing in many fields. The</w:t>
-      </w:r>
-      <w:r>
-        <w:t xml:space="preserve"> </w:t>
-      </w:r>
-      <w:r>
-        <w:t xml:space="preserve">“</w:t>
-      </w:r>
-      <w:r>
-        <w:t xml:space="preserve">basis functions</w:t>
-      </w:r>
-      <w:r>
-        <w:t xml:space="preserve">”</w:t>
-      </w:r>
-      <w:r>
-        <w:t xml:space="preserve"> </w:t>
-      </w:r>
-      <w:r>
-        <w:t xml:space="preserve">used to formulate GAMs can be customized based on expected patterns in the data. Examples include cyclic splines, which can be used to model seasonal patterns, and low-dimensional interactions. GAMs have added flexibility because they can include both parametric (e.g. linear or quadratic) components and non-parametric (spline) components. Multiple approaches have been developed to determine the optimal degree of smoothness. These approaches are based on likelihood estimates or optimization of out-of-sample prediction error, which address a key concern around methods like WRTDS that do not have analogs for choosing optimal degrees of smoothing. Further, GAMs have natural frequentist and Bayesian interpretations, are naturally extensible to include random effects (i.e., generalized additive mixed models or GAMMs), and have computationally efficient implementations that can be optimized more quickly than other approaches</w:t>
+        <w:t xml:space="preserve"> </w:t>
+      </w:r>
+      <w:r>
+        <w:t xml:space="preserve">and have readily obtainable uncertainty estimates that do not require</w:t>
+      </w:r>
+      <w:r>
+        <w:t xml:space="preserve"> </w:t>
+      </w:r>
+      <w:r>
+        <w:rPr>
+          <w:i/>
+        </w:rPr>
+        <w:t xml:space="preserve">post-hoc</w:t>
+      </w:r>
+      <w:r>
+        <w:t xml:space="preserve"> </w:t>
+      </w:r>
+      <w:r>
+        <w:t xml:space="preserve">resampling of model results. Further, GAMs have natural frequentist and Bayesian interpretations, are naturally extensible to include random effects (i.e., generalized additive mixed models or GAMMs), and have computationally efficient implementations</w:t>
       </w:r>
       <w:r>
         <w:t xml:space="preserve"> </w:t>
@@ -1031,7 +1002,90 @@
         <w:t xml:space="preserve"> </w:t>
       </w:r>
       <w:r>
-        <w:t xml:space="preserve">and test trend hypotheses between two points in time. The study herein generalizes the approach to analyzing trends of seasonal spline features, describes the relationships among alternative spline formulations when spline flexibility is allowed to vary</w:t>
+        <w:t xml:space="preserve">and test trend hypotheses between two points in time. Other studies of environmental time-series with GAMs have addressed the use of transformed response data</w:t>
+      </w:r>
+      <w:r>
+        <w:t xml:space="preserve"> </w:t>
+      </w:r>
+      <w:r>
+        <w:t xml:space="preserve">(Yang and Moyer</w:t>
+      </w:r>
+      <w:r>
+        <w:t xml:space="preserve"> </w:t>
+      </w:r>
+      <w:hyperlink w:anchor="ref-Yang20">
+        <w:r>
+          <w:rPr>
+            <w:rStyle w:val="Hyperlink"/>
+          </w:rPr>
+          <w:t xml:space="preserve">2020</w:t>
+        </w:r>
+      </w:hyperlink>
+      <w:r>
+        <w:t xml:space="preserve">)</w:t>
+      </w:r>
+      <w:r>
+        <w:t xml:space="preserve">, serial correlation in high resolution data</w:t>
+      </w:r>
+      <w:r>
+        <w:t xml:space="preserve"> </w:t>
+      </w:r>
+      <w:r>
+        <w:t xml:space="preserve">(Morton and Henderson</w:t>
+      </w:r>
+      <w:r>
+        <w:t xml:space="preserve"> </w:t>
+      </w:r>
+      <w:hyperlink w:anchor="ref-Morton08">
+        <w:r>
+          <w:rPr>
+            <w:rStyle w:val="Hyperlink"/>
+          </w:rPr>
+          <w:t xml:space="preserve">2008</w:t>
+        </w:r>
+      </w:hyperlink>
+      <w:r>
+        <w:t xml:space="preserve">, Yang and Moyer</w:t>
+      </w:r>
+      <w:r>
+        <w:t xml:space="preserve"> </w:t>
+      </w:r>
+      <w:hyperlink w:anchor="ref-Yang20">
+        <w:r>
+          <w:rPr>
+            <w:rStyle w:val="Hyperlink"/>
+          </w:rPr>
+          <w:t xml:space="preserve">2020</w:t>
+        </w:r>
+      </w:hyperlink>
+      <w:r>
+        <w:t xml:space="preserve">)</w:t>
+      </w:r>
+      <w:r>
+        <w:t xml:space="preserve">, and quantifying time lags in relationships between response and predictor variables</w:t>
+      </w:r>
+      <w:r>
+        <w:t xml:space="preserve"> </w:t>
+      </w:r>
+      <w:r>
+        <w:t xml:space="preserve">(Lefcheck et al.</w:t>
+      </w:r>
+      <w:r>
+        <w:t xml:space="preserve"> </w:t>
+      </w:r>
+      <w:hyperlink w:anchor="ref-Lefcheck17">
+        <w:r>
+          <w:rPr>
+            <w:rStyle w:val="Hyperlink"/>
+          </w:rPr>
+          <w:t xml:space="preserve">2017</w:t>
+        </w:r>
+      </w:hyperlink>
+      <w:r>
+        <w:t xml:space="preserve">)</w:t>
+      </w:r>
+      <w:r>
+        <w:t xml:space="preserve">. The study herein generalizes the approach to analyzing trends of seasonal spline features, describes the relationships among alternative spline formulations when spline flexibility is allowed to vary</w:t>
       </w:r>
       <w:r>
         <w:t xml:space="preserve"> </w:t>
@@ -1086,90 +1140,7 @@
         <w:t xml:space="preserve"> </w:t>
       </w:r>
       <w:r>
-        <w:t xml:space="preserve">for different time scales, and prioritizes full incorporation of uncertainty. Other studies of environmental time-series with GAMs have addressed the use of transformed response data</w:t>
-      </w:r>
-      <w:r>
-        <w:t xml:space="preserve"> </w:t>
-      </w:r>
-      <w:r>
-        <w:t xml:space="preserve">(Yang and Moyer</w:t>
-      </w:r>
-      <w:r>
-        <w:t xml:space="preserve"> </w:t>
-      </w:r>
-      <w:hyperlink w:anchor="ref-Yang20">
-        <w:r>
-          <w:rPr>
-            <w:rStyle w:val="Hyperlink"/>
-          </w:rPr>
-          <w:t xml:space="preserve">2020</w:t>
-        </w:r>
-      </w:hyperlink>
-      <w:r>
-        <w:t xml:space="preserve">)</w:t>
-      </w:r>
-      <w:r>
-        <w:t xml:space="preserve">, serial correlation in high resolution data</w:t>
-      </w:r>
-      <w:r>
-        <w:t xml:space="preserve"> </w:t>
-      </w:r>
-      <w:r>
-        <w:t xml:space="preserve">(Morton and Henderson</w:t>
-      </w:r>
-      <w:r>
-        <w:t xml:space="preserve"> </w:t>
-      </w:r>
-      <w:hyperlink w:anchor="ref-Morton08">
-        <w:r>
-          <w:rPr>
-            <w:rStyle w:val="Hyperlink"/>
-          </w:rPr>
-          <w:t xml:space="preserve">2008</w:t>
-        </w:r>
-      </w:hyperlink>
-      <w:r>
-        <w:t xml:space="preserve">, Yang and Moyer</w:t>
-      </w:r>
-      <w:r>
-        <w:t xml:space="preserve"> </w:t>
-      </w:r>
-      <w:hyperlink w:anchor="ref-Yang20">
-        <w:r>
-          <w:rPr>
-            <w:rStyle w:val="Hyperlink"/>
-          </w:rPr>
-          <w:t xml:space="preserve">2020</w:t>
-        </w:r>
-      </w:hyperlink>
-      <w:r>
-        <w:t xml:space="preserve">)</w:t>
-      </w:r>
-      <w:r>
-        <w:t xml:space="preserve">, and quantifying time lags in relationships between response and predictor variables</w:t>
-      </w:r>
-      <w:r>
-        <w:t xml:space="preserve"> </w:t>
-      </w:r>
-      <w:r>
-        <w:t xml:space="preserve">(Lefcheck et al.</w:t>
-      </w:r>
-      <w:r>
-        <w:t xml:space="preserve"> </w:t>
-      </w:r>
-      <w:hyperlink w:anchor="ref-Lefcheck17">
-        <w:r>
-          <w:rPr>
-            <w:rStyle w:val="Hyperlink"/>
-          </w:rPr>
-          <w:t xml:space="preserve">2017</w:t>
-        </w:r>
-      </w:hyperlink>
-      <w:r>
-        <w:t xml:space="preserve">)</w:t>
-      </w:r>
-      <w:r>
-        <w:t xml:space="preserve">.</w:t>
+        <w:t xml:space="preserve">for different time scales, and prioritizes full incorporation of uncertainty.</w:t>
       </w:r>
     </w:p>
     <w:p>
@@ -1177,15 +1148,7 @@
         <w:pStyle w:val="BodyText"/>
       </w:pPr>
       <w:r>
-        <w:t xml:space="preserve">Our motivating problem has several characteristics that are partially addressed by previous methods and can further build on GAMs as a starting point. Our general goal is to understand interannual changes in seasonally averaged water quality metrics, such as chlorophyll. However, the seasonal average within each year must be robust to inconsistent sampling times and intervals, and any trend analysis must consider the uncertainties in seasonal averages. The critical need is the ability to obtain an accurate estimate of uncertainty (e.g., a standard error) of seasonal averages, even with irregular sampling and serial correlation, which is common to time series data. This paper develops GAMs as a distinct application that can meet these requirements while addressing key limitations of seasonal Kendall tests and the more complex STL and WRTDS methods. We do so with the explicit goal of quantifying interannual trends in seasonal averages.</w:t>
-      </w:r>
-    </w:p>
-    <w:p>
-      <w:pPr>
-        <w:pStyle w:val="BodyText"/>
-      </w:pPr>
-      <w:r>
-        <w:t xml:space="preserve">We describe and demonstrate the proposed methods by analyzing water quality monitoring data from the southern portion of the San Francisco Estuary, California, USA. Approximately twice-monthly monitoring has been conducted for several decades at fixed locations (stations) on the longitudinal axis of the Bay. Analysis of these data is complicated by irregularities in timing and consistency of data collection which can generate artifacts affecting simple seasonal averages of the data. We were interested in questions such as: Are there significant trends in spring mean chlorophyll at multi-year time-scales? At what across-year scale do summer-fall mean chlorophyll levels change? Are there significant across-year trends in the spring phytoplankton bloom or baseline chlorophyll concentrations during periods of low productivity between blooms? We provide examples illustrating how these questions can be addressed using methods with GAMs. We also provide an approach using meta-analysis methods</w:t>
+        <w:t xml:space="preserve">Our motivating problem has several characteristics that are only partially addressed by previous methods and can further build on GAMs as a starting point. Our general goal is to understand interannual changes in seasonally averaged water quality metrics, such as chlorophyll. However, the seasonal average within each year must be robust to inconsistent sampling times and intervals, and any trend analysis must consider the uncertainties in seasonal averages. The critical need is the ability to obtain an accurate estimate of uncertainty (e.g., a standard error) of seasonal averages, even with irregular sampling and serial correlation, which is common in time series data. This paper develops the use of GAMs with mixed-effects meta-analysis</w:t>
       </w:r>
       <w:r>
         <w:t xml:space="preserve"> </w:t>
@@ -1225,28 +1188,88 @@
         <w:t xml:space="preserve"> </w:t>
       </w:r>
       <w:r>
-        <w:t xml:space="preserve">for isolating seasonal trends with reasonable certainty from GAM results and evaluating these trends between years. This approach is new to environmental trend-detection problems.</w:t>
+        <w:t xml:space="preserve">to address multi-scale trend analysis questions for which seasonal Kendall tests and the more complex STL and WRTDS methods are not well-suited.</w:t>
+      </w:r>
+    </w:p>
+    <w:p>
+      <w:pPr>
+        <w:pStyle w:val="BodyText"/>
+      </w:pPr>
+      <w:r>
+        <w:t xml:space="preserve">We describe and demonstrate the proposed methods by analyzing water quality monitoring data from the southern portion of the San Francisco Estuary, California, USA. Approximately twice-monthly monitoring has been conducted for several decades at fixed locations (stations) on the longitudinal axis of the Bay. Analysis of these data is complicated by irregularities in timing and consistency of data collection which can generate artifacts affecting simple seasonal averages of the data. We were interested in questions such as: Are there significant trends in spring mean chlorophyll at multi-year time-scales? At what across-year scale do summer-fall mean chlorophyll levels change? Are there significant across-year trends in the spring phytoplankton bloom or baseline chlorophyll concentrations during periods of low productivity between blooms? We provide examples illustrating how these questions can be addressed using GAMs to estimate seasonal trends and evaluated between years using meta-analysis methods. This approach is new to environmental trend-detection problems and is provided in the</w:t>
+      </w:r>
+      <w:r>
+        <w:t xml:space="preserve"> </w:t>
+      </w:r>
+      <w:r>
+        <w:rPr>
+          <w:i/>
+        </w:rPr>
+        <w:t xml:space="preserve">wqtrends</w:t>
+      </w:r>
+      <w:r>
+        <w:t xml:space="preserve"> </w:t>
+      </w:r>
+      <w:r>
+        <w:t xml:space="preserve">R package developed by the authors</w:t>
+      </w:r>
+      <w:r>
+        <w:t xml:space="preserve"> </w:t>
+      </w:r>
+      <w:r>
+        <w:t xml:space="preserve">(Beck et al.</w:t>
+      </w:r>
+      <w:r>
+        <w:t xml:space="preserve"> </w:t>
+      </w:r>
+      <w:hyperlink w:anchor="ref-Beck21">
+        <w:r>
+          <w:rPr>
+            <w:rStyle w:val="Hyperlink"/>
+          </w:rPr>
+          <w:t xml:space="preserve">2021</w:t>
+        </w:r>
+      </w:hyperlink>
+      <w:r>
+        <w:t xml:space="preserve">, available at</w:t>
+      </w:r>
+      <w:r>
+        <w:t xml:space="preserve"> </w:t>
+      </w:r>
+      <w:hyperlink r:id="rId29">
+        <w:r>
+          <w:rPr>
+            <w:rStyle w:val="Hyperlink"/>
+          </w:rPr>
+          <w:t xml:space="preserve">https://tbep-tech.github.io/wqtrends</w:t>
+        </w:r>
+      </w:hyperlink>
+      <w:r>
+        <w:t xml:space="preserve">)</w:t>
+      </w:r>
+      <w:r>
+        <w:t xml:space="preserve">.</w:t>
       </w:r>
     </w:p>
     <w:p>
       <w:pPr>
         <w:pStyle w:val="Heading1"/>
       </w:pPr>
-      <w:bookmarkStart w:id="29" w:name="methods"/>
+      <w:bookmarkStart w:id="30" w:name="methods"/>
       <w:r>
         <w:t xml:space="preserve">Methods</w:t>
       </w:r>
-      <w:bookmarkEnd w:id="29"/>
+      <w:bookmarkEnd w:id="30"/>
     </w:p>
     <w:p>
       <w:pPr>
         <w:pStyle w:val="Heading2"/>
       </w:pPr>
-      <w:bookmarkStart w:id="30" w:name="study-area-and-data-sources"/>
+      <w:bookmarkStart w:id="31" w:name="study-area-and-data-sources"/>
       <w:r>
         <w:t xml:space="preserve">Study area and data sources</w:t>
       </w:r>
-      <w:bookmarkEnd w:id="30"/>
+      <w:bookmarkEnd w:id="31"/>
     </w:p>
     <w:p>
       <w:pPr>
@@ -1370,7 +1393,7 @@
         <w:pStyle w:val="BodyText"/>
       </w:pPr>
       <w:r>
-        <w:t xml:space="preserve">Nitrogen and phosphorus levels in SFE usually exceed concentrations that cause eutrophication in other estuaries. However, SFE has demonstrated resistance to eutrophication, which has been attributed to high suspended sediments that reduce light penetration in the water column, low residence time caused by vigorous river flushing, and removal of primary producers by abundant suspension feeding bivalves</w:t>
+        <w:t xml:space="preserve">Nitrogen and phosphorus levels in the SFE usually exceed concentrations that cause eutrophication in other estuaries. However, the SFE has demonstrated resistance to eutrophication, which has been attributed to high concentrations of suspended sediments that reduce light penetration in the water column, low residence time caused by vigorous river flushing, and removal of primary producers by abundant suspension feeding bivalves</w:t>
       </w:r>
       <w:r>
         <w:t xml:space="preserve"> </w:t>
@@ -1449,7 +1472,7 @@
         <w:t xml:space="preserve">)</w:t>
       </w:r>
       <w:r>
-        <w:t xml:space="preserve">. Renewed interest in understanding the potential for nutrient loading to negatively affect water quality has occurred for more southern areas of the SFE, where harmful algal blooms (HABs), elevated summer-fall chlorophyll concentrations, and low dissolved oxygen concentrations began around 1999 (Figure</w:t>
+        <w:t xml:space="preserve">. The Regional Water Quality Control Board has showed renewed interest in understanding the potential for nutrient loading to negatively affect water quality for more southern areas of the SFE, where harmful algal blooms, elevated summer-fall chlorophyll concentrations, and low dissolved oxygen concentrations began around 1999 (Figure</w:t>
       </w:r>
       <w:r>
         <w:t xml:space="preserve"> </w:t>
@@ -1544,309 +1567,7 @@
         <w:t xml:space="preserve">)</w:t>
       </w:r>
       <w:r>
-        <w:t xml:space="preserve">. Chl-a on GFF filters was analyzed fluorometrically after extraction in 90% acetone. Sampling frequency varied somewhat over time and by station. Every observation was included directly in the statistical models without spatial or temporal binning or averaging.</w:t>
-      </w:r>
-    </w:p>
-    <w:p>
-      <w:pPr>
-        <w:pStyle w:val="Heading2"/>
-      </w:pPr>
-      <w:bookmarkStart w:id="31" w:name="gam-application"/>
-      <w:r>
-        <w:t xml:space="preserve">GAM application</w:t>
-      </w:r>
-      <w:bookmarkEnd w:id="31"/>
-    </w:p>
-    <w:p>
-      <w:pPr>
-        <w:pStyle w:val="FirstParagraph"/>
-      </w:pPr>
-      <w:r>
-        <w:t xml:space="preserve">We implemented the GAMs in three stages. First, we used a GAM to estimate a smooth pattern of variation in the raw data along with its uncertainty. Second, we calculated a feature of interest from the estimated GAM, along with its propagated uncertainty. For this example, the seasonal averages were extracted, whereas other features could be the timing or magnitude of a seasonal peak, but those are not developed here. Third, we used a mixed effects meta-analysis to estimate trends and test hypotheses about the change in seasonal averages across years. While meta-analysis methods arose from analyses of results from multiple studies, their distinguishing characteristic is propagation of uncertainty</w:t>
-      </w:r>
-      <w:r>
-        <w:t xml:space="preserve"> </w:t>
-      </w:r>
-      <w:r>
-        <w:t xml:space="preserve">(Gasparrini et al.</w:t>
-      </w:r>
-      <w:r>
-        <w:t xml:space="preserve"> </w:t>
-      </w:r>
-      <w:hyperlink w:anchor="ref-Gasparrini12">
-        <w:r>
-          <w:rPr>
-            <w:rStyle w:val="Hyperlink"/>
-          </w:rPr>
-          <w:t xml:space="preserve">2012</w:t>
-        </w:r>
-      </w:hyperlink>
-      <w:r>
-        <w:t xml:space="preserve">, Sera et al.</w:t>
-      </w:r>
-      <w:r>
-        <w:t xml:space="preserve"> </w:t>
-      </w:r>
-      <w:hyperlink w:anchor="ref-Sera19">
-        <w:r>
-          <w:rPr>
-            <w:rStyle w:val="Hyperlink"/>
-          </w:rPr>
-          <w:t xml:space="preserve">2019</w:t>
-        </w:r>
-      </w:hyperlink>
-      <w:r>
-        <w:t xml:space="preserve">)</w:t>
-      </w:r>
-      <w:r>
-        <w:t xml:space="preserve">. Meta-analysis uses response data that includes standard errors (uncertainties) as needed to address our questions. We developed two mixed effects meta-analysis approaches that provided 1) a simple comparison of whether seasonal features differ across years, and 2) an estimation of short-term linear trends on time scales chosen by the analyst.</w:t>
-      </w:r>
-    </w:p>
-    <w:p>
-      <w:pPr>
-        <w:pStyle w:val="Heading3"/>
-      </w:pPr>
-      <w:bookmarkStart w:id="32" w:name="first-stage-analysis-gam-estimation"/>
-      <w:r>
-        <w:t xml:space="preserve">First-stage analysis: GAM estimation</w:t>
-      </w:r>
-      <w:bookmarkEnd w:id="32"/>
-    </w:p>
-    <w:p>
-      <w:pPr>
-        <w:pStyle w:val="FirstParagraph"/>
-      </w:pPr>
-      <w:r>
-        <w:t xml:space="preserve">We used four different GAMs to estimate the long-term trend and uncertainty from the time series data, each with the potential to achieve a similar fit to the data but with a slightly different model structure (Table</w:t>
-      </w:r>
-      <w:r>
-        <w:t xml:space="preserve"> </w:t>
-      </w:r>
-      <w:r>
-        <w:t xml:space="preserve">2</w:t>
-      </w:r>
-      <w:r>
-        <w:t xml:space="preserve">). Models are shown in the notation of the</w:t>
-      </w:r>
-      <w:r>
-        <w:t xml:space="preserve"> </w:t>
-      </w:r>
-      <w:r>
-        <w:rPr>
-          <w:rStyle w:val="VerbatimChar"/>
-        </w:rPr>
-        <w:t xml:space="preserve">mgcv</w:t>
-      </w:r>
-      <w:r>
-        <w:t xml:space="preserve"> </w:t>
-      </w:r>
-      <w:r>
-        <w:t xml:space="preserve">R package as formulas for the</w:t>
-      </w:r>
-      <w:r>
-        <w:t xml:space="preserve"> </w:t>
-      </w:r>
-      <w:r>
-        <w:rPr>
-          <w:rStyle w:val="VerbatimChar"/>
-        </w:rPr>
-        <w:t xml:space="preserve">gam</w:t>
-      </w:r>
-      <w:r>
-        <w:t xml:space="preserve"> </w:t>
-      </w:r>
-      <w:r>
-        <w:t xml:space="preserve">function</w:t>
-      </w:r>
-      <w:r>
-        <w:t xml:space="preserve"> </w:t>
-      </w:r>
-      <w:r>
-        <w:t xml:space="preserve">(Wood</w:t>
-      </w:r>
-      <w:r>
-        <w:t xml:space="preserve"> </w:t>
-      </w:r>
-      <w:hyperlink w:anchor="ref-Wood17">
-        <w:r>
-          <w:rPr>
-            <w:rStyle w:val="Hyperlink"/>
-          </w:rPr>
-          <w:t xml:space="preserve">2017</w:t>
-        </w:r>
-      </w:hyperlink>
-      <w:r>
-        <w:t xml:space="preserve">, R Core Team</w:t>
-      </w:r>
-      <w:r>
-        <w:t xml:space="preserve"> </w:t>
-      </w:r>
-      <w:hyperlink w:anchor="ref-RCT20">
-        <w:r>
-          <w:rPr>
-            <w:rStyle w:val="Hyperlink"/>
-          </w:rPr>
-          <w:t xml:space="preserve">2020</w:t>
-        </w:r>
-      </w:hyperlink>
-      <w:r>
-        <w:t xml:space="preserve">)</w:t>
-      </w:r>
-      <w:r>
-        <w:t xml:space="preserve">.</w:t>
-      </w:r>
-    </w:p>
-    <w:p>
-      <w:pPr>
-        <w:pStyle w:val="BodyText"/>
-      </w:pPr>
-      <w:r>
-        <w:t xml:space="preserve">GAMs smooth the raw data across time to separate variability in the response variable associated with an explanatory variable, independent of noise inherent in the raw data. The simplest GAM for this purpose is expressed as:</w:t>
-      </w:r>
-    </w:p>
-    <w:p>
-      <w:pPr>
-        <w:pStyle w:val="BodyText"/>
-      </w:pPr>
-      <w:r>
-        <w:t xml:space="preserve">Model S:</w:t>
-      </w:r>
-      <w:r>
-        <w:t xml:space="preserve"> </w:t>
-      </w:r>
-      <w:r>
-        <w:rPr>
-          <w:rStyle w:val="VerbatimChar"/>
-        </w:rPr>
-        <w:t xml:space="preserve">y ~ s(cont_year, k = num_knots_Y)</w:t>
-      </w:r>
-    </w:p>
-    <w:p>
-      <w:pPr>
-        <w:pStyle w:val="BodyText"/>
-      </w:pPr>
-      <w:r>
-        <w:t xml:space="preserve">where</w:t>
-      </w:r>
-      <w:r>
-        <w:t xml:space="preserve"> </w:t>
-      </w:r>
-      <w:r>
-        <w:rPr>
-          <w:rStyle w:val="VerbatimChar"/>
-        </w:rPr>
-        <w:t xml:space="preserve">y</w:t>
-      </w:r>
-      <w:r>
-        <w:t xml:space="preserve"> </w:t>
-      </w:r>
-      <w:r>
-        <w:t xml:space="preserve">is the time-series of interest, such as chl-a,</w:t>
-      </w:r>
-      <w:r>
-        <w:t xml:space="preserve"> </w:t>
-      </w:r>
-      <w:r>
-        <w:rPr>
-          <w:rStyle w:val="VerbatimChar"/>
-        </w:rPr>
-        <w:t xml:space="preserve">cont_year</w:t>
-      </w:r>
-      <w:r>
-        <w:t xml:space="preserve"> </w:t>
-      </w:r>
-      <w:r>
-        <w:t xml:space="preserve">is</w:t>
-      </w:r>
-      <w:r>
-        <w:t xml:space="preserve"> </w:t>
-      </w:r>
-      <w:r>
-        <w:t xml:space="preserve">“</w:t>
-      </w:r>
-      <w:r>
-        <w:t xml:space="preserve">continuous year</w:t>
-      </w:r>
-      <w:r>
-        <w:t xml:space="preserve">”</w:t>
-      </w:r>
-      <w:r>
-        <w:t xml:space="preserve">, a continuous numerical date (e.g., July 1st 2019 would be 2019.5),</w:t>
-      </w:r>
-      <w:r>
-        <w:t xml:space="preserve"> </w:t>
-      </w:r>
-      <w:r>
-        <w:rPr>
-          <w:rStyle w:val="VerbatimChar"/>
-        </w:rPr>
-        <w:t xml:space="preserve">y ~ s(...)</w:t>
-      </w:r>
-      <w:r>
-        <w:t xml:space="preserve"> </w:t>
-      </w:r>
-      <w:r>
-        <w:t xml:space="preserve">indicates that</w:t>
-      </w:r>
-      <w:r>
-        <w:t xml:space="preserve"> </w:t>
-      </w:r>
-      <w:r>
-        <w:rPr>
-          <w:rStyle w:val="VerbatimChar"/>
-        </w:rPr>
-        <w:t xml:space="preserve">y</w:t>
-      </w:r>
-      <w:r>
-        <w:t xml:space="preserve"> </w:t>
-      </w:r>
-      <w:r>
-        <w:t xml:space="preserve">will be explained by a smoothing spline (in this case</w:t>
-      </w:r>
-      <w:r>
-        <w:t xml:space="preserve"> </w:t>
-      </w:r>
-      <w:r>
-        <w:rPr>
-          <w:rStyle w:val="VerbatimChar"/>
-        </w:rPr>
-        <w:t xml:space="preserve">cont_year</w:t>
-      </w:r>
-      <w:r>
-        <w:t xml:space="preserve">), and</w:t>
-      </w:r>
-      <w:r>
-        <w:t xml:space="preserve"> </w:t>
-      </w:r>
-      <w:r>
-        <w:rPr>
-          <w:rStyle w:val="VerbatimChar"/>
-        </w:rPr>
-        <w:t xml:space="preserve">num_knots_Y</w:t>
-      </w:r>
-      <w:r>
-        <w:t xml:space="preserve"> </w:t>
-      </w:r>
-      <w:r>
-        <w:t xml:space="preserve">is the number of knot or</w:t>
-      </w:r>
-      <w:r>
-        <w:t xml:space="preserve"> </w:t>
-      </w:r>
-      <w:r>
-        <w:t xml:space="preserve">“</w:t>
-      </w:r>
-      <w:r>
-        <w:t xml:space="preserve">connections</w:t>
-      </w:r>
-      <w:r>
-        <w:t xml:space="preserve">”</w:t>
-      </w:r>
-      <w:r>
-        <w:t xml:space="preserve"> </w:t>
-      </w:r>
-      <w:r>
-        <w:t xml:space="preserve">along the spline that influence curvature. Log</w:t>
+        <w:t xml:space="preserve">. Sampling frequency varied somewhat over time and by station. Every observation was included directly in the statistical models without spatial or temporal binning or averaging. Log</w:t>
       </w:r>
       <m:oMath>
         <m:sSub>
@@ -1863,15 +1584,89 @@
         </m:sSub>
       </m:oMath>
       <w:r>
-        <w:t xml:space="preserve">-transformed chl-a was used for all analyses to meet assumptions of normally-distributed residuals.</w:t>
-      </w:r>
-    </w:p>
-    <w:p>
-      <w:pPr>
-        <w:pStyle w:val="BodyText"/>
-      </w:pPr>
-      <w:r>
-        <w:t xml:space="preserve">The optimal level of smoothing in</w:t>
+        <w:t xml:space="preserve">-transformed chl-a was used for all analyses to meet assumptions of normally-distributed residuals. Methods for back-transformation of model results are provided in the supplement.</w:t>
+      </w:r>
+    </w:p>
+    <w:p>
+      <w:pPr>
+        <w:pStyle w:val="Heading2"/>
+      </w:pPr>
+      <w:bookmarkStart w:id="32" w:name="gam-application"/>
+      <w:r>
+        <w:t xml:space="preserve">GAM application</w:t>
+      </w:r>
+      <w:bookmarkEnd w:id="32"/>
+    </w:p>
+    <w:p>
+      <w:pPr>
+        <w:pStyle w:val="FirstParagraph"/>
+      </w:pPr>
+      <w:r>
+        <w:t xml:space="preserve">We implemented our analysis in three stages. First, we use a GAM to estimate a smooth temporal pattern in the raw data along with its uncertainty. Second, we calculate a feature of interest from the estimated GAM, along with its propagated uncertainty. For this example, the seasonal averages were extracted, whereas other features could be the timing or magnitude of a seasonal peak, but those are not developed here. Third, we use a mixed effects meta-analysis to estimate trends and test hypotheses about the change in seasonal averages across years. While meta-analysis methods arose from analyses of results from multiple studies, their distinguishing characteristic is propagation of uncertainty</w:t>
+      </w:r>
+      <w:r>
+        <w:t xml:space="preserve"> </w:t>
+      </w:r>
+      <w:r>
+        <w:t xml:space="preserve">(Gasparrini et al.</w:t>
+      </w:r>
+      <w:r>
+        <w:t xml:space="preserve"> </w:t>
+      </w:r>
+      <w:hyperlink w:anchor="ref-Gasparrini12">
+        <w:r>
+          <w:rPr>
+            <w:rStyle w:val="Hyperlink"/>
+          </w:rPr>
+          <w:t xml:space="preserve">2012</w:t>
+        </w:r>
+      </w:hyperlink>
+      <w:r>
+        <w:t xml:space="preserve">, Sera et al.</w:t>
+      </w:r>
+      <w:r>
+        <w:t xml:space="preserve"> </w:t>
+      </w:r>
+      <w:hyperlink w:anchor="ref-Sera19">
+        <w:r>
+          <w:rPr>
+            <w:rStyle w:val="Hyperlink"/>
+          </w:rPr>
+          <w:t xml:space="preserve">2019</w:t>
+        </w:r>
+      </w:hyperlink>
+      <w:r>
+        <w:t xml:space="preserve">)</w:t>
+      </w:r>
+      <w:r>
+        <w:t xml:space="preserve">. Meta-analysis uses response data that includes standard errors (uncertainties) as needed to address our questions.</w:t>
+      </w:r>
+    </w:p>
+    <w:p>
+      <w:pPr>
+        <w:pStyle w:val="Heading3"/>
+      </w:pPr>
+      <w:bookmarkStart w:id="33" w:name="first-stage-analysis-gam-estimation"/>
+      <w:r>
+        <w:t xml:space="preserve">First-stage analysis: GAM estimation</w:t>
+      </w:r>
+      <w:bookmarkEnd w:id="33"/>
+    </w:p>
+    <w:p>
+      <w:pPr>
+        <w:pStyle w:val="FirstParagraph"/>
+      </w:pPr>
+      <w:r>
+        <w:t xml:space="preserve">We considered four different GAMs to smooth the raw data across time. Although they can achieve similar fits, they do so by partitioning variation in the time-series differently (Table</w:t>
+      </w:r>
+      <w:r>
+        <w:t xml:space="preserve"> </w:t>
+      </w:r>
+      <w:r>
+        <w:t xml:space="preserve">2</w:t>
+      </w:r>
+      <w:r>
+        <w:t xml:space="preserve">). We discuss all four to clarify their relationships and interpretations. Models are shown in the notation of the</w:t>
       </w:r>
       <w:r>
         <w:t xml:space="preserve"> </w:t>
@@ -1886,7 +1681,232 @@
         <w:t xml:space="preserve"> </w:t>
       </w:r>
       <w:r>
-        <w:t xml:space="preserve">is determined by a penalty on the net curvature of the spline</w:t>
+        <w:t xml:space="preserve">R package as formulas for the</w:t>
+      </w:r>
+      <w:r>
+        <w:t xml:space="preserve"> </w:t>
+      </w:r>
+      <w:r>
+        <w:rPr>
+          <w:rStyle w:val="VerbatimChar"/>
+        </w:rPr>
+        <w:t xml:space="preserve">gam</w:t>
+      </w:r>
+      <w:r>
+        <w:t xml:space="preserve"> </w:t>
+      </w:r>
+      <w:r>
+        <w:t xml:space="preserve">function</w:t>
+      </w:r>
+      <w:r>
+        <w:t xml:space="preserve"> </w:t>
+      </w:r>
+      <w:r>
+        <w:t xml:space="preserve">(Wood</w:t>
+      </w:r>
+      <w:r>
+        <w:t xml:space="preserve"> </w:t>
+      </w:r>
+      <w:hyperlink w:anchor="ref-Wood17">
+        <w:r>
+          <w:rPr>
+            <w:rStyle w:val="Hyperlink"/>
+          </w:rPr>
+          <w:t xml:space="preserve">2017</w:t>
+        </w:r>
+      </w:hyperlink>
+      <w:r>
+        <w:t xml:space="preserve">, R Core Team</w:t>
+      </w:r>
+      <w:r>
+        <w:t xml:space="preserve"> </w:t>
+      </w:r>
+      <w:hyperlink w:anchor="ref-RCT20">
+        <w:r>
+          <w:rPr>
+            <w:rStyle w:val="Hyperlink"/>
+          </w:rPr>
+          <w:t xml:space="preserve">2020</w:t>
+        </w:r>
+      </w:hyperlink>
+      <w:r>
+        <w:t xml:space="preserve">)</w:t>
+      </w:r>
+      <w:r>
+        <w:t xml:space="preserve">.</w:t>
+      </w:r>
+    </w:p>
+    <w:p>
+      <w:pPr>
+        <w:pStyle w:val="BodyText"/>
+      </w:pPr>
+      <w:r>
+        <w:t xml:space="preserve">The simplest GAM for this purpose is expressed as:</w:t>
+      </w:r>
+    </w:p>
+    <w:p>
+      <w:pPr>
+        <w:pStyle w:val="BodyText"/>
+      </w:pPr>
+      <w:r>
+        <w:t xml:space="preserve">Model S:</w:t>
+      </w:r>
+      <w:r>
+        <w:t xml:space="preserve"> </w:t>
+      </w:r>
+      <w:r>
+        <w:rPr>
+          <w:rStyle w:val="VerbatimChar"/>
+        </w:rPr>
+        <w:t xml:space="preserve">y ~ s(cont_year, k = num_knots_Y)</w:t>
+      </w:r>
+    </w:p>
+    <w:p>
+      <w:pPr>
+        <w:pStyle w:val="BodyText"/>
+      </w:pPr>
+      <w:r>
+        <w:t xml:space="preserve">where</w:t>
+      </w:r>
+      <w:r>
+        <w:t xml:space="preserve"> </w:t>
+      </w:r>
+      <w:r>
+        <w:rPr>
+          <w:rStyle w:val="VerbatimChar"/>
+        </w:rPr>
+        <w:t xml:space="preserve">y</w:t>
+      </w:r>
+      <w:r>
+        <w:t xml:space="preserve"> </w:t>
+      </w:r>
+      <w:r>
+        <w:t xml:space="preserve">is the time-series of interest, such as chl-a,</w:t>
+      </w:r>
+      <w:r>
+        <w:t xml:space="preserve"> </w:t>
+      </w:r>
+      <w:r>
+        <w:rPr>
+          <w:rStyle w:val="VerbatimChar"/>
+        </w:rPr>
+        <w:t xml:space="preserve">cont_year</w:t>
+      </w:r>
+      <w:r>
+        <w:t xml:space="preserve"> </w:t>
+      </w:r>
+      <w:r>
+        <w:t xml:space="preserve">is</w:t>
+      </w:r>
+      <w:r>
+        <w:t xml:space="preserve"> </w:t>
+      </w:r>
+      <w:r>
+        <w:t xml:space="preserve">“</w:t>
+      </w:r>
+      <w:r>
+        <w:t xml:space="preserve">continuous year</w:t>
+      </w:r>
+      <w:r>
+        <w:t xml:space="preserve">”</w:t>
+      </w:r>
+      <w:r>
+        <w:t xml:space="preserve">, a continuous numerical date (e.g., July 1st 2019 would be 2019.5),</w:t>
+      </w:r>
+      <w:r>
+        <w:t xml:space="preserve"> </w:t>
+      </w:r>
+      <w:r>
+        <w:rPr>
+          <w:rStyle w:val="VerbatimChar"/>
+        </w:rPr>
+        <w:t xml:space="preserve">y ~ s(...)</w:t>
+      </w:r>
+      <w:r>
+        <w:t xml:space="preserve"> </w:t>
+      </w:r>
+      <w:r>
+        <w:t xml:space="preserve">indicates that</w:t>
+      </w:r>
+      <w:r>
+        <w:t xml:space="preserve"> </w:t>
+      </w:r>
+      <w:r>
+        <w:rPr>
+          <w:rStyle w:val="VerbatimChar"/>
+        </w:rPr>
+        <w:t xml:space="preserve">y</w:t>
+      </w:r>
+      <w:r>
+        <w:t xml:space="preserve"> </w:t>
+      </w:r>
+      <w:r>
+        <w:t xml:space="preserve">will be explained by a smoothing spline (in this case as a function of</w:t>
+      </w:r>
+      <w:r>
+        <w:t xml:space="preserve"> </w:t>
+      </w:r>
+      <w:r>
+        <w:rPr>
+          <w:rStyle w:val="VerbatimChar"/>
+        </w:rPr>
+        <w:t xml:space="preserve">cont_year</w:t>
+      </w:r>
+      <w:r>
+        <w:t xml:space="preserve">), and</w:t>
+      </w:r>
+      <w:r>
+        <w:t xml:space="preserve"> </w:t>
+      </w:r>
+      <w:r>
+        <w:rPr>
+          <w:rStyle w:val="VerbatimChar"/>
+        </w:rPr>
+        <w:t xml:space="preserve">num_knots_Y</w:t>
+      </w:r>
+      <w:r>
+        <w:t xml:space="preserve"> </w:t>
+      </w:r>
+      <w:r>
+        <w:t xml:space="preserve">is the number of knot or</w:t>
+      </w:r>
+      <w:r>
+        <w:t xml:space="preserve"> </w:t>
+      </w:r>
+      <w:r>
+        <w:t xml:space="preserve">“</w:t>
+      </w:r>
+      <w:r>
+        <w:t xml:space="preserve">connections</w:t>
+      </w:r>
+      <w:r>
+        <w:t xml:space="preserve">”</w:t>
+      </w:r>
+      <w:r>
+        <w:t xml:space="preserve"> </w:t>
+      </w:r>
+      <w:r>
+        <w:t xml:space="preserve">along the spline that influence curvature.</w:t>
+      </w:r>
+    </w:p>
+    <w:p>
+      <w:pPr>
+        <w:pStyle w:val="BodyText"/>
+      </w:pPr>
+      <w:r>
+        <w:t xml:space="preserve">Smoothing was determined using generalized cross-validation (GCV, as implemented in</w:t>
+      </w:r>
+      <w:r>
+        <w:t xml:space="preserve"> </w:t>
+      </w:r>
+      <w:r>
+        <w:rPr>
+          <w:rStyle w:val="VerbatimChar"/>
+        </w:rPr>
+        <w:t xml:space="preserve">mgcv</w:t>
+      </w:r>
+      <w:r>
+        <w:t xml:space="preserve">), which approximately minimizes out-of-sample prediction error. GCV works by penalizing the net curvature of a spline</w:t>
       </w:r>
       <w:r>
         <w:t xml:space="preserve"> </w:t>
@@ -1909,7 +1929,103 @@
         <w:t xml:space="preserve">)</w:t>
       </w:r>
       <w:r>
-        <w:t xml:space="preserve">. Smoothing was determined using generalized cross-validation (GCV, as implemented in</w:t>
+        <w:t xml:space="preserve">. To allow GCV (or other alternatives) to work as intended, the number of knots that determine the maximum degrees of freedom chosen by the analyst must be sufficiently large so that the curvature penalty, rather than the number of knots, determines smoothness. Results should not be sensitive to the number of knots; if they are, the number of knots should be increased. In the examples below, we chose the number of knots,</w:t>
+      </w:r>
+      <w:r>
+        <w:t xml:space="preserve"> </w:t>
+      </w:r>
+      <w:r>
+        <w:rPr>
+          <w:rStyle w:val="VerbatimChar"/>
+        </w:rPr>
+        <w:t xml:space="preserve">num_knots_Y</w:t>
+      </w:r>
+      <w:r>
+        <w:t xml:space="preserve">, as 12 times the number of years in the time series, i.e., one knot per month. If the data were too sparse to fit 12 knots per year, the number of knots was reduced by one knot per year until the model could be estimated (i.e., 12 * years, 11 * years, etc.).</w:t>
+      </w:r>
+    </w:p>
+    <w:p>
+      <w:pPr>
+        <w:pStyle w:val="BodyText"/>
+      </w:pPr>
+      <w:r>
+        <w:t xml:space="preserve">The next three spline formulations (Model SY, SYD, and SYDI) provide progressively increasing complexity in how spline terms compose a model to smooth the raw data. Model SY describes the time series using a linear trend plus a spline for</w:t>
+      </w:r>
+      <w:r>
+        <w:t xml:space="preserve"> </w:t>
+      </w:r>
+      <w:r>
+        <w:rPr>
+          <w:rStyle w:val="VerbatimChar"/>
+        </w:rPr>
+        <w:t xml:space="preserve">cont_year</w:t>
+      </w:r>
+      <w:r>
+        <w:t xml:space="preserve">:</w:t>
+      </w:r>
+    </w:p>
+    <w:p>
+      <w:pPr>
+        <w:pStyle w:val="BodyText"/>
+      </w:pPr>
+      <w:r>
+        <w:t xml:space="preserve">Model SY:</w:t>
+      </w:r>
+      <w:r>
+        <w:t xml:space="preserve"> </w:t>
+      </w:r>
+      <w:r>
+        <w:rPr>
+          <w:rStyle w:val="VerbatimChar"/>
+        </w:rPr>
+        <w:t xml:space="preserve">y ~ cont_year + s(cont_year, k = num_knots_Y)</w:t>
+      </w:r>
+    </w:p>
+    <w:p>
+      <w:pPr>
+        <w:pStyle w:val="BodyText"/>
+      </w:pPr>
+      <w:r>
+        <w:t xml:space="preserve">This model is mathematically equivalent to model S (Table</w:t>
+      </w:r>
+      <w:r>
+        <w:t xml:space="preserve"> </w:t>
+      </w:r>
+      <w:r>
+        <w:t xml:space="preserve">3</w:t>
+      </w:r>
+      <w:r>
+        <w:t xml:space="preserve">). The spline for</w:t>
+      </w:r>
+      <w:r>
+        <w:t xml:space="preserve"> </w:t>
+      </w:r>
+      <w:r>
+        <w:rPr>
+          <w:rStyle w:val="VerbatimChar"/>
+        </w:rPr>
+        <w:t xml:space="preserve">cont_year</w:t>
+      </w:r>
+      <w:r>
+        <w:t xml:space="preserve"> </w:t>
+      </w:r>
+      <w:r>
+        <w:t xml:space="preserve">includes an unpenalized linear trend, so a trend will be estimated in model S. When</w:t>
+      </w:r>
+      <w:r>
+        <w:t xml:space="preserve"> </w:t>
+      </w:r>
+      <w:r>
+        <w:rPr>
+          <w:rStyle w:val="VerbatimChar"/>
+        </w:rPr>
+        <w:t xml:space="preserve">cont_year</w:t>
+      </w:r>
+      <w:r>
+        <w:t xml:space="preserve"> </w:t>
+      </w:r>
+      <w:r>
+        <w:t xml:space="preserve">is included explicitly as a linear term in model SY,</w:t>
       </w:r>
       <w:r>
         <w:t xml:space="preserve"> </w:t>
@@ -1921,30 +2037,10 @@
         <w:t xml:space="preserve">mgcv</w:t>
       </w:r>
       <w:r>
-        <w:t xml:space="preserve">), which approximately minimizes out-of-sample prediction error. To allow GCV (or other alternatives) to work as intended, a potential upper limit on the number of knots determined by the analyst must be sufficiently large. Results should not be sensitive to the number of knots; if they are, the number of knots should be increased. We chose a sufficiently large number of knots for</w:t>
-      </w:r>
-      <w:r>
-        <w:t xml:space="preserve"> </w:t>
-      </w:r>
-      <w:r>
-        <w:rPr>
-          <w:rStyle w:val="VerbatimChar"/>
-        </w:rPr>
-        <w:t xml:space="preserve">num_knots_Y</w:t>
-      </w:r>
-      <w:r>
-        <w:t xml:space="preserve"> </w:t>
-      </w:r>
-      <w:r>
-        <w:t xml:space="preserve">(Model S) as 12 times the number of years in the time series that was modeled. This created the potential, as determined through GCV, to have one knot per month as an approach to both prevent under-fitting the observed data and to accurately estimate the seasonal signal within a year. If the data were too sparse, the model will have insufficient degrees of freedom to fit 12 knots per year, in which case the number of knots was reduced by one knot per year until sufficient degrees of freedom were available (i.e., 12 * years, 11 * years, etc.).</w:t>
-      </w:r>
-    </w:p>
-    <w:p>
-      <w:pPr>
-        <w:pStyle w:val="BodyText"/>
-      </w:pPr>
-      <w:r>
-        <w:t xml:space="preserve">The next three spline formulations (Model SY, SYD, and SYDI) provide progressively increasing complexity in how spline terms compose a model to smooth the raw data. Model SY describes the time series using a linear trend plus a spline for</w:t>
+        <w:t xml:space="preserve"> </w:t>
+      </w:r>
+      <w:r>
+        <w:t xml:space="preserve">adjusts the basis functions for the spline to exclude the linear term, thereby not over-parameterizing the model. Whereas an estimated linear trend in</w:t>
       </w:r>
       <w:r>
         <w:t xml:space="preserve"> </w:t>
@@ -1956,15 +2052,10 @@
         <w:t xml:space="preserve">cont_year</w:t>
       </w:r>
       <w:r>
-        <w:t xml:space="preserve">:</w:t>
-      </w:r>
-    </w:p>
-    <w:p>
-      <w:pPr>
-        <w:pStyle w:val="BodyText"/>
-      </w:pPr>
-      <w:r>
-        <w:t xml:space="preserve">Model SY:</w:t>
+        <w:t xml:space="preserve"> </w:t>
+      </w:r>
+      <w:r>
+        <w:t xml:space="preserve">and its uncertainty can be extracted from the fitted spline in model S, model SY provides this trend directly, giving the equivalent result. Further, package</w:t>
       </w:r>
       <w:r>
         <w:t xml:space="preserve"> </w:t>
@@ -1973,7 +2064,37 @@
         <w:rPr>
           <w:rStyle w:val="VerbatimChar"/>
         </w:rPr>
-        <w:t xml:space="preserve">y ~ cont_year + s(cont_year, k = num_knots_Y)</w:t>
+        <w:t xml:space="preserve">mgcv</w:t>
+      </w:r>
+      <w:r>
+        <w:t xml:space="preserve"> </w:t>
+      </w:r>
+      <w:r>
+        <w:t xml:space="preserve">can penalize linear trends in splines to provide a method for variable selection (option</w:t>
+      </w:r>
+      <w:r>
+        <w:t xml:space="preserve"> </w:t>
+      </w:r>
+      <w:r>
+        <w:rPr>
+          <w:rStyle w:val="VerbatimChar"/>
+        </w:rPr>
+        <w:t xml:space="preserve">select = TRUE</w:t>
+      </w:r>
+      <w:r>
+        <w:t xml:space="preserve">), such as when numerous splines are included in the model formulation for variables that may or may not be important. For our approach, this option is not used and all models specify</w:t>
+      </w:r>
+      <w:r>
+        <w:t xml:space="preserve"> </w:t>
+      </w:r>
+      <w:r>
+        <w:rPr>
+          <w:rStyle w:val="VerbatimChar"/>
+        </w:rPr>
+        <w:t xml:space="preserve">select = FALSE</w:t>
+      </w:r>
+      <w:r>
+        <w:t xml:space="preserve">. Details in the supplement explain this justification.</w:t>
       </w:r>
     </w:p>
     <w:p>
@@ -1981,16 +2102,125 @@
         <w:pStyle w:val="BodyText"/>
       </w:pPr>
       <w:r>
-        <w:t xml:space="preserve">This model is mathematically equivalent to model S (Table</w:t>
-      </w:r>
-      <w:r>
-        <w:t xml:space="preserve"> </w:t>
-      </w:r>
-      <w:r>
-        <w:t xml:space="preserve">3</w:t>
-      </w:r>
-      <w:r>
-        <w:t xml:space="preserve">). The spline for</w:t>
+        <w:t xml:space="preserve">Model SYD adds an average within-year cyclic pattern as a separate spline:</w:t>
+      </w:r>
+    </w:p>
+    <w:p>
+      <w:pPr>
+        <w:pStyle w:val="BodyText"/>
+      </w:pPr>
+      <w:r>
+        <w:t xml:space="preserve">Model SYD:</w:t>
+      </w:r>
+      <w:r>
+        <w:t xml:space="preserve"> </w:t>
+      </w:r>
+      <w:r>
+        <w:rPr>
+          <w:rStyle w:val="VerbatimChar"/>
+        </w:rPr>
+        <w:t xml:space="preserve">y ~ cont_year + s(cont_year, k = num_knots_Y) + s(doy, bs = 'cc', k = num_knots_D)</w:t>
+      </w:r>
+    </w:p>
+    <w:p>
+      <w:pPr>
+        <w:pStyle w:val="BodyText"/>
+      </w:pPr>
+      <w:r>
+        <w:t xml:space="preserve">where</w:t>
+      </w:r>
+      <w:r>
+        <w:t xml:space="preserve"> </w:t>
+      </w:r>
+      <w:r>
+        <w:rPr>
+          <w:rStyle w:val="VerbatimChar"/>
+        </w:rPr>
+        <w:t xml:space="preserve">doy</w:t>
+      </w:r>
+      <w:r>
+        <w:t xml:space="preserve"> </w:t>
+      </w:r>
+      <w:r>
+        <w:t xml:space="preserve">is</w:t>
+      </w:r>
+      <w:r>
+        <w:t xml:space="preserve"> </w:t>
+      </w:r>
+      <w:r>
+        <w:t xml:space="preserve">“</w:t>
+      </w:r>
+      <w:r>
+        <w:t xml:space="preserve">day-of-year</w:t>
+      </w:r>
+      <w:r>
+        <w:t xml:space="preserve">”</w:t>
+      </w:r>
+      <w:r>
+        <w:t xml:space="preserve"> </w:t>
+      </w:r>
+      <w:r>
+        <w:t xml:space="preserve">(i.e., Julian date, a count starting January 1 for each year),</w:t>
+      </w:r>
+      <w:r>
+        <w:t xml:space="preserve"> </w:t>
+      </w:r>
+      <w:r>
+        <w:rPr>
+          <w:rStyle w:val="VerbatimChar"/>
+        </w:rPr>
+        <w:t xml:space="preserve">bs = 'cc'</w:t>
+      </w:r>
+      <w:r>
+        <w:t xml:space="preserve"> </w:t>
+      </w:r>
+      <w:r>
+        <w:t xml:space="preserve">indicates that the spline will be cyclic (constrained to start and end at the same value), and</w:t>
+      </w:r>
+      <w:r>
+        <w:t xml:space="preserve"> </w:t>
+      </w:r>
+      <w:r>
+        <w:rPr>
+          <w:rStyle w:val="VerbatimChar"/>
+        </w:rPr>
+        <w:t xml:space="preserve">num_knots_D</w:t>
+      </w:r>
+      <w:r>
+        <w:t xml:space="preserve"> </w:t>
+      </w:r>
+      <w:r>
+        <w:t xml:space="preserve">is the number of knots for the</w:t>
+      </w:r>
+      <w:r>
+        <w:t xml:space="preserve"> </w:t>
+      </w:r>
+      <w:r>
+        <w:rPr>
+          <w:rStyle w:val="VerbatimChar"/>
+        </w:rPr>
+        <w:t xml:space="preserve">doy</w:t>
+      </w:r>
+      <w:r>
+        <w:t xml:space="preserve"> </w:t>
+      </w:r>
+      <w:r>
+        <w:t xml:space="preserve">spline. While model SYD is not mathematically equivalent to models S and SY, it should produce nearly identical results. The</w:t>
+      </w:r>
+      <w:r>
+        <w:t xml:space="preserve"> </w:t>
+      </w:r>
+      <w:r>
+        <w:rPr>
+          <w:rStyle w:val="VerbatimChar"/>
+        </w:rPr>
+        <w:t xml:space="preserve">doy</w:t>
+      </w:r>
+      <w:r>
+        <w:t xml:space="preserve"> </w:t>
+      </w:r>
+      <w:r>
+        <w:t xml:space="preserve">spline in model SYD gives the average seasonal pattern and changes the interpretation of the</w:t>
       </w:r>
       <w:r>
         <w:t xml:space="preserve"> </w:t>
@@ -2005,7 +2235,24 @@
         <w:t xml:space="preserve"> </w:t>
       </w:r>
       <w:r>
-        <w:t xml:space="preserve">includes an unpenalized linear trend, so a trend will be estimated in model S. When</w:t>
+        <w:t xml:space="preserve">spline to represent smoothed deviations from the average within-year pattern.</w:t>
+      </w:r>
+    </w:p>
+    <w:p>
+      <w:pPr>
+        <w:pStyle w:val="BodyText"/>
+      </w:pPr>
+      <w:r>
+        <w:t xml:space="preserve">Models S, SY, and SYD can all potentially extract a similar signal from the raw data (Table</w:t>
+      </w:r>
+      <w:r>
+        <w:t xml:space="preserve"> </w:t>
+      </w:r>
+      <w:r>
+        <w:t xml:space="preserve">3</w:t>
+      </w:r>
+      <w:r>
+        <w:t xml:space="preserve">). What differs between the models is the allocation of penalties for curvature used to determine smoothness for each spline. In model SYD, there are separate penalties for the two splines, as compared to S and SY that include penalties only for the</w:t>
       </w:r>
       <w:r>
         <w:t xml:space="preserve"> </w:t>
@@ -2020,76 +2267,7 @@
         <w:t xml:space="preserve"> </w:t>
       </w:r>
       <w:r>
-        <w:t xml:space="preserve">is included explicitly as a linear term in model SY,</w:t>
-      </w:r>
-      <w:r>
-        <w:t xml:space="preserve"> </w:t>
-      </w:r>
-      <w:r>
-        <w:rPr>
-          <w:rStyle w:val="VerbatimChar"/>
-        </w:rPr>
-        <w:t xml:space="preserve">mgcv</w:t>
-      </w:r>
-      <w:r>
-        <w:t xml:space="preserve"> </w:t>
-      </w:r>
-      <w:r>
-        <w:t xml:space="preserve">adjusts the basis functions for the spline to exclude the linear term, thereby not over-parameterizing the model. Whereas an estimated linear trend in</w:t>
-      </w:r>
-      <w:r>
-        <w:t xml:space="preserve"> </w:t>
-      </w:r>
-      <w:r>
-        <w:rPr>
-          <w:rStyle w:val="VerbatimChar"/>
-        </w:rPr>
-        <w:t xml:space="preserve">cont_year</w:t>
-      </w:r>
-      <w:r>
-        <w:t xml:space="preserve"> </w:t>
-      </w:r>
-      <w:r>
-        <w:t xml:space="preserve">and its uncertainty can be extracted from the fitted spline in model S, model SY provides this trend directly, giving the equivalent result. Further, package</w:t>
-      </w:r>
-      <w:r>
-        <w:t xml:space="preserve"> </w:t>
-      </w:r>
-      <w:r>
-        <w:rPr>
-          <w:rStyle w:val="VerbatimChar"/>
-        </w:rPr>
-        <w:t xml:space="preserve">mgcv</w:t>
-      </w:r>
-      <w:r>
-        <w:t xml:space="preserve"> </w:t>
-      </w:r>
-      <w:r>
-        <w:t xml:space="preserve">can penalize linear trends in splines to provide a method for variable selection (option</w:t>
-      </w:r>
-      <w:r>
-        <w:t xml:space="preserve"> </w:t>
-      </w:r>
-      <w:r>
-        <w:rPr>
-          <w:rStyle w:val="VerbatimChar"/>
-        </w:rPr>
-        <w:t xml:space="preserve">select = TRUE</w:t>
-      </w:r>
-      <w:r>
-        <w:t xml:space="preserve">), such as when numerous splines are included in the model formulation for variables that may or may not be important. For our approach, this option is not used and all models specify</w:t>
-      </w:r>
-      <w:r>
-        <w:t xml:space="preserve"> </w:t>
-      </w:r>
-      <w:r>
-        <w:rPr>
-          <w:rStyle w:val="VerbatimChar"/>
-        </w:rPr>
-        <w:t xml:space="preserve">select = FALSE</w:t>
-      </w:r>
-      <w:r>
-        <w:t xml:space="preserve">. Details in the supplement explain this justification.</w:t>
+        <w:t xml:space="preserve">spline. This is important because variation in the response variable can be differently attributed to each spline depending on the model, even while the sum of components for each model produces similar results between models. Our goal is to extract seasonal averages from the fitted time series, which is not sensitive to different allocation of penalties among the splines in each model.</w:t>
       </w:r>
     </w:p>
     <w:p>
@@ -2097,172 +2275,7 @@
         <w:pStyle w:val="BodyText"/>
       </w:pPr>
       <w:r>
-        <w:t xml:space="preserve">Model SYD adds an average within-year cyclic pattern as a separate spline:</w:t>
-      </w:r>
-    </w:p>
-    <w:p>
-      <w:pPr>
-        <w:pStyle w:val="BodyText"/>
-      </w:pPr>
-      <w:r>
-        <w:t xml:space="preserve">Model SYD:</w:t>
-      </w:r>
-      <w:r>
-        <w:t xml:space="preserve"> </w:t>
-      </w:r>
-      <w:r>
-        <w:rPr>
-          <w:rStyle w:val="VerbatimChar"/>
-        </w:rPr>
-        <w:t xml:space="preserve">y ~ cont_year + s(cont_year, k = num_knots_Y) + s(doy, bs = 'cc', k = num_knots_D)</w:t>
-      </w:r>
-    </w:p>
-    <w:p>
-      <w:pPr>
-        <w:pStyle w:val="BodyText"/>
-      </w:pPr>
-      <w:r>
-        <w:t xml:space="preserve">where</w:t>
-      </w:r>
-      <w:r>
-        <w:t xml:space="preserve"> </w:t>
-      </w:r>
-      <w:r>
-        <w:rPr>
-          <w:rStyle w:val="VerbatimChar"/>
-        </w:rPr>
-        <w:t xml:space="preserve">doy</w:t>
-      </w:r>
-      <w:r>
-        <w:t xml:space="preserve"> </w:t>
-      </w:r>
-      <w:r>
-        <w:t xml:space="preserve">is</w:t>
-      </w:r>
-      <w:r>
-        <w:t xml:space="preserve"> </w:t>
-      </w:r>
-      <w:r>
-        <w:t xml:space="preserve">“</w:t>
-      </w:r>
-      <w:r>
-        <w:t xml:space="preserve">day-of-year</w:t>
-      </w:r>
-      <w:r>
-        <w:t xml:space="preserve">”</w:t>
-      </w:r>
-      <w:r>
-        <w:t xml:space="preserve"> </w:t>
-      </w:r>
-      <w:r>
-        <w:t xml:space="preserve">(i.e., Julian date, a count starting January 1 for each year),</w:t>
-      </w:r>
-      <w:r>
-        <w:t xml:space="preserve"> </w:t>
-      </w:r>
-      <w:r>
-        <w:rPr>
-          <w:rStyle w:val="VerbatimChar"/>
-        </w:rPr>
-        <w:t xml:space="preserve">bs = 'cc'</w:t>
-      </w:r>
-      <w:r>
-        <w:t xml:space="preserve"> </w:t>
-      </w:r>
-      <w:r>
-        <w:t xml:space="preserve">indicates that the spline will be cyclic (constrained to start and end at the same value), and</w:t>
-      </w:r>
-      <w:r>
-        <w:t xml:space="preserve"> </w:t>
-      </w:r>
-      <w:r>
-        <w:rPr>
-          <w:rStyle w:val="VerbatimChar"/>
-        </w:rPr>
-        <w:t xml:space="preserve">num_knots_D</w:t>
-      </w:r>
-      <w:r>
-        <w:t xml:space="preserve"> </w:t>
-      </w:r>
-      <w:r>
-        <w:t xml:space="preserve">is the upper limit for the number of knots for the</w:t>
-      </w:r>
-      <w:r>
-        <w:t xml:space="preserve"> </w:t>
-      </w:r>
-      <w:r>
-        <w:rPr>
-          <w:rStyle w:val="VerbatimChar"/>
-        </w:rPr>
-        <w:t xml:space="preserve">doy</w:t>
-      </w:r>
-      <w:r>
-        <w:t xml:space="preserve"> </w:t>
-      </w:r>
-      <w:r>
-        <w:t xml:space="preserve">spline. While model SYD is not mathematically equivalent to models S and SY, it should produce nearly identical results. The</w:t>
-      </w:r>
-      <w:r>
-        <w:t xml:space="preserve"> </w:t>
-      </w:r>
-      <w:r>
-        <w:rPr>
-          <w:rStyle w:val="VerbatimChar"/>
-        </w:rPr>
-        <w:t xml:space="preserve">doy</w:t>
-      </w:r>
-      <w:r>
-        <w:t xml:space="preserve"> </w:t>
-      </w:r>
-      <w:r>
-        <w:t xml:space="preserve">spline in model SYD gives the average seasonal pattern and changes the interpretation of the</w:t>
-      </w:r>
-      <w:r>
-        <w:t xml:space="preserve"> </w:t>
-      </w:r>
-      <w:r>
-        <w:rPr>
-          <w:rStyle w:val="VerbatimChar"/>
-        </w:rPr>
-        <w:t xml:space="preserve">cont_year</w:t>
-      </w:r>
-      <w:r>
-        <w:t xml:space="preserve"> </w:t>
-      </w:r>
-      <w:r>
-        <w:t xml:space="preserve">spline to represent smoothed deviations from the average within-year pattern.</w:t>
-      </w:r>
-    </w:p>
-    <w:p>
-      <w:pPr>
-        <w:pStyle w:val="BodyText"/>
-      </w:pPr>
-      <w:r>
-        <w:t xml:space="preserve">Models S, SY, and SYD can all potentially extract a similar signal from the raw data (Table</w:t>
-      </w:r>
-      <w:r>
-        <w:t xml:space="preserve"> </w:t>
-      </w:r>
-      <w:r>
-        <w:t xml:space="preserve">3</w:t>
-      </w:r>
-      <w:r>
-        <w:t xml:space="preserve">). What differs between the models is the allocation of penalties for curvature used to determine smoothness for each spline. In model SYD, there are separate penalties for the two splines, as compared to S and SY that include penalties only for the</w:t>
-      </w:r>
-      <w:r>
-        <w:t xml:space="preserve"> </w:t>
-      </w:r>
-      <w:r>
-        <w:rPr>
-          <w:rStyle w:val="VerbatimChar"/>
-        </w:rPr>
-        <w:t xml:space="preserve">cont_year</w:t>
-      </w:r>
-      <w:r>
-        <w:t xml:space="preserve"> </w:t>
-      </w:r>
-      <w:r>
-        <w:t xml:space="preserve">spline. This is important because variation in the response variable can be differently attributed to each spline depending on model, whereas the sum of components for each model produce comparable results between models. Our goal is to extract signals (i.e., seasonal estimates) from the fitted time series and different allocation of penalties among the splines in each model is unimportant for this task. However, interpreting differences in fit between model SYD and models S or SY can be problematic because the penalties for smoothing splines based on curvature are heuristic</w:t>
+        <w:t xml:space="preserve">If the fits were to differ substantially between model SYD and models S or SY, an interpretation could be difficult because the penalties for smoothing splines based on curvature are heuristic</w:t>
       </w:r>
       <w:r>
         <w:t xml:space="preserve"> </w:t>
@@ -2285,7 +2298,7 @@
         <w:t xml:space="preserve">)</w:t>
       </w:r>
       <w:r>
-        <w:t xml:space="preserve">. For example, if a lower AIC is achieved in one model compared to another, assuming both use sufficient knots, this may just reflect the outcome of alternative penalization heuristics implied by the different formulations and does not imply one model fits better. In the examples here, model SYD achieves nearly identical fits to model S or SY, where the latter by definition also achieve identical fits.</w:t>
+        <w:t xml:space="preserve">. For example, if a lower AIC is achieved in one model compared to another, assuming both use sufficient knots, this may just reflect the outcome of alternative penalization heuristics implied by the different formulations and does not imply one model fit is better. In the examples here, model SYD achieves nearly identical fits to model S or SY, where the latter by definition also achieve identical fits.</w:t>
       </w:r>
     </w:p>
     <w:p>
@@ -2293,7 +2306,7 @@
         <w:pStyle w:val="BodyText"/>
       </w:pPr>
       <w:r>
-        <w:t xml:space="preserve">Model SYD has the appealing feature that, if some parts of some years have limited data, model SYD will consider data from the same period in other years by imputing an average seasonal pattern with the</w:t>
+        <w:t xml:space="preserve">Model SYD has the appealing feature that, if some parts of some years have limited data, model SYD will impute an average seasonal pattern with the</w:t>
       </w:r>
       <w:r>
         <w:t xml:space="preserve"> </w:t>
@@ -2308,7 +2321,7 @@
         <w:t xml:space="preserve"> </w:t>
       </w:r>
       <w:r>
-        <w:t xml:space="preserve">spline. However, an interpretation of these imputations is challenging. For example, the spring chl-a peak is a notable feature every year in SFE. If the peak occurs at the same time every year but the magnitude varies, then the average within-year pattern can be interpreted as the average magnitude. However, if the magnitude is the same but the timing varies across years, then the magnitude of the average peak cannot be similarly interpreted and instead underestimates the magnitude that usually occurs. Moreover, the width or duration of the peak will be longer than typically occurs in a given year.</w:t>
+        <w:t xml:space="preserve">spline, thereby considering data from the same period in other years in the prediction of the period with missing data. However, an interpretation of these imputations may be challenging. For example, the spring chl-a peak is a notable feature every year in the SFE. If the peak occurs at the same time every year but the magnitude varies, then the average within-year pattern can be interpreted as the average magnitude. However, if the magnitude is the same but the timing varies across years, then the magnitude of the average peak cannot be similarly interpreted and instead underestimates the magnitude that usually occurs. Moreover, the width or duration of the peak will be longer than typically occurs in a given year.</w:t>
       </w:r>
     </w:p>
     <w:p>
@@ -2535,7 +2548,7 @@
         <w:pStyle w:val="BodyText"/>
       </w:pPr>
       <w:r>
-        <w:t xml:space="preserve">Following the rationale above, the relationship of model SYDI to model S is similar to that of model SYD to model S. Model SYDI differs formulaically from model S to a greater extent than model SYDI, but all of the splines use the same inputs to smooth the same data. The splines in</w:t>
+        <w:t xml:space="preserve">Following the rationale above, the relationship of model SYDI to model S is similar to that of model SYD to model S. Model SYDI differs formulaically from model S to a greater extent than model SYD, but all of the splines use the same inputs to smooth the same data. The univariate splines in</w:t>
       </w:r>
       <w:r>
         <w:t xml:space="preserve"> </w:t>
@@ -2565,7 +2578,7 @@
         <w:t xml:space="preserve"> </w:t>
       </w:r>
       <w:r>
-        <w:t xml:space="preserve">will likely not capture as much variation in model SYDI compared to model SY given the fewer knots that are available to the former. The</w:t>
+        <w:t xml:space="preserve">will likely not capture as much variation in model SYDI compared to model S given the fewer knots that are available to the former. The</w:t>
       </w:r>
       <w:r>
         <w:t xml:space="preserve"> </w:t>
@@ -2610,32 +2623,7 @@
         <w:t xml:space="preserve"> </w:t>
       </w:r>
       <w:r>
-        <w:t xml:space="preserve">and vice-versa. The interaction term in model SYDI provides an appearance that this model is fundamentally different from those provided by the other models. However, models S, SY, and SYD all allow within-year fluctuations to vary across years by allowing a spline to be fit through the entire time-series. Although model SYDI is the only model that includes an explicit interaction term, all of the models support the interaction conceptually. By providing this term with sufficient knots, the raw data can be fully smoothed with model SYDI to a similar degree as for the other models. However, this outcome is difficult to achieve for reasons explained below.</w:t>
-      </w:r>
-    </w:p>
-    <w:p>
-      <w:pPr>
-        <w:pStyle w:val="BodyText"/>
-      </w:pPr>
-      <w:r>
-        <w:t xml:space="preserve">The distinct aspect of model SYDI is the anticipation that within-year fluctuations will vary smoothly from year to year. For example, if one year has an especially early and large magnitude spring bloom, the years before and after would be expected also to have earlier and larger than average spring blooms. For the raw SFE data, and chl-a dynamics in many estuaries, this is not expected to be the case. An early and large spring bloom could easily be followed the next year by a late and relatively small spring bloom. If the interaction spline has many knots, then the degree of smoothness across years can be estimated to be very low, allowing fluctuations within years to vary strongly across years. However, if that is the case, the conceptual motivation for model SYDI may not be supported by the data. Given that observed bloom dynamics for most systems do not vary smoothly across years, the potential benefits of using model SYDI could be outweighed by using simpler models. Moreover, the spline and penalty structure differ from the other models, making it difficult to evaluate their relative performance (Table</w:t>
-      </w:r>
-      <w:r>
-        <w:t xml:space="preserve"> </w:t>
-      </w:r>
-      <w:r>
-        <w:t xml:space="preserve">3</w:t>
-      </w:r>
-      <w:r>
-        <w:t xml:space="preserve">).</w:t>
-      </w:r>
-    </w:p>
-    <w:p>
-      <w:pPr>
-        <w:pStyle w:val="BodyText"/>
-      </w:pPr>
-      <w:r>
-        <w:t xml:space="preserve">For models SYD and SYDI, the allocation of knots between the different splines can be chosen by the analyst so long as it is recognized that different choices will arbitrarily lead to related differences in allocation of variation among the splines. In models S, SY, and SYD, the number of knots in the</w:t>
+        <w:t xml:space="preserve">and vice-versa. The interaction term in model SYDI provides an appearance that this model is fundamentally different from those provided by the other models. However, models S, SY, and SYD all allow within-year fluctuations to vary across years by allowing a spline to be fit through the entire time-series. Although model SYDI is the only model that includes an explicit interaction term, all of the models support the interaction conceptually. By providing this term with sufficient knots, the raw data can be fully smoothed with model SYDI to a similar degree as for the other models. However, a very large number of knots in both the</w:t>
       </w:r>
       <w:r>
         <w:t xml:space="preserve"> </w:t>
@@ -2650,21 +2638,6 @@
         <w:t xml:space="preserve"> </w:t>
       </w:r>
       <w:r>
-        <w:t xml:space="preserve">term need to be sufficiently large. In model SYDI, a very large number of knots in both the</w:t>
-      </w:r>
-      <w:r>
-        <w:t xml:space="preserve"> </w:t>
-      </w:r>
-      <w:r>
-        <w:rPr>
-          <w:rStyle w:val="VerbatimChar"/>
-        </w:rPr>
-        <w:t xml:space="preserve">cont_year</w:t>
-      </w:r>
-      <w:r>
-        <w:t xml:space="preserve"> </w:t>
-      </w:r>
-      <w:r>
         <w:t xml:space="preserve">spline</w:t>
       </w:r>
       <w:r>
@@ -2680,22 +2653,7 @@
         <w:t xml:space="preserve"> </w:t>
       </w:r>
       <w:r>
-        <w:t xml:space="preserve">in both dimensions of the interaction spline is impossible to achieve. Allowing the</w:t>
-      </w:r>
-      <w:r>
-        <w:t xml:space="preserve"> </w:t>
-      </w:r>
-      <w:r>
-        <w:rPr>
-          <w:rStyle w:val="VerbatimChar"/>
-        </w:rPr>
-        <w:t xml:space="preserve">cont_year</w:t>
-      </w:r>
-      <w:r>
-        <w:t xml:space="preserve"> </w:t>
-      </w:r>
-      <w:r>
-        <w:t xml:space="preserve">spline to include many knots would somewhat defeat the purpose of the interaction spline.</w:t>
+        <w:t xml:space="preserve">in both dimensions of the interaction spline is impossible to achieve. The distinct aspect of model SYDI is the anticipation that within-year fluctuations will vary smoothly from year to year and that feature could be accounted for with this term, but for the SFE data and chl-a dynamics in many estuaries, bloom size typically varies between years. Thus, the conceptual motivation for model SYDI and its practical application are not supported for this analysis.</w:t>
       </w:r>
     </w:p>
     <w:p>
@@ -2720,7 +2678,166 @@
         <w:t xml:space="preserve"> </w:t>
       </w:r>
       <w:r>
-        <w:t xml:space="preserve">used spline formulations related to those proposed here, but are insufficient for our needs of extracting and quantifying seasonal trends.</w:t>
+        <w:t xml:space="preserve">used spline formulations for Chesapeake Bay water quality related to those proposed here, but for different goals and with different handling of smoothness. They evaluated a</w:t>
+      </w:r>
+      <w:r>
+        <w:t xml:space="preserve"> </w:t>
+      </w:r>
+      <w:r>
+        <w:t xml:space="preserve">“</w:t>
+      </w:r>
+      <w:r>
+        <w:rPr>
+          <w:rStyle w:val="VerbatimChar"/>
+        </w:rPr>
+        <w:t xml:space="preserve">gam0</w:t>
+      </w:r>
+      <w:r>
+        <w:t xml:space="preserve">”</w:t>
+      </w:r>
+      <w:r>
+        <w:t xml:space="preserve"> </w:t>
+      </w:r>
+      <w:r>
+        <w:t xml:space="preserve">with only</w:t>
+      </w:r>
+      <w:r>
+        <w:t xml:space="preserve"> </w:t>
+      </w:r>
+      <w:r>
+        <w:rPr>
+          <w:rStyle w:val="VerbatimChar"/>
+        </w:rPr>
+        <w:t xml:space="preserve">s(doy)</w:t>
+      </w:r>
+      <w:r>
+        <w:t xml:space="preserve"> </w:t>
+      </w:r>
+      <w:r>
+        <w:t xml:space="preserve">and linear</w:t>
+      </w:r>
+      <w:r>
+        <w:t xml:space="preserve"> </w:t>
+      </w:r>
+      <w:r>
+        <w:rPr>
+          <w:rStyle w:val="VerbatimChar"/>
+        </w:rPr>
+        <w:t xml:space="preserve">cont_year</w:t>
+      </w:r>
+      <w:r>
+        <w:t xml:space="preserve"> </w:t>
+      </w:r>
+      <w:r>
+        <w:t xml:space="preserve">terms, a</w:t>
+      </w:r>
+      <w:r>
+        <w:t xml:space="preserve"> </w:t>
+      </w:r>
+      <w:r>
+        <w:t xml:space="preserve">“</w:t>
+      </w:r>
+      <w:r>
+        <w:rPr>
+          <w:rStyle w:val="VerbatimChar"/>
+        </w:rPr>
+        <w:t xml:space="preserve">gam1</w:t>
+      </w:r>
+      <w:r>
+        <w:t xml:space="preserve">”</w:t>
+      </w:r>
+      <w:r>
+        <w:t xml:space="preserve"> </w:t>
+      </w:r>
+      <w:r>
+        <w:t xml:space="preserve">like our SYD, and a</w:t>
+      </w:r>
+      <w:r>
+        <w:t xml:space="preserve"> </w:t>
+      </w:r>
+      <w:r>
+        <w:t xml:space="preserve">“</w:t>
+      </w:r>
+      <w:r>
+        <w:rPr>
+          <w:rStyle w:val="VerbatimChar"/>
+        </w:rPr>
+        <w:t xml:space="preserve">gam2</w:t>
+      </w:r>
+      <w:r>
+        <w:t xml:space="preserve">”</w:t>
+      </w:r>
+      <w:r>
+        <w:t xml:space="preserve"> </w:t>
+      </w:r>
+      <w:r>
+        <w:t xml:space="preserve">like our SYDI. In application, only</w:t>
+      </w:r>
+      <w:r>
+        <w:t xml:space="preserve"> </w:t>
+      </w:r>
+      <w:r>
+        <w:t xml:space="preserve">“</w:t>
+      </w:r>
+      <w:r>
+        <w:rPr>
+          <w:rStyle w:val="VerbatimChar"/>
+        </w:rPr>
+        <w:t xml:space="preserve">gam2</w:t>
+      </w:r>
+      <w:r>
+        <w:t xml:space="preserve">”</w:t>
+      </w:r>
+      <w:r>
+        <w:t xml:space="preserve"> </w:t>
+      </w:r>
+      <w:r>
+        <w:t xml:space="preserve">was used, including the addition of splines as functions of hydrologic variables to account for finer-scale variation. Murphy et al. allowed a maximum number of knots in the</w:t>
+      </w:r>
+      <w:r>
+        <w:t xml:space="preserve"> </w:t>
+      </w:r>
+      <w:r>
+        <w:rPr>
+          <w:rStyle w:val="VerbatimChar"/>
+        </w:rPr>
+        <w:t xml:space="preserve">s(cont_year)</w:t>
+      </w:r>
+      <w:r>
+        <w:t xml:space="preserve"> </w:t>
+      </w:r>
+      <w:r>
+        <w:t xml:space="preserve">term of 2/3 times the number of years and do not explicitly consider the number of knots in the interaction spline, following an</w:t>
+      </w:r>
+      <w:r>
+        <w:t xml:space="preserve"> </w:t>
+      </w:r>
+      <w:r>
+        <w:rPr>
+          <w:i/>
+        </w:rPr>
+        <w:t xml:space="preserve">ad hoc</w:t>
+      </w:r>
+      <w:r>
+        <w:t xml:space="preserve"> </w:t>
+      </w:r>
+      <w:r>
+        <w:t xml:space="preserve">allocation of variation in the data to different components based on previous interpretations of water quality dynamics in the system. Constraining splines with insufficient knots could inflate Type I error rates for temporal changes and we seek to lower this risk by increasing the upper limit for the knots for the</w:t>
+      </w:r>
+      <w:r>
+        <w:t xml:space="preserve"> </w:t>
+      </w:r>
+      <w:r>
+        <w:rPr>
+          <w:rStyle w:val="VerbatimChar"/>
+        </w:rPr>
+        <w:t xml:space="preserve">s(cont_year)</w:t>
+      </w:r>
+      <w:r>
+        <w:t xml:space="preserve"> </w:t>
+      </w:r>
+      <w:r>
+        <w:t xml:space="preserve">term. Finally,</w:t>
       </w:r>
       <w:r>
         <w:t xml:space="preserve"> </w:t>
@@ -2743,28 +2860,45 @@
         <w:t xml:space="preserve"> </w:t>
       </w:r>
       <w:r>
-        <w:t xml:space="preserve">have a</w:t>
-      </w:r>
-      <w:r>
-        <w:t xml:space="preserve"> </w:t>
-      </w:r>
-      <w:r>
-        <w:t xml:space="preserve">“</w:t>
+        <w:t xml:space="preserve">present large AIC differences between their spline formulations. We instead emphasize that, given sufficient knots, the models represent alternative formulations of conceptually similar explanations for the data and yield similar fits (Table</w:t>
+      </w:r>
+      <w:r>
+        <w:t xml:space="preserve"> </w:t>
+      </w:r>
+      <w:r>
+        <w:t xml:space="preserve">3</w:t>
+      </w:r>
+      <w:r>
+        <w:t xml:space="preserve">), resulting in near ties for AIC between models.</w:t>
+      </w:r>
+    </w:p>
+    <w:p>
+      <w:pPr>
+        <w:pStyle w:val="BodyText"/>
+      </w:pPr>
+      <w:r>
+        <w:t xml:space="preserve">We visually compare chl-a estimates from models SY, SYD, and SYDI to emphasize that similar fits can be achieved by all of the presented models (Figure</w:t>
+      </w:r>
+      <w:r>
+        <w:t xml:space="preserve"> </w:t>
+      </w:r>
+      <w:r>
+        <w:t xml:space="preserve">3</w:t>
+      </w:r>
+      <w:r>
+        <w:t xml:space="preserve">, S is identical to SY and is not shown). Models SY, SYD, and SYDI were fit to chl-a data from station 34 using large k values for the arguments</w:t>
+      </w:r>
+      <w:r>
+        <w:t xml:space="preserve"> </w:t>
       </w:r>
       <w:r>
         <w:rPr>
           <w:rStyle w:val="VerbatimChar"/>
         </w:rPr>
-        <w:t xml:space="preserve">gam0</w:t>
-      </w:r>
-      <w:r>
-        <w:t xml:space="preserve">”</w:t>
-      </w:r>
-      <w:r>
-        <w:t xml:space="preserve"> </w:t>
-      </w:r>
-      <w:r>
-        <w:t xml:space="preserve">with only</w:t>
+        <w:t xml:space="preserve">num_knots_y</w:t>
+      </w:r>
+      <w:r>
+        <w:t xml:space="preserve">,</w:t>
       </w:r>
       <w:r>
         <w:t xml:space="preserve"> </w:t>
@@ -2773,13 +2907,10 @@
         <w:rPr>
           <w:rStyle w:val="VerbatimChar"/>
         </w:rPr>
-        <w:t xml:space="preserve">s(doy)</w:t>
-      </w:r>
-      <w:r>
-        <w:t xml:space="preserve"> </w:t>
-      </w:r>
-      <w:r>
-        <w:t xml:space="preserve">and linear</w:t>
+        <w:t xml:space="preserve">num_knots_D</w:t>
+      </w:r>
+      <w:r>
+        <w:t xml:space="preserve">,</w:t>
       </w:r>
       <w:r>
         <w:t xml:space="preserve"> </w:t>
@@ -2788,151 +2919,43 @@
         <w:rPr>
           <w:rStyle w:val="VerbatimChar"/>
         </w:rPr>
-        <w:t xml:space="preserve">cont_year</w:t>
-      </w:r>
-      <w:r>
-        <w:t xml:space="preserve"> </w:t>
-      </w:r>
-      <w:r>
-        <w:t xml:space="preserve">terms, a</w:t>
-      </w:r>
-      <w:r>
-        <w:t xml:space="preserve"> </w:t>
-      </w:r>
-      <w:r>
-        <w:t xml:space="preserve">“</w:t>
+        <w:t xml:space="preserve">num_knots_Y_ti</w:t>
+      </w:r>
+      <w:r>
+        <w:t xml:space="preserve">, and</w:t>
+      </w:r>
+      <w:r>
+        <w:t xml:space="preserve"> </w:t>
       </w:r>
       <w:r>
         <w:rPr>
           <w:rStyle w:val="VerbatimChar"/>
         </w:rPr>
-        <w:t xml:space="preserve">gam1</w:t>
-      </w:r>
-      <w:r>
-        <w:t xml:space="preserve">”</w:t>
-      </w:r>
-      <w:r>
-        <w:t xml:space="preserve"> </w:t>
-      </w:r>
-      <w:r>
-        <w:t xml:space="preserve">like our SYD, and a</w:t>
-      </w:r>
-      <w:r>
-        <w:t xml:space="preserve"> </w:t>
-      </w:r>
-      <w:r>
-        <w:t xml:space="preserve">“</w:t>
-      </w:r>
-      <w:r>
-        <w:rPr>
-          <w:rStyle w:val="VerbatimChar"/>
-        </w:rPr>
-        <w:t xml:space="preserve">gam2</w:t>
-      </w:r>
-      <w:r>
-        <w:t xml:space="preserve">”</w:t>
-      </w:r>
-      <w:r>
-        <w:t xml:space="preserve"> </w:t>
-      </w:r>
-      <w:r>
-        <w:t xml:space="preserve">like our SYDI. Their</w:t>
-      </w:r>
-      <w:r>
-        <w:t xml:space="preserve"> </w:t>
-      </w:r>
-      <w:r>
-        <w:rPr>
-          <w:rStyle w:val="VerbatimChar"/>
-        </w:rPr>
-        <w:t xml:space="preserve">gam0</w:t>
-      </w:r>
-      <w:r>
-        <w:t xml:space="preserve"> </w:t>
-      </w:r>
-      <w:r>
-        <w:t xml:space="preserve">is</w:t>
-      </w:r>
-      <w:r>
-        <w:t xml:space="preserve"> </w:t>
-      </w:r>
-      <w:r>
-        <w:rPr>
-          <w:i/>
-        </w:rPr>
-        <w:t xml:space="preserve">a priori</w:t>
-      </w:r>
-      <w:r>
-        <w:t xml:space="preserve"> </w:t>
-      </w:r>
-      <w:r>
-        <w:t xml:space="preserve">not of interest for our data because of an assumption of constant seasonality and a linear annual trend. Compared to our application of SYD and SYDI, their implementation of</w:t>
-      </w:r>
-      <w:r>
-        <w:t xml:space="preserve"> </w:t>
-      </w:r>
-      <w:r>
-        <w:t xml:space="preserve">“</w:t>
-      </w:r>
-      <w:r>
-        <w:rPr>
-          <w:rStyle w:val="VerbatimChar"/>
-        </w:rPr>
-        <w:t xml:space="preserve">gam1</w:t>
-      </w:r>
-      <w:r>
-        <w:t xml:space="preserve">”</w:t>
-      </w:r>
-      <w:r>
-        <w:t xml:space="preserve"> </w:t>
-      </w:r>
-      <w:r>
-        <w:t xml:space="preserve">and</w:t>
-      </w:r>
-      <w:r>
-        <w:t xml:space="preserve"> </w:t>
-      </w:r>
-      <w:r>
-        <w:t xml:space="preserve">“</w:t>
-      </w:r>
-      <w:r>
-        <w:rPr>
-          <w:rStyle w:val="VerbatimChar"/>
-        </w:rPr>
-        <w:t xml:space="preserve">gam2</w:t>
-      </w:r>
-      <w:r>
-        <w:t xml:space="preserve">”</w:t>
-      </w:r>
-      <w:r>
-        <w:t xml:space="preserve"> </w:t>
-      </w:r>
-      <w:r>
-        <w:t xml:space="preserve">allocated knots differently, leading to a different interpretation of results. For</w:t>
-      </w:r>
-      <w:r>
-        <w:t xml:space="preserve"> </w:t>
-      </w:r>
-      <w:r>
-        <w:t xml:space="preserve">“</w:t>
-      </w:r>
-      <w:r>
-        <w:rPr>
-          <w:rStyle w:val="VerbatimChar"/>
-        </w:rPr>
-        <w:t xml:space="preserve">gam1</w:t>
-      </w:r>
-      <w:r>
-        <w:t xml:space="preserve">”</w:t>
-      </w:r>
-      <w:r>
-        <w:t xml:space="preserve"> </w:t>
-      </w:r>
-      <w:r>
-        <w:t xml:space="preserve">(our SYD), they set a maximum number of knots in the</w:t>
-      </w:r>
-      <w:r>
-        <w:t xml:space="preserve"> </w:t>
+        <w:t xml:space="preserve">num_knots_D_ti</w:t>
+      </w:r>
+      <w:r>
+        <w:t xml:space="preserve"> </w:t>
+      </w:r>
+      <w:r>
+        <w:t xml:space="preserve">for each model. Predictions by day of year from each model are visually similar (Figure</w:t>
+      </w:r>
+      <w:r>
+        <w:t xml:space="preserve"> </w:t>
+      </w:r>
+      <w:r>
+        <w:t xml:space="preserve">3</w:t>
+      </w:r>
+      <w:r>
+        <w:t xml:space="preserve">a) and closely follow the 1:1 line (Figure</w:t>
+      </w:r>
+      <w:r>
+        <w:t xml:space="preserve"> </w:t>
+      </w:r>
+      <w:r>
+        <w:t xml:space="preserve">3</w:t>
+      </w:r>
+      <w:r>
+        <w:t xml:space="preserve">b). However, when contrasting the estimates using only the continuous year smoother (</w:t>
       </w:r>
       <w:r>
         <w:rPr>
@@ -2941,115 +2964,7 @@
         <w:t xml:space="preserve">s(cont_year)</w:t>
       </w:r>
       <w:r>
-        <w:t xml:space="preserve"> </w:t>
-      </w:r>
-      <w:r>
-        <w:t xml:space="preserve">term of 2/3 times the number of years, whereas we adopt a different approach using a number of knots equal to 12 times the number of years, or one per month. Accordingly, they interpret this spline as separating a long-term (or low-frequency) trend from other patterns, whereas we use it to separate intra-annual changes in season from noise at a finer temporal scale. In the</w:t>
-      </w:r>
-      <w:r>
-        <w:t xml:space="preserve"> </w:t>
-      </w:r>
-      <w:r>
-        <w:t xml:space="preserve">“</w:t>
-      </w:r>
-      <w:r>
-        <w:rPr>
-          <w:rStyle w:val="VerbatimChar"/>
-        </w:rPr>
-        <w:t xml:space="preserve">gam2</w:t>
-      </w:r>
-      <w:r>
-        <w:t xml:space="preserve">”</w:t>
-      </w:r>
-      <w:r>
-        <w:t xml:space="preserve"> </w:t>
-      </w:r>
-      <w:r>
-        <w:t xml:space="preserve">model (our SYDI model),</w:t>
-      </w:r>
-      <w:r>
-        <w:t xml:space="preserve"> </w:t>
-      </w:r>
-      <w:r>
-        <w:t xml:space="preserve">Murphy et al. (</w:t>
-      </w:r>
-      <w:hyperlink w:anchor="ref-Murphy19">
-        <w:r>
-          <w:rPr>
-            <w:rStyle w:val="Hyperlink"/>
-          </w:rPr>
-          <w:t xml:space="preserve">2019</w:t>
-        </w:r>
-      </w:hyperlink>
-      <w:r>
-        <w:t xml:space="preserve">)</w:t>
-      </w:r>
-      <w:r>
-        <w:t xml:space="preserve"> </w:t>
-      </w:r>
-      <w:r>
-        <w:t xml:space="preserve">do not explicitly consider the number of knots in the interaction spline. In both cases, they effectively use their choice of number of knots in different spline components as an</w:t>
-      </w:r>
-      <w:r>
-        <w:t xml:space="preserve"> </w:t>
-      </w:r>
-      <w:r>
-        <w:rPr>
-          <w:i/>
-        </w:rPr>
-        <w:t xml:space="preserve">ad hoc</w:t>
-      </w:r>
-      <w:r>
-        <w:t xml:space="preserve"> </w:t>
-      </w:r>
-      <w:r>
-        <w:t xml:space="preserve">allocation of variation in the data to different components based on previous interpretations of water quality dynamics in the system.</w:t>
-      </w:r>
-      <w:r>
-        <w:t xml:space="preserve"> </w:t>
-      </w:r>
-      <w:r>
-        <w:t xml:space="preserve">Murphy et al. (</w:t>
-      </w:r>
-      <w:hyperlink w:anchor="ref-Murphy19">
-        <w:r>
-          <w:rPr>
-            <w:rStyle w:val="Hyperlink"/>
-          </w:rPr>
-          <w:t xml:space="preserve">2019</w:t>
-        </w:r>
-      </w:hyperlink>
-      <w:r>
-        <w:t xml:space="preserve">)</w:t>
-      </w:r>
-      <w:r>
-        <w:t xml:space="preserve"> </w:t>
-      </w:r>
-      <w:r>
-        <w:t xml:space="preserve">acknowledge that incomplete modeling of fluctuations in the data may inflate their Type I error rates for estimating temporal changes, but they account for that by incorporating additional hydrologic variables in a subsequent phase of their models in a step-wise manner. For the methods presented here, which focus first on fully identifying temporal change, we seek to avoid inflating Type I error rates by increasing the upper limit for the knots. Finally,</w:t>
-      </w:r>
-      <w:r>
-        <w:t xml:space="preserve"> </w:t>
-      </w:r>
-      <w:r>
-        <w:t xml:space="preserve">Murphy et al. (</w:t>
-      </w:r>
-      <w:hyperlink w:anchor="ref-Murphy19">
-        <w:r>
-          <w:rPr>
-            <w:rStyle w:val="Hyperlink"/>
-          </w:rPr>
-          <w:t xml:space="preserve">2019</w:t>
-        </w:r>
-      </w:hyperlink>
-      <w:r>
-        <w:t xml:space="preserve">)</w:t>
-      </w:r>
-      <w:r>
-        <w:t xml:space="preserve"> </w:t>
-      </w:r>
-      <w:r>
-        <w:t xml:space="preserve">present large AIC differences between their spline formulations. We instead emphasize that, given sufficient knots, the models represent alternative formulations of conceptually similar explanations for the data and yield similar fits (Table</w:t>
+        <w:t xml:space="preserve">), the fits differ substantially because of how each model allocates variation to the splines. These results are also reflected in differences in the effective degrees of freedom among the additive components of each model (Table</w:t>
       </w:r>
       <w:r>
         <w:t xml:space="preserve"> </w:t>
@@ -3058,7 +2973,7 @@
         <w:t xml:space="preserve">3</w:t>
       </w:r>
       <w:r>
-        <w:t xml:space="preserve">), making differences in AIC unimportant. In our example, large differences in AIC only reflect inadequate choice of knots in one or more splines, which should be avoided.</w:t>
+        <w:t xml:space="preserve">). Accordingly, even though the models differ by which structural component describes variation in the chl-a time series, they provide similar predictions.</w:t>
       </w:r>
     </w:p>
     <w:p>
@@ -3066,16 +2981,7 @@
         <w:pStyle w:val="BodyText"/>
       </w:pPr>
       <w:r>
-        <w:t xml:space="preserve">We visually compare chl-a estimates from models SY, SYD, and SYDI to emphasize that similar fits can be achieved by all of the presented models (Figure</w:t>
-      </w:r>
-      <w:r>
-        <w:t xml:space="preserve"> </w:t>
-      </w:r>
-      <w:r>
-        <w:t xml:space="preserve">3</w:t>
-      </w:r>
-      <w:r>
-        <w:t xml:space="preserve">, S is identical to SY and is not shown). Models SY, SYD, and SYDI were fit to chl-a data from station 34 using large k values for the arguments</w:t>
+        <w:t xml:space="preserve">For all results, model S was used with enough knots in</w:t>
       </w:r>
       <w:r>
         <w:t xml:space="preserve"> </w:t>
@@ -3087,46 +2993,10 @@
         <w:t xml:space="preserve">num_knots_y</w:t>
       </w:r>
       <w:r>
-        <w:t xml:space="preserve">,</w:t>
-      </w:r>
-      <w:r>
-        <w:t xml:space="preserve"> </w:t>
-      </w:r>
-      <w:r>
-        <w:rPr>
-          <w:rStyle w:val="VerbatimChar"/>
-        </w:rPr>
-        <w:t xml:space="preserve">num_knots_D</w:t>
-      </w:r>
-      <w:r>
-        <w:t xml:space="preserve">,</w:t>
-      </w:r>
-      <w:r>
-        <w:t xml:space="preserve"> </w:t>
-      </w:r>
-      <w:r>
-        <w:rPr>
-          <w:rStyle w:val="VerbatimChar"/>
-        </w:rPr>
-        <w:t xml:space="preserve">num_knots_Y_ti</w:t>
-      </w:r>
-      <w:r>
-        <w:t xml:space="preserve">, and</w:t>
-      </w:r>
-      <w:r>
-        <w:t xml:space="preserve"> </w:t>
-      </w:r>
-      <w:r>
-        <w:rPr>
-          <w:rStyle w:val="VerbatimChar"/>
-        </w:rPr>
-        <w:t xml:space="preserve">num_knots_D_ti</w:t>
-      </w:r>
-      <w:r>
-        <w:t xml:space="preserve"> </w:t>
-      </w:r>
-      <w:r>
-        <w:t xml:space="preserve">for each model. Predictions by day of year from each model are visually similar (Figure</w:t>
+        <w:t xml:space="preserve"> </w:t>
+      </w:r>
+      <w:r>
+        <w:t xml:space="preserve">to evaluate chl-a trends across the monitoring stations in the SFE. This model was chosen because of the relatively faster processing time to fit the model, while providing nearly identical explanatory power as compared to the other models (Table</w:t>
       </w:r>
       <w:r>
         <w:t xml:space="preserve"> </w:t>
@@ -3135,65 +3005,6 @@
         <w:t xml:space="preserve">3</w:t>
       </w:r>
       <w:r>
-        <w:t xml:space="preserve">a) and closely follow the 1:1 line (Figure</w:t>
-      </w:r>
-      <w:r>
-        <w:t xml:space="preserve"> </w:t>
-      </w:r>
-      <w:r>
-        <w:t xml:space="preserve">3</w:t>
-      </w:r>
-      <w:r>
-        <w:t xml:space="preserve">b). However, when contrasting the models using only the continuous year smoother (</w:t>
-      </w:r>
-      <w:r>
-        <w:rPr>
-          <w:rStyle w:val="VerbatimChar"/>
-        </w:rPr>
-        <w:t xml:space="preserve">s(cont_year)</w:t>
-      </w:r>
-      <w:r>
-        <w:t xml:space="preserve">, as an example), the model fits differ substantially because of structural differences and differences in the penalties applied to the basis functions. These results are also reflected in differences in the effective degrees of freedom among the additive components of each model (Table</w:t>
-      </w:r>
-      <w:r>
-        <w:t xml:space="preserve"> </w:t>
-      </w:r>
-      <w:r>
-        <w:t xml:space="preserve">3</w:t>
-      </w:r>
-      <w:r>
-        <w:t xml:space="preserve">). Accordingly, even though the models differ by which structural component describes variation in the chl-a time series, they provide similar predictions.</w:t>
-      </w:r>
-    </w:p>
-    <w:p>
-      <w:pPr>
-        <w:pStyle w:val="BodyText"/>
-      </w:pPr>
-      <w:r>
-        <w:t xml:space="preserve">For all results, model S was used with enough knots in</w:t>
-      </w:r>
-      <w:r>
-        <w:t xml:space="preserve"> </w:t>
-      </w:r>
-      <w:r>
-        <w:rPr>
-          <w:rStyle w:val="VerbatimChar"/>
-        </w:rPr>
-        <w:t xml:space="preserve">num_knots_y</w:t>
-      </w:r>
-      <w:r>
-        <w:t xml:space="preserve"> </w:t>
-      </w:r>
-      <w:r>
-        <w:t xml:space="preserve">to evaluate chl-a trends across the monitoring stations in SFE. This model was chosen because of the relatively quicker processing time to fit the model, while providing nearly identical explanatory power as compared to the other models (Table</w:t>
-      </w:r>
-      <w:r>
-        <w:t xml:space="preserve"> </w:t>
-      </w:r>
-      <w:r>
-        <w:t xml:space="preserve">3</w:t>
-      </w:r>
-      <w:r>
         <w:t xml:space="preserve">).</w:t>
       </w:r>
     </w:p>
@@ -3201,11 +3012,11 @@
       <w:pPr>
         <w:pStyle w:val="Heading3"/>
       </w:pPr>
-      <w:bookmarkStart w:id="33" w:name="X5b2c03efb0c3eecc34fbcfa6f447954814a32fe"/>
+      <w:bookmarkStart w:id="34" w:name="X5b2c03efb0c3eecc34fbcfa6f447954814a32fe"/>
       <w:r>
         <w:t xml:space="preserve">Second-stage analysis: Uncertainty propagation from estimated GAMs to seasonal features</w:t>
       </w:r>
-      <w:bookmarkEnd w:id="33"/>
+      <w:bookmarkEnd w:id="34"/>
     </w:p>
     <w:p>
       <w:pPr>
@@ -3235,7 +3046,7 @@
         <w:t xml:space="preserve"> </w:t>
       </w:r>
       <w:r>
-        <w:t xml:space="preserve">as the average for the period of interest (e.g., seasonal average) in year</w:t>
+        <w:t xml:space="preserve">as the seasonal average in year</w:t>
       </w:r>
       <w:r>
         <w:t xml:space="preserve"> </w:t>
@@ -4213,46 +4024,23 @@
       <w:r>
         <w:t xml:space="preserve">.</w:t>
       </w:r>
-      <w:r>
-        <w:t xml:space="preserve"> </w:t>
-      </w:r>
-      <w:r>
-        <w:t xml:space="preserve">Murphy et al. (</w:t>
-      </w:r>
-      <w:hyperlink w:anchor="ref-Murphy19">
-        <w:r>
-          <w:rPr>
-            <w:rStyle w:val="Hyperlink"/>
-          </w:rPr>
-          <w:t xml:space="preserve">2019</w:t>
-        </w:r>
-      </w:hyperlink>
-      <w:r>
-        <w:t xml:space="preserve">)</w:t>
-      </w:r>
-      <w:r>
-        <w:t xml:space="preserve"> </w:t>
-      </w:r>
-      <w:r>
-        <w:t xml:space="preserve">provided a similar approach for comparing multi-year averages of month-scale spline values for sets of years at the beginning vs. end of a time-series.</w:t>
-      </w:r>
     </w:p>
     <w:p>
       <w:pPr>
         <w:pStyle w:val="Heading3"/>
       </w:pPr>
-      <w:bookmarkStart w:id="34" w:name="Xbb2bf851335ed0e6d3f492840f782620d429aef"/>
+      <w:bookmarkStart w:id="35" w:name="Xbb2bf851335ed0e6d3f492840f782620d429aef"/>
       <w:r>
         <w:t xml:space="preserve">Third-stage analysis: Trend analysis of seasonal features with uncertainties</w:t>
       </w:r>
-      <w:bookmarkEnd w:id="34"/>
+      <w:bookmarkEnd w:id="35"/>
     </w:p>
     <w:p>
       <w:pPr>
         <w:pStyle w:val="FirstParagraph"/>
       </w:pPr>
       <w:r>
-        <w:t xml:space="preserve">In stage three of the analysis, we used a meta-analysis method to evaluate linear trends across years of within-year features such as seasonal water quality, characterized by the within-year means (</w:t>
+        <w:t xml:space="preserve">In stage three of the analysis, we used a meta-analysis method to evaluate linear trends across years of seasonal-average water quality, characterized by the within-year means (</w:t>
       </w:r>
       <m:oMath>
         <m:sSub>
@@ -4313,7 +4101,7 @@
         </m:sSub>
       </m:oMath>
       <w:r>
-        <w:t xml:space="preserve">) that we estimated in stage two of the analysis. This analysis provided a direct answer to the question: Is there a significant linear trend across a group of years in a seasonal average, where the time-scale of the trend is chosen by the investigator? For example, is there a trend in the spring chl-a average from 1990 to 2000? This question can also be posed in a moving-window manner across a time-series (e.g., spring average trend from 1990-2000, 1991-2001, etc.). For all analyses, the response data of interest are</w:t>
+        <w:t xml:space="preserve">) that we estimated in stage two of the analysis. This analysis provided a direct answer to the question: Is there a significant linear trend across a group of years in a seasonal average, where the time-scale of the seasonal average and duration of the across-year comparison is chosen by the investigator? For example, is there a trend in the spring chl-a average from 1990 to 2000? This question can also be posed in a moving-window manner across a time-series (e.g., spring average trend from 1990-2000, 1991-2001, etc.). For all analyses, the response data of interest are</w:t>
       </w:r>
       <w:r>
         <w:t xml:space="preserve"> </w:t>
@@ -4431,7 +4219,7 @@
         <w:pStyle w:val="BodyText"/>
       </w:pPr>
       <w:r>
-        <w:t xml:space="preserve">A meta-analysis mixed effects model is useful to estimate linear trends when each observation has a unique and quantified standard error, which is the case with our estimates</w:t>
+        <w:t xml:space="preserve">A mixed effects meta-analysis model can estimate linear trends when each observation has an associated standard error, which is the case with our estimates</w:t>
       </w:r>
       <w:r>
         <w:t xml:space="preserve"> </w:t>
@@ -5096,7 +4884,7 @@
         <w:t xml:space="preserve"> </w:t>
       </w:r>
       <w:r>
-        <w:t xml:space="preserve">in the sense of unexplained variation not due to the estimation error. The random effect is assumed a normal distribution with mean 0 and unknown variance,</w:t>
+        <w:t xml:space="preserve">in the sense of unexplained variation not due to the estimation error. The random effect follows a normal distribution with mean 0 and variance,</w:t>
       </w:r>
       <w:r>
         <w:t xml:space="preserve"> </w:t>
@@ -5214,7 +5002,7 @@
         <w:t xml:space="preserve"> </w:t>
       </w:r>
       <w:r>
-        <w:t xml:space="preserve">evaluates this model as a linear mixed effects model with some variance components fixed and others estimated (</w:t>
+        <w:t xml:space="preserve">evaluates this model as a linear mixed effects model with fixed and estimated (</w:t>
       </w:r>
       <m:oMath>
         <m:sSubSup>
@@ -5236,15 +5024,19 @@
         </m:sSubSup>
       </m:oMath>
       <w:r>
-        <w:t xml:space="preserve">). The default estimation method for meta-analysis models is restricted maximum likelihood (REML).</w:t>
-      </w:r>
-    </w:p>
-    <w:p>
-      <w:pPr>
-        <w:pStyle w:val="BodyText"/>
-      </w:pPr>
-      <w:r>
-        <w:t xml:space="preserve">This method was applied to a chosen sequence or</w:t>
+        <w:t xml:space="preserve">) variance components. The default estimation method for</w:t>
+      </w:r>
+      <w:r>
+        <w:t xml:space="preserve"> </w:t>
+      </w:r>
+      <w:r>
+        <w:rPr>
+          <w:i/>
+        </w:rPr>
+        <w:t xml:space="preserve">mixmeta</w:t>
+      </w:r>
+      <w:r>
+        <w:t xml:space="preserve">, restricted maximum likelihood (REML), was used. The meta-analysis models were applied to a chosen sequence or</w:t>
       </w:r>
       <w:r>
         <w:t xml:space="preserve"> </w:t>
@@ -5282,55 +5074,25 @@
         <w:t xml:space="preserve"> </w:t>
       </w:r>
       <w:r>
-        <w:t xml:space="preserve">slope) in chl-a over a chosen series of years. Using the meta-analysis considered statistical properties derived from all the data in the years of interest (i.e., the seasonal averages and their uncertainty). Years with more samples or less variability have smaller standard errors for</w:t>
-      </w:r>
-      <w:r>
-        <w:t xml:space="preserve"> </w:t>
-      </w:r>
-      <m:oMath>
-        <m:sSub>
-          <m:e>
-            <m:acc>
-              <m:accPr>
-                <m:chr m:val="̂"/>
-              </m:accPr>
-              <m:e>
-                <m:r>
-                  <m:t>μ</m:t>
-                </m:r>
-              </m:e>
-            </m:acc>
-          </m:e>
-          <m:sub>
-            <m:r>
-              <m:t>t</m:t>
-            </m:r>
-          </m:sub>
-        </m:sSub>
-      </m:oMath>
-      <w:r>
-        <w:t xml:space="preserve"> </w:t>
-      </w:r>
-      <w:r>
-        <w:t xml:space="preserve">compared to years with less samples or more variability. The meta-analysis explicitly includes these differences in uncertainty magnitudes.</w:t>
+        <w:t xml:space="preserve">slope) in chl-a over a chosen series of years.</w:t>
       </w:r>
     </w:p>
     <w:p>
       <w:pPr>
         <w:pStyle w:val="Heading3"/>
       </w:pPr>
-      <w:bookmarkStart w:id="35" w:name="trend-comparisons"/>
+      <w:bookmarkStart w:id="36" w:name="trend-comparisons"/>
       <w:r>
         <w:t xml:space="preserve">Trend comparisons</w:t>
       </w:r>
-      <w:bookmarkEnd w:id="35"/>
+      <w:bookmarkEnd w:id="36"/>
     </w:p>
     <w:p>
       <w:pPr>
         <w:pStyle w:val="FirstParagraph"/>
       </w:pPr>
       <w:r>
-        <w:t xml:space="preserve">The above methods were applied to each station by evaluating changes in seasonal averages from January to June and July to December for approximate ten year blocks from 1991 to 2000, 2000 to 2010, and 2010 to 2019. These temporal separations are relevant to phytoplankton bloom phenology in SFE</w:t>
+        <w:t xml:space="preserve">The above methods were applied to each station by evaluating changes in seasonal averages from January to June and July to December for approximate ten year moving windows from 1991 to 2019. The choice of water-year seasons are relevant to phytoplankton bloom phenology in the SFE</w:t>
       </w:r>
       <w:r>
         <w:t xml:space="preserve"> </w:t>
@@ -5353,7 +5115,7 @@
         <w:t xml:space="preserve">)</w:t>
       </w:r>
       <w:r>
-        <w:t xml:space="preserve">. As an extension of these methods, a chosen sequence of years was applied across the time series to assess periods of time within which seasonal trends could be significant or not (e.g., spring average trend from 1990-2000, 1991-2001, etc.). Although the initial year sequence and seasonal period to evaluate is chosen by the analyst, applying the method in a moving window approach reduces some of the ambiguity around points in the time series when trends may be changing with reasonable certainty. The moving window approach applies the meta-analysis model from left to right in the time series across the seasonal averages to obtain the slope and significance of the estimated trend. We chose a centered ten-year window where the model estimates are based on results at equal half-window widths to the left and right of a given year. Although a left- or right-centered window could also be applied, we limit the analysis to a centered window to demonstrate the concept.</w:t>
+        <w:t xml:space="preserve">. The moving-window approach applied the meta-analysis to each decadal window (e.g., 1991-2001, 1992-2002, etc.), allowing changes in slope and its significance to be interpreted as the window is shifted one year at a time. We interpret the slope as representative for the central year for each block, but a predictive trend for the final year of the window could also be interpreted. For some results, we focus on the windows 1990-2000, 200-2010, and 2010-2019.</w:t>
       </w:r>
     </w:p>
     <w:p>
@@ -5361,7 +5123,7 @@
         <w:pStyle w:val="BodyText"/>
       </w:pPr>
       <w:r>
-        <w:t xml:space="preserve">Finally, trend results from the meta-analysis regression method for each season and different time periods were compared to alternative trend analyses to demonstrate how different and potentially misleading conclusions about trends can arise from methods that insufficiently account for propagation of uncertainty. As stated above, meta-analysis allows for full consideration of uncertainty in trend assessments by explicitly incorporating standard error of averages from results obtained from the GAMs and it is expected that more generalized methods that do not account for uncertainty may lead to different conclusions. Moreover, the meta-analyses depend on GAM predictions to describe an estimated long-term signal in the observed time series. Trends assessed on observed data may include substantial noise independent of any</w:t>
+        <w:t xml:space="preserve">Finally, trend results from the meta-analysis regression method for each season and different time periods were compared</w:t>
       </w:r>
       <w:r>
         <w:t xml:space="preserve"> </w:t>
@@ -5370,7 +5132,7 @@
         <w:t xml:space="preserve">“</w:t>
       </w:r>
       <w:r>
-        <w:t xml:space="preserve">canonical</w:t>
+        <w:t xml:space="preserve">naive</w:t>
       </w:r>
       <w:r>
         <w:t xml:space="preserve">”</w:t>
@@ -5379,394 +5141,55 @@
         <w:t xml:space="preserve"> </w:t>
       </w:r>
       <w:r>
-        <w:t xml:space="preserve">signal derived from GAMs. Trend estimates from meta-analysis applied to GAM seasonal averages were compared to 1) trends from ordinary least squares (OLS) regression applied to seasonal averages from observed data and 2) trends from OLS regression applied to GAM seasonal averages. Select examples were used where differences were pronounced to illustrate false positive or negatives that may occur with alternative methods. This analysis was then applied to all stations.</w:t>
-      </w:r>
-    </w:p>
-    <w:p>
-      <w:pPr>
-        <w:pStyle w:val="Heading3"/>
-      </w:pPr>
-      <w:bookmarkStart w:id="36" w:name="back-transformation-of-model-results"/>
-      <w:r>
-        <w:t xml:space="preserve">Back-transformation of model results</w:t>
-      </w:r>
-      <w:bookmarkEnd w:id="36"/>
+        <w:t xml:space="preserve">across-year regressions that do not propagate uncertainty to demonstrate how different and potentially misleading conclusions can be obtained. Trend estimates were compared to 1) trends from ordinary least squares (OLS) regression applied to seasonal averages from observed data and 2) trends from OLS regression applied to GAM seasonal averages. Select examples were used where differences were pronounced to illustrate false positive or negatives that may occur with alternative methods. This analysis was then applied to all stations.</w:t>
+      </w:r>
+    </w:p>
+    <w:p>
+      <w:pPr>
+        <w:pStyle w:val="Heading1"/>
+      </w:pPr>
+      <w:bookmarkStart w:id="37" w:name="results"/>
+      <w:r>
+        <w:t xml:space="preserve">Results</w:t>
+      </w:r>
+      <w:bookmarkEnd w:id="37"/>
+    </w:p>
+    <w:p>
+      <w:pPr>
+        <w:pStyle w:val="Heading2"/>
+      </w:pPr>
+      <w:bookmarkStart w:id="38" w:name="model-performance-and-observed-results"/>
+      <w:r>
+        <w:t xml:space="preserve">Model performance and observed results</w:t>
+      </w:r>
+      <w:bookmarkEnd w:id="38"/>
     </w:p>
     <w:p>
       <w:pPr>
         <w:pStyle w:val="FirstParagraph"/>
       </w:pPr>
       <w:r>
-        <w:t xml:space="preserve">Model results were back-transformed from log</w:t>
-      </w:r>
-      <m:oMath>
-        <m:sSub>
-          <m:e>
-            <m:r>
-              <m:t>​</m:t>
-            </m:r>
-          </m:e>
-          <m:sub>
-            <m:r>
-              <m:t>10</m:t>
-            </m:r>
-          </m:sub>
-        </m:sSub>
-      </m:oMath>
-      <w:r>
-        <w:t xml:space="preserve">-space to aid in the interpretation of trends</w:t>
-      </w:r>
-      <w:r>
-        <w:t xml:space="preserve"> </w:t>
-      </w:r>
-      <w:r>
-        <w:t xml:space="preserve">(Bradu and Mundlak</w:t>
-      </w:r>
-      <w:r>
-        <w:t xml:space="preserve"> </w:t>
-      </w:r>
-      <w:hyperlink w:anchor="ref-Bradu70">
-        <w:r>
-          <w:rPr>
-            <w:rStyle w:val="Hyperlink"/>
-          </w:rPr>
-          <w:t xml:space="preserve">1970</w:t>
-        </w:r>
-      </w:hyperlink>
-      <w:r>
-        <w:t xml:space="preserve">, Duan</w:t>
-      </w:r>
-      <w:r>
-        <w:t xml:space="preserve"> </w:t>
-      </w:r>
-      <w:hyperlink w:anchor="ref-Duan83">
-        <w:r>
-          <w:rPr>
-            <w:rStyle w:val="Hyperlink"/>
-          </w:rPr>
-          <w:t xml:space="preserve">1983</w:t>
-        </w:r>
-      </w:hyperlink>
-      <w:r>
-        <w:t xml:space="preserve">)</w:t>
-      </w:r>
-      <w:r>
-        <w:t xml:space="preserve">. Back-transformation was accomplished using equation (2) for model predictions, estimates of mean values, and endpoints of confidence intervals from GAM results, such that:</w:t>
-      </w:r>
-    </w:p>
-    <w:p>
-      <w:pPr>
-        <w:pStyle w:val="BodyText"/>
-      </w:pPr>
-      <m:oMathPara>
-        <m:oMathParaPr>
-          <m:jc m:val="center"/>
-        </m:oMathParaPr>
-        <m:oMath>
-          <m:r>
-            <m:t>E</m:t>
-          </m:r>
-          <m:r>
-            <m:t>[</m:t>
-          </m:r>
-          <m:r>
-            <m:t>y</m:t>
-          </m:r>
-          <m:r>
-            <m:t>]</m:t>
-          </m:r>
-          <m:r>
-            <m:t>=</m:t>
-          </m:r>
-          <m:sSup>
-            <m:e>
-              <m:r>
-                <m:t>10</m:t>
-              </m:r>
-            </m:e>
-            <m:sup>
-              <m:r>
-                <m:t>μ</m:t>
-              </m:r>
-              <m:r>
-                <m:t>+</m:t>
-              </m:r>
-              <m:f>
-                <m:fPr>
-                  <m:type m:val="bar"/>
-                </m:fPr>
-                <m:num>
-                  <m:r>
-                    <m:rPr>
-                      <m:nor/>
-                      <m:sty m:val="p"/>
-                    </m:rPr>
-                    <m:t>log</m:t>
-                  </m:r>
-                  <m:r>
-                    <m:t>(</m:t>
-                  </m:r>
-                  <m:r>
-                    <m:t>10</m:t>
-                  </m:r>
-                  <m:r>
-                    <m:t>)</m:t>
-                  </m:r>
-                  <m:sSup>
-                    <m:e>
-                      <m:r>
-                        <m:t>σ</m:t>
-                      </m:r>
-                    </m:e>
-                    <m:sup>
-                      <m:r>
-                        <m:t>2</m:t>
-                      </m:r>
-                    </m:sup>
-                  </m:sSup>
-                </m:num>
-                <m:den>
-                  <m:r>
-                    <m:t>2</m:t>
-                  </m:r>
-                </m:den>
-              </m:f>
-            </m:sup>
-          </m:sSup>
-          <m:r>
-            <m:t>  </m:t>
-          </m:r>
-          <m:r>
-            <m:t>(</m:t>
-          </m:r>
-          <m:r>
-            <m:t>2</m:t>
-          </m:r>
-          <m:r>
-            <m:t>)</m:t>
-          </m:r>
-        </m:oMath>
-      </m:oMathPara>
-    </w:p>
-    <w:p>
-      <w:pPr>
-        <w:pStyle w:val="FirstParagraph"/>
-      </w:pPr>
-      <w:r>
-        <w:t xml:space="preserve">where the back-transformed, expected value of the response variable</w:t>
-      </w:r>
-      <w:r>
-        <w:t xml:space="preserve"> </w:t>
-      </w:r>
-      <m:oMath>
-        <m:r>
-          <m:t>y</m:t>
-        </m:r>
-      </m:oMath>
-      <w:r>
-        <w:t xml:space="preserve"> </w:t>
-      </w:r>
-      <w:r>
-        <w:t xml:space="preserve">(chl-a) is a function of the mean value</w:t>
-      </w:r>
-      <w:r>
-        <w:t xml:space="preserve"> </w:t>
-      </w:r>
-      <m:oMath>
-        <m:r>
-          <m:t>μ</m:t>
-        </m:r>
-      </m:oMath>
-      <w:r>
-        <w:t xml:space="preserve"> </w:t>
-      </w:r>
-      <w:r>
-        <w:t xml:space="preserve">in log</w:t>
-      </w:r>
-      <m:oMath>
-        <m:sSub>
-          <m:e>
-            <m:r>
-              <m:t>​</m:t>
-            </m:r>
-          </m:e>
-          <m:sub>
-            <m:r>
-              <m:t>10</m:t>
-            </m:r>
-          </m:sub>
-        </m:sSub>
-      </m:oMath>
-      <w:r>
-        <w:t xml:space="preserve">-space and a dispersion estimate</w:t>
-      </w:r>
-      <w:r>
-        <w:t xml:space="preserve"> </w:t>
-      </w:r>
-      <m:oMath>
-        <m:sSup>
-          <m:e>
-            <m:r>
-              <m:t>σ</m:t>
-            </m:r>
-          </m:e>
-          <m:sup>
-            <m:r>
-              <m:t>2</m:t>
-            </m:r>
-          </m:sup>
-        </m:sSup>
-      </m:oMath>
-      <w:r>
-        <w:t xml:space="preserve"> </w:t>
-      </w:r>
-      <w:r>
-        <w:t xml:space="preserve">from the model. The dispersion is obtained directly from the fitted GAM object as an estimate of the variance of the residuals divided by the model degrees of freedom.</w:t>
-      </w:r>
-    </w:p>
-    <w:p>
-      <w:pPr>
-        <w:pStyle w:val="BodyText"/>
-      </w:pPr>
-      <w:r>
-        <w:t xml:space="preserve">Slope estimates that were used to determine significance of a seasonal trend across years from the meta-analysis were not back-transformed. While it is possible to back-transform model predictions, estimates of the mean values, and endpoints of confidence intervals, it is not possible for slope estimates in log</w:t>
-      </w:r>
-      <m:oMath>
-        <m:sSub>
-          <m:e>
-            <m:r>
-              <m:t>​</m:t>
-            </m:r>
-          </m:e>
-          <m:sub>
-            <m:r>
-              <m:t>10</m:t>
-            </m:r>
-          </m:sub>
-        </m:sSub>
-      </m:oMath>
-      <w:r>
-        <w:t xml:space="preserve">-space that can change in arithmetic space across the values of the independent variable. As such, all results reporting slope estimates as rates of change in chl-a per year were reported at the scale of the model in log</w:t>
-      </w:r>
-      <m:oMath>
-        <m:sSub>
-          <m:e>
-            <m:r>
-              <m:t>​</m:t>
-            </m:r>
-          </m:e>
-          <m:sub>
-            <m:r>
-              <m:t>10</m:t>
-            </m:r>
-          </m:sub>
-        </m:sSub>
-      </m:oMath>
-      <w:r>
-        <w:t xml:space="preserve">-space.</w:t>
-      </w:r>
-    </w:p>
-    <w:p>
-      <w:pPr>
-        <w:pStyle w:val="Heading3"/>
-      </w:pPr>
-      <w:bookmarkStart w:id="37" w:name="wqtrends-r-package"/>
-      <w:r>
-        <w:t xml:space="preserve">wqtrends R package</w:t>
-      </w:r>
-      <w:bookmarkEnd w:id="37"/>
-    </w:p>
-    <w:p>
-      <w:pPr>
-        <w:pStyle w:val="FirstParagraph"/>
-      </w:pPr>
-      <w:r>
-        <w:t xml:space="preserve">The wqtrends R package developed by the authors includes all methods described above</w:t>
-      </w:r>
-      <w:r>
-        <w:t xml:space="preserve"> </w:t>
-      </w:r>
-      <w:r>
-        <w:t xml:space="preserve">(Beck and Valpine</w:t>
-      </w:r>
-      <w:r>
-        <w:t xml:space="preserve"> </w:t>
-      </w:r>
-      <w:hyperlink w:anchor="ref-Beck21">
-        <w:r>
-          <w:rPr>
-            <w:rStyle w:val="Hyperlink"/>
-          </w:rPr>
-          <w:t xml:space="preserve">2021</w:t>
-        </w:r>
-      </w:hyperlink>
-      <w:r>
-        <w:t xml:space="preserve">)</w:t>
-      </w:r>
-      <w:r>
-        <w:t xml:space="preserve">. The package is available for download at</w:t>
-      </w:r>
-      <w:r>
-        <w:t xml:space="preserve"> </w:t>
-      </w:r>
-      <w:hyperlink r:id="rId38">
-        <w:r>
-          <w:rPr>
-            <w:rStyle w:val="Hyperlink"/>
-          </w:rPr>
-          <w:t xml:space="preserve">https://tbep-tech.github.io/wqtrends</w:t>
-        </w:r>
-      </w:hyperlink>
-      <w:r>
-        <w:t xml:space="preserve">. A full vignette describing installation and use is also available in the link provided.</w:t>
-      </w:r>
-    </w:p>
-    <w:p>
-      <w:pPr>
-        <w:pStyle w:val="Heading1"/>
-      </w:pPr>
-      <w:bookmarkStart w:id="39" w:name="results"/>
-      <w:r>
-        <w:t xml:space="preserve">Results</w:t>
+        <w:t xml:space="preserve">Model predictions for chl-a trends across all stations had an average R-squared value equal to 71% (Table</w:t>
+      </w:r>
+      <w:r>
+        <w:t xml:space="preserve"> </w:t>
+      </w:r>
+      <w:r>
+        <w:t xml:space="preserve">4</w:t>
+      </w:r>
+      <w:r>
+        <w:t xml:space="preserve">) and ranging from 59% (station 22) to 78% (station 18). GAM predictions from north to south on the longitudinal axis showed more pronounced annual and seasonal changes in chl-a towards the more southern stations (Figures S1-S9). All the models suggested 1) increasing chl-a from 1990 until 2005 to 2010, followed by decreasing chl-a until the end of the record in 2019, 2) a spring chl-a peak, particularly at southern stations, and 3) a fall chl-a peak that was smaller than the spring peak. The magnitude of the fall peak did not vary noticeably by location (Figures S1-S9).</w:t>
+      </w:r>
+    </w:p>
+    <w:p>
+      <w:pPr>
+        <w:pStyle w:val="Heading2"/>
+      </w:pPr>
+      <w:bookmarkStart w:id="39" w:name="trend-estimates"/>
+      <w:r>
+        <w:t xml:space="preserve">Trend estimates</w:t>
       </w:r>
       <w:bookmarkEnd w:id="39"/>
-    </w:p>
-    <w:p>
-      <w:pPr>
-        <w:pStyle w:val="Heading2"/>
-      </w:pPr>
-      <w:bookmarkStart w:id="40" w:name="model-performance-and-observed-results"/>
-      <w:r>
-        <w:t xml:space="preserve">Model performance and observed results</w:t>
-      </w:r>
-      <w:bookmarkEnd w:id="40"/>
-    </w:p>
-    <w:p>
-      <w:pPr>
-        <w:pStyle w:val="FirstParagraph"/>
-      </w:pPr>
-      <w:r>
-        <w:t xml:space="preserve">Model predictions for chl-a trends across all stations had an average R-squared value equal to 71% (Table</w:t>
-      </w:r>
-      <w:r>
-        <w:t xml:space="preserve"> </w:t>
-      </w:r>
-      <w:r>
-        <w:t xml:space="preserve">4</w:t>
-      </w:r>
-      <w:r>
-        <w:t xml:space="preserve">) and ranging from 59% (station 22) to 78% (station 18). GAM predictions from north to south on the longitudinal axis showed more pronounced annual and seasonal changes in chl-a towards the more southern stations (Figures S1-S9). All the models suggested 1) increasing chl-a from 1990 until 2005 to 2010, followed by decreasing chl-a until the end of the record in 2019, 2) a spring chl-a peak, particularly at southern stations, and 3) a fall chl-a peak that was smaller than the spring peak. The magnitude of the fall peak did not vary noticeably by location (Figures S1-S9).</w:t>
-      </w:r>
-    </w:p>
-    <w:p>
-      <w:pPr>
-        <w:pStyle w:val="Heading2"/>
-      </w:pPr>
-      <w:bookmarkStart w:id="41" w:name="trend-estimates"/>
-      <w:r>
-        <w:t xml:space="preserve">Trend estimates</w:t>
-      </w:r>
-      <w:bookmarkEnd w:id="41"/>
     </w:p>
     <w:p>
       <w:pPr>
@@ -5949,11 +5372,11 @@
       <w:pPr>
         <w:pStyle w:val="Heading2"/>
       </w:pPr>
-      <w:bookmarkStart w:id="42" w:name="trend-comparisons-1"/>
+      <w:bookmarkStart w:id="40" w:name="trend-comparisons-1"/>
       <w:r>
         <w:t xml:space="preserve">Trend comparisons</w:t>
       </w:r>
-      <w:bookmarkEnd w:id="42"/>
+      <w:bookmarkEnd w:id="40"/>
     </w:p>
     <w:p>
       <w:pPr>
@@ -6048,11 +5471,11 @@
       <w:pPr>
         <w:pStyle w:val="Heading1"/>
       </w:pPr>
-      <w:bookmarkStart w:id="43" w:name="discussion"/>
+      <w:bookmarkStart w:id="41" w:name="discussion"/>
       <w:r>
         <w:t xml:space="preserve">Discussion</w:t>
       </w:r>
-      <w:bookmarkEnd w:id="43"/>
+      <w:bookmarkEnd w:id="41"/>
     </w:p>
     <w:p>
       <w:pPr>
@@ -6370,11 +5793,11 @@
       <w:pPr>
         <w:pStyle w:val="Heading2"/>
       </w:pPr>
-      <w:bookmarkStart w:id="44" w:name="future-work"/>
+      <w:bookmarkStart w:id="42" w:name="future-work"/>
       <w:r>
         <w:t xml:space="preserve">Future work</w:t>
       </w:r>
-      <w:bookmarkEnd w:id="44"/>
+      <w:bookmarkEnd w:id="42"/>
     </w:p>
     <w:p>
       <w:pPr>
@@ -6550,7 +5973,7 @@
         <w:t xml:space="preserve"> </w:t>
       </w:r>
       <w:r>
-        <w:t xml:space="preserve">(Beck and Valpine</w:t>
+        <w:t xml:space="preserve">(Beck et al.</w:t>
       </w:r>
       <w:r>
         <w:t xml:space="preserve"> </w:t>
@@ -6570,18 +5993,18 @@
         <w:t xml:space="preserve"> </w:t>
       </w:r>
       <w:r>
-        <w:t xml:space="preserve">developed for this manuscript can be used for these analyses to provide additional insight into potential drivers of water quality change in SFE and other estuarine systems.</w:t>
+        <w:t xml:space="preserve">developed for this manuscript can be used for these analyses to provide additional insight into potential drivers of water quality change in the SFE and other estuarine systems.</w:t>
       </w:r>
     </w:p>
     <w:p>
       <w:pPr>
         <w:pStyle w:val="Heading1"/>
       </w:pPr>
-      <w:bookmarkStart w:id="45" w:name="acknowledgments"/>
+      <w:bookmarkStart w:id="43" w:name="acknowledgments"/>
       <w:r>
         <w:t xml:space="preserve">Acknowledgments</w:t>
       </w:r>
-      <w:bookmarkEnd w:id="45"/>
+      <w:bookmarkEnd w:id="43"/>
     </w:p>
     <w:p>
       <w:pPr>
@@ -6595,11 +6018,11 @@
       <w:pPr>
         <w:pStyle w:val="Heading1"/>
       </w:pPr>
-      <w:bookmarkStart w:id="46" w:name="figures"/>
+      <w:bookmarkStart w:id="44" w:name="figures"/>
       <w:r>
         <w:t xml:space="preserve">Figures</w:t>
       </w:r>
-      <w:bookmarkEnd w:id="46"/>
+      <w:bookmarkEnd w:id="44"/>
     </w:p>
     <w:p>
       <w:pPr>
@@ -6616,6 +6039,157 @@
                 <pic:pic>
                   <pic:nvPicPr>
                     <pic:cNvPr descr="figs/obsdat.png" id="0" name="Picture"/>
+                    <pic:cNvPicPr>
+                      <a:picLocks noChangeArrowheads="1" noChangeAspect="1"/>
+                    </pic:cNvPicPr>
+                  </pic:nvPicPr>
+                  <pic:blipFill>
+                    <a:blip r:embed="rId45"/>
+                    <a:stretch>
+                      <a:fillRect/>
+                    </a:stretch>
+                  </pic:blipFill>
+                  <pic:spPr bwMode="auto">
+                    <a:xfrm>
+                      <a:off x="0" y="0"/>
+                      <a:ext cx="5943600" cy="5200650"/>
+                    </a:xfrm>
+                    <a:prstGeom prst="rect">
+                      <a:avLst/>
+                    </a:prstGeom>
+                    <a:noFill/>
+                    <a:ln w="9525">
+                      <a:noFill/>
+                      <a:headEnd/>
+                      <a:tailEnd/>
+                    </a:ln>
+                  </pic:spPr>
+                </pic:pic>
+              </a:graphicData>
+            </a:graphic>
+          </wp:inline>
+        </w:drawing>
+      </w:r>
+    </w:p>
+    <w:p>
+      <w:pPr>
+        <w:pStyle w:val="ImageCaption"/>
+      </w:pPr>
+      <w:r>
+        <w:t xml:space="preserve">Figure 1: Observed chl-a concentrations for all stations in central and south San Francisco Estuary (18-36, Figure</w:t>
+      </w:r>
+      <w:r>
+        <w:t xml:space="preserve"> </w:t>
+      </w:r>
+      <w:r>
+        <w:t xml:space="preserve">2</w:t>
+      </w:r>
+      <w:r>
+        <w:t xml:space="preserve">), with (a) annual summer/fall concentrations (Aug - Dec) and (b) monthly concentrations by decade.</w:t>
+      </w:r>
+    </w:p>
+    <w:p>
+      <w:pPr>
+        <w:pStyle w:val="CaptionedFigure"/>
+      </w:pPr>
+      <w:r>
+        <w:drawing>
+          <wp:inline>
+            <wp:extent cx="4587290" cy="5963478"/>
+            <wp:effectExtent b="0" l="0" r="0" t="0"/>
+            <wp:docPr descr="Figure 2: Station locations in the central and south San Francisco Estuary used for analysis. See Table 1 for station descriptions. Full dataset described in Schraga et al. (2020)." title="" id="1" name="Picture"/>
+            <a:graphic>
+              <a:graphicData uri="http://schemas.openxmlformats.org/drawingml/2006/picture">
+                <pic:pic>
+                  <pic:nvPicPr>
+                    <pic:cNvPr descr="figs/sitemap.png" id="0" name="Picture"/>
+                    <pic:cNvPicPr>
+                      <a:picLocks noChangeArrowheads="1" noChangeAspect="1"/>
+                    </pic:cNvPicPr>
+                  </pic:nvPicPr>
+                  <pic:blipFill>
+                    <a:blip r:embed="rId46"/>
+                    <a:stretch>
+                      <a:fillRect/>
+                    </a:stretch>
+                  </pic:blipFill>
+                  <pic:spPr bwMode="auto">
+                    <a:xfrm>
+                      <a:off x="0" y="0"/>
+                      <a:ext cx="4587290" cy="5963478"/>
+                    </a:xfrm>
+                    <a:prstGeom prst="rect">
+                      <a:avLst/>
+                    </a:prstGeom>
+                    <a:noFill/>
+                    <a:ln w="9525">
+                      <a:noFill/>
+                      <a:headEnd/>
+                      <a:tailEnd/>
+                    </a:ln>
+                  </pic:spPr>
+                </pic:pic>
+              </a:graphicData>
+            </a:graphic>
+          </wp:inline>
+        </w:drawing>
+      </w:r>
+    </w:p>
+    <w:p>
+      <w:pPr>
+        <w:pStyle w:val="ImageCaption"/>
+      </w:pPr>
+      <w:r>
+        <w:t xml:space="preserve">Figure 2: Station locations in the central and south San Francisco Estuary used for analysis. See Table</w:t>
+      </w:r>
+      <w:r>
+        <w:t xml:space="preserve"> </w:t>
+      </w:r>
+      <w:r>
+        <w:t xml:space="preserve">1</w:t>
+      </w:r>
+      <w:r>
+        <w:t xml:space="preserve"> </w:t>
+      </w:r>
+      <w:r>
+        <w:t xml:space="preserve">for station descriptions. Full dataset described in</w:t>
+      </w:r>
+      <w:r>
+        <w:t xml:space="preserve"> </w:t>
+      </w:r>
+      <w:r>
+        <w:t xml:space="preserve">Schraga et al. (</w:t>
+      </w:r>
+      <w:hyperlink w:anchor="ref-Schraga20">
+        <w:r>
+          <w:rPr>
+            <w:rStyle w:val="Hyperlink"/>
+          </w:rPr>
+          <w:t xml:space="preserve">2020</w:t>
+        </w:r>
+      </w:hyperlink>
+      <w:r>
+        <w:t xml:space="preserve">)</w:t>
+      </w:r>
+      <w:r>
+        <w:t xml:space="preserve">.</w:t>
+      </w:r>
+    </w:p>
+    <w:p>
+      <w:pPr>
+        <w:pStyle w:val="CaptionedFigure"/>
+      </w:pPr>
+      <w:r>
+        <w:drawing>
+          <wp:inline>
+            <wp:extent cx="5943600" cy="5200650"/>
+            <wp:effectExtent b="0" l="0" r="0" t="0"/>
+            <wp:docPr descr="Figure 3: GAM output of estimated chl-a for models SY, SYD, and SYDI. Model S is identical to SY and is not shown. Plots in (a) show model predictions by day of year with separate lines for each year. Plots in (b) show pairwise comparisons of predicted chl-a between the models and plots in (c) show the same comparisons as in (b) but only for results from the estimated smoother for the cont_year variable. The plots demonstrate that results between the models are comparable except for a few observations at extreme values (a, b), but they vary in the penalties applied to the basis functions for any particular smoother depending on which additive components are included in each model (c). The 1:1 lines are in red to facilitate comparisons." title="" id="1" name="Picture"/>
+            <a:graphic>
+              <a:graphicData uri="http://schemas.openxmlformats.org/drawingml/2006/picture">
+                <pic:pic>
+                  <pic:nvPicPr>
+                    <pic:cNvPr descr="figs/modsumfig.png" id="0" name="Picture"/>
                     <pic:cNvPicPr>
                       <a:picLocks noChangeArrowheads="1" noChangeAspect="1"/>
                     </pic:cNvPicPr>
@@ -6653,157 +6227,6 @@
         <w:pStyle w:val="ImageCaption"/>
       </w:pPr>
       <w:r>
-        <w:t xml:space="preserve">Figure 1: Observed chl-a concentrations for all stations in central and south San Francisco Estuary (18-36, Figure</w:t>
-      </w:r>
-      <w:r>
-        <w:t xml:space="preserve"> </w:t>
-      </w:r>
-      <w:r>
-        <w:t xml:space="preserve">2</w:t>
-      </w:r>
-      <w:r>
-        <w:t xml:space="preserve">), with (a) annual summer/fall concentrations (Aug - Dec) and (b) monthly concentrations by decade.</w:t>
-      </w:r>
-    </w:p>
-    <w:p>
-      <w:pPr>
-        <w:pStyle w:val="CaptionedFigure"/>
-      </w:pPr>
-      <w:r>
-        <w:drawing>
-          <wp:inline>
-            <wp:extent cx="4587290" cy="5963478"/>
-            <wp:effectExtent b="0" l="0" r="0" t="0"/>
-            <wp:docPr descr="Figure 2: Station locations in the central and south San Francisco Estuary used for analysis. See Table 1 for station descriptions. Full dataset described in Schraga et al. (2020)." title="" id="1" name="Picture"/>
-            <a:graphic>
-              <a:graphicData uri="http://schemas.openxmlformats.org/drawingml/2006/picture">
-                <pic:pic>
-                  <pic:nvPicPr>
-                    <pic:cNvPr descr="figs/sitemap.png" id="0" name="Picture"/>
-                    <pic:cNvPicPr>
-                      <a:picLocks noChangeArrowheads="1" noChangeAspect="1"/>
-                    </pic:cNvPicPr>
-                  </pic:nvPicPr>
-                  <pic:blipFill>
-                    <a:blip r:embed="rId48"/>
-                    <a:stretch>
-                      <a:fillRect/>
-                    </a:stretch>
-                  </pic:blipFill>
-                  <pic:spPr bwMode="auto">
-                    <a:xfrm>
-                      <a:off x="0" y="0"/>
-                      <a:ext cx="4587290" cy="5963478"/>
-                    </a:xfrm>
-                    <a:prstGeom prst="rect">
-                      <a:avLst/>
-                    </a:prstGeom>
-                    <a:noFill/>
-                    <a:ln w="9525">
-                      <a:noFill/>
-                      <a:headEnd/>
-                      <a:tailEnd/>
-                    </a:ln>
-                  </pic:spPr>
-                </pic:pic>
-              </a:graphicData>
-            </a:graphic>
-          </wp:inline>
-        </w:drawing>
-      </w:r>
-    </w:p>
-    <w:p>
-      <w:pPr>
-        <w:pStyle w:val="ImageCaption"/>
-      </w:pPr>
-      <w:r>
-        <w:t xml:space="preserve">Figure 2: Station locations in the central and south San Francisco Estuary used for analysis. See Table</w:t>
-      </w:r>
-      <w:r>
-        <w:t xml:space="preserve"> </w:t>
-      </w:r>
-      <w:r>
-        <w:t xml:space="preserve">1</w:t>
-      </w:r>
-      <w:r>
-        <w:t xml:space="preserve"> </w:t>
-      </w:r>
-      <w:r>
-        <w:t xml:space="preserve">for station descriptions. Full dataset described in</w:t>
-      </w:r>
-      <w:r>
-        <w:t xml:space="preserve"> </w:t>
-      </w:r>
-      <w:r>
-        <w:t xml:space="preserve">Schraga et al. (</w:t>
-      </w:r>
-      <w:hyperlink w:anchor="ref-Schraga20">
-        <w:r>
-          <w:rPr>
-            <w:rStyle w:val="Hyperlink"/>
-          </w:rPr>
-          <w:t xml:space="preserve">2020</w:t>
-        </w:r>
-      </w:hyperlink>
-      <w:r>
-        <w:t xml:space="preserve">)</w:t>
-      </w:r>
-      <w:r>
-        <w:t xml:space="preserve">.</w:t>
-      </w:r>
-    </w:p>
-    <w:p>
-      <w:pPr>
-        <w:pStyle w:val="CaptionedFigure"/>
-      </w:pPr>
-      <w:r>
-        <w:drawing>
-          <wp:inline>
-            <wp:extent cx="5943600" cy="5200650"/>
-            <wp:effectExtent b="0" l="0" r="0" t="0"/>
-            <wp:docPr descr="Figure 3: GAM output of estimated chl-a for models SY, SYD, and SYDI. Model S is identical to SY and is not shown. Plots in (a) show model predictions by day of year with separate lines for each year. Plots in (b) show pairwise comparisons of predicted chl-a between the models and plots in (c) show the same comparisons as in (b) but only for results from the estimated smoother for the cont_year variable. The plots demonstrate that results between the models are comparable except for a few observations at extreme values (a, b), but they vary in the penalties applied to the basis functions for any particular smoother depending on which additive components are included in each model (c). The 1:1 lines are in red to facilitate comparisons." title="" id="1" name="Picture"/>
-            <a:graphic>
-              <a:graphicData uri="http://schemas.openxmlformats.org/drawingml/2006/picture">
-                <pic:pic>
-                  <pic:nvPicPr>
-                    <pic:cNvPr descr="figs/modsumfig.png" id="0" name="Picture"/>
-                    <pic:cNvPicPr>
-                      <a:picLocks noChangeArrowheads="1" noChangeAspect="1"/>
-                    </pic:cNvPicPr>
-                  </pic:nvPicPr>
-                  <pic:blipFill>
-                    <a:blip r:embed="rId49"/>
-                    <a:stretch>
-                      <a:fillRect/>
-                    </a:stretch>
-                  </pic:blipFill>
-                  <pic:spPr bwMode="auto">
-                    <a:xfrm>
-                      <a:off x="0" y="0"/>
-                      <a:ext cx="5943600" cy="5200650"/>
-                    </a:xfrm>
-                    <a:prstGeom prst="rect">
-                      <a:avLst/>
-                    </a:prstGeom>
-                    <a:noFill/>
-                    <a:ln w="9525">
-                      <a:noFill/>
-                      <a:headEnd/>
-                      <a:tailEnd/>
-                    </a:ln>
-                  </pic:spPr>
-                </pic:pic>
-              </a:graphicData>
-            </a:graphic>
-          </wp:inline>
-        </w:drawing>
-      </w:r>
-    </w:p>
-    <w:p>
-      <w:pPr>
-        <w:pStyle w:val="ImageCaption"/>
-      </w:pPr>
-      <w:r>
         <w:t xml:space="preserve">Figure 3: GAM output of estimated chl-a for models SY, SYD, and SYDI. Model S is identical to SY and is not shown. Plots in (a) show model predictions by day of year with separate lines for each year. Plots in (b) show pairwise comparisons of predicted chl-a between the models and plots in (c) show the same comparisons as in (b) but only for results from the estimated smoother for the</w:t>
       </w:r>
       <w:r>
@@ -6842,7 +6265,7 @@
                     </pic:cNvPicPr>
                   </pic:nvPicPr>
                   <pic:blipFill>
-                    <a:blip r:embed="rId50"/>
+                    <a:blip r:embed="rId48"/>
                     <a:stretch>
                       <a:fillRect/>
                     </a:stretch>
@@ -6928,7 +6351,7 @@
                     </pic:cNvPicPr>
                   </pic:nvPicPr>
                   <pic:blipFill>
-                    <a:blip r:embed="rId51"/>
+                    <a:blip r:embed="rId49"/>
                     <a:stretch>
                       <a:fillRect/>
                     </a:stretch>
@@ -7035,7 +6458,7 @@
                     </pic:cNvPicPr>
                   </pic:nvPicPr>
                   <pic:blipFill>
-                    <a:blip r:embed="rId52"/>
+                    <a:blip r:embed="rId50"/>
                     <a:stretch>
                       <a:fillRect/>
                     </a:stretch>
@@ -7110,7 +6533,7 @@
                     </pic:cNvPicPr>
                   </pic:nvPicPr>
                   <pic:blipFill>
-                    <a:blip r:embed="rId53"/>
+                    <a:blip r:embed="rId51"/>
                     <a:stretch>
                       <a:fillRect/>
                     </a:stretch>
@@ -7165,7 +6588,7 @@
                     </pic:cNvPicPr>
                   </pic:nvPicPr>
                   <pic:blipFill>
-                    <a:blip r:embed="rId54"/>
+                    <a:blip r:embed="rId52"/>
                     <a:stretch>
                       <a:fillRect/>
                     </a:stretch>
@@ -7275,11 +6698,11 @@
       <w:pPr>
         <w:pStyle w:val="Heading1"/>
       </w:pPr>
-      <w:bookmarkStart w:id="55" w:name="tables"/>
+      <w:bookmarkStart w:id="53" w:name="tables"/>
       <w:r>
         <w:t xml:space="preserve">Tables</w:t>
       </w:r>
-      <w:bookmarkEnd w:id="55"/>
+      <w:bookmarkEnd w:id="53"/>
     </w:p>
     <w:p>
       <w:pPr>
@@ -10705,14 +10128,14 @@
       <w:pPr>
         <w:pStyle w:val="Heading1"/>
       </w:pPr>
-      <w:bookmarkStart w:id="56" w:name="references"/>
+      <w:bookmarkStart w:id="54" w:name="references"/>
       <w:r>
         <w:t xml:space="preserve">References</w:t>
       </w:r>
-      <w:bookmarkEnd w:id="56"/>
-    </w:p>
-    <w:bookmarkStart w:id="105" w:name="refs"/>
-    <w:bookmarkStart w:id="57" w:name="ref-Alpine88"/>
+      <w:bookmarkEnd w:id="54"/>
+    </w:p>
+    <w:bookmarkStart w:id="101" w:name="refs"/>
+    <w:bookmarkStart w:id="55" w:name="ref-Alpine88"/>
     <w:p>
       <w:pPr>
         <w:pStyle w:val="Bibliography"/>
@@ -10721,278 +10144,258 @@
         <w:t xml:space="preserve">Alpine, A. E., and J. E. Cloern. 1988. Phytoplankton growth rates in a light-limited environment, San Francisco Bay. Marine Ecology Progress Series 44:167–173.</w:t>
       </w:r>
     </w:p>
+    <w:bookmarkEnd w:id="55"/>
+    <w:bookmarkStart w:id="56" w:name="ref-Beck21"/>
+    <w:p>
+      <w:pPr>
+        <w:pStyle w:val="Bibliography"/>
+      </w:pPr>
+      <w:r>
+        <w:t xml:space="preserve">Beck, M. W., P. de Valpine, R. Murpy, I. Wren, A. Chelsky, M. Foley, and D. Senn. 2021. tbep-tech/wqtrends: v1.1.0 (Version v1.1.0). Zenodo. http://doi.org/10.5281/zenodo.4509638.</w:t>
+      </w:r>
+    </w:p>
+    <w:bookmarkEnd w:id="56"/>
+    <w:bookmarkStart w:id="57" w:name="ref-Beck15"/>
+    <w:p>
+      <w:pPr>
+        <w:pStyle w:val="Bibliography"/>
+      </w:pPr>
+      <w:r>
+        <w:t xml:space="preserve">Beck, M. W., and J. D. Hagy III. 2015. Adaptation of a weighted regression approach to evaluate water quality trends in an estuary. Environmental Modelling and Assessment 20:637–655.</w:t>
+      </w:r>
+    </w:p>
     <w:bookmarkEnd w:id="57"/>
-    <w:bookmarkStart w:id="58" w:name="ref-Beck15"/>
+    <w:bookmarkStart w:id="58" w:name="ref-Beck18b"/>
     <w:p>
       <w:pPr>
         <w:pStyle w:val="Bibliography"/>
       </w:pPr>
       <w:r>
-        <w:t xml:space="preserve">Beck, M. W., and J. D. Hagy III. 2015. Adaptation of a weighted regression approach to evaluate water quality trends in an estuary. Environmental Modelling and Assessment 20:637–655.</w:t>
+        <w:t xml:space="preserve">Beck, M. W., T. W. Jabusch, P. R. Trowbridge, and D. B. Senn. 2018. Four decades of water quality change in the upper San Francisco Estuary. Estuarine, Coastal and Shelf Science 212:11–22.</w:t>
       </w:r>
     </w:p>
     <w:bookmarkEnd w:id="58"/>
-    <w:bookmarkStart w:id="59" w:name="ref-Beck18b"/>
+    <w:bookmarkStart w:id="59" w:name="ref-Beck17"/>
     <w:p>
       <w:pPr>
         <w:pStyle w:val="Bibliography"/>
       </w:pPr>
       <w:r>
-        <w:t xml:space="preserve">Beck, M. W., T. W. Jabusch, P. R. Trowbridge, and D. B. Senn. 2018. Four decades of water quality change in the upper San Francisco Estuary. Estuarine, Coastal and Shelf Science 212:11–22.</w:t>
+        <w:t xml:space="preserve">Beck, M. W., and R. R. Murphy. 2017. Numerical and qualitative contrasts of two statistical models for water quality change in tidal waters. Journal of the American Water Resources Association 53:197–219.</w:t>
       </w:r>
     </w:p>
     <w:bookmarkEnd w:id="59"/>
-    <w:bookmarkStart w:id="60" w:name="ref-Beck17"/>
+    <w:bookmarkStart w:id="60" w:name="ref-Cleveland90"/>
     <w:p>
       <w:pPr>
         <w:pStyle w:val="Bibliography"/>
       </w:pPr>
       <w:r>
-        <w:t xml:space="preserve">Beck, M. W., and R. R. Murphy. 2017. Numerical and qualitative contrasts of two statistical models for water quality change in tidal waters. Journal of the American Water Resources Association 53:197–219.</w:t>
+        <w:t xml:space="preserve">Cleveland, R. B., W. S. Cleveland, J. E. McRae, and I. Terpenning. 1990. STL: A seasonal-trend decomposition procedure based on Loess. Journal of Official Statistics 6:3–73.</w:t>
       </w:r>
     </w:p>
     <w:bookmarkEnd w:id="60"/>
-    <w:bookmarkStart w:id="61" w:name="ref-Beck21"/>
+    <w:bookmarkStart w:id="61" w:name="ref-Cloern10"/>
     <w:p>
       <w:pPr>
         <w:pStyle w:val="Bibliography"/>
       </w:pPr>
       <w:r>
-        <w:t xml:space="preserve">Beck, M. W., and P. de Valpine. 2021. tbep-tech/wqtrends: v1.1.0 (Version v1.1.0). Zenodo. http://doi.org/10.5281/zenodo.4509638.</w:t>
+        <w:t xml:space="preserve">Cloern, J. E., and A. D. Jassby. 2010. Patterns and scales of phytoplankton variability in estuarine-coastal ecosystems. Estuaries and Coasts 33:230–241.</w:t>
       </w:r>
     </w:p>
     <w:bookmarkEnd w:id="61"/>
-    <w:bookmarkStart w:id="62" w:name="ref-Bradu70"/>
+    <w:bookmarkStart w:id="62" w:name="ref-Cloern07"/>
     <w:p>
       <w:pPr>
         <w:pStyle w:val="Bibliography"/>
       </w:pPr>
       <w:r>
-        <w:t xml:space="preserve">Bradu, D., and Y. Mundlak. 1970. Estimation in lognormal linear models. Journal of the American Statistical Association 65:198–211.</w:t>
+        <w:t xml:space="preserve">Cloern, J. E., A. D. Jassby, J. K. Thompson, and K. A. Hieb. 2007. A cold phase of the East Pacific triggers new phytoplankton blooms in San Francisco Bay. Proceedings of the National Academy of Sciences of the United States of America 104:18561–18565.</w:t>
       </w:r>
     </w:p>
     <w:bookmarkEnd w:id="62"/>
-    <w:bookmarkStart w:id="63" w:name="ref-Cleveland90"/>
+    <w:bookmarkStart w:id="63" w:name="ref-Cloern16"/>
     <w:p>
       <w:pPr>
         <w:pStyle w:val="Bibliography"/>
       </w:pPr>
       <w:r>
-        <w:t xml:space="preserve">Cleveland, R. B., W. S. Cleveland, J. E. McRae, and I. Terpenning. 1990. STL: A seasonal-trend decomposition procedure based on Loess. Journal of Official Statistics 6:3–73.</w:t>
+        <w:t xml:space="preserve">Cloern, J. E., and T. S. Schraga. 2016. USGS measurements of water quality in San Francisco Bay (CA), 1969-2015: U.S. Geological Survey data release. https://doi.org/10.5066/F7TQ5ZPR.</w:t>
       </w:r>
     </w:p>
     <w:bookmarkEnd w:id="63"/>
-    <w:bookmarkStart w:id="64" w:name="ref-Cloern10"/>
+    <w:bookmarkStart w:id="64" w:name="ref-Cloern20"/>
     <w:p>
       <w:pPr>
         <w:pStyle w:val="Bibliography"/>
       </w:pPr>
       <w:r>
-        <w:t xml:space="preserve">Cloern, J. E., and A. D. Jassby. 2010. Patterns and scales of phytoplankton variability in estuarine-coastal ecosystems. Estuaries and Coasts 33:230–241.</w:t>
+        <w:t xml:space="preserve">Cloern, J. E., T. S. Shcraga, E. Nejad, and C. Martin. 2020. Nutrient status of San Francisco Bay and its management implications. Estuaries &amp; Coasts 43:1299–1317.</w:t>
       </w:r>
     </w:p>
     <w:bookmarkEnd w:id="64"/>
-    <w:bookmarkStart w:id="65" w:name="ref-Cloern07"/>
+    <w:bookmarkStart w:id="65" w:name="ref-Cole84"/>
     <w:p>
       <w:pPr>
         <w:pStyle w:val="Bibliography"/>
       </w:pPr>
       <w:r>
-        <w:t xml:space="preserve">Cloern, J. E., A. D. Jassby, J. K. Thompson, and K. A. Hieb. 2007. A cold phase of the East Pacific triggers new phytoplankton blooms in San Francisco Bay. Proceedings of the National Academy of Sciences of the United States of America 104:18561–18565.</w:t>
+        <w:t xml:space="preserve">Cole, B. E., and J. E. Cloern. 1984. Significance of biomass and light availability to phytoplankton productivity in San Francisco Bay. Marine Ecology Progress Series 17:15–24.</w:t>
       </w:r>
     </w:p>
     <w:bookmarkEnd w:id="65"/>
-    <w:bookmarkStart w:id="66" w:name="ref-Cloern16"/>
+    <w:bookmarkStart w:id="66" w:name="ref-Cumming06"/>
     <w:p>
       <w:pPr>
         <w:pStyle w:val="Bibliography"/>
       </w:pPr>
       <w:r>
-        <w:t xml:space="preserve">Cloern, J. E., and T. S. Schraga. 2016. USGS measurements of water quality in San Francisco Bay (CA), 1969-2015: U.S. Geological Survey data release. https://doi.org/10.5066/F7TQ5ZPR.</w:t>
+        <w:t xml:space="preserve">Cumming, G. S., D. H. M. Cumming, and C. L. Redman. 2006. Scale mismatches in social-ecological systems: Causes, consequences, and solutions. Ecology and Society 11:14.</w:t>
       </w:r>
     </w:p>
     <w:bookmarkEnd w:id="66"/>
-    <w:bookmarkStart w:id="67" w:name="ref-Cloern20"/>
+    <w:bookmarkStart w:id="67" w:name="ref-Forbes18"/>
     <w:p>
       <w:pPr>
         <w:pStyle w:val="Bibliography"/>
       </w:pPr>
       <w:r>
-        <w:t xml:space="preserve">Cloern, J. E., T. S. Shcraga, E. Nejad, and C. Martin. 2020. Nutrient status of San Francisco Bay and its management implications. Estuaries &amp; Coasts 43:1299–1317.</w:t>
+        <w:t xml:space="preserve">Forbes, D. J., and Z. Xie. 2018. Identifying process scales in the Indian River Lagoon, Florida using wavelet transform analysis of dissolved oxygen. Ecological Complexity 36:149–167.</w:t>
       </w:r>
     </w:p>
     <w:bookmarkEnd w:id="67"/>
-    <w:bookmarkStart w:id="68" w:name="ref-Cole84"/>
+    <w:bookmarkStart w:id="68" w:name="ref-Fouquet12"/>
     <w:p>
       <w:pPr>
         <w:pStyle w:val="Bibliography"/>
       </w:pPr>
       <w:r>
-        <w:t xml:space="preserve">Cole, B. E., and J. E. Cloern. 1984. Significance of biomass and light availability to phytoplankton productivity in San Francisco Bay. Marine Ecology Progress Series 17:15–24.</w:t>
+        <w:t xml:space="preserve">Fouquet, C. de. 2012. Environmental statistics revisited: Is the mean reliable? Environmental Science and Technology 46:1964–1970.</w:t>
       </w:r>
     </w:p>
     <w:bookmarkEnd w:id="68"/>
-    <w:bookmarkStart w:id="69" w:name="ref-Cumming06"/>
+    <w:bookmarkStart w:id="69" w:name="ref-Gasparrini12"/>
     <w:p>
       <w:pPr>
         <w:pStyle w:val="Bibliography"/>
       </w:pPr>
       <w:r>
-        <w:t xml:space="preserve">Cumming, G. S., D. H. M. Cumming, and C. L. Redman. 2006. Scale mismatches in social-ecological systems: Causes, consequences, and solutions. Ecology and Society 11:14.</w:t>
+        <w:t xml:space="preserve">Gasparrini, A., B. Armstrong, and M. G. Kenward. 2012. Multivariate meta-analysis for non-linear and other multi-parameter associations. Statistics in Medicine 31:3821–3839.</w:t>
       </w:r>
     </w:p>
     <w:bookmarkEnd w:id="69"/>
-    <w:bookmarkStart w:id="70" w:name="ref-Duan83"/>
+    <w:bookmarkStart w:id="70" w:name="ref-Hafen10"/>
     <w:p>
       <w:pPr>
         <w:pStyle w:val="Bibliography"/>
       </w:pPr>
       <w:r>
-        <w:t xml:space="preserve">Duan, N. 1983. Smearing estimate: A nonparametric retransformation method. Journal of the American Statistical Association 78:605–610.</w:t>
+        <w:t xml:space="preserve">Hafen, R. P. 2010. Local regression models: Advancements, applications, and new methods. PhD thesis, Purdue University, West Lafayette, Indiana.</w:t>
       </w:r>
     </w:p>
     <w:bookmarkEnd w:id="70"/>
-    <w:bookmarkStart w:id="71" w:name="ref-Forbes18"/>
+    <w:bookmarkStart w:id="71" w:name="ref-Haraguchi15"/>
     <w:p>
       <w:pPr>
         <w:pStyle w:val="Bibliography"/>
       </w:pPr>
       <w:r>
-        <w:t xml:space="preserve">Forbes, D. J., and Z. Xie. 2018. Identifying process scales in the Indian River Lagoon, Florida using wavelet transform analysis of dissolved oxygen. Ecological Complexity 36:149–167.</w:t>
+        <w:t xml:space="preserve">Haraguchi, L., J. Carstensen, P. C. Abreu, and C. Odebrecht. 2015. Long-term changes of the phytoplankton community and biomass in the subtropical shallow Patos Lagoon Estuary, Brazil. Estuarine, Coastal and Shelf Science 162:76–87.</w:t>
       </w:r>
     </w:p>
     <w:bookmarkEnd w:id="71"/>
-    <w:bookmarkStart w:id="72" w:name="ref-Fouquet12"/>
+    <w:bookmarkStart w:id="72" w:name="ref-He06"/>
     <w:p>
       <w:pPr>
         <w:pStyle w:val="Bibliography"/>
       </w:pPr>
       <w:r>
-        <w:t xml:space="preserve">Fouquet, C. de. 2012. Environmental statistics revisited: Is the mean reliable? Environmental Science and Technology 46:1964–1970.</w:t>
+        <w:t xml:space="preserve">He, S., S. Mazumdar, and V. C. Arena. 2006. A comparative study of the use of GAM and GLM in air pollution research. Environmetrics 17:81–93.</w:t>
       </w:r>
     </w:p>
     <w:bookmarkEnd w:id="72"/>
-    <w:bookmarkStart w:id="73" w:name="ref-Gasparrini12"/>
+    <w:bookmarkStart w:id="73" w:name="ref-Helsel20"/>
     <w:p>
       <w:pPr>
         <w:pStyle w:val="Bibliography"/>
       </w:pPr>
       <w:r>
-        <w:t xml:space="preserve">Gasparrini, A., B. Armstrong, and M. G. Kenward. 2012. Multivariate meta-analysis for non-linear and other multi-parameter associations. Statistics in Medicine 31:3821–3839.</w:t>
+        <w:t xml:space="preserve">Helsel, D. R., R. M. Hirsch, K. R. Ryberg, S. A. Archfield, and E. J. Gilroy. 2020. Statistical methods in water resources. Page 458. 2nd editions. U.S. Geological Survey Techniques; Methods, book 4, chapter A3, version 1.1, Reston, Virginia.</w:t>
       </w:r>
     </w:p>
     <w:bookmarkEnd w:id="73"/>
-    <w:bookmarkStart w:id="74" w:name="ref-Hafen10"/>
+    <w:bookmarkStart w:id="74" w:name="ref-Hirsch15"/>
     <w:p>
       <w:pPr>
         <w:pStyle w:val="Bibliography"/>
       </w:pPr>
       <w:r>
-        <w:t xml:space="preserve">Hafen, R. P. 2010. Local regression models: Advancements, applications, and new methods. PhD thesis, Purdue University, West Lafayette, Indiana.</w:t>
+        <w:t xml:space="preserve">Hirsch, R. M., S. A. Archfield, and L. A. De Cicco. 2015. A bootstrap method for estimating uncertainty of water quality trends. Environmental Modelling and Software 73:148–166.</w:t>
       </w:r>
     </w:p>
     <w:bookmarkEnd w:id="74"/>
-    <w:bookmarkStart w:id="75" w:name="ref-Haraguchi15"/>
+    <w:bookmarkStart w:id="75" w:name="ref-Hirsch10"/>
     <w:p>
       <w:pPr>
         <w:pStyle w:val="Bibliography"/>
       </w:pPr>
       <w:r>
-        <w:t xml:space="preserve">Haraguchi, L., J. Carstensen, P. C. Abreu, and C. Odebrecht. 2015. Long-term changes of the phytoplankton community and biomass in the subtropical shallow Patos Lagoon Estuary, Brazil. Estuarine, Coastal and Shelf Science 162:76–87.</w:t>
+        <w:t xml:space="preserve">Hirsch, R. M., D. L. Moyer, and S. A. Archfield. 2010. Weighted regressions on time, discharge, and season (WRTDS), with an application to Chesapeake Bay river inputs. Journal of the American Water Resources Association 46:857–880.</w:t>
       </w:r>
     </w:p>
     <w:bookmarkEnd w:id="75"/>
-    <w:bookmarkStart w:id="76" w:name="ref-He06"/>
+    <w:bookmarkStart w:id="76" w:name="ref-Hirsch82"/>
     <w:p>
       <w:pPr>
         <w:pStyle w:val="Bibliography"/>
       </w:pPr>
       <w:r>
-        <w:t xml:space="preserve">He, S., S. Mazumdar, and V. C. Arena. 2006. A comparative study of the use of GAM and GLM in air pollution research. Environmetrics 17:81–93.</w:t>
+        <w:t xml:space="preserve">Hirsch, R. M., J. R. Slack, and R. A. Smith. 1982. Techniques of trend analysis for monthly water quality data. Water Resources Research 18:107–121.</w:t>
       </w:r>
     </w:p>
     <w:bookmarkEnd w:id="76"/>
-    <w:bookmarkStart w:id="77" w:name="ref-Helsel20"/>
+    <w:bookmarkStart w:id="77" w:name="ref-Jassby08"/>
     <w:p>
       <w:pPr>
         <w:pStyle w:val="Bibliography"/>
       </w:pPr>
       <w:r>
-        <w:t xml:space="preserve">Helsel, D. R., R. M. Hirsch, K. R. Ryberg, S. A. Archfield, and E. J. Gilroy. 2020. Statistical methods in water resources. Page 458. 2nd editions. U.S. Geological Survey Techniques; Methods, book 4, chapter A3, version 1.1, Reston, Virginia.</w:t>
+        <w:t xml:space="preserve">Jassby, A. D. 2008. Phytoplankton in the Upper San Francisco Estuary: Recent biomass trends, their causes, and their trophic significance. San Francisco Estuary and Watershed Science 6:1–24.</w:t>
       </w:r>
     </w:p>
     <w:bookmarkEnd w:id="77"/>
-    <w:bookmarkStart w:id="78" w:name="ref-Hirsch15"/>
+    <w:bookmarkStart w:id="78" w:name="ref-Jassby02"/>
     <w:p>
       <w:pPr>
         <w:pStyle w:val="Bibliography"/>
       </w:pPr>
       <w:r>
-        <w:t xml:space="preserve">Hirsch, R. M., S. A. Archfield, and L. A. De Cicco. 2015. A bootstrap method for estimating uncertainty of water quality trends. Environmental Modelling and Software 73:148–166.</w:t>
+        <w:t xml:space="preserve">Jassby, A. D., J. E. Cloern, and B. E. Cole. 2002. Annual primary production: Patterns and mechanisms of change in a nutrient-rich tidal ecosystem. Limnology and Oceanography 47:698–712.</w:t>
       </w:r>
     </w:p>
     <w:bookmarkEnd w:id="78"/>
-    <w:bookmarkStart w:id="79" w:name="ref-Hirsch10"/>
+    <w:bookmarkStart w:id="79" w:name="ref-Junninen04"/>
     <w:p>
       <w:pPr>
         <w:pStyle w:val="Bibliography"/>
       </w:pPr>
       <w:r>
-        <w:t xml:space="preserve">Hirsch, R. M., D. L. Moyer, and S. A. Archfield. 2010. Weighted regressions on time, discharge, and season (WRTDS), with an application to Chesapeake Bay river inputs. Journal of the American Water Resources Association 46:857–880.</w:t>
+        <w:t xml:space="preserve">Junninen, H., H. Niska, K. Tuppurainen, J. Ruuskanen, and M. Kolehmainen. 2004. Methods for imputation of missing values in air quality data sets. Atmospheric Environment 38:2895–2907.</w:t>
       </w:r>
     </w:p>
     <w:bookmarkEnd w:id="79"/>
-    <w:bookmarkStart w:id="80" w:name="ref-Hirsch82"/>
+    <w:bookmarkStart w:id="80" w:name="ref-Kimmerer14"/>
     <w:p>
       <w:pPr>
         <w:pStyle w:val="Bibliography"/>
       </w:pPr>
       <w:r>
-        <w:t xml:space="preserve">Hirsch, R. M., J. R. Slack, and R. A. Smith. 1982. Techniques of trend analysis for monthly water quality data. Water Resources Research 18:107–121.</w:t>
+        <w:t xml:space="preserve">Kimmerer, W. J., and J. K. Thompson. 2014. Phytoplankton growth balanced by clam and zooplankton grazing and net transport into the low-salinity zone of the San Francisco Estuary. Estuaries and Coasts 37:1202–1218.</w:t>
       </w:r>
     </w:p>
     <w:bookmarkEnd w:id="80"/>
-    <w:bookmarkStart w:id="81" w:name="ref-Jassby08"/>
-    <w:p>
-      <w:pPr>
-        <w:pStyle w:val="Bibliography"/>
-      </w:pPr>
-      <w:r>
-        <w:t xml:space="preserve">Jassby, A. D. 2008. Phytoplankton in the Upper San Francisco Estuary: Recent biomass trends, their causes, and their trophic significance. San Francisco Estuary and Watershed Science 6:1–24.</w:t>
-      </w:r>
-    </w:p>
-    <w:bookmarkEnd w:id="81"/>
-    <w:bookmarkStart w:id="82" w:name="ref-Jassby02"/>
-    <w:p>
-      <w:pPr>
-        <w:pStyle w:val="Bibliography"/>
-      </w:pPr>
-      <w:r>
-        <w:t xml:space="preserve">Jassby, A. D., J. E. Cloern, and B. E. Cole. 2002. Annual primary production: Patterns and mechanisms of change in a nutrient-rich tidal ecosystem. Limnology and Oceanography 47:698–712.</w:t>
-      </w:r>
-    </w:p>
-    <w:bookmarkEnd w:id="82"/>
-    <w:bookmarkStart w:id="83" w:name="ref-Junninen04"/>
-    <w:p>
-      <w:pPr>
-        <w:pStyle w:val="Bibliography"/>
-      </w:pPr>
-      <w:r>
-        <w:t xml:space="preserve">Junninen, H., H. Niska, K. Tuppurainen, J. Ruuskanen, and M. Kolehmainen. 2004. Methods for imputation of missing values in air quality data sets. Atmospheric Environment 38:2895–2907.</w:t>
-      </w:r>
-    </w:p>
-    <w:bookmarkEnd w:id="83"/>
-    <w:bookmarkStart w:id="84" w:name="ref-Kimmerer14"/>
-    <w:p>
-      <w:pPr>
-        <w:pStyle w:val="Bibliography"/>
-      </w:pPr>
-      <w:r>
-        <w:t xml:space="preserve">Kimmerer, W. J., and J. K. Thompson. 2014. Phytoplankton growth balanced by clam and zooplankton grazing and net transport into the low-salinity zone of the San Francisco Estuary. Estuaries and Coasts 37:1202–1218.</w:t>
-      </w:r>
-    </w:p>
-    <w:bookmarkEnd w:id="84"/>
-    <w:bookmarkStart w:id="85" w:name="ref-Lefcheck17"/>
+    <w:bookmarkStart w:id="81" w:name="ref-Lefcheck17"/>
     <w:p>
       <w:pPr>
         <w:pStyle w:val="Bibliography"/>
@@ -11010,8 +10413,8 @@
         <w:t xml:space="preserve">) in Chesapeake Bay, USA. Global Change Biology 23:3474–3483.</w:t>
       </w:r>
     </w:p>
-    <w:bookmarkEnd w:id="85"/>
-    <w:bookmarkStart w:id="86" w:name="ref-Lehman17"/>
+    <w:bookmarkEnd w:id="81"/>
+    <w:bookmarkStart w:id="82" w:name="ref-Lehman17"/>
     <w:p>
       <w:pPr>
         <w:pStyle w:val="Bibliography"/>
@@ -11020,8 +10423,8 @@
         <w:t xml:space="preserve">Lehman, P. W., T. Kurobe, S. Lesmeister, D. Baxa, A. Tung, and S. J. Teh. 2017. Impacts of the 2014 severe drought on the Microcystis bloom in San Francisco Estuary. Harmful Algae 63:94–108.</w:t>
       </w:r>
     </w:p>
-    <w:bookmarkEnd w:id="86"/>
-    <w:bookmarkStart w:id="87" w:name="ref-Morton08"/>
+    <w:bookmarkEnd w:id="82"/>
+    <w:bookmarkStart w:id="83" w:name="ref-Morton08"/>
     <w:p>
       <w:pPr>
         <w:pStyle w:val="Bibliography"/>
@@ -11030,8 +10433,8 @@
         <w:t xml:space="preserve">Morton, R., and B. L. Henderson. 2008. Estimation of nonlinear trends in water quality: An improved approach using generalized additive models. Water Resources Research 44:W07420.</w:t>
       </w:r>
     </w:p>
-    <w:bookmarkEnd w:id="87"/>
-    <w:bookmarkStart w:id="88" w:name="ref-Murphy19"/>
+    <w:bookmarkEnd w:id="83"/>
+    <w:bookmarkStart w:id="84" w:name="ref-Murphy19"/>
     <w:p>
       <w:pPr>
         <w:pStyle w:val="Bibliography"/>
@@ -11040,8 +10443,8 @@
         <w:t xml:space="preserve">Murphy, R. R., E. Perry, J. Harcum, and J. Keisman. 2019. A Generalized Additive Model Approach to evaluating water quality: Chesapeake Bay case study. Environmental Modelling &amp; Software 118:1–13.</w:t>
       </w:r>
     </w:p>
-    <w:bookmarkEnd w:id="88"/>
-    <w:bookmarkStart w:id="89" w:name="ref-Navarro12"/>
+    <w:bookmarkEnd w:id="84"/>
+    <w:bookmarkStart w:id="85" w:name="ref-Navarro12"/>
     <w:p>
       <w:pPr>
         <w:pStyle w:val="Bibliography"/>
@@ -11062,158 +10465,158 @@
         <w:t xml:space="preserve">bloom timing associated with physical forcing in the Gulf of Cádiz. Advances in Space Research 50:1164–1172.</w:t>
       </w:r>
     </w:p>
+    <w:bookmarkEnd w:id="85"/>
+    <w:bookmarkStart w:id="86" w:name="ref-Novick14"/>
+    <w:p>
+      <w:pPr>
+        <w:pStyle w:val="Bibliography"/>
+      </w:pPr>
+      <w:r>
+        <w:t xml:space="preserve">Novick, E., and D. Senn. 2014. External nutrient loads to San Francisco Bay. San Francisco Estuary Institute, Richmond, CA.</w:t>
+      </w:r>
+    </w:p>
+    <w:bookmarkEnd w:id="86"/>
+    <w:bookmarkStart w:id="87" w:name="ref-Pearce11"/>
+    <w:p>
+      <w:pPr>
+        <w:pStyle w:val="Bibliography"/>
+      </w:pPr>
+      <w:r>
+        <w:t xml:space="preserve">Pearce, J. L., J. Beringer, N. Nicholls, R. J. Hyndman, and N. J. Tapper. 2011. Quantifying the influence of local meteorology on air quality using generalized additive models. Atmospheric Environment 45:1328–1336.</w:t>
+      </w:r>
+    </w:p>
+    <w:bookmarkEnd w:id="87"/>
+    <w:bookmarkStart w:id="88" w:name="ref-Racault14"/>
+    <w:p>
+      <w:pPr>
+        <w:pStyle w:val="Bibliography"/>
+      </w:pPr>
+      <w:r>
+        <w:t xml:space="preserve">Racault, M. F., S. Sathyendranath, and T. Platt. 2014. Impact of missing data on the estimation of ecological indicators from satellite ocean-colour time series. Remote Sensing of Environment 152:15–28.</w:t>
+      </w:r>
+    </w:p>
+    <w:bookmarkEnd w:id="88"/>
+    <w:bookmarkStart w:id="89" w:name="ref-RCT20"/>
+    <w:p>
+      <w:pPr>
+        <w:pStyle w:val="Bibliography"/>
+      </w:pPr>
+      <w:r>
+        <w:t xml:space="preserve">R Core Team. 2020. R: A language and environment for statistical computing. R Foundation for Statistical Computing, R v4.0.2, Vienna, Austria.</w:t>
+      </w:r>
+    </w:p>
     <w:bookmarkEnd w:id="89"/>
-    <w:bookmarkStart w:id="90" w:name="ref-Novick14"/>
+    <w:bookmarkStart w:id="90" w:name="ref-Schraga20"/>
     <w:p>
       <w:pPr>
         <w:pStyle w:val="Bibliography"/>
       </w:pPr>
       <w:r>
-        <w:t xml:space="preserve">Novick, E., and D. Senn. 2014. External nutrient loads to San Francisco Bay. San Francisco Estuary Institute, Richmond, CA.</w:t>
+        <w:t xml:space="preserve">Schraga, T. S., E. S. Nejad, C. A. Martin, and J. E. Cloern. 2020. USGS measurements of water quality in San Francisco (CA), beginning in 2016 (ver. 3.0, March 2020): U.S. Geological Survey data release. https://doi.org/10.5066/F7D21WGF.</w:t>
       </w:r>
     </w:p>
     <w:bookmarkEnd w:id="90"/>
-    <w:bookmarkStart w:id="91" w:name="ref-Pearce11"/>
+    <w:bookmarkStart w:id="91" w:name="ref-Sera19"/>
     <w:p>
       <w:pPr>
         <w:pStyle w:val="Bibliography"/>
       </w:pPr>
       <w:r>
-        <w:t xml:space="preserve">Pearce, J. L., J. Beringer, N. Nicholls, R. J. Hyndman, and N. J. Tapper. 2011. Quantifying the influence of local meteorology on air quality using generalized additive models. Atmospheric Environment 45:1328–1336.</w:t>
+        <w:t xml:space="preserve">Sera, F., B. Armstrong, M. Blangiardo, and A. Gasparrini. 2019. An extended mixed-effects framework for meta-analysis. Statistics in Medicine 38:5429–5444.</w:t>
       </w:r>
     </w:p>
     <w:bookmarkEnd w:id="91"/>
-    <w:bookmarkStart w:id="92" w:name="ref-Racault14"/>
+    <w:bookmarkStart w:id="92" w:name="ref-Stow15"/>
     <w:p>
       <w:pPr>
         <w:pStyle w:val="Bibliography"/>
       </w:pPr>
       <w:r>
-        <w:t xml:space="preserve">Racault, M. F., S. Sathyendranath, and T. Platt. 2014. Impact of missing data on the estimation of ecological indicators from satellite ocean-colour time series. Remote Sensing of Environment 152:15–28.</w:t>
+        <w:t xml:space="preserve">Stow, C. A., Y. Cha, L. T. Johnson, R. Confesor, and R. P. Richards. 2015. Long-term and seasonal trend decomposition of Maumee River nutrient inputs to western Lake Erie. Environmental Science and Technology 49:3392–3400.</w:t>
       </w:r>
     </w:p>
     <w:bookmarkEnd w:id="92"/>
-    <w:bookmarkStart w:id="93" w:name="ref-RCT20"/>
+    <w:bookmarkStart w:id="93" w:name="ref-Urquhart98"/>
     <w:p>
       <w:pPr>
         <w:pStyle w:val="Bibliography"/>
       </w:pPr>
       <w:r>
-        <w:t xml:space="preserve">R Core Team. 2020. R: A language and environment for statistical computing. R Foundation for Statistical Computing, R v4.0.2, Vienna, Austria.</w:t>
+        <w:t xml:space="preserve">Urquhart, N. S., S. G. Paulsen, and D. P. Larsen. 1998. Monitoring for policy-relevant regional trends over time. Ecological Applications 8:246–257.</w:t>
       </w:r>
     </w:p>
     <w:bookmarkEnd w:id="93"/>
-    <w:bookmarkStart w:id="94" w:name="ref-Schraga20"/>
+    <w:bookmarkStart w:id="94" w:name="ref-Wan17"/>
     <w:p>
       <w:pPr>
         <w:pStyle w:val="Bibliography"/>
       </w:pPr>
       <w:r>
-        <w:t xml:space="preserve">Schraga, T. S., E. S. Nejad, C. A. Martin, and J. E. Cloern. 2020. USGS measurements of water quality in San Francisco (CA), beginning in 2016 (ver. 3.0, March 2020): U.S. Geological Survey data release. https://doi.org/10.5066/F7D21WGF.</w:t>
+        <w:t xml:space="preserve">Wan, Y., L. Wan, Y. Li, and P. Doering. 2017. Decadal and seasonal trends of nutrient concentration and export from highly managed coastal catchments. Water Research 115:180–194.</w:t>
       </w:r>
     </w:p>
     <w:bookmarkEnd w:id="94"/>
-    <w:bookmarkStart w:id="95" w:name="ref-Sera19"/>
+    <w:bookmarkStart w:id="95" w:name="ref-Wood03"/>
     <w:p>
       <w:pPr>
         <w:pStyle w:val="Bibliography"/>
       </w:pPr>
       <w:r>
-        <w:t xml:space="preserve">Sera, F., B. Armstrong, M. Blangiardo, and A. Gasparrini. 2019. An extended mixed-effects framework for meta-analysis. Statistics in Medicine 38:5429–5444.</w:t>
+        <w:t xml:space="preserve">Wood, S. N. 2003. Thin-plate regression splines. Journal of the Royal Statistical Society (B) 65:95–114.</w:t>
       </w:r>
     </w:p>
     <w:bookmarkEnd w:id="95"/>
-    <w:bookmarkStart w:id="96" w:name="ref-Stow15"/>
+    <w:bookmarkStart w:id="96" w:name="ref-Wood04"/>
     <w:p>
       <w:pPr>
         <w:pStyle w:val="Bibliography"/>
       </w:pPr>
       <w:r>
-        <w:t xml:space="preserve">Stow, C. A., Y. Cha, L. T. Johnson, R. Confesor, and R. P. Richards. 2015. Long-term and seasonal trend decomposition of Maumee River nutrient inputs to western Lake Erie. Environmental Science and Technology 49:3392–3400.</w:t>
+        <w:t xml:space="preserve">Wood, S. N. 2004. Stable and efficient multiple smoothing parameter estimation for generalized additive models. Journal of the American Statistical Association 99:673–686.</w:t>
       </w:r>
     </w:p>
     <w:bookmarkEnd w:id="96"/>
-    <w:bookmarkStart w:id="97" w:name="ref-Urquhart98"/>
+    <w:bookmarkStart w:id="97" w:name="ref-Wood17"/>
     <w:p>
       <w:pPr>
         <w:pStyle w:val="Bibliography"/>
       </w:pPr>
       <w:r>
-        <w:t xml:space="preserve">Urquhart, N. S., S. G. Paulsen, and D. P. Larsen. 1998. Monitoring for policy-relevant regional trends over time. Ecological Applications 8:246–257.</w:t>
+        <w:t xml:space="preserve">Wood, S. N. 2017. Generalized additive models: An introduction with r. Page 476. 2nd editions. Chapman; Hall, CRC Press, London, United Kingdom.</w:t>
       </w:r>
     </w:p>
     <w:bookmarkEnd w:id="97"/>
-    <w:bookmarkStart w:id="98" w:name="ref-Wan17"/>
+    <w:bookmarkStart w:id="98" w:name="ref-Wood02"/>
     <w:p>
       <w:pPr>
         <w:pStyle w:val="Bibliography"/>
       </w:pPr>
       <w:r>
-        <w:t xml:space="preserve">Wan, Y., L. Wan, Y. Li, and P. Doering. 2017. Decadal and seasonal trends of nutrient concentration and export from highly managed coastal catchments. Water Research 115:180–194.</w:t>
+        <w:t xml:space="preserve">Wood, S. N., and N. H. Augustin. 2002. GAMs with integrated model selection using penalized regression splines and applications to environmental modelling. Ecological Modelling 157:157–177.</w:t>
       </w:r>
     </w:p>
     <w:bookmarkEnd w:id="98"/>
-    <w:bookmarkStart w:id="99" w:name="ref-Wood03"/>
+    <w:bookmarkStart w:id="99" w:name="ref-Yang20"/>
     <w:p>
       <w:pPr>
         <w:pStyle w:val="Bibliography"/>
       </w:pPr>
       <w:r>
-        <w:t xml:space="preserve">Wood, S. N. 2003. Thin-plate regression splines. Journal of the Royal Statistical Society (B) 65:95–114.</w:t>
+        <w:t xml:space="preserve">Yang, G., and D. L. Moyer. 2020. Estimation of nonlinear water-quality trends in high-frequency monitoring data. Science of The Total Environment 715:10.1016/j.scitotenv.2020.136686.</w:t>
       </w:r>
     </w:p>
     <w:bookmarkEnd w:id="99"/>
-    <w:bookmarkStart w:id="100" w:name="ref-Wood04"/>
+    <w:bookmarkStart w:id="100" w:name="ref-Zuur09"/>
     <w:p>
       <w:pPr>
         <w:pStyle w:val="Bibliography"/>
       </w:pPr>
       <w:r>
-        <w:t xml:space="preserve">Wood, S. N. 2004. Stable and efficient multiple smoothing parameter estimation for generalized additive models. Journal of the American Statistical Association 99:673–686.</w:t>
+        <w:t xml:space="preserve">Zuur, A. F., E. N. Ieno, N. J. Walker, A. A. Saveliev, and G. M. Smith. 2009. Mixed effects models and extensions in ecology with r. Page 574. Springer-Verlag, New York, New York.</w:t>
       </w:r>
     </w:p>
     <w:bookmarkEnd w:id="100"/>
-    <w:bookmarkStart w:id="101" w:name="ref-Wood17"/>
-    <w:p>
-      <w:pPr>
-        <w:pStyle w:val="Bibliography"/>
-      </w:pPr>
-      <w:r>
-        <w:t xml:space="preserve">Wood, S. N. 2017. Generalized additive models: An introduction with r. Page 476. 2nd editions. Chapman; Hall, CRC Press, London, United Kingdom.</w:t>
-      </w:r>
-    </w:p>
     <w:bookmarkEnd w:id="101"/>
-    <w:bookmarkStart w:id="102" w:name="ref-Wood02"/>
-    <w:p>
-      <w:pPr>
-        <w:pStyle w:val="Bibliography"/>
-      </w:pPr>
-      <w:r>
-        <w:t xml:space="preserve">Wood, S. N., and N. H. Augustin. 2002. GAMs with integrated model selection using penalized regression splines and applications to environmental modelling. Ecological Modelling 157:157–177.</w:t>
-      </w:r>
-    </w:p>
-    <w:bookmarkEnd w:id="102"/>
-    <w:bookmarkStart w:id="103" w:name="ref-Yang20"/>
-    <w:p>
-      <w:pPr>
-        <w:pStyle w:val="Bibliography"/>
-      </w:pPr>
-      <w:r>
-        <w:t xml:space="preserve">Yang, G., and D. L. Moyer. 2020. Estimation of nonlinear water-quality trends in high-frequency monitoring data. Science of The Total Environment 715:10.1016/j.scitotenv.2020.136686.</w:t>
-      </w:r>
-    </w:p>
-    <w:bookmarkEnd w:id="103"/>
-    <w:bookmarkStart w:id="104" w:name="ref-Zuur09"/>
-    <w:p>
-      <w:pPr>
-        <w:pStyle w:val="Bibliography"/>
-      </w:pPr>
-      <w:r>
-        <w:t xml:space="preserve">Zuur, A. F., E. N. Ieno, N. J. Walker, A. A. Saveliev, and G. M. Smith. 2009. Mixed effects models and extensions in ecology with r. Page 574. Springer-Verlag, New York, New York.</w:t>
-      </w:r>
-    </w:p>
-    <w:bookmarkEnd w:id="104"/>
-    <w:bookmarkEnd w:id="105"/>
     <w:sectPr>
       <w:footerReference w:type="default" r:id="rId9"/>
       <w:pgSz w:w="12240" w:h="15840"/>

</xml_diff>